<commit_message>
adding COUNT and SUM
</commit_message>
<xml_diff>
--- a/AGGREGATE FUNCTIONS.docx
+++ b/AGGREGATE FUNCTIONS.docx
@@ -1090,8 +1090,2699 @@
     </w:p>
     <w:p>
       <w:pPr>
+        <w:spacing w:after="0" w:line="240" w:lineRule="auto"/>
+        <w:rPr>
+          <w:rFonts w:ascii="Segoe UI" w:eastAsia="Times New Roman" w:hAnsi="Segoe UI" w:cs="Segoe UI"/>
+          <w:color w:val="10162F"/>
+          <w:sz w:val="27"/>
+          <w:szCs w:val="27"/>
+          <w:lang w:val="en-US" w:eastAsia="ru-RU"/>
+        </w:rPr>
+      </w:pPr>
+      <w:r>
+        <w:rPr>
+          <w:rFonts w:ascii="Segoe UI" w:eastAsia="Times New Roman" w:hAnsi="Segoe UI" w:cs="Segoe UI"/>
+          <w:b/>
+          <w:bCs/>
+          <w:color w:val="10162F"/>
+          <w:sz w:val="27"/>
+          <w:szCs w:val="27"/>
+          <w:lang w:val="en-US" w:eastAsia="ru-RU"/>
+        </w:rPr>
+        <w:t>Count</w:t>
+      </w:r>
+    </w:p>
+    <w:p>
+      <w:pPr>
+        <w:spacing w:after="100" w:afterAutospacing="1" w:line="240" w:lineRule="auto"/>
+        <w:rPr>
+          <w:rFonts w:ascii="Segoe UI" w:eastAsia="Times New Roman" w:hAnsi="Segoe UI" w:cs="Segoe UI"/>
+          <w:color w:val="10162F"/>
+          <w:sz w:val="27"/>
+          <w:szCs w:val="27"/>
+          <w:lang w:val="en-US" w:eastAsia="ru-RU"/>
+        </w:rPr>
+      </w:pPr>
+      <w:r>
+        <w:rPr>
+          <w:rFonts w:ascii="Segoe UI" w:eastAsia="Times New Roman" w:hAnsi="Segoe UI" w:cs="Segoe UI"/>
+          <w:color w:val="10162F"/>
+          <w:sz w:val="27"/>
+          <w:szCs w:val="27"/>
+          <w:lang w:val="en-US" w:eastAsia="ru-RU"/>
+        </w:rPr>
+        <w:t>The fastest way to calculate how many rows are in a table is to use the </w:t>
+      </w:r>
+      <w:proofErr w:type="gramStart"/>
+      <w:r>
+        <w:rPr>
+          <w:rFonts w:ascii="Ubuntu Mono" w:eastAsia="Times New Roman" w:hAnsi="Ubuntu Mono" w:cs="Courier New"/>
+          <w:color w:val="15141F"/>
+          <w:shd w:val="clear" w:color="auto" w:fill="EAE9ED"/>
+          <w:lang w:val="en-US" w:eastAsia="ru-RU"/>
+        </w:rPr>
+        <w:t>COUNT(</w:t>
+      </w:r>
+      <w:proofErr w:type="gramEnd"/>
+      <w:r>
+        <w:rPr>
+          <w:rFonts w:ascii="Ubuntu Mono" w:eastAsia="Times New Roman" w:hAnsi="Ubuntu Mono" w:cs="Courier New"/>
+          <w:color w:val="15141F"/>
+          <w:shd w:val="clear" w:color="auto" w:fill="EAE9ED"/>
+          <w:lang w:val="en-US" w:eastAsia="ru-RU"/>
+        </w:rPr>
+        <w:t>)</w:t>
+      </w:r>
+      <w:r>
+        <w:rPr>
+          <w:rFonts w:ascii="Segoe UI" w:eastAsia="Times New Roman" w:hAnsi="Segoe UI" w:cs="Segoe UI"/>
+          <w:color w:val="10162F"/>
+          <w:sz w:val="27"/>
+          <w:szCs w:val="27"/>
+          <w:lang w:val="en-US" w:eastAsia="ru-RU"/>
+        </w:rPr>
+        <w:t> function.</w:t>
+      </w:r>
+    </w:p>
+    <w:p>
+      <w:pPr>
+        <w:spacing w:after="100" w:afterAutospacing="1" w:line="240" w:lineRule="auto"/>
+        <w:rPr>
+          <w:rFonts w:ascii="Segoe UI" w:eastAsia="Times New Roman" w:hAnsi="Segoe UI" w:cs="Segoe UI"/>
+          <w:color w:val="10162F"/>
+          <w:sz w:val="27"/>
+          <w:szCs w:val="27"/>
+          <w:lang w:val="en-US" w:eastAsia="ru-RU"/>
+        </w:rPr>
+      </w:pPr>
+      <w:hyperlink r:id="rId12" w:tgtFrame="_blank" w:history="1">
+        <w:proofErr w:type="gramStart"/>
+        <w:r>
+          <w:rPr>
+            <w:rFonts w:ascii="Ubuntu Mono" w:eastAsia="Times New Roman" w:hAnsi="Ubuntu Mono" w:cs="Courier New"/>
+            <w:color w:val="15141F"/>
+            <w:u w:val="single"/>
+            <w:bdr w:val="none" w:sz="0" w:space="0" w:color="auto" w:frame="1"/>
+            <w:shd w:val="clear" w:color="auto" w:fill="EAE9ED"/>
+            <w:lang w:val="en-US" w:eastAsia="ru-RU"/>
+          </w:rPr>
+          <w:t>COUNT(</w:t>
+        </w:r>
+        <w:proofErr w:type="gramEnd"/>
+        <w:r>
+          <w:rPr>
+            <w:rFonts w:ascii="Ubuntu Mono" w:eastAsia="Times New Roman" w:hAnsi="Ubuntu Mono" w:cs="Courier New"/>
+            <w:color w:val="15141F"/>
+            <w:u w:val="single"/>
+            <w:bdr w:val="none" w:sz="0" w:space="0" w:color="auto" w:frame="1"/>
+            <w:shd w:val="clear" w:color="auto" w:fill="EAE9ED"/>
+            <w:lang w:val="en-US" w:eastAsia="ru-RU"/>
+          </w:rPr>
+          <w:t>)</w:t>
+        </w:r>
+      </w:hyperlink>
+      <w:r>
+        <w:rPr>
+          <w:rFonts w:ascii="Segoe UI" w:eastAsia="Times New Roman" w:hAnsi="Segoe UI" w:cs="Segoe UI"/>
+          <w:color w:val="10162F"/>
+          <w:sz w:val="27"/>
+          <w:szCs w:val="27"/>
+          <w:lang w:val="en-US" w:eastAsia="ru-RU"/>
+        </w:rPr>
+        <w:t> is a function that takes the name of a column as an argument and counts the number of non-empty values in that column.</w:t>
+      </w:r>
+    </w:p>
+    <w:p>
+      <w:pPr>
+        <w:shd w:val="clear" w:color="auto" w:fill="211E2F"/>
+        <w:tabs>
+          <w:tab w:val="left" w:pos="916"/>
+          <w:tab w:val="left" w:pos="1832"/>
+          <w:tab w:val="left" w:pos="2748"/>
+          <w:tab w:val="left" w:pos="3664"/>
+          <w:tab w:val="left" w:pos="4580"/>
+          <w:tab w:val="left" w:pos="5496"/>
+          <w:tab w:val="left" w:pos="6412"/>
+          <w:tab w:val="left" w:pos="7328"/>
+          <w:tab w:val="left" w:pos="8244"/>
+          <w:tab w:val="left" w:pos="9160"/>
+          <w:tab w:val="left" w:pos="10076"/>
+          <w:tab w:val="left" w:pos="10992"/>
+          <w:tab w:val="left" w:pos="11908"/>
+          <w:tab w:val="left" w:pos="12824"/>
+          <w:tab w:val="left" w:pos="13740"/>
+          <w:tab w:val="left" w:pos="14656"/>
+        </w:tabs>
+        <w:spacing w:after="0" w:line="240" w:lineRule="auto"/>
+        <w:rPr>
+          <w:rFonts w:ascii="Ubuntu Mono" w:eastAsia="Times New Roman" w:hAnsi="Ubuntu Mono" w:cs="Courier New"/>
+          <w:color w:val="939598"/>
+          <w:sz w:val="27"/>
+          <w:szCs w:val="27"/>
+          <w:lang w:val="en-US" w:eastAsia="ru-RU"/>
+        </w:rPr>
+      </w:pPr>
+      <w:r>
+        <w:rPr>
+          <w:rFonts w:ascii="Ubuntu Mono" w:eastAsia="Times New Roman" w:hAnsi="Ubuntu Mono" w:cs="Courier New"/>
+          <w:color w:val="B3CCFF"/>
+          <w:sz w:val="27"/>
+          <w:szCs w:val="27"/>
+          <w:lang w:val="en-US" w:eastAsia="ru-RU"/>
+        </w:rPr>
+        <w:t>SELECT</w:t>
+      </w:r>
+      <w:r>
+        <w:rPr>
+          <w:rFonts w:ascii="Ubuntu Mono" w:eastAsia="Times New Roman" w:hAnsi="Ubuntu Mono" w:cs="Courier New"/>
+          <w:color w:val="FFFFFF"/>
+          <w:sz w:val="27"/>
+          <w:szCs w:val="27"/>
+          <w:lang w:val="en-US" w:eastAsia="ru-RU"/>
+        </w:rPr>
+        <w:t xml:space="preserve"> </w:t>
+      </w:r>
+      <w:proofErr w:type="gramStart"/>
+      <w:r>
+        <w:rPr>
+          <w:rFonts w:ascii="Ubuntu Mono" w:eastAsia="Times New Roman" w:hAnsi="Ubuntu Mono" w:cs="Courier New"/>
+          <w:color w:val="B3CCFF"/>
+          <w:sz w:val="27"/>
+          <w:szCs w:val="27"/>
+          <w:lang w:val="en-US" w:eastAsia="ru-RU"/>
+        </w:rPr>
+        <w:t>COUNT</w:t>
+      </w:r>
+      <w:r>
+        <w:rPr>
+          <w:rFonts w:ascii="Ubuntu Mono" w:eastAsia="Times New Roman" w:hAnsi="Ubuntu Mono" w:cs="Courier New"/>
+          <w:color w:val="EA6C8B"/>
+          <w:sz w:val="27"/>
+          <w:szCs w:val="27"/>
+          <w:lang w:val="en-US" w:eastAsia="ru-RU"/>
+        </w:rPr>
+        <w:t>(</w:t>
+      </w:r>
+      <w:proofErr w:type="gramEnd"/>
+      <w:r>
+        <w:rPr>
+          <w:rFonts w:ascii="Ubuntu Mono" w:eastAsia="Times New Roman" w:hAnsi="Ubuntu Mono" w:cs="Courier New"/>
+          <w:color w:val="FFFFFF"/>
+          <w:sz w:val="27"/>
+          <w:szCs w:val="27"/>
+          <w:lang w:val="en-US" w:eastAsia="ru-RU"/>
+        </w:rPr>
+        <w:t>*</w:t>
+      </w:r>
+      <w:r>
+        <w:rPr>
+          <w:rFonts w:ascii="Ubuntu Mono" w:eastAsia="Times New Roman" w:hAnsi="Ubuntu Mono" w:cs="Courier New"/>
+          <w:color w:val="EA6C8B"/>
+          <w:sz w:val="27"/>
+          <w:szCs w:val="27"/>
+          <w:lang w:val="en-US" w:eastAsia="ru-RU"/>
+        </w:rPr>
+        <w:t>)</w:t>
+      </w:r>
+      <w:r>
+        <w:rPr>
+          <w:rFonts w:ascii="Ubuntu Mono" w:eastAsia="Times New Roman" w:hAnsi="Ubuntu Mono" w:cs="Courier New"/>
+          <w:color w:val="939598"/>
+          <w:sz w:val="27"/>
+          <w:szCs w:val="27"/>
+          <w:lang w:val="en-US" w:eastAsia="ru-RU"/>
+        </w:rPr>
+        <w:br/>
+      </w:r>
+      <w:r>
+        <w:rPr>
+          <w:rFonts w:ascii="Ubuntu Mono" w:eastAsia="Times New Roman" w:hAnsi="Ubuntu Mono" w:cs="Courier New"/>
+          <w:color w:val="B3CCFF"/>
+          <w:sz w:val="27"/>
+          <w:szCs w:val="27"/>
+          <w:lang w:val="en-US" w:eastAsia="ru-RU"/>
+        </w:rPr>
+        <w:t>FROM</w:t>
+      </w:r>
+      <w:r>
+        <w:rPr>
+          <w:rFonts w:ascii="Ubuntu Mono" w:eastAsia="Times New Roman" w:hAnsi="Ubuntu Mono" w:cs="Courier New"/>
+          <w:color w:val="FFFFFF"/>
+          <w:sz w:val="27"/>
+          <w:szCs w:val="27"/>
+          <w:lang w:val="en-US" w:eastAsia="ru-RU"/>
+        </w:rPr>
+        <w:t xml:space="preserve"> </w:t>
+      </w:r>
+      <w:proofErr w:type="spellStart"/>
+      <w:r>
+        <w:rPr>
+          <w:rFonts w:ascii="Ubuntu Mono" w:eastAsia="Times New Roman" w:hAnsi="Ubuntu Mono" w:cs="Courier New"/>
+          <w:color w:val="FFFFFF"/>
+          <w:sz w:val="27"/>
+          <w:szCs w:val="27"/>
+          <w:lang w:val="en-US" w:eastAsia="ru-RU"/>
+        </w:rPr>
+        <w:t>table_name</w:t>
+      </w:r>
+      <w:proofErr w:type="spellEnd"/>
+      <w:r>
+        <w:rPr>
+          <w:rFonts w:ascii="Ubuntu Mono" w:eastAsia="Times New Roman" w:hAnsi="Ubuntu Mono" w:cs="Courier New"/>
+          <w:color w:val="FFFFFF"/>
+          <w:sz w:val="27"/>
+          <w:szCs w:val="27"/>
+          <w:lang w:val="en-US" w:eastAsia="ru-RU"/>
+        </w:rPr>
+        <w:t>;</w:t>
+      </w:r>
+    </w:p>
+    <w:p>
+      <w:pPr>
+        <w:spacing w:after="0" w:line="240" w:lineRule="auto"/>
+        <w:rPr>
+          <w:rFonts w:ascii="Segoe UI" w:eastAsia="Times New Roman" w:hAnsi="Segoe UI" w:cs="Segoe UI"/>
+          <w:color w:val="10162F"/>
+          <w:sz w:val="27"/>
+          <w:szCs w:val="27"/>
+          <w:lang w:val="en-US" w:eastAsia="ru-RU"/>
+        </w:rPr>
+      </w:pPr>
+      <w:r>
+        <w:rPr>
+          <w:rFonts w:ascii="Segoe UI" w:eastAsia="Times New Roman" w:hAnsi="Segoe UI" w:cs="Segoe UI"/>
+          <w:color w:val="10162F"/>
+          <w:sz w:val="27"/>
+          <w:szCs w:val="27"/>
+          <w:lang w:val="en-US" w:eastAsia="ru-RU"/>
+        </w:rPr>
+        <w:t>Here, we want to count every row, so we pass </w:t>
+      </w:r>
+      <w:r>
+        <w:rPr>
+          <w:rFonts w:ascii="Ubuntu Mono" w:eastAsia="Times New Roman" w:hAnsi="Ubuntu Mono" w:cs="Courier New"/>
+          <w:color w:val="15141F"/>
+          <w:shd w:val="clear" w:color="auto" w:fill="EAE9ED"/>
+          <w:lang w:val="en-US" w:eastAsia="ru-RU"/>
+        </w:rPr>
+        <w:t>*</w:t>
+      </w:r>
+      <w:r>
+        <w:rPr>
+          <w:rFonts w:ascii="Segoe UI" w:eastAsia="Times New Roman" w:hAnsi="Segoe UI" w:cs="Segoe UI"/>
+          <w:color w:val="10162F"/>
+          <w:sz w:val="27"/>
+          <w:szCs w:val="27"/>
+          <w:lang w:val="en-US" w:eastAsia="ru-RU"/>
+        </w:rPr>
+        <w:t> as an argument inside the parenthesis.</w:t>
+      </w:r>
+    </w:p>
+    <w:p>
+      <w:pPr>
+        <w:spacing w:before="100" w:beforeAutospacing="1" w:after="100" w:afterAutospacing="1" w:line="240" w:lineRule="auto"/>
+        <w:outlineLvl w:val="2"/>
+        <w:rPr>
+          <w:rFonts w:ascii="Segoe UI" w:eastAsia="Times New Roman" w:hAnsi="Segoe UI" w:cs="Segoe UI"/>
+          <w:b/>
+          <w:bCs/>
+          <w:color w:val="10162F"/>
+          <w:sz w:val="27"/>
+          <w:szCs w:val="27"/>
+          <w:lang w:val="en-US" w:eastAsia="ru-RU"/>
+        </w:rPr>
+      </w:pPr>
+      <w:r>
+        <w:rPr>
+          <w:rFonts w:ascii="Segoe UI" w:eastAsia="Times New Roman" w:hAnsi="Segoe UI" w:cs="Segoe UI"/>
+          <w:b/>
+          <w:bCs/>
+          <w:color w:val="10162F"/>
+          <w:sz w:val="27"/>
+          <w:szCs w:val="27"/>
+          <w:lang w:val="en-US" w:eastAsia="ru-RU"/>
+        </w:rPr>
+        <w:t>Instructions</w:t>
+      </w:r>
+    </w:p>
+    <w:p>
+      <w:pPr>
+        <w:spacing w:after="0" w:line="240" w:lineRule="auto"/>
+        <w:rPr>
+          <w:rFonts w:ascii="Segoe UI" w:eastAsia="Times New Roman" w:hAnsi="Segoe UI" w:cs="Segoe UI"/>
+          <w:color w:val="10162F"/>
+          <w:sz w:val="27"/>
+          <w:szCs w:val="27"/>
+          <w:lang w:val="en-US" w:eastAsia="ru-RU"/>
+        </w:rPr>
+      </w:pPr>
+      <w:r>
+        <w:rPr>
+          <w:rFonts w:ascii="Segoe UI" w:eastAsia="Times New Roman" w:hAnsi="Segoe UI" w:cs="Segoe UI"/>
+          <w:b/>
+          <w:bCs/>
+          <w:color w:val="10162F"/>
+          <w:sz w:val="27"/>
+          <w:szCs w:val="27"/>
+          <w:lang w:val="en-US" w:eastAsia="ru-RU"/>
+        </w:rPr>
+        <w:t>1.</w:t>
+      </w:r>
+    </w:p>
+    <w:p>
+      <w:pPr>
+        <w:spacing w:after="100" w:afterAutospacing="1" w:line="240" w:lineRule="auto"/>
+        <w:rPr>
+          <w:rFonts w:ascii="Segoe UI" w:eastAsia="Times New Roman" w:hAnsi="Segoe UI" w:cs="Segoe UI"/>
+          <w:color w:val="10162F"/>
+          <w:sz w:val="27"/>
+          <w:szCs w:val="27"/>
+          <w:lang w:val="en-US" w:eastAsia="ru-RU"/>
+        </w:rPr>
+      </w:pPr>
+      <w:r>
+        <w:rPr>
+          <w:rFonts w:ascii="Segoe UI" w:eastAsia="Times New Roman" w:hAnsi="Segoe UI" w:cs="Segoe UI"/>
+          <w:color w:val="10162F"/>
+          <w:sz w:val="27"/>
+          <w:szCs w:val="27"/>
+          <w:lang w:val="en-US" w:eastAsia="ru-RU"/>
+        </w:rPr>
+        <w:t>Let’s count how many apps are in the table.</w:t>
+      </w:r>
+    </w:p>
+    <w:p>
+      <w:pPr>
+        <w:spacing w:after="100" w:afterAutospacing="1" w:line="240" w:lineRule="auto"/>
+        <w:rPr>
+          <w:rFonts w:ascii="Segoe UI" w:eastAsia="Times New Roman" w:hAnsi="Segoe UI" w:cs="Segoe UI"/>
+          <w:color w:val="10162F"/>
+          <w:sz w:val="27"/>
+          <w:szCs w:val="27"/>
+          <w:lang w:val="en-US" w:eastAsia="ru-RU"/>
+        </w:rPr>
+      </w:pPr>
+      <w:r>
+        <w:rPr>
+          <w:rFonts w:ascii="Segoe UI" w:eastAsia="Times New Roman" w:hAnsi="Segoe UI" w:cs="Segoe UI"/>
+          <w:color w:val="10162F"/>
+          <w:sz w:val="27"/>
+          <w:szCs w:val="27"/>
+          <w:lang w:val="en-US" w:eastAsia="ru-RU"/>
+        </w:rPr>
+        <w:t>In the code editor, run:</w:t>
+      </w:r>
+    </w:p>
+    <w:p>
+      <w:pPr>
+        <w:shd w:val="clear" w:color="auto" w:fill="211E2F"/>
+        <w:tabs>
+          <w:tab w:val="left" w:pos="916"/>
+          <w:tab w:val="left" w:pos="1832"/>
+          <w:tab w:val="left" w:pos="2748"/>
+          <w:tab w:val="left" w:pos="3664"/>
+          <w:tab w:val="left" w:pos="4580"/>
+          <w:tab w:val="left" w:pos="5496"/>
+          <w:tab w:val="left" w:pos="6412"/>
+          <w:tab w:val="left" w:pos="7328"/>
+          <w:tab w:val="left" w:pos="8244"/>
+          <w:tab w:val="left" w:pos="9160"/>
+          <w:tab w:val="left" w:pos="10076"/>
+          <w:tab w:val="left" w:pos="10992"/>
+          <w:tab w:val="left" w:pos="11908"/>
+          <w:tab w:val="left" w:pos="12824"/>
+          <w:tab w:val="left" w:pos="13740"/>
+          <w:tab w:val="left" w:pos="14656"/>
+        </w:tabs>
+        <w:spacing w:after="0" w:line="240" w:lineRule="auto"/>
+        <w:rPr>
+          <w:rFonts w:ascii="Ubuntu Mono" w:eastAsia="Times New Roman" w:hAnsi="Ubuntu Mono" w:cs="Courier New"/>
+          <w:color w:val="939598"/>
+          <w:sz w:val="27"/>
+          <w:szCs w:val="27"/>
+          <w:lang w:val="en-US" w:eastAsia="ru-RU"/>
+        </w:rPr>
+      </w:pPr>
+      <w:r>
+        <w:rPr>
+          <w:rFonts w:ascii="Ubuntu Mono" w:eastAsia="Times New Roman" w:hAnsi="Ubuntu Mono" w:cs="Courier New"/>
+          <w:color w:val="B3CCFF"/>
+          <w:sz w:val="27"/>
+          <w:szCs w:val="27"/>
+          <w:lang w:val="en-US" w:eastAsia="ru-RU"/>
+        </w:rPr>
+        <w:lastRenderedPageBreak/>
+        <w:t>SELECT</w:t>
+      </w:r>
+      <w:r>
+        <w:rPr>
+          <w:rFonts w:ascii="Ubuntu Mono" w:eastAsia="Times New Roman" w:hAnsi="Ubuntu Mono" w:cs="Courier New"/>
+          <w:color w:val="FFFFFF"/>
+          <w:sz w:val="27"/>
+          <w:szCs w:val="27"/>
+          <w:lang w:val="en-US" w:eastAsia="ru-RU"/>
+        </w:rPr>
+        <w:t xml:space="preserve"> </w:t>
+      </w:r>
+      <w:proofErr w:type="gramStart"/>
+      <w:r>
+        <w:rPr>
+          <w:rFonts w:ascii="Ubuntu Mono" w:eastAsia="Times New Roman" w:hAnsi="Ubuntu Mono" w:cs="Courier New"/>
+          <w:color w:val="B3CCFF"/>
+          <w:sz w:val="27"/>
+          <w:szCs w:val="27"/>
+          <w:lang w:val="en-US" w:eastAsia="ru-RU"/>
+        </w:rPr>
+        <w:t>COUNT</w:t>
+      </w:r>
+      <w:r>
+        <w:rPr>
+          <w:rFonts w:ascii="Ubuntu Mono" w:eastAsia="Times New Roman" w:hAnsi="Ubuntu Mono" w:cs="Courier New"/>
+          <w:color w:val="EA6C8B"/>
+          <w:sz w:val="27"/>
+          <w:szCs w:val="27"/>
+          <w:lang w:val="en-US" w:eastAsia="ru-RU"/>
+        </w:rPr>
+        <w:t>(</w:t>
+      </w:r>
+      <w:proofErr w:type="gramEnd"/>
+      <w:r>
+        <w:rPr>
+          <w:rFonts w:ascii="Ubuntu Mono" w:eastAsia="Times New Roman" w:hAnsi="Ubuntu Mono" w:cs="Courier New"/>
+          <w:color w:val="FFFFFF"/>
+          <w:sz w:val="27"/>
+          <w:szCs w:val="27"/>
+          <w:lang w:val="en-US" w:eastAsia="ru-RU"/>
+        </w:rPr>
+        <w:t>*</w:t>
+      </w:r>
+      <w:r>
+        <w:rPr>
+          <w:rFonts w:ascii="Ubuntu Mono" w:eastAsia="Times New Roman" w:hAnsi="Ubuntu Mono" w:cs="Courier New"/>
+          <w:color w:val="EA6C8B"/>
+          <w:sz w:val="27"/>
+          <w:szCs w:val="27"/>
+          <w:lang w:val="en-US" w:eastAsia="ru-RU"/>
+        </w:rPr>
+        <w:t>)</w:t>
+      </w:r>
+      <w:r>
+        <w:rPr>
+          <w:rFonts w:ascii="Ubuntu Mono" w:eastAsia="Times New Roman" w:hAnsi="Ubuntu Mono" w:cs="Courier New"/>
+          <w:color w:val="FFFFFF"/>
+          <w:sz w:val="27"/>
+          <w:szCs w:val="27"/>
+          <w:lang w:val="en-US" w:eastAsia="ru-RU"/>
+        </w:rPr>
+        <w:t xml:space="preserve"> </w:t>
+      </w:r>
+      <w:r>
+        <w:rPr>
+          <w:rFonts w:ascii="Ubuntu Mono" w:eastAsia="Times New Roman" w:hAnsi="Ubuntu Mono" w:cs="Courier New"/>
+          <w:color w:val="939598"/>
+          <w:sz w:val="27"/>
+          <w:szCs w:val="27"/>
+          <w:lang w:val="en-US" w:eastAsia="ru-RU"/>
+        </w:rPr>
+        <w:br/>
+      </w:r>
+      <w:r>
+        <w:rPr>
+          <w:rFonts w:ascii="Ubuntu Mono" w:eastAsia="Times New Roman" w:hAnsi="Ubuntu Mono" w:cs="Courier New"/>
+          <w:color w:val="B3CCFF"/>
+          <w:sz w:val="27"/>
+          <w:szCs w:val="27"/>
+          <w:lang w:val="en-US" w:eastAsia="ru-RU"/>
+        </w:rPr>
+        <w:t>FROM</w:t>
+      </w:r>
+      <w:r>
+        <w:rPr>
+          <w:rFonts w:ascii="Ubuntu Mono" w:eastAsia="Times New Roman" w:hAnsi="Ubuntu Mono" w:cs="Courier New"/>
+          <w:color w:val="FFFFFF"/>
+          <w:sz w:val="27"/>
+          <w:szCs w:val="27"/>
+          <w:lang w:val="en-US" w:eastAsia="ru-RU"/>
+        </w:rPr>
+        <w:t xml:space="preserve"> </w:t>
+      </w:r>
+      <w:proofErr w:type="spellStart"/>
+      <w:r>
+        <w:rPr>
+          <w:rFonts w:ascii="Ubuntu Mono" w:eastAsia="Times New Roman" w:hAnsi="Ubuntu Mono" w:cs="Courier New"/>
+          <w:color w:val="FFFFFF"/>
+          <w:sz w:val="27"/>
+          <w:szCs w:val="27"/>
+          <w:lang w:val="en-US" w:eastAsia="ru-RU"/>
+        </w:rPr>
+        <w:t>fake_apps</w:t>
+      </w:r>
+      <w:proofErr w:type="spellEnd"/>
+      <w:r>
+        <w:rPr>
+          <w:rFonts w:ascii="Ubuntu Mono" w:eastAsia="Times New Roman" w:hAnsi="Ubuntu Mono" w:cs="Courier New"/>
+          <w:color w:val="FFFFFF"/>
+          <w:sz w:val="27"/>
+          <w:szCs w:val="27"/>
+          <w:lang w:val="en-US" w:eastAsia="ru-RU"/>
+        </w:rPr>
+        <w:t>;</w:t>
+      </w:r>
+    </w:p>
+    <w:p>
+      <w:pPr>
+        <w:shd w:val="clear" w:color="auto" w:fill="37C3BE"/>
+        <w:spacing w:after="0" w:line="240" w:lineRule="auto"/>
+        <w:rPr>
+          <w:rFonts w:ascii="Segoe UI" w:eastAsia="Times New Roman" w:hAnsi="Segoe UI" w:cs="Segoe UI"/>
+          <w:color w:val="FFFFFF"/>
+          <w:sz w:val="2"/>
+          <w:szCs w:val="2"/>
+          <w:lang w:val="en-US" w:eastAsia="ru-RU"/>
+        </w:rPr>
+      </w:pPr>
+      <w:r>
+        <w:rPr>
+          <w:rFonts w:ascii="Segoe UI" w:eastAsia="Times New Roman" w:hAnsi="Segoe UI" w:cs="Segoe UI"/>
+          <w:color w:val="FFFFFF"/>
+          <w:sz w:val="2"/>
+          <w:szCs w:val="2"/>
+          <w:lang w:val="en-US" w:eastAsia="ru-RU"/>
+        </w:rPr>
+        <w:t>Checkpoint 2 Passed</w:t>
+      </w:r>
+    </w:p>
+    <w:p>
+      <w:pPr>
+        <w:spacing w:after="0" w:line="240" w:lineRule="auto"/>
+        <w:rPr>
+          <w:rFonts w:ascii="Segoe UI" w:eastAsia="Times New Roman" w:hAnsi="Segoe UI" w:cs="Segoe UI"/>
+          <w:color w:val="10162F"/>
+          <w:sz w:val="27"/>
+          <w:szCs w:val="27"/>
+          <w:lang w:val="en-US" w:eastAsia="ru-RU"/>
+        </w:rPr>
+      </w:pPr>
+      <w:r>
+        <w:rPr>
+          <w:rFonts w:ascii="Segoe UI" w:eastAsia="Times New Roman" w:hAnsi="Segoe UI" w:cs="Segoe UI"/>
+          <w:color w:val="10162F"/>
+          <w:sz w:val="27"/>
+          <w:szCs w:val="27"/>
+          <w:lang w:val="en-US" w:eastAsia="ru-RU"/>
+        </w:rPr>
+        <w:t>Hint</w:t>
+      </w:r>
+    </w:p>
+    <w:p>
+      <w:pPr>
+        <w:spacing w:after="100" w:afterAutospacing="1" w:line="240" w:lineRule="auto"/>
+        <w:rPr>
+          <w:rFonts w:ascii="Segoe UI" w:eastAsia="Times New Roman" w:hAnsi="Segoe UI" w:cs="Segoe UI"/>
+          <w:color w:val="10162F"/>
+          <w:sz w:val="27"/>
+          <w:szCs w:val="27"/>
+          <w:lang w:val="en-US" w:eastAsia="ru-RU"/>
+        </w:rPr>
+      </w:pPr>
+      <w:r>
+        <w:rPr>
+          <w:rFonts w:ascii="Segoe UI" w:eastAsia="Times New Roman" w:hAnsi="Segoe UI" w:cs="Segoe UI"/>
+          <w:color w:val="10162F"/>
+          <w:sz w:val="27"/>
+          <w:szCs w:val="27"/>
+          <w:lang w:val="en-US" w:eastAsia="ru-RU"/>
+        </w:rPr>
+        <w:t>There are 200 apps.</w:t>
+      </w:r>
+    </w:p>
+    <w:p>
+      <w:pPr>
+        <w:spacing w:after="100" w:afterAutospacing="1" w:line="240" w:lineRule="auto"/>
+        <w:rPr>
+          <w:rFonts w:ascii="Segoe UI" w:eastAsia="Times New Roman" w:hAnsi="Segoe UI" w:cs="Segoe UI"/>
+          <w:color w:val="10162F"/>
+          <w:sz w:val="27"/>
+          <w:szCs w:val="27"/>
+          <w:lang w:eastAsia="ru-RU"/>
+        </w:rPr>
+      </w:pPr>
+      <w:r>
+        <w:rPr>
+          <w:rFonts w:ascii="Segoe UI" w:eastAsia="Times New Roman" w:hAnsi="Segoe UI" w:cs="Segoe UI"/>
+          <w:color w:val="10162F"/>
+          <w:sz w:val="27"/>
+          <w:szCs w:val="27"/>
+          <w:lang w:eastAsia="ru-RU"/>
+        </w:rPr>
+        <w:t xml:space="preserve">Common </w:t>
+      </w:r>
+      <w:proofErr w:type="spellStart"/>
+      <w:r>
+        <w:rPr>
+          <w:rFonts w:ascii="Segoe UI" w:eastAsia="Times New Roman" w:hAnsi="Segoe UI" w:cs="Segoe UI"/>
+          <w:color w:val="10162F"/>
+          <w:sz w:val="27"/>
+          <w:szCs w:val="27"/>
+          <w:lang w:eastAsia="ru-RU"/>
+        </w:rPr>
+        <w:t>errors</w:t>
+      </w:r>
+      <w:proofErr w:type="spellEnd"/>
+      <w:r>
+        <w:rPr>
+          <w:rFonts w:ascii="Segoe UI" w:eastAsia="Times New Roman" w:hAnsi="Segoe UI" w:cs="Segoe UI"/>
+          <w:color w:val="10162F"/>
+          <w:sz w:val="27"/>
+          <w:szCs w:val="27"/>
+          <w:lang w:eastAsia="ru-RU"/>
+        </w:rPr>
+        <w:t>:</w:t>
+      </w:r>
+    </w:p>
+    <w:p>
+      <w:pPr>
+        <w:numPr>
+          <w:ilvl w:val="0"/>
+          <w:numId w:val="2"/>
+        </w:numPr>
+        <w:spacing w:before="100" w:beforeAutospacing="1" w:after="100" w:afterAutospacing="1" w:line="240" w:lineRule="auto"/>
+        <w:rPr>
+          <w:rFonts w:ascii="Segoe UI" w:eastAsia="Times New Roman" w:hAnsi="Segoe UI" w:cs="Segoe UI"/>
+          <w:color w:val="10162F"/>
+          <w:sz w:val="27"/>
+          <w:szCs w:val="27"/>
+          <w:lang w:eastAsia="ru-RU"/>
+        </w:rPr>
+      </w:pPr>
+      <w:proofErr w:type="spellStart"/>
+      <w:r>
+        <w:rPr>
+          <w:rFonts w:ascii="Segoe UI" w:eastAsia="Times New Roman" w:hAnsi="Segoe UI" w:cs="Segoe UI"/>
+          <w:color w:val="10162F"/>
+          <w:sz w:val="27"/>
+          <w:szCs w:val="27"/>
+          <w:lang w:eastAsia="ru-RU"/>
+        </w:rPr>
+        <w:t>Missing</w:t>
+      </w:r>
+      <w:proofErr w:type="spellEnd"/>
+      <w:r>
+        <w:rPr>
+          <w:rFonts w:ascii="Segoe UI" w:eastAsia="Times New Roman" w:hAnsi="Segoe UI" w:cs="Segoe UI"/>
+          <w:color w:val="10162F"/>
+          <w:sz w:val="27"/>
+          <w:szCs w:val="27"/>
+          <w:lang w:eastAsia="ru-RU"/>
+        </w:rPr>
+        <w:t xml:space="preserve"> </w:t>
+      </w:r>
+      <w:proofErr w:type="spellStart"/>
+      <w:r>
+        <w:rPr>
+          <w:rFonts w:ascii="Segoe UI" w:eastAsia="Times New Roman" w:hAnsi="Segoe UI" w:cs="Segoe UI"/>
+          <w:color w:val="10162F"/>
+          <w:sz w:val="27"/>
+          <w:szCs w:val="27"/>
+          <w:lang w:eastAsia="ru-RU"/>
+        </w:rPr>
+        <w:t>parenthesis</w:t>
+      </w:r>
+      <w:proofErr w:type="spellEnd"/>
+      <w:r>
+        <w:rPr>
+          <w:rFonts w:ascii="Segoe UI" w:eastAsia="Times New Roman" w:hAnsi="Segoe UI" w:cs="Segoe UI"/>
+          <w:color w:val="10162F"/>
+          <w:sz w:val="27"/>
+          <w:szCs w:val="27"/>
+          <w:lang w:eastAsia="ru-RU"/>
+        </w:rPr>
+        <w:t>.</w:t>
+      </w:r>
+    </w:p>
+    <w:p>
+      <w:pPr>
+        <w:numPr>
+          <w:ilvl w:val="0"/>
+          <w:numId w:val="2"/>
+        </w:numPr>
+        <w:spacing w:before="100" w:beforeAutospacing="1" w:after="100" w:afterAutospacing="1" w:line="240" w:lineRule="auto"/>
+        <w:rPr>
+          <w:rFonts w:ascii="Segoe UI" w:eastAsia="Times New Roman" w:hAnsi="Segoe UI" w:cs="Segoe UI"/>
+          <w:color w:val="10162F"/>
+          <w:sz w:val="27"/>
+          <w:szCs w:val="27"/>
+          <w:lang w:eastAsia="ru-RU"/>
+        </w:rPr>
+      </w:pPr>
+      <w:proofErr w:type="spellStart"/>
+      <w:proofErr w:type="gramStart"/>
+      <w:r>
+        <w:rPr>
+          <w:rFonts w:ascii="Segoe UI" w:eastAsia="Times New Roman" w:hAnsi="Segoe UI" w:cs="Segoe UI"/>
+          <w:color w:val="10162F"/>
+          <w:sz w:val="27"/>
+          <w:szCs w:val="27"/>
+          <w:lang w:eastAsia="ru-RU"/>
+        </w:rPr>
+        <w:t>Missing</w:t>
+      </w:r>
+      <w:proofErr w:type="spellEnd"/>
+      <w:r>
+        <w:rPr>
+          <w:rFonts w:ascii="Segoe UI" w:eastAsia="Times New Roman" w:hAnsi="Segoe UI" w:cs="Segoe UI"/>
+          <w:color w:val="10162F"/>
+          <w:sz w:val="27"/>
+          <w:szCs w:val="27"/>
+          <w:lang w:eastAsia="ru-RU"/>
+        </w:rPr>
+        <w:t> </w:t>
+      </w:r>
+      <w:r>
+        <w:rPr>
+          <w:rFonts w:ascii="Ubuntu Mono" w:eastAsia="Times New Roman" w:hAnsi="Ubuntu Mono" w:cs="Courier New"/>
+          <w:color w:val="15141F"/>
+          <w:shd w:val="clear" w:color="auto" w:fill="EAE9ED"/>
+          <w:lang w:eastAsia="ru-RU"/>
+        </w:rPr>
+        <w:t>;</w:t>
+      </w:r>
+      <w:proofErr w:type="gramEnd"/>
+      <w:r>
+        <w:rPr>
+          <w:rFonts w:ascii="Segoe UI" w:eastAsia="Times New Roman" w:hAnsi="Segoe UI" w:cs="Segoe UI"/>
+          <w:color w:val="10162F"/>
+          <w:sz w:val="27"/>
+          <w:szCs w:val="27"/>
+          <w:lang w:eastAsia="ru-RU"/>
+        </w:rPr>
+        <w:t>.</w:t>
+      </w:r>
+    </w:p>
+    <w:p>
+      <w:pPr>
+        <w:spacing w:after="0" w:line="240" w:lineRule="auto"/>
+        <w:rPr>
+          <w:rFonts w:ascii="Segoe UI" w:eastAsia="Times New Roman" w:hAnsi="Segoe UI" w:cs="Segoe UI"/>
+          <w:color w:val="10162F"/>
+          <w:sz w:val="27"/>
+          <w:szCs w:val="27"/>
+          <w:lang w:eastAsia="ru-RU"/>
+        </w:rPr>
+      </w:pPr>
+      <w:r>
+        <w:rPr>
+          <w:rFonts w:ascii="Segoe UI" w:eastAsia="Times New Roman" w:hAnsi="Segoe UI" w:cs="Segoe UI"/>
+          <w:b/>
+          <w:bCs/>
+          <w:color w:val="10162F"/>
+          <w:sz w:val="27"/>
+          <w:szCs w:val="27"/>
+          <w:lang w:eastAsia="ru-RU"/>
+        </w:rPr>
+        <w:t>2.</w:t>
+      </w:r>
+    </w:p>
+    <w:p>
+      <w:pPr>
+        <w:spacing w:after="0" w:line="240" w:lineRule="auto"/>
+        <w:rPr>
+          <w:rFonts w:ascii="Segoe UI" w:eastAsia="Times New Roman" w:hAnsi="Segoe UI" w:cs="Segoe UI"/>
+          <w:color w:val="10162F"/>
+          <w:sz w:val="27"/>
+          <w:szCs w:val="27"/>
+          <w:lang w:val="en-US" w:eastAsia="ru-RU"/>
+        </w:rPr>
+      </w:pPr>
+      <w:r>
+        <w:rPr>
+          <w:rFonts w:ascii="Segoe UI" w:eastAsia="Times New Roman" w:hAnsi="Segoe UI" w:cs="Segoe UI"/>
+          <w:color w:val="10162F"/>
+          <w:sz w:val="27"/>
+          <w:szCs w:val="27"/>
+          <w:lang w:val="en-US" w:eastAsia="ru-RU"/>
+        </w:rPr>
+        <w:t>Add a </w:t>
+      </w:r>
+      <w:r>
+        <w:rPr>
+          <w:rFonts w:ascii="Ubuntu Mono" w:eastAsia="Times New Roman" w:hAnsi="Ubuntu Mono" w:cs="Courier New"/>
+          <w:color w:val="15141F"/>
+          <w:shd w:val="clear" w:color="auto" w:fill="EAE9ED"/>
+          <w:lang w:val="en-US" w:eastAsia="ru-RU"/>
+        </w:rPr>
+        <w:t>WHERE</w:t>
+      </w:r>
+      <w:r>
+        <w:rPr>
+          <w:rFonts w:ascii="Segoe UI" w:eastAsia="Times New Roman" w:hAnsi="Segoe UI" w:cs="Segoe UI"/>
+          <w:color w:val="10162F"/>
+          <w:sz w:val="27"/>
+          <w:szCs w:val="27"/>
+          <w:lang w:val="en-US" w:eastAsia="ru-RU"/>
+        </w:rPr>
+        <w:t> clause in the previous query to count how many </w:t>
+      </w:r>
+      <w:r>
+        <w:rPr>
+          <w:rFonts w:ascii="Segoe UI" w:eastAsia="Times New Roman" w:hAnsi="Segoe UI" w:cs="Segoe UI"/>
+          <w:i/>
+          <w:iCs/>
+          <w:color w:val="10162F"/>
+          <w:sz w:val="27"/>
+          <w:szCs w:val="27"/>
+          <w:lang w:val="en-US" w:eastAsia="ru-RU"/>
+        </w:rPr>
+        <w:t>free</w:t>
+      </w:r>
+      <w:r>
+        <w:rPr>
+          <w:rFonts w:ascii="Segoe UI" w:eastAsia="Times New Roman" w:hAnsi="Segoe UI" w:cs="Segoe UI"/>
+          <w:color w:val="10162F"/>
+          <w:sz w:val="27"/>
+          <w:szCs w:val="27"/>
+          <w:lang w:val="en-US" w:eastAsia="ru-RU"/>
+        </w:rPr>
+        <w:t> apps are in the table.</w:t>
+      </w:r>
+    </w:p>
+    <w:p>
+      <w:pPr>
+        <w:shd w:val="clear" w:color="auto" w:fill="37C3BE"/>
+        <w:spacing w:after="0" w:line="240" w:lineRule="auto"/>
+        <w:rPr>
+          <w:rFonts w:ascii="Segoe UI" w:eastAsia="Times New Roman" w:hAnsi="Segoe UI" w:cs="Segoe UI"/>
+          <w:color w:val="FFFFFF"/>
+          <w:sz w:val="2"/>
+          <w:szCs w:val="2"/>
+          <w:lang w:val="en-US" w:eastAsia="ru-RU"/>
+        </w:rPr>
+      </w:pPr>
+      <w:r>
+        <w:rPr>
+          <w:rFonts w:ascii="Segoe UI" w:eastAsia="Times New Roman" w:hAnsi="Segoe UI" w:cs="Segoe UI"/>
+          <w:color w:val="FFFFFF"/>
+          <w:sz w:val="2"/>
+          <w:szCs w:val="2"/>
+          <w:lang w:val="en-US" w:eastAsia="ru-RU"/>
+        </w:rPr>
+        <w:t>Checkpoint 3 Passed</w:t>
+      </w:r>
+    </w:p>
+    <w:p>
+      <w:pPr>
+        <w:spacing w:after="0" w:line="240" w:lineRule="auto"/>
+        <w:rPr>
+          <w:rFonts w:ascii="Segoe UI" w:eastAsia="Times New Roman" w:hAnsi="Segoe UI" w:cs="Segoe UI"/>
+          <w:color w:val="10162F"/>
+          <w:sz w:val="27"/>
+          <w:szCs w:val="27"/>
+          <w:lang w:val="en-US" w:eastAsia="ru-RU"/>
+        </w:rPr>
+      </w:pPr>
+      <w:r>
+        <w:rPr>
+          <w:rFonts w:ascii="Segoe UI" w:eastAsia="Times New Roman" w:hAnsi="Segoe UI" w:cs="Segoe UI"/>
+          <w:color w:val="10162F"/>
+          <w:sz w:val="27"/>
+          <w:szCs w:val="27"/>
+          <w:lang w:val="en-US" w:eastAsia="ru-RU"/>
+        </w:rPr>
+        <w:t>Hint</w:t>
+      </w:r>
+    </w:p>
+    <w:p>
+      <w:pPr>
+        <w:spacing w:after="100" w:afterAutospacing="1" w:line="240" w:lineRule="auto"/>
+        <w:rPr>
+          <w:rFonts w:ascii="Segoe UI" w:eastAsia="Times New Roman" w:hAnsi="Segoe UI" w:cs="Segoe UI"/>
+          <w:color w:val="10162F"/>
+          <w:sz w:val="27"/>
+          <w:szCs w:val="27"/>
+          <w:lang w:val="en-US" w:eastAsia="ru-RU"/>
+        </w:rPr>
+      </w:pPr>
+      <w:r>
+        <w:rPr>
+          <w:rFonts w:ascii="Segoe UI" w:eastAsia="Times New Roman" w:hAnsi="Segoe UI" w:cs="Segoe UI"/>
+          <w:color w:val="10162F"/>
+          <w:sz w:val="27"/>
+          <w:szCs w:val="27"/>
+          <w:lang w:val="en-US" w:eastAsia="ru-RU"/>
+        </w:rPr>
+        <w:t>Remember the </w:t>
+      </w:r>
+      <w:r>
+        <w:rPr>
+          <w:rFonts w:ascii="Ubuntu Mono" w:eastAsia="Times New Roman" w:hAnsi="Ubuntu Mono" w:cs="Courier New"/>
+          <w:color w:val="15141F"/>
+          <w:shd w:val="clear" w:color="auto" w:fill="EAE9ED"/>
+          <w:lang w:val="en-US" w:eastAsia="ru-RU"/>
+        </w:rPr>
+        <w:t>WHERE</w:t>
+      </w:r>
+      <w:r>
+        <w:rPr>
+          <w:rFonts w:ascii="Segoe UI" w:eastAsia="Times New Roman" w:hAnsi="Segoe UI" w:cs="Segoe UI"/>
+          <w:color w:val="10162F"/>
+          <w:sz w:val="27"/>
+          <w:szCs w:val="27"/>
+          <w:lang w:val="en-US" w:eastAsia="ru-RU"/>
+        </w:rPr>
+        <w:t> statement?</w:t>
+      </w:r>
+    </w:p>
+    <w:p>
+      <w:pPr>
+        <w:spacing w:after="100" w:afterAutospacing="1" w:line="240" w:lineRule="auto"/>
+        <w:rPr>
+          <w:rFonts w:ascii="Segoe UI" w:eastAsia="Times New Roman" w:hAnsi="Segoe UI" w:cs="Segoe UI"/>
+          <w:color w:val="10162F"/>
+          <w:sz w:val="27"/>
+          <w:szCs w:val="27"/>
+          <w:lang w:val="en-US" w:eastAsia="ru-RU"/>
+        </w:rPr>
+      </w:pPr>
+      <w:r>
+        <w:rPr>
+          <w:rFonts w:ascii="Segoe UI" w:eastAsia="Times New Roman" w:hAnsi="Segoe UI" w:cs="Segoe UI"/>
+          <w:color w:val="10162F"/>
+          <w:sz w:val="27"/>
+          <w:szCs w:val="27"/>
+          <w:lang w:val="en-US" w:eastAsia="ru-RU"/>
+        </w:rPr>
+        <w:t>The following code should go inside the previous query, before the semicolon:</w:t>
+      </w:r>
+    </w:p>
+    <w:p>
+      <w:pPr>
+        <w:shd w:val="clear" w:color="auto" w:fill="211E2F"/>
+        <w:tabs>
+          <w:tab w:val="left" w:pos="916"/>
+          <w:tab w:val="left" w:pos="1832"/>
+          <w:tab w:val="left" w:pos="2748"/>
+          <w:tab w:val="left" w:pos="3664"/>
+          <w:tab w:val="left" w:pos="4580"/>
+          <w:tab w:val="left" w:pos="5496"/>
+          <w:tab w:val="left" w:pos="6412"/>
+          <w:tab w:val="left" w:pos="7328"/>
+          <w:tab w:val="left" w:pos="8244"/>
+          <w:tab w:val="left" w:pos="9160"/>
+          <w:tab w:val="left" w:pos="10076"/>
+          <w:tab w:val="left" w:pos="10992"/>
+          <w:tab w:val="left" w:pos="11908"/>
+          <w:tab w:val="left" w:pos="12824"/>
+          <w:tab w:val="left" w:pos="13740"/>
+          <w:tab w:val="left" w:pos="14656"/>
+        </w:tabs>
+        <w:spacing w:after="0" w:line="240" w:lineRule="auto"/>
+        <w:rPr>
+          <w:rFonts w:ascii="Ubuntu Mono" w:eastAsia="Times New Roman" w:hAnsi="Ubuntu Mono" w:cs="Courier New"/>
+          <w:color w:val="939598"/>
+          <w:sz w:val="27"/>
+          <w:szCs w:val="27"/>
+          <w:lang w:val="en-US" w:eastAsia="ru-RU"/>
+        </w:rPr>
+      </w:pPr>
+      <w:r>
+        <w:rPr>
+          <w:rFonts w:ascii="Ubuntu Mono" w:eastAsia="Times New Roman" w:hAnsi="Ubuntu Mono" w:cs="Courier New"/>
+          <w:color w:val="B3CCFF"/>
+          <w:sz w:val="27"/>
+          <w:szCs w:val="27"/>
+          <w:lang w:val="en-US" w:eastAsia="ru-RU"/>
+        </w:rPr>
+        <w:t>SELECT</w:t>
+      </w:r>
+      <w:r>
+        <w:rPr>
+          <w:rFonts w:ascii="Ubuntu Mono" w:eastAsia="Times New Roman" w:hAnsi="Ubuntu Mono" w:cs="Courier New"/>
+          <w:color w:val="FFFFFF"/>
+          <w:sz w:val="27"/>
+          <w:szCs w:val="27"/>
+          <w:lang w:val="en-US" w:eastAsia="ru-RU"/>
+        </w:rPr>
+        <w:t xml:space="preserve"> </w:t>
+      </w:r>
+      <w:proofErr w:type="gramStart"/>
+      <w:r>
+        <w:rPr>
+          <w:rFonts w:ascii="Ubuntu Mono" w:eastAsia="Times New Roman" w:hAnsi="Ubuntu Mono" w:cs="Courier New"/>
+          <w:color w:val="B3CCFF"/>
+          <w:sz w:val="27"/>
+          <w:szCs w:val="27"/>
+          <w:lang w:val="en-US" w:eastAsia="ru-RU"/>
+        </w:rPr>
+        <w:t>COUNT</w:t>
+      </w:r>
+      <w:r>
+        <w:rPr>
+          <w:rFonts w:ascii="Ubuntu Mono" w:eastAsia="Times New Roman" w:hAnsi="Ubuntu Mono" w:cs="Courier New"/>
+          <w:color w:val="EA6C8B"/>
+          <w:sz w:val="27"/>
+          <w:szCs w:val="27"/>
+          <w:lang w:val="en-US" w:eastAsia="ru-RU"/>
+        </w:rPr>
+        <w:t>(</w:t>
+      </w:r>
+      <w:proofErr w:type="gramEnd"/>
+      <w:r>
+        <w:rPr>
+          <w:rFonts w:ascii="Ubuntu Mono" w:eastAsia="Times New Roman" w:hAnsi="Ubuntu Mono" w:cs="Courier New"/>
+          <w:color w:val="FFFFFF"/>
+          <w:sz w:val="27"/>
+          <w:szCs w:val="27"/>
+          <w:lang w:val="en-US" w:eastAsia="ru-RU"/>
+        </w:rPr>
+        <w:t>*</w:t>
+      </w:r>
+      <w:r>
+        <w:rPr>
+          <w:rFonts w:ascii="Ubuntu Mono" w:eastAsia="Times New Roman" w:hAnsi="Ubuntu Mono" w:cs="Courier New"/>
+          <w:color w:val="EA6C8B"/>
+          <w:sz w:val="27"/>
+          <w:szCs w:val="27"/>
+          <w:lang w:val="en-US" w:eastAsia="ru-RU"/>
+        </w:rPr>
+        <w:t>)</w:t>
+      </w:r>
+      <w:r>
+        <w:rPr>
+          <w:rFonts w:ascii="Ubuntu Mono" w:eastAsia="Times New Roman" w:hAnsi="Ubuntu Mono" w:cs="Courier New"/>
+          <w:color w:val="FFFFFF"/>
+          <w:sz w:val="27"/>
+          <w:szCs w:val="27"/>
+          <w:lang w:val="en-US" w:eastAsia="ru-RU"/>
+        </w:rPr>
+        <w:t xml:space="preserve"> </w:t>
+      </w:r>
+      <w:r>
+        <w:rPr>
+          <w:rFonts w:ascii="Ubuntu Mono" w:eastAsia="Times New Roman" w:hAnsi="Ubuntu Mono" w:cs="Courier New"/>
+          <w:color w:val="939598"/>
+          <w:sz w:val="27"/>
+          <w:szCs w:val="27"/>
+          <w:lang w:val="en-US" w:eastAsia="ru-RU"/>
+        </w:rPr>
+        <w:br/>
+      </w:r>
+      <w:r>
+        <w:rPr>
+          <w:rFonts w:ascii="Ubuntu Mono" w:eastAsia="Times New Roman" w:hAnsi="Ubuntu Mono" w:cs="Courier New"/>
+          <w:color w:val="B3CCFF"/>
+          <w:sz w:val="27"/>
+          <w:szCs w:val="27"/>
+          <w:lang w:val="en-US" w:eastAsia="ru-RU"/>
+        </w:rPr>
+        <w:t>FROM</w:t>
+      </w:r>
+      <w:r>
+        <w:rPr>
+          <w:rFonts w:ascii="Ubuntu Mono" w:eastAsia="Times New Roman" w:hAnsi="Ubuntu Mono" w:cs="Courier New"/>
+          <w:color w:val="FFFFFF"/>
+          <w:sz w:val="27"/>
+          <w:szCs w:val="27"/>
+          <w:lang w:val="en-US" w:eastAsia="ru-RU"/>
+        </w:rPr>
+        <w:t xml:space="preserve"> </w:t>
+      </w:r>
+      <w:proofErr w:type="spellStart"/>
+      <w:r>
+        <w:rPr>
+          <w:rFonts w:ascii="Ubuntu Mono" w:eastAsia="Times New Roman" w:hAnsi="Ubuntu Mono" w:cs="Courier New"/>
+          <w:color w:val="FFFFFF"/>
+          <w:sz w:val="27"/>
+          <w:szCs w:val="27"/>
+          <w:lang w:val="en-US" w:eastAsia="ru-RU"/>
+        </w:rPr>
+        <w:t>fake_apps</w:t>
+      </w:r>
+      <w:proofErr w:type="spellEnd"/>
+      <w:r>
+        <w:rPr>
+          <w:rFonts w:ascii="Ubuntu Mono" w:eastAsia="Times New Roman" w:hAnsi="Ubuntu Mono" w:cs="Courier New"/>
+          <w:color w:val="939598"/>
+          <w:sz w:val="27"/>
+          <w:szCs w:val="27"/>
+          <w:lang w:val="en-US" w:eastAsia="ru-RU"/>
+        </w:rPr>
+        <w:br/>
+      </w:r>
+      <w:r>
+        <w:rPr>
+          <w:rFonts w:ascii="Ubuntu Mono" w:eastAsia="Times New Roman" w:hAnsi="Ubuntu Mono" w:cs="Courier New"/>
+          <w:color w:val="B3CCFF"/>
+          <w:sz w:val="27"/>
+          <w:szCs w:val="27"/>
+          <w:lang w:val="en-US" w:eastAsia="ru-RU"/>
+        </w:rPr>
+        <w:t>WHERE</w:t>
+      </w:r>
+      <w:r>
+        <w:rPr>
+          <w:rFonts w:ascii="Ubuntu Mono" w:eastAsia="Times New Roman" w:hAnsi="Ubuntu Mono" w:cs="Courier New"/>
+          <w:color w:val="FFFFFF"/>
+          <w:sz w:val="27"/>
+          <w:szCs w:val="27"/>
+          <w:lang w:val="en-US" w:eastAsia="ru-RU"/>
+        </w:rPr>
+        <w:t xml:space="preserve"> price = </w:t>
+      </w:r>
+      <w:r>
+        <w:rPr>
+          <w:rFonts w:ascii="Ubuntu Mono" w:eastAsia="Times New Roman" w:hAnsi="Ubuntu Mono" w:cs="Courier New"/>
+          <w:color w:val="FF8973"/>
+          <w:sz w:val="27"/>
+          <w:szCs w:val="27"/>
+          <w:lang w:val="en-US" w:eastAsia="ru-RU"/>
+        </w:rPr>
+        <w:t>0</w:t>
+      </w:r>
+      <w:r>
+        <w:rPr>
+          <w:rFonts w:ascii="Ubuntu Mono" w:eastAsia="Times New Roman" w:hAnsi="Ubuntu Mono" w:cs="Courier New"/>
+          <w:color w:val="FFFFFF"/>
+          <w:sz w:val="27"/>
+          <w:szCs w:val="27"/>
+          <w:lang w:val="en-US" w:eastAsia="ru-RU"/>
+        </w:rPr>
+        <w:t>;</w:t>
+      </w:r>
+    </w:p>
+    <w:p>
+      <w:pPr>
+        <w:numPr>
+          <w:ilvl w:val="0"/>
+          <w:numId w:val="3"/>
+        </w:numPr>
+        <w:spacing w:before="100" w:beforeAutospacing="1" w:after="100" w:afterAutospacing="1" w:line="240" w:lineRule="auto"/>
+        <w:rPr>
+          <w:rFonts w:ascii="Segoe UI" w:eastAsia="Times New Roman" w:hAnsi="Segoe UI" w:cs="Segoe UI"/>
+          <w:color w:val="10162F"/>
+          <w:sz w:val="27"/>
+          <w:szCs w:val="27"/>
+          <w:lang w:val="en-US" w:eastAsia="ru-RU"/>
+        </w:rPr>
+      </w:pPr>
+      <w:r>
+        <w:rPr>
+          <w:rFonts w:ascii="Ubuntu Mono" w:eastAsia="Times New Roman" w:hAnsi="Ubuntu Mono" w:cs="Courier New"/>
+          <w:color w:val="15141F"/>
+          <w:shd w:val="clear" w:color="auto" w:fill="EAE9ED"/>
+          <w:lang w:val="en-US" w:eastAsia="ru-RU"/>
+        </w:rPr>
+        <w:t>WHERE</w:t>
+      </w:r>
+      <w:r>
+        <w:rPr>
+          <w:rFonts w:ascii="Segoe UI" w:eastAsia="Times New Roman" w:hAnsi="Segoe UI" w:cs="Segoe UI"/>
+          <w:color w:val="10162F"/>
+          <w:sz w:val="27"/>
+          <w:szCs w:val="27"/>
+          <w:lang w:val="en-US" w:eastAsia="ru-RU"/>
+        </w:rPr>
+        <w:t> indicates we want to only include rows where the following condition is true.</w:t>
+      </w:r>
+    </w:p>
+    <w:p>
+      <w:pPr>
+        <w:numPr>
+          <w:ilvl w:val="0"/>
+          <w:numId w:val="3"/>
+        </w:numPr>
+        <w:spacing w:before="100" w:beforeAutospacing="1" w:after="100" w:afterAutospacing="1" w:line="240" w:lineRule="auto"/>
+        <w:rPr>
+          <w:rFonts w:ascii="Segoe UI" w:eastAsia="Times New Roman" w:hAnsi="Segoe UI" w:cs="Segoe UI"/>
+          <w:color w:val="10162F"/>
+          <w:sz w:val="27"/>
+          <w:szCs w:val="27"/>
+          <w:lang w:eastAsia="ru-RU"/>
+        </w:rPr>
+      </w:pPr>
+      <w:proofErr w:type="spellStart"/>
+      <w:r>
+        <w:rPr>
+          <w:rFonts w:ascii="Ubuntu Mono" w:eastAsia="Times New Roman" w:hAnsi="Ubuntu Mono" w:cs="Courier New"/>
+          <w:color w:val="15141F"/>
+          <w:shd w:val="clear" w:color="auto" w:fill="EAE9ED"/>
+          <w:lang w:eastAsia="ru-RU"/>
+        </w:rPr>
+        <w:t>price</w:t>
+      </w:r>
+      <w:proofErr w:type="spellEnd"/>
+      <w:r>
+        <w:rPr>
+          <w:rFonts w:ascii="Ubuntu Mono" w:eastAsia="Times New Roman" w:hAnsi="Ubuntu Mono" w:cs="Courier New"/>
+          <w:color w:val="15141F"/>
+          <w:shd w:val="clear" w:color="auto" w:fill="EAE9ED"/>
+          <w:lang w:eastAsia="ru-RU"/>
+        </w:rPr>
+        <w:t xml:space="preserve"> = 0</w:t>
+      </w:r>
+      <w:r>
+        <w:rPr>
+          <w:rFonts w:ascii="Segoe UI" w:eastAsia="Times New Roman" w:hAnsi="Segoe UI" w:cs="Segoe UI"/>
+          <w:color w:val="10162F"/>
+          <w:sz w:val="27"/>
+          <w:szCs w:val="27"/>
+          <w:lang w:eastAsia="ru-RU"/>
+        </w:rPr>
+        <w:t> </w:t>
+      </w:r>
+      <w:proofErr w:type="spellStart"/>
+      <w:r>
+        <w:rPr>
+          <w:rFonts w:ascii="Segoe UI" w:eastAsia="Times New Roman" w:hAnsi="Segoe UI" w:cs="Segoe UI"/>
+          <w:color w:val="10162F"/>
+          <w:sz w:val="27"/>
+          <w:szCs w:val="27"/>
+          <w:lang w:eastAsia="ru-RU"/>
+        </w:rPr>
+        <w:t>is</w:t>
+      </w:r>
+      <w:proofErr w:type="spellEnd"/>
+      <w:r>
+        <w:rPr>
+          <w:rFonts w:ascii="Segoe UI" w:eastAsia="Times New Roman" w:hAnsi="Segoe UI" w:cs="Segoe UI"/>
+          <w:color w:val="10162F"/>
+          <w:sz w:val="27"/>
+          <w:szCs w:val="27"/>
+          <w:lang w:eastAsia="ru-RU"/>
+        </w:rPr>
+        <w:t xml:space="preserve"> </w:t>
+      </w:r>
+      <w:proofErr w:type="spellStart"/>
+      <w:r>
+        <w:rPr>
+          <w:rFonts w:ascii="Segoe UI" w:eastAsia="Times New Roman" w:hAnsi="Segoe UI" w:cs="Segoe UI"/>
+          <w:color w:val="10162F"/>
+          <w:sz w:val="27"/>
+          <w:szCs w:val="27"/>
+          <w:lang w:eastAsia="ru-RU"/>
+        </w:rPr>
+        <w:t>the</w:t>
+      </w:r>
+      <w:proofErr w:type="spellEnd"/>
+      <w:r>
+        <w:rPr>
+          <w:rFonts w:ascii="Segoe UI" w:eastAsia="Times New Roman" w:hAnsi="Segoe UI" w:cs="Segoe UI"/>
+          <w:color w:val="10162F"/>
+          <w:sz w:val="27"/>
+          <w:szCs w:val="27"/>
+          <w:lang w:eastAsia="ru-RU"/>
+        </w:rPr>
+        <w:t xml:space="preserve"> </w:t>
+      </w:r>
+      <w:proofErr w:type="spellStart"/>
+      <w:r>
+        <w:rPr>
+          <w:rFonts w:ascii="Segoe UI" w:eastAsia="Times New Roman" w:hAnsi="Segoe UI" w:cs="Segoe UI"/>
+          <w:color w:val="10162F"/>
+          <w:sz w:val="27"/>
+          <w:szCs w:val="27"/>
+          <w:lang w:eastAsia="ru-RU"/>
+        </w:rPr>
+        <w:t>condition</w:t>
+      </w:r>
+      <w:proofErr w:type="spellEnd"/>
+      <w:r>
+        <w:rPr>
+          <w:rFonts w:ascii="Segoe UI" w:eastAsia="Times New Roman" w:hAnsi="Segoe UI" w:cs="Segoe UI"/>
+          <w:color w:val="10162F"/>
+          <w:sz w:val="27"/>
+          <w:szCs w:val="27"/>
+          <w:lang w:eastAsia="ru-RU"/>
+        </w:rPr>
+        <w:t>.</w:t>
+      </w:r>
+    </w:p>
+    <w:p>
+      <w:pPr>
+        <w:spacing w:after="0" w:line="240" w:lineRule="auto"/>
+        <w:rPr>
+          <w:rFonts w:ascii="Segoe UI" w:eastAsia="Times New Roman" w:hAnsi="Segoe UI" w:cs="Segoe UI"/>
+          <w:color w:val="10162F"/>
+          <w:sz w:val="27"/>
+          <w:szCs w:val="27"/>
+          <w:lang w:val="en-US" w:eastAsia="ru-RU"/>
+        </w:rPr>
+      </w:pPr>
+      <w:r>
+        <w:rPr>
+          <w:rFonts w:ascii="Segoe UI" w:eastAsia="Times New Roman" w:hAnsi="Segoe UI" w:cs="Segoe UI"/>
+          <w:color w:val="10162F"/>
+          <w:sz w:val="27"/>
+          <w:szCs w:val="27"/>
+          <w:lang w:val="en-US" w:eastAsia="ru-RU"/>
+        </w:rPr>
+        <w:t>There are 73 free apps in the table.</w:t>
+      </w:r>
+    </w:p>
+    <w:p>
+      <w:pPr>
         <w:jc w:val="both"/>
         <w:rPr>
+          <w:lang w:val="en-US"/>
+        </w:rPr>
+      </w:pPr>
+    </w:p>
+    <w:p>
+      <w:pPr>
+        <w:jc w:val="both"/>
+        <w:rPr>
+          <w:b/>
+          <w:bCs/>
+          <w:lang w:val="en-US"/>
+        </w:rPr>
+      </w:pPr>
+      <w:proofErr w:type="spellStart"/>
+      <w:r>
+        <w:rPr>
+          <w:b/>
+          <w:bCs/>
+          <w:lang w:val="en-US"/>
+        </w:rPr>
+        <w:t>count.sqlite</w:t>
+      </w:r>
+      <w:proofErr w:type="spellEnd"/>
+    </w:p>
+    <w:p>
+      <w:pPr>
+        <w:shd w:val="clear" w:color="auto" w:fill="1E1E1E"/>
+        <w:spacing w:after="0" w:line="360" w:lineRule="atLeast"/>
+        <w:rPr>
+          <w:rFonts w:ascii="Consolas" w:eastAsia="Times New Roman" w:hAnsi="Consolas" w:cs="Times New Roman"/>
+          <w:color w:val="FFFFFF"/>
+          <w:sz w:val="21"/>
+          <w:szCs w:val="21"/>
+          <w:lang w:val="en-US" w:eastAsia="ru-RU"/>
+        </w:rPr>
+      </w:pPr>
+      <w:r>
+        <w:rPr>
+          <w:rFonts w:ascii="Consolas" w:eastAsia="Times New Roman" w:hAnsi="Consolas" w:cs="Times New Roman"/>
+          <w:color w:val="939598"/>
+          <w:sz w:val="21"/>
+          <w:szCs w:val="21"/>
+          <w:lang w:val="en-US" w:eastAsia="ru-RU"/>
+        </w:rPr>
+        <w:t>/*SELECT </w:t>
+      </w:r>
+      <w:proofErr w:type="gramStart"/>
+      <w:r>
+        <w:rPr>
+          <w:rFonts w:ascii="Consolas" w:eastAsia="Times New Roman" w:hAnsi="Consolas" w:cs="Times New Roman"/>
+          <w:color w:val="939598"/>
+          <w:sz w:val="21"/>
+          <w:szCs w:val="21"/>
+          <w:lang w:val="en-US" w:eastAsia="ru-RU"/>
+        </w:rPr>
+        <w:t>COUNT(</w:t>
+      </w:r>
+      <w:proofErr w:type="gramEnd"/>
+      <w:r>
+        <w:rPr>
+          <w:rFonts w:ascii="Consolas" w:eastAsia="Times New Roman" w:hAnsi="Consolas" w:cs="Times New Roman"/>
+          <w:color w:val="939598"/>
+          <w:sz w:val="21"/>
+          <w:szCs w:val="21"/>
+          <w:lang w:val="en-US" w:eastAsia="ru-RU"/>
+        </w:rPr>
+        <w:t>*)</w:t>
+      </w:r>
+    </w:p>
+    <w:p>
+      <w:pPr>
+        <w:shd w:val="clear" w:color="auto" w:fill="1E1E1E"/>
+        <w:spacing w:after="0" w:line="360" w:lineRule="atLeast"/>
+        <w:rPr>
+          <w:rFonts w:ascii="Consolas" w:eastAsia="Times New Roman" w:hAnsi="Consolas" w:cs="Times New Roman"/>
+          <w:color w:val="FFFFFF"/>
+          <w:sz w:val="21"/>
+          <w:szCs w:val="21"/>
+          <w:lang w:val="en-US" w:eastAsia="ru-RU"/>
+        </w:rPr>
+      </w:pPr>
+      <w:r>
+        <w:rPr>
+          <w:rFonts w:ascii="Consolas" w:eastAsia="Times New Roman" w:hAnsi="Consolas" w:cs="Times New Roman"/>
+          <w:color w:val="939598"/>
+          <w:sz w:val="21"/>
+          <w:szCs w:val="21"/>
+          <w:lang w:val="en-US" w:eastAsia="ru-RU"/>
+        </w:rPr>
+        <w:t>FROM </w:t>
+      </w:r>
+      <w:proofErr w:type="spellStart"/>
+      <w:r>
+        <w:rPr>
+          <w:rFonts w:ascii="Consolas" w:eastAsia="Times New Roman" w:hAnsi="Consolas" w:cs="Times New Roman"/>
+          <w:color w:val="939598"/>
+          <w:sz w:val="21"/>
+          <w:szCs w:val="21"/>
+          <w:lang w:val="en-US" w:eastAsia="ru-RU"/>
+        </w:rPr>
+        <w:t>fake_apps</w:t>
+      </w:r>
+      <w:proofErr w:type="spellEnd"/>
+      <w:r>
+        <w:rPr>
+          <w:rFonts w:ascii="Consolas" w:eastAsia="Times New Roman" w:hAnsi="Consolas" w:cs="Times New Roman"/>
+          <w:color w:val="939598"/>
+          <w:sz w:val="21"/>
+          <w:szCs w:val="21"/>
+          <w:lang w:val="en-US" w:eastAsia="ru-RU"/>
+        </w:rPr>
+        <w:t>*/</w:t>
+      </w:r>
+    </w:p>
+    <w:p>
+      <w:pPr>
+        <w:shd w:val="clear" w:color="auto" w:fill="1E1E1E"/>
+        <w:spacing w:after="0" w:line="360" w:lineRule="atLeast"/>
+        <w:rPr>
+          <w:rFonts w:ascii="Consolas" w:eastAsia="Times New Roman" w:hAnsi="Consolas" w:cs="Times New Roman"/>
+          <w:color w:val="FFFFFF"/>
+          <w:sz w:val="21"/>
+          <w:szCs w:val="21"/>
+          <w:lang w:val="en-US" w:eastAsia="ru-RU"/>
+        </w:rPr>
+      </w:pPr>
+    </w:p>
+    <w:p>
+      <w:pPr>
+        <w:shd w:val="clear" w:color="auto" w:fill="1E1E1E"/>
+        <w:spacing w:after="0" w:line="360" w:lineRule="atLeast"/>
+        <w:rPr>
+          <w:rFonts w:ascii="Consolas" w:eastAsia="Times New Roman" w:hAnsi="Consolas" w:cs="Times New Roman"/>
+          <w:color w:val="FFFFFF"/>
+          <w:sz w:val="21"/>
+          <w:szCs w:val="21"/>
+          <w:lang w:val="en-US" w:eastAsia="ru-RU"/>
+        </w:rPr>
+      </w:pPr>
+      <w:r>
+        <w:rPr>
+          <w:rFonts w:ascii="Consolas" w:eastAsia="Times New Roman" w:hAnsi="Consolas" w:cs="Times New Roman"/>
+          <w:color w:val="B3CCFF"/>
+          <w:sz w:val="21"/>
+          <w:szCs w:val="21"/>
+          <w:lang w:val="en-US" w:eastAsia="ru-RU"/>
+        </w:rPr>
+        <w:t>SELECT</w:t>
+      </w:r>
+      <w:r>
+        <w:rPr>
+          <w:rFonts w:ascii="Consolas" w:eastAsia="Times New Roman" w:hAnsi="Consolas" w:cs="Times New Roman"/>
+          <w:color w:val="FFFFFF"/>
+          <w:sz w:val="21"/>
+          <w:szCs w:val="21"/>
+          <w:lang w:val="en-US" w:eastAsia="ru-RU"/>
+        </w:rPr>
+        <w:t> </w:t>
+      </w:r>
+      <w:proofErr w:type="gramStart"/>
+      <w:r>
+        <w:rPr>
+          <w:rFonts w:ascii="Consolas" w:eastAsia="Times New Roman" w:hAnsi="Consolas" w:cs="Times New Roman"/>
+          <w:color w:val="B3CCFF"/>
+          <w:sz w:val="21"/>
+          <w:szCs w:val="21"/>
+          <w:lang w:val="en-US" w:eastAsia="ru-RU"/>
+        </w:rPr>
+        <w:t>COUNT</w:t>
+      </w:r>
+      <w:r>
+        <w:rPr>
+          <w:rFonts w:ascii="Consolas" w:eastAsia="Times New Roman" w:hAnsi="Consolas" w:cs="Times New Roman"/>
+          <w:color w:val="EA6C8B"/>
+          <w:sz w:val="21"/>
+          <w:szCs w:val="21"/>
+          <w:lang w:val="en-US" w:eastAsia="ru-RU"/>
+        </w:rPr>
+        <w:t>(</w:t>
+      </w:r>
+      <w:proofErr w:type="gramEnd"/>
+      <w:r>
+        <w:rPr>
+          <w:rFonts w:ascii="Consolas" w:eastAsia="Times New Roman" w:hAnsi="Consolas" w:cs="Times New Roman"/>
+          <w:color w:val="FFFFFF"/>
+          <w:sz w:val="21"/>
+          <w:szCs w:val="21"/>
+          <w:lang w:val="en-US" w:eastAsia="ru-RU"/>
+        </w:rPr>
+        <w:t>*</w:t>
+      </w:r>
+      <w:r>
+        <w:rPr>
+          <w:rFonts w:ascii="Consolas" w:eastAsia="Times New Roman" w:hAnsi="Consolas" w:cs="Times New Roman"/>
+          <w:color w:val="EA6C8B"/>
+          <w:sz w:val="21"/>
+          <w:szCs w:val="21"/>
+          <w:lang w:val="en-US" w:eastAsia="ru-RU"/>
+        </w:rPr>
+        <w:t>)</w:t>
+      </w:r>
+    </w:p>
+    <w:p>
+      <w:pPr>
+        <w:shd w:val="clear" w:color="auto" w:fill="1E1E1E"/>
+        <w:spacing w:after="0" w:line="360" w:lineRule="atLeast"/>
+        <w:rPr>
+          <w:rFonts w:ascii="Consolas" w:eastAsia="Times New Roman" w:hAnsi="Consolas" w:cs="Times New Roman"/>
+          <w:color w:val="FFFFFF"/>
+          <w:sz w:val="21"/>
+          <w:szCs w:val="21"/>
+          <w:lang w:val="en-US" w:eastAsia="ru-RU"/>
+        </w:rPr>
+      </w:pPr>
+      <w:r>
+        <w:rPr>
+          <w:rFonts w:ascii="Consolas" w:eastAsia="Times New Roman" w:hAnsi="Consolas" w:cs="Times New Roman"/>
+          <w:color w:val="B3CCFF"/>
+          <w:sz w:val="21"/>
+          <w:szCs w:val="21"/>
+          <w:lang w:val="en-US" w:eastAsia="ru-RU"/>
+        </w:rPr>
+        <w:t>FROM</w:t>
+      </w:r>
+      <w:r>
+        <w:rPr>
+          <w:rFonts w:ascii="Consolas" w:eastAsia="Times New Roman" w:hAnsi="Consolas" w:cs="Times New Roman"/>
+          <w:color w:val="FFFFFF"/>
+          <w:sz w:val="21"/>
+          <w:szCs w:val="21"/>
+          <w:lang w:val="en-US" w:eastAsia="ru-RU"/>
+        </w:rPr>
+        <w:t> </w:t>
+      </w:r>
+      <w:proofErr w:type="spellStart"/>
+      <w:r>
+        <w:rPr>
+          <w:rFonts w:ascii="Consolas" w:eastAsia="Times New Roman" w:hAnsi="Consolas" w:cs="Times New Roman"/>
+          <w:color w:val="FFFFFF"/>
+          <w:sz w:val="21"/>
+          <w:szCs w:val="21"/>
+          <w:lang w:val="en-US" w:eastAsia="ru-RU"/>
+        </w:rPr>
+        <w:t>fake_apps</w:t>
+      </w:r>
+      <w:proofErr w:type="spellEnd"/>
+    </w:p>
+    <w:p>
+      <w:pPr>
+        <w:shd w:val="clear" w:color="auto" w:fill="1E1E1E"/>
+        <w:spacing w:after="0" w:line="360" w:lineRule="atLeast"/>
+        <w:rPr>
+          <w:rFonts w:ascii="Consolas" w:eastAsia="Times New Roman" w:hAnsi="Consolas" w:cs="Times New Roman"/>
+          <w:color w:val="FFFFFF"/>
+          <w:sz w:val="21"/>
+          <w:szCs w:val="21"/>
+          <w:lang w:val="en-US" w:eastAsia="ru-RU"/>
+        </w:rPr>
+      </w:pPr>
+      <w:r>
+        <w:rPr>
+          <w:rFonts w:ascii="Consolas" w:eastAsia="Times New Roman" w:hAnsi="Consolas" w:cs="Times New Roman"/>
+          <w:color w:val="B3CCFF"/>
+          <w:sz w:val="21"/>
+          <w:szCs w:val="21"/>
+          <w:lang w:val="en-US" w:eastAsia="ru-RU"/>
+        </w:rPr>
+        <w:t>WHERE</w:t>
+      </w:r>
+      <w:r>
+        <w:rPr>
+          <w:rFonts w:ascii="Consolas" w:eastAsia="Times New Roman" w:hAnsi="Consolas" w:cs="Times New Roman"/>
+          <w:color w:val="FFFFFF"/>
+          <w:sz w:val="21"/>
+          <w:szCs w:val="21"/>
+          <w:lang w:val="en-US" w:eastAsia="ru-RU"/>
+        </w:rPr>
+        <w:t> price = </w:t>
+      </w:r>
+      <w:r>
+        <w:rPr>
+          <w:rFonts w:ascii="Consolas" w:eastAsia="Times New Roman" w:hAnsi="Consolas" w:cs="Times New Roman"/>
+          <w:color w:val="FF8973"/>
+          <w:sz w:val="21"/>
+          <w:szCs w:val="21"/>
+          <w:lang w:val="en-US" w:eastAsia="ru-RU"/>
+        </w:rPr>
+        <w:t>0.0</w:t>
+      </w:r>
+      <w:r>
+        <w:rPr>
+          <w:rFonts w:ascii="Consolas" w:eastAsia="Times New Roman" w:hAnsi="Consolas" w:cs="Times New Roman"/>
+          <w:color w:val="FFFFFF"/>
+          <w:sz w:val="21"/>
+          <w:szCs w:val="21"/>
+          <w:lang w:val="en-US" w:eastAsia="ru-RU"/>
+        </w:rPr>
+        <w:t>;</w:t>
+      </w:r>
+    </w:p>
+    <w:p>
+      <w:pPr>
+        <w:jc w:val="both"/>
+        <w:rPr>
+          <w:b/>
+          <w:bCs/>
+          <w:lang w:val="en-US"/>
+        </w:rPr>
+      </w:pPr>
+    </w:p>
+    <w:p>
+      <w:pPr>
+        <w:jc w:val="center"/>
+        <w:rPr>
+          <w:b/>
+          <w:bCs/>
+          <w:lang w:val="en-US"/>
+        </w:rPr>
+      </w:pPr>
+      <w:r>
+        <w:rPr>
+          <w:b/>
+          <w:bCs/>
+          <w:noProof/>
+          <w:lang w:val="en-US"/>
+        </w:rPr>
+        <w:lastRenderedPageBreak/>
+        <w:drawing>
+          <wp:inline distT="0" distB="0" distL="0" distR="0" wp14:anchorId="5E0A8C4E" wp14:editId="63374F16">
+            <wp:extent cx="4861560" cy="3025140"/>
+            <wp:effectExtent l="0" t="0" r="0" b="3810"/>
+            <wp:docPr id="2" name="Рисунок 2"/>
+            <wp:cNvGraphicFramePr>
+              <a:graphicFrameLocks xmlns:a="http://schemas.openxmlformats.org/drawingml/2006/main" noChangeAspect="1"/>
+            </wp:cNvGraphicFramePr>
+            <a:graphic xmlns:a="http://schemas.openxmlformats.org/drawingml/2006/main">
+              <a:graphicData uri="http://schemas.openxmlformats.org/drawingml/2006/picture">
+                <pic:pic xmlns:pic="http://schemas.openxmlformats.org/drawingml/2006/picture">
+                  <pic:nvPicPr>
+                    <pic:cNvPr id="0" name="Picture 2"/>
+                    <pic:cNvPicPr>
+                      <a:picLocks noChangeAspect="1" noChangeArrowheads="1"/>
+                    </pic:cNvPicPr>
+                  </pic:nvPicPr>
+                  <pic:blipFill>
+                    <a:blip r:embed="rId13">
+                      <a:extLst>
+                        <a:ext uri="{28A0092B-C50C-407E-A947-70E740481C1C}">
+                          <a14:useLocalDpi xmlns:a14="http://schemas.microsoft.com/office/drawing/2010/main" val="0"/>
+                        </a:ext>
+                      </a:extLst>
+                    </a:blip>
+                    <a:srcRect/>
+                    <a:stretch>
+                      <a:fillRect/>
+                    </a:stretch>
+                  </pic:blipFill>
+                  <pic:spPr bwMode="auto">
+                    <a:xfrm>
+                      <a:off x="0" y="0"/>
+                      <a:ext cx="4861560" cy="3025140"/>
+                    </a:xfrm>
+                    <a:prstGeom prst="rect">
+                      <a:avLst/>
+                    </a:prstGeom>
+                    <a:noFill/>
+                    <a:ln>
+                      <a:noFill/>
+                    </a:ln>
+                  </pic:spPr>
+                </pic:pic>
+              </a:graphicData>
+            </a:graphic>
+          </wp:inline>
+        </w:drawing>
+      </w:r>
+    </w:p>
+    <w:p>
+      <w:pPr>
+        <w:pBdr>
+          <w:bottom w:val="single" w:sz="12" w:space="1" w:color="auto"/>
+        </w:pBdr>
+        <w:jc w:val="center"/>
+        <w:rPr>
+          <w:b/>
+          <w:bCs/>
+          <w:lang w:val="en-US"/>
+        </w:rPr>
+      </w:pPr>
+      <w:r>
+        <w:rPr>
+          <w:b/>
+          <w:bCs/>
+          <w:noProof/>
+          <w:lang w:val="en-US"/>
+        </w:rPr>
+        <w:drawing>
+          <wp:inline distT="0" distB="0" distL="0" distR="0" wp14:anchorId="208FAEE4" wp14:editId="78222F2F">
+            <wp:extent cx="4838700" cy="3154680"/>
+            <wp:effectExtent l="0" t="0" r="0" b="7620"/>
+            <wp:docPr id="3" name="Рисунок 3"/>
+            <wp:cNvGraphicFramePr>
+              <a:graphicFrameLocks xmlns:a="http://schemas.openxmlformats.org/drawingml/2006/main" noChangeAspect="1"/>
+            </wp:cNvGraphicFramePr>
+            <a:graphic xmlns:a="http://schemas.openxmlformats.org/drawingml/2006/main">
+              <a:graphicData uri="http://schemas.openxmlformats.org/drawingml/2006/picture">
+                <pic:pic xmlns:pic="http://schemas.openxmlformats.org/drawingml/2006/picture">
+                  <pic:nvPicPr>
+                    <pic:cNvPr id="0" name="Picture 3"/>
+                    <pic:cNvPicPr>
+                      <a:picLocks noChangeAspect="1" noChangeArrowheads="1"/>
+                    </pic:cNvPicPr>
+                  </pic:nvPicPr>
+                  <pic:blipFill>
+                    <a:blip r:embed="rId14">
+                      <a:extLst>
+                        <a:ext uri="{28A0092B-C50C-407E-A947-70E740481C1C}">
+                          <a14:useLocalDpi xmlns:a14="http://schemas.microsoft.com/office/drawing/2010/main" val="0"/>
+                        </a:ext>
+                      </a:extLst>
+                    </a:blip>
+                    <a:srcRect/>
+                    <a:stretch>
+                      <a:fillRect/>
+                    </a:stretch>
+                  </pic:blipFill>
+                  <pic:spPr bwMode="auto">
+                    <a:xfrm>
+                      <a:off x="0" y="0"/>
+                      <a:ext cx="4838700" cy="3154680"/>
+                    </a:xfrm>
+                    <a:prstGeom prst="rect">
+                      <a:avLst/>
+                    </a:prstGeom>
+                    <a:noFill/>
+                    <a:ln>
+                      <a:noFill/>
+                    </a:ln>
+                  </pic:spPr>
+                </pic:pic>
+              </a:graphicData>
+            </a:graphic>
+          </wp:inline>
+        </w:drawing>
+      </w:r>
+    </w:p>
+    <w:p>
+      <w:pPr>
+        <w:spacing w:after="0" w:line="240" w:lineRule="auto"/>
+        <w:rPr>
+          <w:rFonts w:ascii="Segoe UI" w:eastAsia="Times New Roman" w:hAnsi="Segoe UI" w:cs="Segoe UI"/>
+          <w:color w:val="10162F"/>
+          <w:sz w:val="27"/>
+          <w:szCs w:val="27"/>
+          <w:lang w:val="en-US" w:eastAsia="ru-RU"/>
+        </w:rPr>
+      </w:pPr>
+      <w:r>
+        <w:rPr>
+          <w:rFonts w:ascii="Segoe UI" w:eastAsia="Times New Roman" w:hAnsi="Segoe UI" w:cs="Segoe UI"/>
+          <w:b/>
+          <w:bCs/>
+          <w:color w:val="10162F"/>
+          <w:sz w:val="27"/>
+          <w:szCs w:val="27"/>
+          <w:lang w:val="en-US" w:eastAsia="ru-RU"/>
+        </w:rPr>
+        <w:t>Sum</w:t>
+      </w:r>
+    </w:p>
+    <w:p>
+      <w:pPr>
+        <w:spacing w:after="100" w:afterAutospacing="1" w:line="240" w:lineRule="auto"/>
+        <w:rPr>
+          <w:rFonts w:ascii="Segoe UI" w:eastAsia="Times New Roman" w:hAnsi="Segoe UI" w:cs="Segoe UI"/>
+          <w:color w:val="10162F"/>
+          <w:sz w:val="27"/>
+          <w:szCs w:val="27"/>
+          <w:lang w:val="en-US" w:eastAsia="ru-RU"/>
+        </w:rPr>
+      </w:pPr>
+      <w:r>
+        <w:rPr>
+          <w:rFonts w:ascii="Segoe UI" w:eastAsia="Times New Roman" w:hAnsi="Segoe UI" w:cs="Segoe UI"/>
+          <w:color w:val="10162F"/>
+          <w:sz w:val="27"/>
+          <w:szCs w:val="27"/>
+          <w:lang w:val="en-US" w:eastAsia="ru-RU"/>
+        </w:rPr>
+        <w:t>SQL makes it easy to add all values in a particular column using </w:t>
+      </w:r>
+      <w:proofErr w:type="gramStart"/>
+      <w:r>
+        <w:rPr>
+          <w:rFonts w:ascii="Ubuntu Mono" w:eastAsia="Times New Roman" w:hAnsi="Ubuntu Mono" w:cs="Courier New"/>
+          <w:color w:val="15141F"/>
+          <w:shd w:val="clear" w:color="auto" w:fill="EAE9ED"/>
+          <w:lang w:val="en-US" w:eastAsia="ru-RU"/>
+        </w:rPr>
+        <w:t>SUM(</w:t>
+      </w:r>
+      <w:proofErr w:type="gramEnd"/>
+      <w:r>
+        <w:rPr>
+          <w:rFonts w:ascii="Ubuntu Mono" w:eastAsia="Times New Roman" w:hAnsi="Ubuntu Mono" w:cs="Courier New"/>
+          <w:color w:val="15141F"/>
+          <w:shd w:val="clear" w:color="auto" w:fill="EAE9ED"/>
+          <w:lang w:val="en-US" w:eastAsia="ru-RU"/>
+        </w:rPr>
+        <w:t>)</w:t>
+      </w:r>
+      <w:r>
+        <w:rPr>
+          <w:rFonts w:ascii="Segoe UI" w:eastAsia="Times New Roman" w:hAnsi="Segoe UI" w:cs="Segoe UI"/>
+          <w:color w:val="10162F"/>
+          <w:sz w:val="27"/>
+          <w:szCs w:val="27"/>
+          <w:lang w:val="en-US" w:eastAsia="ru-RU"/>
+        </w:rPr>
+        <w:t>.</w:t>
+      </w:r>
+    </w:p>
+    <w:p>
+      <w:pPr>
+        <w:spacing w:after="100" w:afterAutospacing="1" w:line="240" w:lineRule="auto"/>
+        <w:rPr>
+          <w:rFonts w:ascii="Segoe UI" w:eastAsia="Times New Roman" w:hAnsi="Segoe UI" w:cs="Segoe UI"/>
+          <w:color w:val="10162F"/>
+          <w:sz w:val="27"/>
+          <w:szCs w:val="27"/>
+          <w:lang w:val="en-US" w:eastAsia="ru-RU"/>
+        </w:rPr>
+      </w:pPr>
+      <w:hyperlink r:id="rId15" w:tgtFrame="_blank" w:history="1">
+        <w:proofErr w:type="gramStart"/>
+        <w:r>
+          <w:rPr>
+            <w:rFonts w:ascii="Ubuntu Mono" w:eastAsia="Times New Roman" w:hAnsi="Ubuntu Mono" w:cs="Courier New"/>
+            <w:color w:val="15141F"/>
+            <w:u w:val="single"/>
+            <w:bdr w:val="none" w:sz="0" w:space="0" w:color="auto" w:frame="1"/>
+            <w:shd w:val="clear" w:color="auto" w:fill="EAE9ED"/>
+            <w:lang w:val="en-US" w:eastAsia="ru-RU"/>
+          </w:rPr>
+          <w:t>SUM(</w:t>
+        </w:r>
+        <w:proofErr w:type="gramEnd"/>
+        <w:r>
+          <w:rPr>
+            <w:rFonts w:ascii="Ubuntu Mono" w:eastAsia="Times New Roman" w:hAnsi="Ubuntu Mono" w:cs="Courier New"/>
+            <w:color w:val="15141F"/>
+            <w:u w:val="single"/>
+            <w:bdr w:val="none" w:sz="0" w:space="0" w:color="auto" w:frame="1"/>
+            <w:shd w:val="clear" w:color="auto" w:fill="EAE9ED"/>
+            <w:lang w:val="en-US" w:eastAsia="ru-RU"/>
+          </w:rPr>
+          <w:t>)</w:t>
+        </w:r>
+      </w:hyperlink>
+      <w:r>
+        <w:rPr>
+          <w:rFonts w:ascii="Segoe UI" w:eastAsia="Times New Roman" w:hAnsi="Segoe UI" w:cs="Segoe UI"/>
+          <w:color w:val="10162F"/>
+          <w:sz w:val="27"/>
+          <w:szCs w:val="27"/>
+          <w:lang w:val="en-US" w:eastAsia="ru-RU"/>
+        </w:rPr>
+        <w:t> is a function that takes the name of a column as an argument and returns the sum of all the values in that column.</w:t>
+      </w:r>
+    </w:p>
+    <w:p>
+      <w:pPr>
+        <w:spacing w:after="100" w:afterAutospacing="1" w:line="240" w:lineRule="auto"/>
+        <w:rPr>
+          <w:rFonts w:ascii="Segoe UI" w:eastAsia="Times New Roman" w:hAnsi="Segoe UI" w:cs="Segoe UI"/>
+          <w:color w:val="10162F"/>
+          <w:sz w:val="27"/>
+          <w:szCs w:val="27"/>
+          <w:lang w:val="en-US" w:eastAsia="ru-RU"/>
+        </w:rPr>
+      </w:pPr>
+      <w:r>
+        <w:rPr>
+          <w:rFonts w:ascii="Segoe UI" w:eastAsia="Times New Roman" w:hAnsi="Segoe UI" w:cs="Segoe UI"/>
+          <w:color w:val="10162F"/>
+          <w:sz w:val="27"/>
+          <w:szCs w:val="27"/>
+          <w:lang w:val="en-US" w:eastAsia="ru-RU"/>
+        </w:rPr>
+        <w:t>What is the total number of downloads for all of the apps combined?</w:t>
+      </w:r>
+    </w:p>
+    <w:p>
+      <w:pPr>
+        <w:shd w:val="clear" w:color="auto" w:fill="211E2F"/>
+        <w:tabs>
+          <w:tab w:val="left" w:pos="916"/>
+          <w:tab w:val="left" w:pos="1832"/>
+          <w:tab w:val="left" w:pos="2748"/>
+          <w:tab w:val="left" w:pos="3664"/>
+          <w:tab w:val="left" w:pos="4580"/>
+          <w:tab w:val="left" w:pos="5496"/>
+          <w:tab w:val="left" w:pos="6412"/>
+          <w:tab w:val="left" w:pos="7328"/>
+          <w:tab w:val="left" w:pos="8244"/>
+          <w:tab w:val="left" w:pos="9160"/>
+          <w:tab w:val="left" w:pos="10076"/>
+          <w:tab w:val="left" w:pos="10992"/>
+          <w:tab w:val="left" w:pos="11908"/>
+          <w:tab w:val="left" w:pos="12824"/>
+          <w:tab w:val="left" w:pos="13740"/>
+          <w:tab w:val="left" w:pos="14656"/>
+        </w:tabs>
+        <w:spacing w:after="0" w:line="240" w:lineRule="auto"/>
+        <w:rPr>
+          <w:rFonts w:ascii="Ubuntu Mono" w:eastAsia="Times New Roman" w:hAnsi="Ubuntu Mono" w:cs="Courier New"/>
+          <w:color w:val="939598"/>
+          <w:sz w:val="27"/>
+          <w:szCs w:val="27"/>
+          <w:lang w:val="en-US" w:eastAsia="ru-RU"/>
+        </w:rPr>
+      </w:pPr>
+      <w:r>
+        <w:rPr>
+          <w:rFonts w:ascii="Ubuntu Mono" w:eastAsia="Times New Roman" w:hAnsi="Ubuntu Mono" w:cs="Courier New"/>
+          <w:color w:val="B3CCFF"/>
+          <w:sz w:val="27"/>
+          <w:szCs w:val="27"/>
+          <w:lang w:val="en-US" w:eastAsia="ru-RU"/>
+        </w:rPr>
+        <w:t>SELECT</w:t>
+      </w:r>
+      <w:r>
+        <w:rPr>
+          <w:rFonts w:ascii="Ubuntu Mono" w:eastAsia="Times New Roman" w:hAnsi="Ubuntu Mono" w:cs="Courier New"/>
+          <w:color w:val="FFFFFF"/>
+          <w:sz w:val="27"/>
+          <w:szCs w:val="27"/>
+          <w:lang w:val="en-US" w:eastAsia="ru-RU"/>
+        </w:rPr>
+        <w:t xml:space="preserve"> </w:t>
+      </w:r>
+      <w:r>
+        <w:rPr>
+          <w:rFonts w:ascii="Ubuntu Mono" w:eastAsia="Times New Roman" w:hAnsi="Ubuntu Mono" w:cs="Courier New"/>
+          <w:color w:val="B3CCFF"/>
+          <w:sz w:val="27"/>
+          <w:szCs w:val="27"/>
+          <w:lang w:val="en-US" w:eastAsia="ru-RU"/>
+        </w:rPr>
+        <w:t>SUM</w:t>
+      </w:r>
+      <w:r>
+        <w:rPr>
+          <w:rFonts w:ascii="Ubuntu Mono" w:eastAsia="Times New Roman" w:hAnsi="Ubuntu Mono" w:cs="Courier New"/>
+          <w:color w:val="EA6C8B"/>
+          <w:sz w:val="27"/>
+          <w:szCs w:val="27"/>
+          <w:lang w:val="en-US" w:eastAsia="ru-RU"/>
+        </w:rPr>
+        <w:t>(</w:t>
+      </w:r>
+      <w:r>
+        <w:rPr>
+          <w:rFonts w:ascii="Ubuntu Mono" w:eastAsia="Times New Roman" w:hAnsi="Ubuntu Mono" w:cs="Courier New"/>
+          <w:color w:val="FFFFFF"/>
+          <w:sz w:val="27"/>
+          <w:szCs w:val="27"/>
+          <w:lang w:val="en-US" w:eastAsia="ru-RU"/>
+        </w:rPr>
+        <w:t>downloads</w:t>
+      </w:r>
+      <w:r>
+        <w:rPr>
+          <w:rFonts w:ascii="Ubuntu Mono" w:eastAsia="Times New Roman" w:hAnsi="Ubuntu Mono" w:cs="Courier New"/>
+          <w:color w:val="EA6C8B"/>
+          <w:sz w:val="27"/>
+          <w:szCs w:val="27"/>
+          <w:lang w:val="en-US" w:eastAsia="ru-RU"/>
+        </w:rPr>
+        <w:t>)</w:t>
+      </w:r>
+      <w:r>
+        <w:rPr>
+          <w:rFonts w:ascii="Ubuntu Mono" w:eastAsia="Times New Roman" w:hAnsi="Ubuntu Mono" w:cs="Courier New"/>
+          <w:color w:val="939598"/>
+          <w:sz w:val="27"/>
+          <w:szCs w:val="27"/>
+          <w:lang w:val="en-US" w:eastAsia="ru-RU"/>
+        </w:rPr>
+        <w:br/>
+      </w:r>
+      <w:r>
+        <w:rPr>
+          <w:rFonts w:ascii="Ubuntu Mono" w:eastAsia="Times New Roman" w:hAnsi="Ubuntu Mono" w:cs="Courier New"/>
+          <w:color w:val="B3CCFF"/>
+          <w:sz w:val="27"/>
+          <w:szCs w:val="27"/>
+          <w:lang w:val="en-US" w:eastAsia="ru-RU"/>
+        </w:rPr>
+        <w:t>FROM</w:t>
+      </w:r>
+      <w:r>
+        <w:rPr>
+          <w:rFonts w:ascii="Ubuntu Mono" w:eastAsia="Times New Roman" w:hAnsi="Ubuntu Mono" w:cs="Courier New"/>
+          <w:color w:val="FFFFFF"/>
+          <w:sz w:val="27"/>
+          <w:szCs w:val="27"/>
+          <w:lang w:val="en-US" w:eastAsia="ru-RU"/>
+        </w:rPr>
+        <w:t xml:space="preserve"> </w:t>
+      </w:r>
+      <w:proofErr w:type="spellStart"/>
+      <w:r>
+        <w:rPr>
+          <w:rFonts w:ascii="Ubuntu Mono" w:eastAsia="Times New Roman" w:hAnsi="Ubuntu Mono" w:cs="Courier New"/>
+          <w:color w:val="FFFFFF"/>
+          <w:sz w:val="27"/>
+          <w:szCs w:val="27"/>
+          <w:lang w:val="en-US" w:eastAsia="ru-RU"/>
+        </w:rPr>
+        <w:t>fake_apps</w:t>
+      </w:r>
+      <w:proofErr w:type="spellEnd"/>
+      <w:r>
+        <w:rPr>
+          <w:rFonts w:ascii="Ubuntu Mono" w:eastAsia="Times New Roman" w:hAnsi="Ubuntu Mono" w:cs="Courier New"/>
+          <w:color w:val="FFFFFF"/>
+          <w:sz w:val="27"/>
+          <w:szCs w:val="27"/>
+          <w:lang w:val="en-US" w:eastAsia="ru-RU"/>
+        </w:rPr>
+        <w:t>;</w:t>
+      </w:r>
+    </w:p>
+    <w:p>
+      <w:pPr>
+        <w:spacing w:after="0" w:line="240" w:lineRule="auto"/>
+        <w:rPr>
+          <w:rFonts w:ascii="Segoe UI" w:eastAsia="Times New Roman" w:hAnsi="Segoe UI" w:cs="Segoe UI"/>
+          <w:color w:val="10162F"/>
+          <w:sz w:val="27"/>
+          <w:szCs w:val="27"/>
+          <w:lang w:val="en-US" w:eastAsia="ru-RU"/>
+        </w:rPr>
+      </w:pPr>
+      <w:r>
+        <w:rPr>
+          <w:rFonts w:ascii="Segoe UI" w:eastAsia="Times New Roman" w:hAnsi="Segoe UI" w:cs="Segoe UI"/>
+          <w:color w:val="10162F"/>
+          <w:sz w:val="27"/>
+          <w:szCs w:val="27"/>
+          <w:lang w:val="en-US" w:eastAsia="ru-RU"/>
+        </w:rPr>
+        <w:t>This adds all values in the </w:t>
+      </w:r>
+      <w:proofErr w:type="gramStart"/>
+      <w:r>
+        <w:rPr>
+          <w:rFonts w:ascii="Ubuntu Mono" w:eastAsia="Times New Roman" w:hAnsi="Ubuntu Mono" w:cs="Courier New"/>
+          <w:color w:val="15141F"/>
+          <w:shd w:val="clear" w:color="auto" w:fill="EAE9ED"/>
+          <w:lang w:val="en-US" w:eastAsia="ru-RU"/>
+        </w:rPr>
+        <w:t>downloads</w:t>
+      </w:r>
+      <w:proofErr w:type="gramEnd"/>
+      <w:r>
+        <w:rPr>
+          <w:rFonts w:ascii="Segoe UI" w:eastAsia="Times New Roman" w:hAnsi="Segoe UI" w:cs="Segoe UI"/>
+          <w:color w:val="10162F"/>
+          <w:sz w:val="27"/>
+          <w:szCs w:val="27"/>
+          <w:lang w:val="en-US" w:eastAsia="ru-RU"/>
+        </w:rPr>
+        <w:t> column.</w:t>
+      </w:r>
+    </w:p>
+    <w:p>
+      <w:pPr>
+        <w:spacing w:before="100" w:beforeAutospacing="1" w:after="100" w:afterAutospacing="1" w:line="240" w:lineRule="auto"/>
+        <w:outlineLvl w:val="2"/>
+        <w:rPr>
+          <w:rFonts w:ascii="Segoe UI" w:eastAsia="Times New Roman" w:hAnsi="Segoe UI" w:cs="Segoe UI"/>
+          <w:b/>
+          <w:bCs/>
+          <w:color w:val="10162F"/>
+          <w:sz w:val="27"/>
+          <w:szCs w:val="27"/>
+          <w:lang w:val="en-US" w:eastAsia="ru-RU"/>
+        </w:rPr>
+      </w:pPr>
+      <w:r>
+        <w:rPr>
+          <w:rFonts w:ascii="Segoe UI" w:eastAsia="Times New Roman" w:hAnsi="Segoe UI" w:cs="Segoe UI"/>
+          <w:b/>
+          <w:bCs/>
+          <w:color w:val="10162F"/>
+          <w:sz w:val="27"/>
+          <w:szCs w:val="27"/>
+          <w:lang w:val="en-US" w:eastAsia="ru-RU"/>
+        </w:rPr>
+        <w:t>Instructions</w:t>
+      </w:r>
+    </w:p>
+    <w:p>
+      <w:pPr>
+        <w:spacing w:after="0" w:line="240" w:lineRule="auto"/>
+        <w:rPr>
+          <w:rFonts w:ascii="Segoe UI" w:eastAsia="Times New Roman" w:hAnsi="Segoe UI" w:cs="Segoe UI"/>
+          <w:color w:val="10162F"/>
+          <w:sz w:val="27"/>
+          <w:szCs w:val="27"/>
+          <w:lang w:val="en-US" w:eastAsia="ru-RU"/>
+        </w:rPr>
+      </w:pPr>
+      <w:r>
+        <w:rPr>
+          <w:rFonts w:ascii="Segoe UI" w:eastAsia="Times New Roman" w:hAnsi="Segoe UI" w:cs="Segoe UI"/>
+          <w:b/>
+          <w:bCs/>
+          <w:color w:val="10162F"/>
+          <w:sz w:val="27"/>
+          <w:szCs w:val="27"/>
+          <w:lang w:val="en-US" w:eastAsia="ru-RU"/>
+        </w:rPr>
+        <w:lastRenderedPageBreak/>
+        <w:t>1.</w:t>
+      </w:r>
+    </w:p>
+    <w:p>
+      <w:pPr>
+        <w:spacing w:after="100" w:afterAutospacing="1" w:line="240" w:lineRule="auto"/>
+        <w:rPr>
+          <w:rFonts w:ascii="Segoe UI" w:eastAsia="Times New Roman" w:hAnsi="Segoe UI" w:cs="Segoe UI"/>
+          <w:color w:val="10162F"/>
+          <w:sz w:val="27"/>
+          <w:szCs w:val="27"/>
+          <w:lang w:val="en-US" w:eastAsia="ru-RU"/>
+        </w:rPr>
+      </w:pPr>
+      <w:r>
+        <w:rPr>
+          <w:rFonts w:ascii="Segoe UI" w:eastAsia="Times New Roman" w:hAnsi="Segoe UI" w:cs="Segoe UI"/>
+          <w:color w:val="10162F"/>
+          <w:sz w:val="27"/>
+          <w:szCs w:val="27"/>
+          <w:lang w:val="en-US" w:eastAsia="ru-RU"/>
+        </w:rPr>
+        <w:t>Let’s find out the answer!</w:t>
+      </w:r>
+    </w:p>
+    <w:p>
+      <w:pPr>
+        <w:spacing w:after="100" w:afterAutospacing="1" w:line="240" w:lineRule="auto"/>
+        <w:rPr>
+          <w:rFonts w:ascii="Segoe UI" w:eastAsia="Times New Roman" w:hAnsi="Segoe UI" w:cs="Segoe UI"/>
+          <w:color w:val="10162F"/>
+          <w:sz w:val="27"/>
+          <w:szCs w:val="27"/>
+          <w:lang w:val="en-US" w:eastAsia="ru-RU"/>
+        </w:rPr>
+      </w:pPr>
+      <w:r>
+        <w:rPr>
+          <w:rFonts w:ascii="Segoe UI" w:eastAsia="Times New Roman" w:hAnsi="Segoe UI" w:cs="Segoe UI"/>
+          <w:color w:val="10162F"/>
+          <w:sz w:val="27"/>
+          <w:szCs w:val="27"/>
+          <w:lang w:val="en-US" w:eastAsia="ru-RU"/>
+        </w:rPr>
+        <w:t>In the code editor, type:</w:t>
+      </w:r>
+    </w:p>
+    <w:p>
+      <w:pPr>
+        <w:shd w:val="clear" w:color="auto" w:fill="211E2F"/>
+        <w:tabs>
+          <w:tab w:val="left" w:pos="916"/>
+          <w:tab w:val="left" w:pos="1832"/>
+          <w:tab w:val="left" w:pos="2748"/>
+          <w:tab w:val="left" w:pos="3664"/>
+          <w:tab w:val="left" w:pos="4580"/>
+          <w:tab w:val="left" w:pos="5496"/>
+          <w:tab w:val="left" w:pos="6412"/>
+          <w:tab w:val="left" w:pos="7328"/>
+          <w:tab w:val="left" w:pos="8244"/>
+          <w:tab w:val="left" w:pos="9160"/>
+          <w:tab w:val="left" w:pos="10076"/>
+          <w:tab w:val="left" w:pos="10992"/>
+          <w:tab w:val="left" w:pos="11908"/>
+          <w:tab w:val="left" w:pos="12824"/>
+          <w:tab w:val="left" w:pos="13740"/>
+          <w:tab w:val="left" w:pos="14656"/>
+        </w:tabs>
+        <w:spacing w:after="0" w:line="240" w:lineRule="auto"/>
+        <w:rPr>
+          <w:rFonts w:ascii="Ubuntu Mono" w:eastAsia="Times New Roman" w:hAnsi="Ubuntu Mono" w:cs="Courier New"/>
+          <w:color w:val="939598"/>
+          <w:sz w:val="27"/>
+          <w:szCs w:val="27"/>
+          <w:lang w:val="en-US" w:eastAsia="ru-RU"/>
+        </w:rPr>
+      </w:pPr>
+      <w:r>
+        <w:rPr>
+          <w:rFonts w:ascii="Ubuntu Mono" w:eastAsia="Times New Roman" w:hAnsi="Ubuntu Mono" w:cs="Courier New"/>
+          <w:color w:val="B3CCFF"/>
+          <w:sz w:val="27"/>
+          <w:szCs w:val="27"/>
+          <w:lang w:val="en-US" w:eastAsia="ru-RU"/>
+        </w:rPr>
+        <w:t>SELECT</w:t>
+      </w:r>
+      <w:r>
+        <w:rPr>
+          <w:rFonts w:ascii="Ubuntu Mono" w:eastAsia="Times New Roman" w:hAnsi="Ubuntu Mono" w:cs="Courier New"/>
+          <w:color w:val="FFFFFF"/>
+          <w:sz w:val="27"/>
+          <w:szCs w:val="27"/>
+          <w:lang w:val="en-US" w:eastAsia="ru-RU"/>
+        </w:rPr>
+        <w:t xml:space="preserve"> </w:t>
+      </w:r>
+      <w:proofErr w:type="gramStart"/>
+      <w:r>
+        <w:rPr>
+          <w:rFonts w:ascii="Ubuntu Mono" w:eastAsia="Times New Roman" w:hAnsi="Ubuntu Mono" w:cs="Courier New"/>
+          <w:color w:val="B3CCFF"/>
+          <w:sz w:val="27"/>
+          <w:szCs w:val="27"/>
+          <w:lang w:val="en-US" w:eastAsia="ru-RU"/>
+        </w:rPr>
+        <w:t>SUM</w:t>
+      </w:r>
+      <w:r>
+        <w:rPr>
+          <w:rFonts w:ascii="Ubuntu Mono" w:eastAsia="Times New Roman" w:hAnsi="Ubuntu Mono" w:cs="Courier New"/>
+          <w:color w:val="EA6C8B"/>
+          <w:sz w:val="27"/>
+          <w:szCs w:val="27"/>
+          <w:lang w:val="en-US" w:eastAsia="ru-RU"/>
+        </w:rPr>
+        <w:t>(</w:t>
+      </w:r>
+      <w:proofErr w:type="gramEnd"/>
+      <w:r>
+        <w:rPr>
+          <w:rFonts w:ascii="Ubuntu Mono" w:eastAsia="Times New Roman" w:hAnsi="Ubuntu Mono" w:cs="Courier New"/>
+          <w:color w:val="FFFFFF"/>
+          <w:sz w:val="27"/>
+          <w:szCs w:val="27"/>
+          <w:lang w:val="en-US" w:eastAsia="ru-RU"/>
+        </w:rPr>
+        <w:t>downloads</w:t>
+      </w:r>
+      <w:r>
+        <w:rPr>
+          <w:rFonts w:ascii="Ubuntu Mono" w:eastAsia="Times New Roman" w:hAnsi="Ubuntu Mono" w:cs="Courier New"/>
+          <w:color w:val="EA6C8B"/>
+          <w:sz w:val="27"/>
+          <w:szCs w:val="27"/>
+          <w:lang w:val="en-US" w:eastAsia="ru-RU"/>
+        </w:rPr>
+        <w:t>)</w:t>
+      </w:r>
+      <w:r>
+        <w:rPr>
+          <w:rFonts w:ascii="Ubuntu Mono" w:eastAsia="Times New Roman" w:hAnsi="Ubuntu Mono" w:cs="Courier New"/>
+          <w:color w:val="939598"/>
+          <w:sz w:val="27"/>
+          <w:szCs w:val="27"/>
+          <w:lang w:val="en-US" w:eastAsia="ru-RU"/>
+        </w:rPr>
+        <w:br/>
+      </w:r>
+      <w:r>
+        <w:rPr>
+          <w:rFonts w:ascii="Ubuntu Mono" w:eastAsia="Times New Roman" w:hAnsi="Ubuntu Mono" w:cs="Courier New"/>
+          <w:color w:val="B3CCFF"/>
+          <w:sz w:val="27"/>
+          <w:szCs w:val="27"/>
+          <w:lang w:val="en-US" w:eastAsia="ru-RU"/>
+        </w:rPr>
+        <w:t>FROM</w:t>
+      </w:r>
+      <w:r>
+        <w:rPr>
+          <w:rFonts w:ascii="Ubuntu Mono" w:eastAsia="Times New Roman" w:hAnsi="Ubuntu Mono" w:cs="Courier New"/>
+          <w:color w:val="FFFFFF"/>
+          <w:sz w:val="27"/>
+          <w:szCs w:val="27"/>
+          <w:lang w:val="en-US" w:eastAsia="ru-RU"/>
+        </w:rPr>
+        <w:t xml:space="preserve"> </w:t>
+      </w:r>
+      <w:proofErr w:type="spellStart"/>
+      <w:r>
+        <w:rPr>
+          <w:rFonts w:ascii="Ubuntu Mono" w:eastAsia="Times New Roman" w:hAnsi="Ubuntu Mono" w:cs="Courier New"/>
+          <w:color w:val="FFFFFF"/>
+          <w:sz w:val="27"/>
+          <w:szCs w:val="27"/>
+          <w:lang w:val="en-US" w:eastAsia="ru-RU"/>
+        </w:rPr>
+        <w:t>fake_apps</w:t>
+      </w:r>
+      <w:proofErr w:type="spellEnd"/>
+      <w:r>
+        <w:rPr>
+          <w:rFonts w:ascii="Ubuntu Mono" w:eastAsia="Times New Roman" w:hAnsi="Ubuntu Mono" w:cs="Courier New"/>
+          <w:color w:val="FFFFFF"/>
+          <w:sz w:val="27"/>
+          <w:szCs w:val="27"/>
+          <w:lang w:val="en-US" w:eastAsia="ru-RU"/>
+        </w:rPr>
+        <w:t>;</w:t>
+      </w:r>
+    </w:p>
+    <w:p>
+      <w:pPr>
+        <w:shd w:val="clear" w:color="auto" w:fill="37C3BE"/>
+        <w:spacing w:after="0" w:line="240" w:lineRule="auto"/>
+        <w:rPr>
+          <w:rFonts w:ascii="Segoe UI" w:eastAsia="Times New Roman" w:hAnsi="Segoe UI" w:cs="Segoe UI"/>
+          <w:color w:val="FFFFFF"/>
+          <w:sz w:val="2"/>
+          <w:szCs w:val="2"/>
+          <w:lang w:val="en-US" w:eastAsia="ru-RU"/>
+        </w:rPr>
+      </w:pPr>
+      <w:r>
+        <w:rPr>
+          <w:rFonts w:ascii="Segoe UI" w:eastAsia="Times New Roman" w:hAnsi="Segoe UI" w:cs="Segoe UI"/>
+          <w:color w:val="FFFFFF"/>
+          <w:sz w:val="2"/>
+          <w:szCs w:val="2"/>
+          <w:lang w:val="en-US" w:eastAsia="ru-RU"/>
+        </w:rPr>
+        <w:t>Checkpoint 2 Passed</w:t>
+      </w:r>
+    </w:p>
+    <w:p>
+      <w:pPr>
+        <w:spacing w:after="0" w:line="240" w:lineRule="auto"/>
+        <w:rPr>
+          <w:rFonts w:ascii="Segoe UI" w:eastAsia="Times New Roman" w:hAnsi="Segoe UI" w:cs="Segoe UI"/>
+          <w:color w:val="10162F"/>
+          <w:sz w:val="27"/>
+          <w:szCs w:val="27"/>
+          <w:lang w:val="en-US" w:eastAsia="ru-RU"/>
+        </w:rPr>
+      </w:pPr>
+      <w:r>
+        <w:rPr>
+          <w:rFonts w:ascii="Segoe UI" w:eastAsia="Times New Roman" w:hAnsi="Segoe UI" w:cs="Segoe UI"/>
+          <w:color w:val="10162F"/>
+          <w:sz w:val="27"/>
+          <w:szCs w:val="27"/>
+          <w:lang w:val="en-US" w:eastAsia="ru-RU"/>
+        </w:rPr>
+        <w:t>Hint</w:t>
+      </w:r>
+    </w:p>
+    <w:p>
+      <w:pPr>
+        <w:spacing w:after="0" w:line="240" w:lineRule="auto"/>
+        <w:rPr>
+          <w:rFonts w:ascii="Segoe UI" w:eastAsia="Times New Roman" w:hAnsi="Segoe UI" w:cs="Segoe UI"/>
+          <w:color w:val="10162F"/>
+          <w:sz w:val="27"/>
+          <w:szCs w:val="27"/>
+          <w:lang w:val="en-US" w:eastAsia="ru-RU"/>
+        </w:rPr>
+      </w:pPr>
+      <w:r>
+        <w:rPr>
+          <w:rFonts w:ascii="Segoe UI" w:eastAsia="Times New Roman" w:hAnsi="Segoe UI" w:cs="Segoe UI"/>
+          <w:color w:val="10162F"/>
+          <w:sz w:val="27"/>
+          <w:szCs w:val="27"/>
+          <w:lang w:val="en-US" w:eastAsia="ru-RU"/>
+        </w:rPr>
+        <w:t>There are 3,322,760 total downloads.</w:t>
+      </w:r>
+    </w:p>
+    <w:p>
+      <w:pPr>
+        <w:jc w:val="both"/>
+        <w:rPr>
+          <w:b/>
+          <w:bCs/>
+          <w:lang w:val="en-US"/>
+        </w:rPr>
+      </w:pPr>
+    </w:p>
+    <w:p>
+      <w:pPr>
+        <w:jc w:val="both"/>
+        <w:rPr>
+          <w:b/>
+          <w:bCs/>
+          <w:lang w:val="en-US"/>
+        </w:rPr>
+      </w:pPr>
+      <w:proofErr w:type="spellStart"/>
+      <w:r>
+        <w:rPr>
+          <w:b/>
+          <w:bCs/>
+          <w:lang w:val="en-US"/>
+        </w:rPr>
+        <w:t>sum.sqlite</w:t>
+      </w:r>
+      <w:proofErr w:type="spellEnd"/>
+    </w:p>
+    <w:p>
+      <w:pPr>
+        <w:shd w:val="clear" w:color="auto" w:fill="1E1E1E"/>
+        <w:spacing w:after="0" w:line="360" w:lineRule="atLeast"/>
+        <w:rPr>
+          <w:rFonts w:ascii="Consolas" w:eastAsia="Times New Roman" w:hAnsi="Consolas" w:cs="Times New Roman"/>
+          <w:color w:val="FFFFFF"/>
+          <w:sz w:val="21"/>
+          <w:szCs w:val="21"/>
+          <w:lang w:val="en-US" w:eastAsia="ru-RU"/>
+        </w:rPr>
+      </w:pPr>
+      <w:r>
+        <w:rPr>
+          <w:rFonts w:ascii="Consolas" w:eastAsia="Times New Roman" w:hAnsi="Consolas" w:cs="Times New Roman"/>
+          <w:color w:val="B3CCFF"/>
+          <w:sz w:val="21"/>
+          <w:szCs w:val="21"/>
+          <w:lang w:val="en-US" w:eastAsia="ru-RU"/>
+        </w:rPr>
+        <w:t>SELECT</w:t>
+      </w:r>
+      <w:r>
+        <w:rPr>
+          <w:rFonts w:ascii="Consolas" w:eastAsia="Times New Roman" w:hAnsi="Consolas" w:cs="Times New Roman"/>
+          <w:color w:val="FFFFFF"/>
+          <w:sz w:val="21"/>
+          <w:szCs w:val="21"/>
+          <w:lang w:val="en-US" w:eastAsia="ru-RU"/>
+        </w:rPr>
+        <w:t> </w:t>
+      </w:r>
+      <w:proofErr w:type="gramStart"/>
+      <w:r>
+        <w:rPr>
+          <w:rFonts w:ascii="Consolas" w:eastAsia="Times New Roman" w:hAnsi="Consolas" w:cs="Times New Roman"/>
+          <w:color w:val="B3CCFF"/>
+          <w:sz w:val="21"/>
+          <w:szCs w:val="21"/>
+          <w:lang w:val="en-US" w:eastAsia="ru-RU"/>
+        </w:rPr>
+        <w:t>SUM</w:t>
+      </w:r>
+      <w:r>
+        <w:rPr>
+          <w:rFonts w:ascii="Consolas" w:eastAsia="Times New Roman" w:hAnsi="Consolas" w:cs="Times New Roman"/>
+          <w:color w:val="EA6C8B"/>
+          <w:sz w:val="21"/>
+          <w:szCs w:val="21"/>
+          <w:lang w:val="en-US" w:eastAsia="ru-RU"/>
+        </w:rPr>
+        <w:t>(</w:t>
+      </w:r>
+      <w:proofErr w:type="gramEnd"/>
+      <w:r>
+        <w:rPr>
+          <w:rFonts w:ascii="Consolas" w:eastAsia="Times New Roman" w:hAnsi="Consolas" w:cs="Times New Roman"/>
+          <w:color w:val="FFFFFF"/>
+          <w:sz w:val="21"/>
+          <w:szCs w:val="21"/>
+          <w:lang w:val="en-US" w:eastAsia="ru-RU"/>
+        </w:rPr>
+        <w:t>downloads</w:t>
+      </w:r>
+      <w:r>
+        <w:rPr>
+          <w:rFonts w:ascii="Consolas" w:eastAsia="Times New Roman" w:hAnsi="Consolas" w:cs="Times New Roman"/>
+          <w:color w:val="EA6C8B"/>
+          <w:sz w:val="21"/>
+          <w:szCs w:val="21"/>
+          <w:lang w:val="en-US" w:eastAsia="ru-RU"/>
+        </w:rPr>
+        <w:t>)</w:t>
+      </w:r>
+    </w:p>
+    <w:p>
+      <w:pPr>
+        <w:shd w:val="clear" w:color="auto" w:fill="1E1E1E"/>
+        <w:spacing w:after="0" w:line="360" w:lineRule="atLeast"/>
+        <w:rPr>
+          <w:rFonts w:ascii="Consolas" w:eastAsia="Times New Roman" w:hAnsi="Consolas" w:cs="Times New Roman"/>
+          <w:color w:val="FFFFFF"/>
+          <w:sz w:val="21"/>
+          <w:szCs w:val="21"/>
+          <w:lang w:val="en-US" w:eastAsia="ru-RU"/>
+        </w:rPr>
+      </w:pPr>
+      <w:r>
+        <w:rPr>
+          <w:rFonts w:ascii="Consolas" w:eastAsia="Times New Roman" w:hAnsi="Consolas" w:cs="Times New Roman"/>
+          <w:color w:val="B3CCFF"/>
+          <w:sz w:val="21"/>
+          <w:szCs w:val="21"/>
+          <w:lang w:val="en-US" w:eastAsia="ru-RU"/>
+        </w:rPr>
+        <w:t>FROM</w:t>
+      </w:r>
+      <w:r>
+        <w:rPr>
+          <w:rFonts w:ascii="Consolas" w:eastAsia="Times New Roman" w:hAnsi="Consolas" w:cs="Times New Roman"/>
+          <w:color w:val="FFFFFF"/>
+          <w:sz w:val="21"/>
+          <w:szCs w:val="21"/>
+          <w:lang w:val="en-US" w:eastAsia="ru-RU"/>
+        </w:rPr>
+        <w:t> </w:t>
+      </w:r>
+      <w:proofErr w:type="spellStart"/>
+      <w:r>
+        <w:rPr>
+          <w:rFonts w:ascii="Consolas" w:eastAsia="Times New Roman" w:hAnsi="Consolas" w:cs="Times New Roman"/>
+          <w:color w:val="FFFFFF"/>
+          <w:sz w:val="21"/>
+          <w:szCs w:val="21"/>
+          <w:lang w:val="en-US" w:eastAsia="ru-RU"/>
+        </w:rPr>
+        <w:t>fake_apps</w:t>
+      </w:r>
+      <w:proofErr w:type="spellEnd"/>
+      <w:r>
+        <w:rPr>
+          <w:rFonts w:ascii="Consolas" w:eastAsia="Times New Roman" w:hAnsi="Consolas" w:cs="Times New Roman"/>
+          <w:color w:val="FFFFFF"/>
+          <w:sz w:val="21"/>
+          <w:szCs w:val="21"/>
+          <w:lang w:val="en-US" w:eastAsia="ru-RU"/>
+        </w:rPr>
+        <w:t>;</w:t>
+      </w:r>
+    </w:p>
+    <w:p>
+      <w:pPr>
+        <w:jc w:val="both"/>
+        <w:rPr>
+          <w:b/>
+          <w:bCs/>
+          <w:lang w:val="en-US"/>
+        </w:rPr>
+      </w:pPr>
+    </w:p>
+    <w:p>
+      <w:pPr>
+        <w:jc w:val="center"/>
+        <w:rPr>
+          <w:b/>
+          <w:bCs/>
+          <w:lang w:val="en-US"/>
+        </w:rPr>
+      </w:pPr>
+      <w:r>
+        <w:rPr>
+          <w:b/>
+          <w:bCs/>
+          <w:noProof/>
+          <w:lang w:val="en-US"/>
+        </w:rPr>
+        <w:drawing>
+          <wp:inline distT="0" distB="0" distL="0" distR="0" wp14:anchorId="3623478C" wp14:editId="5CE0223B">
+            <wp:extent cx="4846320" cy="3078480"/>
+            <wp:effectExtent l="0" t="0" r="0" b="7620"/>
+            <wp:docPr id="4" name="Рисунок 4"/>
+            <wp:cNvGraphicFramePr>
+              <a:graphicFrameLocks xmlns:a="http://schemas.openxmlformats.org/drawingml/2006/main" noChangeAspect="1"/>
+            </wp:cNvGraphicFramePr>
+            <a:graphic xmlns:a="http://schemas.openxmlformats.org/drawingml/2006/main">
+              <a:graphicData uri="http://schemas.openxmlformats.org/drawingml/2006/picture">
+                <pic:pic xmlns:pic="http://schemas.openxmlformats.org/drawingml/2006/picture">
+                  <pic:nvPicPr>
+                    <pic:cNvPr id="0" name="Picture 4"/>
+                    <pic:cNvPicPr>
+                      <a:picLocks noChangeAspect="1" noChangeArrowheads="1"/>
+                    </pic:cNvPicPr>
+                  </pic:nvPicPr>
+                  <pic:blipFill>
+                    <a:blip r:embed="rId16">
+                      <a:extLst>
+                        <a:ext uri="{28A0092B-C50C-407E-A947-70E740481C1C}">
+                          <a14:useLocalDpi xmlns:a14="http://schemas.microsoft.com/office/drawing/2010/main" val="0"/>
+                        </a:ext>
+                      </a:extLst>
+                    </a:blip>
+                    <a:srcRect/>
+                    <a:stretch>
+                      <a:fillRect/>
+                    </a:stretch>
+                  </pic:blipFill>
+                  <pic:spPr bwMode="auto">
+                    <a:xfrm>
+                      <a:off x="0" y="0"/>
+                      <a:ext cx="4846320" cy="3078480"/>
+                    </a:xfrm>
+                    <a:prstGeom prst="rect">
+                      <a:avLst/>
+                    </a:prstGeom>
+                    <a:noFill/>
+                    <a:ln>
+                      <a:noFill/>
+                    </a:ln>
+                  </pic:spPr>
+                </pic:pic>
+              </a:graphicData>
+            </a:graphic>
+          </wp:inline>
+        </w:drawing>
+      </w:r>
+    </w:p>
+    <w:p>
+      <w:pPr>
+        <w:pBdr>
+          <w:bottom w:val="single" w:sz="12" w:space="1" w:color="auto"/>
+        </w:pBdr>
+        <w:jc w:val="center"/>
+        <w:rPr>
+          <w:b/>
+          <w:bCs/>
+          <w:lang w:val="en-US"/>
+        </w:rPr>
+      </w:pPr>
+    </w:p>
+    <w:p>
+      <w:pPr>
+        <w:jc w:val="both"/>
+        <w:rPr>
+          <w:b/>
+          <w:bCs/>
           <w:lang w:val="en-US"/>
         </w:rPr>
       </w:pPr>
@@ -1109,9 +3800,9 @@
 <file path=word/numbering.xml><?xml version="1.0" encoding="utf-8"?>
 <w:numbering xmlns:wpc="http://schemas.microsoft.com/office/word/2010/wordprocessingCanvas" xmlns:cx="http://schemas.microsoft.com/office/drawing/2014/chartex" xmlns:cx1="http://schemas.microsoft.com/office/drawing/2015/9/8/chartex" xmlns:cx2="http://schemas.microsoft.com/office/drawing/2015/10/21/chartex" xmlns:cx3="http://schemas.microsoft.com/office/drawing/2016/5/9/chartex" xmlns:cx4="http://schemas.microsoft.com/office/drawing/2016/5/10/chartex" xmlns:cx5="http://schemas.microsoft.com/office/drawing/2016/5/11/chartex" xmlns:cx6="http://schemas.microsoft.com/office/drawing/2016/5/12/chartex" xmlns:cx7="http://schemas.microsoft.com/office/drawing/2016/5/13/chartex" xmlns:cx8="http://schemas.microsoft.com/office/drawing/2016/5/14/chartex" xmlns:mc="http://schemas.openxmlformats.org/markup-compatibility/2006" xmlns:aink="http://schemas.microsoft.com/office/drawing/2016/ink" xmlns:am3d="http://schemas.microsoft.com/office/drawing/2017/model3d" xmlns:o="urn:schemas-microsoft-com:office:office" xmlns:oel="http://schemas.microsoft.com/office/2019/extlst" xmlns:r="http://schemas.openxmlformats.org/officeDocument/2006/relationships" xmlns:m="http://schemas.openxmlformats.org/officeDocument/2006/math" xmlns:v="urn:schemas-microsoft-com:vml" xmlns:wp14="http://schemas.microsoft.com/office/word/2010/wordprocessingDrawing" xmlns:wp="http://schemas.openxmlformats.org/drawingml/2006/wordprocessingDrawing" xmlns:w10="urn:schemas-microsoft-com:office:word" xmlns:w="http://schemas.openxmlformats.org/wordprocessingml/2006/main" xmlns:w14="http://schemas.microsoft.com/office/word/2010/wordml" xmlns:w15="http://schemas.microsoft.com/office/word/2012/wordml" xmlns:w16cex="http://schemas.microsoft.com/office/word/2018/wordml/cex" xmlns:w16cid="http://schemas.microsoft.com/office/word/2016/wordml/cid" xmlns:w16="http://schemas.microsoft.com/office/word/2018/wordml" xmlns:w16sdtdh="http://schemas.microsoft.com/office/word/2020/wordml/sdtdatahash" xmlns:w16se="http://schemas.microsoft.com/office/word/2015/wordml/symex" xmlns:wpg="http://schemas.microsoft.com/office/word/2010/wordprocessingGroup" xmlns:wpi="http://schemas.microsoft.com/office/word/2010/wordprocessingInk" xmlns:wne="http://schemas.microsoft.com/office/word/2006/wordml" xmlns:wps="http://schemas.microsoft.com/office/word/2010/wordprocessingShape" mc:Ignorable="w14 w15 w16se w16cid w16 w16cex w16sdtdh wp14">
   <w:abstractNum w:abstractNumId="0" w15:restartNumberingAfterBreak="0">
-    <w:nsid w:val="74844389"/>
+    <w:nsid w:val="52E55648"/>
     <w:multiLevelType w:val="multilevel"/>
-    <w:tmpl w:val="2FECFBDA"/>
+    <w:tmpl w:val="7A7A0FF2"/>
     <w:lvl w:ilvl="0">
       <w:start w:val="1"/>
       <w:numFmt w:val="bullet"/>
@@ -1257,8 +3948,312 @@
       </w:rPr>
     </w:lvl>
   </w:abstractNum>
+  <w:abstractNum w:abstractNumId="1" w15:restartNumberingAfterBreak="0">
+    <w:nsid w:val="545057B5"/>
+    <w:multiLevelType w:val="multilevel"/>
+    <w:tmpl w:val="ED206F74"/>
+    <w:lvl w:ilvl="0">
+      <w:start w:val="1"/>
+      <w:numFmt w:val="bullet"/>
+      <w:lvlText w:val=""/>
+      <w:lvlJc w:val="left"/>
+      <w:pPr>
+        <w:tabs>
+          <w:tab w:val="num" w:pos="720"/>
+        </w:tabs>
+        <w:ind w:left="720" w:hanging="360"/>
+      </w:pPr>
+      <w:rPr>
+        <w:rFonts w:ascii="Symbol" w:hAnsi="Symbol" w:hint="default"/>
+        <w:sz w:val="20"/>
+      </w:rPr>
+    </w:lvl>
+    <w:lvl w:ilvl="1" w:tentative="1">
+      <w:start w:val="1"/>
+      <w:numFmt w:val="bullet"/>
+      <w:lvlText w:val="o"/>
+      <w:lvlJc w:val="left"/>
+      <w:pPr>
+        <w:tabs>
+          <w:tab w:val="num" w:pos="1440"/>
+        </w:tabs>
+        <w:ind w:left="1440" w:hanging="360"/>
+      </w:pPr>
+      <w:rPr>
+        <w:rFonts w:ascii="Courier New" w:hAnsi="Courier New" w:hint="default"/>
+        <w:sz w:val="20"/>
+      </w:rPr>
+    </w:lvl>
+    <w:lvl w:ilvl="2" w:tentative="1">
+      <w:start w:val="1"/>
+      <w:numFmt w:val="bullet"/>
+      <w:lvlText w:val=""/>
+      <w:lvlJc w:val="left"/>
+      <w:pPr>
+        <w:tabs>
+          <w:tab w:val="num" w:pos="2160"/>
+        </w:tabs>
+        <w:ind w:left="2160" w:hanging="360"/>
+      </w:pPr>
+      <w:rPr>
+        <w:rFonts w:ascii="Wingdings" w:hAnsi="Wingdings" w:hint="default"/>
+        <w:sz w:val="20"/>
+      </w:rPr>
+    </w:lvl>
+    <w:lvl w:ilvl="3" w:tentative="1">
+      <w:start w:val="1"/>
+      <w:numFmt w:val="bullet"/>
+      <w:lvlText w:val=""/>
+      <w:lvlJc w:val="left"/>
+      <w:pPr>
+        <w:tabs>
+          <w:tab w:val="num" w:pos="2880"/>
+        </w:tabs>
+        <w:ind w:left="2880" w:hanging="360"/>
+      </w:pPr>
+      <w:rPr>
+        <w:rFonts w:ascii="Wingdings" w:hAnsi="Wingdings" w:hint="default"/>
+        <w:sz w:val="20"/>
+      </w:rPr>
+    </w:lvl>
+    <w:lvl w:ilvl="4" w:tentative="1">
+      <w:start w:val="1"/>
+      <w:numFmt w:val="bullet"/>
+      <w:lvlText w:val=""/>
+      <w:lvlJc w:val="left"/>
+      <w:pPr>
+        <w:tabs>
+          <w:tab w:val="num" w:pos="3600"/>
+        </w:tabs>
+        <w:ind w:left="3600" w:hanging="360"/>
+      </w:pPr>
+      <w:rPr>
+        <w:rFonts w:ascii="Wingdings" w:hAnsi="Wingdings" w:hint="default"/>
+        <w:sz w:val="20"/>
+      </w:rPr>
+    </w:lvl>
+    <w:lvl w:ilvl="5" w:tentative="1">
+      <w:start w:val="1"/>
+      <w:numFmt w:val="bullet"/>
+      <w:lvlText w:val=""/>
+      <w:lvlJc w:val="left"/>
+      <w:pPr>
+        <w:tabs>
+          <w:tab w:val="num" w:pos="4320"/>
+        </w:tabs>
+        <w:ind w:left="4320" w:hanging="360"/>
+      </w:pPr>
+      <w:rPr>
+        <w:rFonts w:ascii="Wingdings" w:hAnsi="Wingdings" w:hint="default"/>
+        <w:sz w:val="20"/>
+      </w:rPr>
+    </w:lvl>
+    <w:lvl w:ilvl="6" w:tentative="1">
+      <w:start w:val="1"/>
+      <w:numFmt w:val="bullet"/>
+      <w:lvlText w:val=""/>
+      <w:lvlJc w:val="left"/>
+      <w:pPr>
+        <w:tabs>
+          <w:tab w:val="num" w:pos="5040"/>
+        </w:tabs>
+        <w:ind w:left="5040" w:hanging="360"/>
+      </w:pPr>
+      <w:rPr>
+        <w:rFonts w:ascii="Wingdings" w:hAnsi="Wingdings" w:hint="default"/>
+        <w:sz w:val="20"/>
+      </w:rPr>
+    </w:lvl>
+    <w:lvl w:ilvl="7" w:tentative="1">
+      <w:start w:val="1"/>
+      <w:numFmt w:val="bullet"/>
+      <w:lvlText w:val=""/>
+      <w:lvlJc w:val="left"/>
+      <w:pPr>
+        <w:tabs>
+          <w:tab w:val="num" w:pos="5760"/>
+        </w:tabs>
+        <w:ind w:left="5760" w:hanging="360"/>
+      </w:pPr>
+      <w:rPr>
+        <w:rFonts w:ascii="Wingdings" w:hAnsi="Wingdings" w:hint="default"/>
+        <w:sz w:val="20"/>
+      </w:rPr>
+    </w:lvl>
+    <w:lvl w:ilvl="8" w:tentative="1">
+      <w:start w:val="1"/>
+      <w:numFmt w:val="bullet"/>
+      <w:lvlText w:val=""/>
+      <w:lvlJc w:val="left"/>
+      <w:pPr>
+        <w:tabs>
+          <w:tab w:val="num" w:pos="6480"/>
+        </w:tabs>
+        <w:ind w:left="6480" w:hanging="360"/>
+      </w:pPr>
+      <w:rPr>
+        <w:rFonts w:ascii="Wingdings" w:hAnsi="Wingdings" w:hint="default"/>
+        <w:sz w:val="20"/>
+      </w:rPr>
+    </w:lvl>
+  </w:abstractNum>
+  <w:abstractNum w:abstractNumId="2" w15:restartNumberingAfterBreak="0">
+    <w:nsid w:val="74844389"/>
+    <w:multiLevelType w:val="multilevel"/>
+    <w:tmpl w:val="2FECFBDA"/>
+    <w:lvl w:ilvl="0">
+      <w:start w:val="1"/>
+      <w:numFmt w:val="bullet"/>
+      <w:lvlText w:val=""/>
+      <w:lvlJc w:val="left"/>
+      <w:pPr>
+        <w:tabs>
+          <w:tab w:val="num" w:pos="720"/>
+        </w:tabs>
+        <w:ind w:left="720" w:hanging="360"/>
+      </w:pPr>
+      <w:rPr>
+        <w:rFonts w:ascii="Symbol" w:hAnsi="Symbol" w:hint="default"/>
+        <w:sz w:val="20"/>
+      </w:rPr>
+    </w:lvl>
+    <w:lvl w:ilvl="1" w:tentative="1">
+      <w:start w:val="1"/>
+      <w:numFmt w:val="bullet"/>
+      <w:lvlText w:val="o"/>
+      <w:lvlJc w:val="left"/>
+      <w:pPr>
+        <w:tabs>
+          <w:tab w:val="num" w:pos="1440"/>
+        </w:tabs>
+        <w:ind w:left="1440" w:hanging="360"/>
+      </w:pPr>
+      <w:rPr>
+        <w:rFonts w:ascii="Courier New" w:hAnsi="Courier New" w:hint="default"/>
+        <w:sz w:val="20"/>
+      </w:rPr>
+    </w:lvl>
+    <w:lvl w:ilvl="2" w:tentative="1">
+      <w:start w:val="1"/>
+      <w:numFmt w:val="bullet"/>
+      <w:lvlText w:val=""/>
+      <w:lvlJc w:val="left"/>
+      <w:pPr>
+        <w:tabs>
+          <w:tab w:val="num" w:pos="2160"/>
+        </w:tabs>
+        <w:ind w:left="2160" w:hanging="360"/>
+      </w:pPr>
+      <w:rPr>
+        <w:rFonts w:ascii="Wingdings" w:hAnsi="Wingdings" w:hint="default"/>
+        <w:sz w:val="20"/>
+      </w:rPr>
+    </w:lvl>
+    <w:lvl w:ilvl="3" w:tentative="1">
+      <w:start w:val="1"/>
+      <w:numFmt w:val="bullet"/>
+      <w:lvlText w:val=""/>
+      <w:lvlJc w:val="left"/>
+      <w:pPr>
+        <w:tabs>
+          <w:tab w:val="num" w:pos="2880"/>
+        </w:tabs>
+        <w:ind w:left="2880" w:hanging="360"/>
+      </w:pPr>
+      <w:rPr>
+        <w:rFonts w:ascii="Wingdings" w:hAnsi="Wingdings" w:hint="default"/>
+        <w:sz w:val="20"/>
+      </w:rPr>
+    </w:lvl>
+    <w:lvl w:ilvl="4" w:tentative="1">
+      <w:start w:val="1"/>
+      <w:numFmt w:val="bullet"/>
+      <w:lvlText w:val=""/>
+      <w:lvlJc w:val="left"/>
+      <w:pPr>
+        <w:tabs>
+          <w:tab w:val="num" w:pos="3600"/>
+        </w:tabs>
+        <w:ind w:left="3600" w:hanging="360"/>
+      </w:pPr>
+      <w:rPr>
+        <w:rFonts w:ascii="Wingdings" w:hAnsi="Wingdings" w:hint="default"/>
+        <w:sz w:val="20"/>
+      </w:rPr>
+    </w:lvl>
+    <w:lvl w:ilvl="5" w:tentative="1">
+      <w:start w:val="1"/>
+      <w:numFmt w:val="bullet"/>
+      <w:lvlText w:val=""/>
+      <w:lvlJc w:val="left"/>
+      <w:pPr>
+        <w:tabs>
+          <w:tab w:val="num" w:pos="4320"/>
+        </w:tabs>
+        <w:ind w:left="4320" w:hanging="360"/>
+      </w:pPr>
+      <w:rPr>
+        <w:rFonts w:ascii="Wingdings" w:hAnsi="Wingdings" w:hint="default"/>
+        <w:sz w:val="20"/>
+      </w:rPr>
+    </w:lvl>
+    <w:lvl w:ilvl="6" w:tentative="1">
+      <w:start w:val="1"/>
+      <w:numFmt w:val="bullet"/>
+      <w:lvlText w:val=""/>
+      <w:lvlJc w:val="left"/>
+      <w:pPr>
+        <w:tabs>
+          <w:tab w:val="num" w:pos="5040"/>
+        </w:tabs>
+        <w:ind w:left="5040" w:hanging="360"/>
+      </w:pPr>
+      <w:rPr>
+        <w:rFonts w:ascii="Wingdings" w:hAnsi="Wingdings" w:hint="default"/>
+        <w:sz w:val="20"/>
+      </w:rPr>
+    </w:lvl>
+    <w:lvl w:ilvl="7" w:tentative="1">
+      <w:start w:val="1"/>
+      <w:numFmt w:val="bullet"/>
+      <w:lvlText w:val=""/>
+      <w:lvlJc w:val="left"/>
+      <w:pPr>
+        <w:tabs>
+          <w:tab w:val="num" w:pos="5760"/>
+        </w:tabs>
+        <w:ind w:left="5760" w:hanging="360"/>
+      </w:pPr>
+      <w:rPr>
+        <w:rFonts w:ascii="Wingdings" w:hAnsi="Wingdings" w:hint="default"/>
+        <w:sz w:val="20"/>
+      </w:rPr>
+    </w:lvl>
+    <w:lvl w:ilvl="8" w:tentative="1">
+      <w:start w:val="1"/>
+      <w:numFmt w:val="bullet"/>
+      <w:lvlText w:val=""/>
+      <w:lvlJc w:val="left"/>
+      <w:pPr>
+        <w:tabs>
+          <w:tab w:val="num" w:pos="6480"/>
+        </w:tabs>
+        <w:ind w:left="6480" w:hanging="360"/>
+      </w:pPr>
+      <w:rPr>
+        <w:rFonts w:ascii="Wingdings" w:hAnsi="Wingdings" w:hint="default"/>
+        <w:sz w:val="20"/>
+      </w:rPr>
+    </w:lvl>
+  </w:abstractNum>
   <w:num w:numId="1" w16cid:durableId="1890143419">
+    <w:abstractNumId w:val="2"/>
+  </w:num>
+  <w:num w:numId="2" w16cid:durableId="723942769">
     <w:abstractNumId w:val="0"/>
+  </w:num>
+  <w:num w:numId="3" w16cid:durableId="595864915">
+    <w:abstractNumId w:val="1"/>
   </w:num>
 </w:numbering>
 </file>
@@ -1841,6 +4836,27 @@
     <w:basedOn w:val="a0"/>
     <w:rsid w:val="005202E5"/>
   </w:style>
+  <w:style w:type="character" w:customStyle="1" w:styleId="mtk4">
+    <w:name w:val="mtk4"/>
+    <w:basedOn w:val="a0"/>
+    <w:rsid w:val="00C2282E"/>
+  </w:style>
+  <w:style w:type="character" w:styleId="a4">
+    <w:name w:val="Emphasis"/>
+    <w:basedOn w:val="a0"/>
+    <w:uiPriority w:val="20"/>
+    <w:qFormat/>
+    <w:rsid w:val="00C2282E"/>
+    <w:rPr>
+      <w:i/>
+      <w:iCs/>
+    </w:rPr>
+  </w:style>
+  <w:style w:type="character" w:customStyle="1" w:styleId="mtk9">
+    <w:name w:val="mtk9"/>
+    <w:basedOn w:val="a0"/>
+    <w:rsid w:val="00C2282E"/>
+  </w:style>
 </w:styles>
 </file>
 

</xml_diff>

<commit_message>
adding GROUP BY I
</commit_message>
<xml_diff>
--- a/AGGREGATE FUNCTIONS.docx
+++ b/AGGREGATE FUNCTIONS.docx
@@ -8554,6 +8554,3171 @@
                     <a:xfrm>
                       <a:off x="0" y="0"/>
                       <a:ext cx="4823460" cy="3009900"/>
+                    </a:xfrm>
+                    <a:prstGeom prst="rect">
+                      <a:avLst/>
+                    </a:prstGeom>
+                    <a:noFill/>
+                    <a:ln>
+                      <a:noFill/>
+                    </a:ln>
+                  </pic:spPr>
+                </pic:pic>
+              </a:graphicData>
+            </a:graphic>
+          </wp:inline>
+        </w:drawing>
+      </w:r>
+    </w:p>
+    <w:p>
+      <w:pPr>
+        <w:pBdr>
+          <w:bottom w:val="single" w:sz="12" w:space="1" w:color="auto"/>
+        </w:pBdr>
+        <w:jc w:val="center"/>
+        <w:rPr>
+          <w:b/>
+          <w:bCs/>
+          <w:lang w:val="en-US"/>
+        </w:rPr>
+      </w:pPr>
+    </w:p>
+    <w:p>
+      <w:pPr>
+        <w:spacing w:after="0" w:line="240" w:lineRule="auto"/>
+        <w:rPr>
+          <w:rFonts w:ascii="Segoe UI" w:eastAsia="Times New Roman" w:hAnsi="Segoe UI" w:cs="Segoe UI"/>
+          <w:color w:val="10162F"/>
+          <w:sz w:val="27"/>
+          <w:szCs w:val="27"/>
+          <w:lang w:val="en-US" w:eastAsia="ru-RU"/>
+        </w:rPr>
+      </w:pPr>
+      <w:r>
+        <w:rPr>
+          <w:rFonts w:ascii="Segoe UI" w:eastAsia="Times New Roman" w:hAnsi="Segoe UI" w:cs="Segoe UI"/>
+          <w:b/>
+          <w:bCs/>
+          <w:color w:val="10162F"/>
+          <w:sz w:val="27"/>
+          <w:szCs w:val="27"/>
+          <w:lang w:val="en-US" w:eastAsia="ru-RU"/>
+        </w:rPr>
+        <w:t>Group By I</w:t>
+      </w:r>
+    </w:p>
+    <w:p>
+      <w:pPr>
+        <w:spacing w:after="100" w:afterAutospacing="1" w:line="240" w:lineRule="auto"/>
+        <w:rPr>
+          <w:rFonts w:ascii="Segoe UI" w:eastAsia="Times New Roman" w:hAnsi="Segoe UI" w:cs="Segoe UI"/>
+          <w:color w:val="10162F"/>
+          <w:sz w:val="27"/>
+          <w:szCs w:val="27"/>
+          <w:lang w:val="en-US" w:eastAsia="ru-RU"/>
+        </w:rPr>
+      </w:pPr>
+      <w:r>
+        <w:rPr>
+          <w:rFonts w:ascii="Segoe UI" w:eastAsia="Times New Roman" w:hAnsi="Segoe UI" w:cs="Segoe UI"/>
+          <w:color w:val="10162F"/>
+          <w:sz w:val="27"/>
+          <w:szCs w:val="27"/>
+          <w:lang w:val="en-US" w:eastAsia="ru-RU"/>
+        </w:rPr>
+        <w:t>Oftentimes, we will want to calculate an aggregate for data with certain characteristics.</w:t>
+      </w:r>
+    </w:p>
+    <w:p>
+      <w:pPr>
+        <w:spacing w:after="100" w:afterAutospacing="1" w:line="240" w:lineRule="auto"/>
+        <w:rPr>
+          <w:rFonts w:ascii="Segoe UI" w:eastAsia="Times New Roman" w:hAnsi="Segoe UI" w:cs="Segoe UI"/>
+          <w:color w:val="10162F"/>
+          <w:sz w:val="27"/>
+          <w:szCs w:val="27"/>
+          <w:lang w:val="en-US" w:eastAsia="ru-RU"/>
+        </w:rPr>
+      </w:pPr>
+      <w:r>
+        <w:rPr>
+          <w:rFonts w:ascii="Segoe UI" w:eastAsia="Times New Roman" w:hAnsi="Segoe UI" w:cs="Segoe UI"/>
+          <w:color w:val="10162F"/>
+          <w:sz w:val="27"/>
+          <w:szCs w:val="27"/>
+          <w:lang w:val="en-US" w:eastAsia="ru-RU"/>
+        </w:rPr>
+        <w:t>For instance, we might want to know the mean IMDb ratings for all movies each year. We could calculate each number by a series of queries with different </w:t>
+      </w:r>
+      <w:r>
+        <w:rPr>
+          <w:rFonts w:ascii="Ubuntu Mono" w:eastAsia="Times New Roman" w:hAnsi="Ubuntu Mono" w:cs="Courier New"/>
+          <w:color w:val="15141F"/>
+          <w:shd w:val="clear" w:color="auto" w:fill="EAE9ED"/>
+          <w:lang w:val="en-US" w:eastAsia="ru-RU"/>
+        </w:rPr>
+        <w:t>WHERE</w:t>
+      </w:r>
+      <w:r>
+        <w:rPr>
+          <w:rFonts w:ascii="Segoe UI" w:eastAsia="Times New Roman" w:hAnsi="Segoe UI" w:cs="Segoe UI"/>
+          <w:color w:val="10162F"/>
+          <w:sz w:val="27"/>
+          <w:szCs w:val="27"/>
+          <w:lang w:val="en-US" w:eastAsia="ru-RU"/>
+        </w:rPr>
+        <w:t> statements, like so:</w:t>
+      </w:r>
+    </w:p>
+    <w:p>
+      <w:pPr>
+        <w:shd w:val="clear" w:color="auto" w:fill="211E2F"/>
+        <w:tabs>
+          <w:tab w:val="left" w:pos="916"/>
+          <w:tab w:val="left" w:pos="1832"/>
+          <w:tab w:val="left" w:pos="2748"/>
+          <w:tab w:val="left" w:pos="3664"/>
+          <w:tab w:val="left" w:pos="4580"/>
+          <w:tab w:val="left" w:pos="5496"/>
+          <w:tab w:val="left" w:pos="6412"/>
+          <w:tab w:val="left" w:pos="7328"/>
+          <w:tab w:val="left" w:pos="8244"/>
+          <w:tab w:val="left" w:pos="9160"/>
+          <w:tab w:val="left" w:pos="10076"/>
+          <w:tab w:val="left" w:pos="10992"/>
+          <w:tab w:val="left" w:pos="11908"/>
+          <w:tab w:val="left" w:pos="12824"/>
+          <w:tab w:val="left" w:pos="13740"/>
+          <w:tab w:val="left" w:pos="14656"/>
+        </w:tabs>
+        <w:spacing w:after="0" w:line="240" w:lineRule="auto"/>
+        <w:rPr>
+          <w:rFonts w:ascii="Ubuntu Mono" w:eastAsia="Times New Roman" w:hAnsi="Ubuntu Mono" w:cs="Courier New"/>
+          <w:color w:val="939598"/>
+          <w:sz w:val="27"/>
+          <w:szCs w:val="27"/>
+          <w:lang w:val="en-US" w:eastAsia="ru-RU"/>
+        </w:rPr>
+      </w:pPr>
+      <w:r>
+        <w:rPr>
+          <w:rFonts w:ascii="Ubuntu Mono" w:eastAsia="Times New Roman" w:hAnsi="Ubuntu Mono" w:cs="Courier New"/>
+          <w:color w:val="B3CCFF"/>
+          <w:sz w:val="27"/>
+          <w:szCs w:val="27"/>
+          <w:lang w:val="en-US" w:eastAsia="ru-RU"/>
+        </w:rPr>
+        <w:t>SELECT</w:t>
+      </w:r>
+      <w:r>
+        <w:rPr>
+          <w:rFonts w:ascii="Ubuntu Mono" w:eastAsia="Times New Roman" w:hAnsi="Ubuntu Mono" w:cs="Courier New"/>
+          <w:color w:val="FFFFFF"/>
+          <w:sz w:val="27"/>
+          <w:szCs w:val="27"/>
+          <w:lang w:val="en-US" w:eastAsia="ru-RU"/>
+        </w:rPr>
+        <w:t xml:space="preserve"> </w:t>
+      </w:r>
+      <w:proofErr w:type="gramStart"/>
+      <w:r>
+        <w:rPr>
+          <w:rFonts w:ascii="Ubuntu Mono" w:eastAsia="Times New Roman" w:hAnsi="Ubuntu Mono" w:cs="Courier New"/>
+          <w:color w:val="B3CCFF"/>
+          <w:sz w:val="27"/>
+          <w:szCs w:val="27"/>
+          <w:lang w:val="en-US" w:eastAsia="ru-RU"/>
+        </w:rPr>
+        <w:t>AVG</w:t>
+      </w:r>
+      <w:r>
+        <w:rPr>
+          <w:rFonts w:ascii="Ubuntu Mono" w:eastAsia="Times New Roman" w:hAnsi="Ubuntu Mono" w:cs="Courier New"/>
+          <w:color w:val="EA6C8B"/>
+          <w:sz w:val="27"/>
+          <w:szCs w:val="27"/>
+          <w:lang w:val="en-US" w:eastAsia="ru-RU"/>
+        </w:rPr>
+        <w:t>(</w:t>
+      </w:r>
+      <w:proofErr w:type="spellStart"/>
+      <w:proofErr w:type="gramEnd"/>
+      <w:r>
+        <w:rPr>
+          <w:rFonts w:ascii="Ubuntu Mono" w:eastAsia="Times New Roman" w:hAnsi="Ubuntu Mono" w:cs="Courier New"/>
+          <w:color w:val="FFFFFF"/>
+          <w:sz w:val="27"/>
+          <w:szCs w:val="27"/>
+          <w:lang w:val="en-US" w:eastAsia="ru-RU"/>
+        </w:rPr>
+        <w:t>imdb_rating</w:t>
+      </w:r>
+      <w:proofErr w:type="spellEnd"/>
+      <w:r>
+        <w:rPr>
+          <w:rFonts w:ascii="Ubuntu Mono" w:eastAsia="Times New Roman" w:hAnsi="Ubuntu Mono" w:cs="Courier New"/>
+          <w:color w:val="EA6C8B"/>
+          <w:sz w:val="27"/>
+          <w:szCs w:val="27"/>
+          <w:lang w:val="en-US" w:eastAsia="ru-RU"/>
+        </w:rPr>
+        <w:t>)</w:t>
+      </w:r>
+      <w:r>
+        <w:rPr>
+          <w:rFonts w:ascii="Ubuntu Mono" w:eastAsia="Times New Roman" w:hAnsi="Ubuntu Mono" w:cs="Courier New"/>
+          <w:color w:val="939598"/>
+          <w:sz w:val="27"/>
+          <w:szCs w:val="27"/>
+          <w:lang w:val="en-US" w:eastAsia="ru-RU"/>
+        </w:rPr>
+        <w:br/>
+      </w:r>
+      <w:r>
+        <w:rPr>
+          <w:rFonts w:ascii="Ubuntu Mono" w:eastAsia="Times New Roman" w:hAnsi="Ubuntu Mono" w:cs="Courier New"/>
+          <w:color w:val="B3CCFF"/>
+          <w:sz w:val="27"/>
+          <w:szCs w:val="27"/>
+          <w:lang w:val="en-US" w:eastAsia="ru-RU"/>
+        </w:rPr>
+        <w:t>FROM</w:t>
+      </w:r>
+      <w:r>
+        <w:rPr>
+          <w:rFonts w:ascii="Ubuntu Mono" w:eastAsia="Times New Roman" w:hAnsi="Ubuntu Mono" w:cs="Courier New"/>
+          <w:color w:val="FFFFFF"/>
+          <w:sz w:val="27"/>
+          <w:szCs w:val="27"/>
+          <w:lang w:val="en-US" w:eastAsia="ru-RU"/>
+        </w:rPr>
+        <w:t xml:space="preserve"> movies</w:t>
+      </w:r>
+      <w:r>
+        <w:rPr>
+          <w:rFonts w:ascii="Ubuntu Mono" w:eastAsia="Times New Roman" w:hAnsi="Ubuntu Mono" w:cs="Courier New"/>
+          <w:color w:val="939598"/>
+          <w:sz w:val="27"/>
+          <w:szCs w:val="27"/>
+          <w:lang w:val="en-US" w:eastAsia="ru-RU"/>
+        </w:rPr>
+        <w:br/>
+      </w:r>
+      <w:r>
+        <w:rPr>
+          <w:rFonts w:ascii="Ubuntu Mono" w:eastAsia="Times New Roman" w:hAnsi="Ubuntu Mono" w:cs="Courier New"/>
+          <w:color w:val="B3CCFF"/>
+          <w:sz w:val="27"/>
+          <w:szCs w:val="27"/>
+          <w:lang w:val="en-US" w:eastAsia="ru-RU"/>
+        </w:rPr>
+        <w:t>WHERE</w:t>
+      </w:r>
+      <w:r>
+        <w:rPr>
+          <w:rFonts w:ascii="Ubuntu Mono" w:eastAsia="Times New Roman" w:hAnsi="Ubuntu Mono" w:cs="Courier New"/>
+          <w:color w:val="FFFFFF"/>
+          <w:sz w:val="27"/>
+          <w:szCs w:val="27"/>
+          <w:lang w:val="en-US" w:eastAsia="ru-RU"/>
+        </w:rPr>
+        <w:t xml:space="preserve"> </w:t>
+      </w:r>
+      <w:r>
+        <w:rPr>
+          <w:rFonts w:ascii="Ubuntu Mono" w:eastAsia="Times New Roman" w:hAnsi="Ubuntu Mono" w:cs="Courier New"/>
+          <w:color w:val="B3CCFF"/>
+          <w:sz w:val="27"/>
+          <w:szCs w:val="27"/>
+          <w:lang w:val="en-US" w:eastAsia="ru-RU"/>
+        </w:rPr>
+        <w:t>year</w:t>
+      </w:r>
+      <w:r>
+        <w:rPr>
+          <w:rFonts w:ascii="Ubuntu Mono" w:eastAsia="Times New Roman" w:hAnsi="Ubuntu Mono" w:cs="Courier New"/>
+          <w:color w:val="FFFFFF"/>
+          <w:sz w:val="27"/>
+          <w:szCs w:val="27"/>
+          <w:lang w:val="en-US" w:eastAsia="ru-RU"/>
+        </w:rPr>
+        <w:t xml:space="preserve"> = </w:t>
+      </w:r>
+      <w:r>
+        <w:rPr>
+          <w:rFonts w:ascii="Ubuntu Mono" w:eastAsia="Times New Roman" w:hAnsi="Ubuntu Mono" w:cs="Courier New"/>
+          <w:color w:val="FF8973"/>
+          <w:sz w:val="27"/>
+          <w:szCs w:val="27"/>
+          <w:lang w:val="en-US" w:eastAsia="ru-RU"/>
+        </w:rPr>
+        <w:t>1999</w:t>
+      </w:r>
+      <w:r>
+        <w:rPr>
+          <w:rFonts w:ascii="Ubuntu Mono" w:eastAsia="Times New Roman" w:hAnsi="Ubuntu Mono" w:cs="Courier New"/>
+          <w:color w:val="FFFFFF"/>
+          <w:sz w:val="27"/>
+          <w:szCs w:val="27"/>
+          <w:lang w:val="en-US" w:eastAsia="ru-RU"/>
+        </w:rPr>
+        <w:t>;</w:t>
+      </w:r>
+      <w:r>
+        <w:rPr>
+          <w:rFonts w:ascii="Ubuntu Mono" w:eastAsia="Times New Roman" w:hAnsi="Ubuntu Mono" w:cs="Courier New"/>
+          <w:color w:val="939598"/>
+          <w:sz w:val="27"/>
+          <w:szCs w:val="27"/>
+          <w:lang w:val="en-US" w:eastAsia="ru-RU"/>
+        </w:rPr>
+        <w:br/>
+        <w:t xml:space="preserve"> </w:t>
+      </w:r>
+      <w:r>
+        <w:rPr>
+          <w:rFonts w:ascii="Ubuntu Mono" w:eastAsia="Times New Roman" w:hAnsi="Ubuntu Mono" w:cs="Courier New"/>
+          <w:color w:val="939598"/>
+          <w:sz w:val="27"/>
+          <w:szCs w:val="27"/>
+          <w:lang w:val="en-US" w:eastAsia="ru-RU"/>
+        </w:rPr>
+        <w:br/>
+      </w:r>
+      <w:r>
+        <w:rPr>
+          <w:rFonts w:ascii="Ubuntu Mono" w:eastAsia="Times New Roman" w:hAnsi="Ubuntu Mono" w:cs="Courier New"/>
+          <w:color w:val="B3CCFF"/>
+          <w:sz w:val="27"/>
+          <w:szCs w:val="27"/>
+          <w:lang w:val="en-US" w:eastAsia="ru-RU"/>
+        </w:rPr>
+        <w:t>SELECT</w:t>
+      </w:r>
+      <w:r>
+        <w:rPr>
+          <w:rFonts w:ascii="Ubuntu Mono" w:eastAsia="Times New Roman" w:hAnsi="Ubuntu Mono" w:cs="Courier New"/>
+          <w:color w:val="FFFFFF"/>
+          <w:sz w:val="27"/>
+          <w:szCs w:val="27"/>
+          <w:lang w:val="en-US" w:eastAsia="ru-RU"/>
+        </w:rPr>
+        <w:t xml:space="preserve"> </w:t>
+      </w:r>
+      <w:r>
+        <w:rPr>
+          <w:rFonts w:ascii="Ubuntu Mono" w:eastAsia="Times New Roman" w:hAnsi="Ubuntu Mono" w:cs="Courier New"/>
+          <w:color w:val="B3CCFF"/>
+          <w:sz w:val="27"/>
+          <w:szCs w:val="27"/>
+          <w:lang w:val="en-US" w:eastAsia="ru-RU"/>
+        </w:rPr>
+        <w:t>AVG</w:t>
+      </w:r>
+      <w:r>
+        <w:rPr>
+          <w:rFonts w:ascii="Ubuntu Mono" w:eastAsia="Times New Roman" w:hAnsi="Ubuntu Mono" w:cs="Courier New"/>
+          <w:color w:val="EA6C8B"/>
+          <w:sz w:val="27"/>
+          <w:szCs w:val="27"/>
+          <w:lang w:val="en-US" w:eastAsia="ru-RU"/>
+        </w:rPr>
+        <w:t>(</w:t>
+      </w:r>
+      <w:proofErr w:type="spellStart"/>
+      <w:r>
+        <w:rPr>
+          <w:rFonts w:ascii="Ubuntu Mono" w:eastAsia="Times New Roman" w:hAnsi="Ubuntu Mono" w:cs="Courier New"/>
+          <w:color w:val="FFFFFF"/>
+          <w:sz w:val="27"/>
+          <w:szCs w:val="27"/>
+          <w:lang w:val="en-US" w:eastAsia="ru-RU"/>
+        </w:rPr>
+        <w:t>imdb_rating</w:t>
+      </w:r>
+      <w:proofErr w:type="spellEnd"/>
+      <w:r>
+        <w:rPr>
+          <w:rFonts w:ascii="Ubuntu Mono" w:eastAsia="Times New Roman" w:hAnsi="Ubuntu Mono" w:cs="Courier New"/>
+          <w:color w:val="EA6C8B"/>
+          <w:sz w:val="27"/>
+          <w:szCs w:val="27"/>
+          <w:lang w:val="en-US" w:eastAsia="ru-RU"/>
+        </w:rPr>
+        <w:t>)</w:t>
+      </w:r>
+      <w:r>
+        <w:rPr>
+          <w:rFonts w:ascii="Ubuntu Mono" w:eastAsia="Times New Roman" w:hAnsi="Ubuntu Mono" w:cs="Courier New"/>
+          <w:color w:val="939598"/>
+          <w:sz w:val="27"/>
+          <w:szCs w:val="27"/>
+          <w:lang w:val="en-US" w:eastAsia="ru-RU"/>
+        </w:rPr>
+        <w:br/>
+      </w:r>
+      <w:r>
+        <w:rPr>
+          <w:rFonts w:ascii="Ubuntu Mono" w:eastAsia="Times New Roman" w:hAnsi="Ubuntu Mono" w:cs="Courier New"/>
+          <w:color w:val="B3CCFF"/>
+          <w:sz w:val="27"/>
+          <w:szCs w:val="27"/>
+          <w:lang w:val="en-US" w:eastAsia="ru-RU"/>
+        </w:rPr>
+        <w:t>FROM</w:t>
+      </w:r>
+      <w:r>
+        <w:rPr>
+          <w:rFonts w:ascii="Ubuntu Mono" w:eastAsia="Times New Roman" w:hAnsi="Ubuntu Mono" w:cs="Courier New"/>
+          <w:color w:val="FFFFFF"/>
+          <w:sz w:val="27"/>
+          <w:szCs w:val="27"/>
+          <w:lang w:val="en-US" w:eastAsia="ru-RU"/>
+        </w:rPr>
+        <w:t xml:space="preserve"> movies</w:t>
+      </w:r>
+      <w:r>
+        <w:rPr>
+          <w:rFonts w:ascii="Ubuntu Mono" w:eastAsia="Times New Roman" w:hAnsi="Ubuntu Mono" w:cs="Courier New"/>
+          <w:color w:val="939598"/>
+          <w:sz w:val="27"/>
+          <w:szCs w:val="27"/>
+          <w:lang w:val="en-US" w:eastAsia="ru-RU"/>
+        </w:rPr>
+        <w:br/>
+      </w:r>
+      <w:r>
+        <w:rPr>
+          <w:rFonts w:ascii="Ubuntu Mono" w:eastAsia="Times New Roman" w:hAnsi="Ubuntu Mono" w:cs="Courier New"/>
+          <w:color w:val="B3CCFF"/>
+          <w:sz w:val="27"/>
+          <w:szCs w:val="27"/>
+          <w:lang w:val="en-US" w:eastAsia="ru-RU"/>
+        </w:rPr>
+        <w:lastRenderedPageBreak/>
+        <w:t>WHERE</w:t>
+      </w:r>
+      <w:r>
+        <w:rPr>
+          <w:rFonts w:ascii="Ubuntu Mono" w:eastAsia="Times New Roman" w:hAnsi="Ubuntu Mono" w:cs="Courier New"/>
+          <w:color w:val="FFFFFF"/>
+          <w:sz w:val="27"/>
+          <w:szCs w:val="27"/>
+          <w:lang w:val="en-US" w:eastAsia="ru-RU"/>
+        </w:rPr>
+        <w:t xml:space="preserve"> </w:t>
+      </w:r>
+      <w:r>
+        <w:rPr>
+          <w:rFonts w:ascii="Ubuntu Mono" w:eastAsia="Times New Roman" w:hAnsi="Ubuntu Mono" w:cs="Courier New"/>
+          <w:color w:val="B3CCFF"/>
+          <w:sz w:val="27"/>
+          <w:szCs w:val="27"/>
+          <w:lang w:val="en-US" w:eastAsia="ru-RU"/>
+        </w:rPr>
+        <w:t>year</w:t>
+      </w:r>
+      <w:r>
+        <w:rPr>
+          <w:rFonts w:ascii="Ubuntu Mono" w:eastAsia="Times New Roman" w:hAnsi="Ubuntu Mono" w:cs="Courier New"/>
+          <w:color w:val="FFFFFF"/>
+          <w:sz w:val="27"/>
+          <w:szCs w:val="27"/>
+          <w:lang w:val="en-US" w:eastAsia="ru-RU"/>
+        </w:rPr>
+        <w:t xml:space="preserve"> = </w:t>
+      </w:r>
+      <w:r>
+        <w:rPr>
+          <w:rFonts w:ascii="Ubuntu Mono" w:eastAsia="Times New Roman" w:hAnsi="Ubuntu Mono" w:cs="Courier New"/>
+          <w:color w:val="FF8973"/>
+          <w:sz w:val="27"/>
+          <w:szCs w:val="27"/>
+          <w:lang w:val="en-US" w:eastAsia="ru-RU"/>
+        </w:rPr>
+        <w:t>2000</w:t>
+      </w:r>
+      <w:r>
+        <w:rPr>
+          <w:rFonts w:ascii="Ubuntu Mono" w:eastAsia="Times New Roman" w:hAnsi="Ubuntu Mono" w:cs="Courier New"/>
+          <w:color w:val="FFFFFF"/>
+          <w:sz w:val="27"/>
+          <w:szCs w:val="27"/>
+          <w:lang w:val="en-US" w:eastAsia="ru-RU"/>
+        </w:rPr>
+        <w:t>;</w:t>
+      </w:r>
+      <w:r>
+        <w:rPr>
+          <w:rFonts w:ascii="Ubuntu Mono" w:eastAsia="Times New Roman" w:hAnsi="Ubuntu Mono" w:cs="Courier New"/>
+          <w:color w:val="939598"/>
+          <w:sz w:val="27"/>
+          <w:szCs w:val="27"/>
+          <w:lang w:val="en-US" w:eastAsia="ru-RU"/>
+        </w:rPr>
+        <w:br/>
+        <w:t xml:space="preserve"> </w:t>
+      </w:r>
+      <w:r>
+        <w:rPr>
+          <w:rFonts w:ascii="Ubuntu Mono" w:eastAsia="Times New Roman" w:hAnsi="Ubuntu Mono" w:cs="Courier New"/>
+          <w:color w:val="939598"/>
+          <w:sz w:val="27"/>
+          <w:szCs w:val="27"/>
+          <w:lang w:val="en-US" w:eastAsia="ru-RU"/>
+        </w:rPr>
+        <w:br/>
+      </w:r>
+      <w:r>
+        <w:rPr>
+          <w:rFonts w:ascii="Ubuntu Mono" w:eastAsia="Times New Roman" w:hAnsi="Ubuntu Mono" w:cs="Courier New"/>
+          <w:color w:val="B3CCFF"/>
+          <w:sz w:val="27"/>
+          <w:szCs w:val="27"/>
+          <w:lang w:val="en-US" w:eastAsia="ru-RU"/>
+        </w:rPr>
+        <w:t>SELECT</w:t>
+      </w:r>
+      <w:r>
+        <w:rPr>
+          <w:rFonts w:ascii="Ubuntu Mono" w:eastAsia="Times New Roman" w:hAnsi="Ubuntu Mono" w:cs="Courier New"/>
+          <w:color w:val="FFFFFF"/>
+          <w:sz w:val="27"/>
+          <w:szCs w:val="27"/>
+          <w:lang w:val="en-US" w:eastAsia="ru-RU"/>
+        </w:rPr>
+        <w:t xml:space="preserve"> </w:t>
+      </w:r>
+      <w:r>
+        <w:rPr>
+          <w:rFonts w:ascii="Ubuntu Mono" w:eastAsia="Times New Roman" w:hAnsi="Ubuntu Mono" w:cs="Courier New"/>
+          <w:color w:val="B3CCFF"/>
+          <w:sz w:val="27"/>
+          <w:szCs w:val="27"/>
+          <w:lang w:val="en-US" w:eastAsia="ru-RU"/>
+        </w:rPr>
+        <w:t>AVG</w:t>
+      </w:r>
+      <w:r>
+        <w:rPr>
+          <w:rFonts w:ascii="Ubuntu Mono" w:eastAsia="Times New Roman" w:hAnsi="Ubuntu Mono" w:cs="Courier New"/>
+          <w:color w:val="EA6C8B"/>
+          <w:sz w:val="27"/>
+          <w:szCs w:val="27"/>
+          <w:lang w:val="en-US" w:eastAsia="ru-RU"/>
+        </w:rPr>
+        <w:t>(</w:t>
+      </w:r>
+      <w:proofErr w:type="spellStart"/>
+      <w:r>
+        <w:rPr>
+          <w:rFonts w:ascii="Ubuntu Mono" w:eastAsia="Times New Roman" w:hAnsi="Ubuntu Mono" w:cs="Courier New"/>
+          <w:color w:val="FFFFFF"/>
+          <w:sz w:val="27"/>
+          <w:szCs w:val="27"/>
+          <w:lang w:val="en-US" w:eastAsia="ru-RU"/>
+        </w:rPr>
+        <w:t>imdb_rating</w:t>
+      </w:r>
+      <w:proofErr w:type="spellEnd"/>
+      <w:r>
+        <w:rPr>
+          <w:rFonts w:ascii="Ubuntu Mono" w:eastAsia="Times New Roman" w:hAnsi="Ubuntu Mono" w:cs="Courier New"/>
+          <w:color w:val="EA6C8B"/>
+          <w:sz w:val="27"/>
+          <w:szCs w:val="27"/>
+          <w:lang w:val="en-US" w:eastAsia="ru-RU"/>
+        </w:rPr>
+        <w:t>)</w:t>
+      </w:r>
+      <w:r>
+        <w:rPr>
+          <w:rFonts w:ascii="Ubuntu Mono" w:eastAsia="Times New Roman" w:hAnsi="Ubuntu Mono" w:cs="Courier New"/>
+          <w:color w:val="939598"/>
+          <w:sz w:val="27"/>
+          <w:szCs w:val="27"/>
+          <w:lang w:val="en-US" w:eastAsia="ru-RU"/>
+        </w:rPr>
+        <w:br/>
+      </w:r>
+      <w:r>
+        <w:rPr>
+          <w:rFonts w:ascii="Ubuntu Mono" w:eastAsia="Times New Roman" w:hAnsi="Ubuntu Mono" w:cs="Courier New"/>
+          <w:color w:val="B3CCFF"/>
+          <w:sz w:val="27"/>
+          <w:szCs w:val="27"/>
+          <w:lang w:val="en-US" w:eastAsia="ru-RU"/>
+        </w:rPr>
+        <w:t>FROM</w:t>
+      </w:r>
+      <w:r>
+        <w:rPr>
+          <w:rFonts w:ascii="Ubuntu Mono" w:eastAsia="Times New Roman" w:hAnsi="Ubuntu Mono" w:cs="Courier New"/>
+          <w:color w:val="FFFFFF"/>
+          <w:sz w:val="27"/>
+          <w:szCs w:val="27"/>
+          <w:lang w:val="en-US" w:eastAsia="ru-RU"/>
+        </w:rPr>
+        <w:t xml:space="preserve"> movies</w:t>
+      </w:r>
+      <w:r>
+        <w:rPr>
+          <w:rFonts w:ascii="Ubuntu Mono" w:eastAsia="Times New Roman" w:hAnsi="Ubuntu Mono" w:cs="Courier New"/>
+          <w:color w:val="939598"/>
+          <w:sz w:val="27"/>
+          <w:szCs w:val="27"/>
+          <w:lang w:val="en-US" w:eastAsia="ru-RU"/>
+        </w:rPr>
+        <w:br/>
+      </w:r>
+      <w:r>
+        <w:rPr>
+          <w:rFonts w:ascii="Ubuntu Mono" w:eastAsia="Times New Roman" w:hAnsi="Ubuntu Mono" w:cs="Courier New"/>
+          <w:color w:val="B3CCFF"/>
+          <w:sz w:val="27"/>
+          <w:szCs w:val="27"/>
+          <w:lang w:val="en-US" w:eastAsia="ru-RU"/>
+        </w:rPr>
+        <w:t>WHERE</w:t>
+      </w:r>
+      <w:r>
+        <w:rPr>
+          <w:rFonts w:ascii="Ubuntu Mono" w:eastAsia="Times New Roman" w:hAnsi="Ubuntu Mono" w:cs="Courier New"/>
+          <w:color w:val="FFFFFF"/>
+          <w:sz w:val="27"/>
+          <w:szCs w:val="27"/>
+          <w:lang w:val="en-US" w:eastAsia="ru-RU"/>
+        </w:rPr>
+        <w:t xml:space="preserve"> </w:t>
+      </w:r>
+      <w:r>
+        <w:rPr>
+          <w:rFonts w:ascii="Ubuntu Mono" w:eastAsia="Times New Roman" w:hAnsi="Ubuntu Mono" w:cs="Courier New"/>
+          <w:color w:val="B3CCFF"/>
+          <w:sz w:val="27"/>
+          <w:szCs w:val="27"/>
+          <w:lang w:val="en-US" w:eastAsia="ru-RU"/>
+        </w:rPr>
+        <w:t>year</w:t>
+      </w:r>
+      <w:r>
+        <w:rPr>
+          <w:rFonts w:ascii="Ubuntu Mono" w:eastAsia="Times New Roman" w:hAnsi="Ubuntu Mono" w:cs="Courier New"/>
+          <w:color w:val="FFFFFF"/>
+          <w:sz w:val="27"/>
+          <w:szCs w:val="27"/>
+          <w:lang w:val="en-US" w:eastAsia="ru-RU"/>
+        </w:rPr>
+        <w:t xml:space="preserve"> = </w:t>
+      </w:r>
+      <w:r>
+        <w:rPr>
+          <w:rFonts w:ascii="Ubuntu Mono" w:eastAsia="Times New Roman" w:hAnsi="Ubuntu Mono" w:cs="Courier New"/>
+          <w:color w:val="FF8973"/>
+          <w:sz w:val="27"/>
+          <w:szCs w:val="27"/>
+          <w:lang w:val="en-US" w:eastAsia="ru-RU"/>
+        </w:rPr>
+        <w:t>2001</w:t>
+      </w:r>
+      <w:r>
+        <w:rPr>
+          <w:rFonts w:ascii="Ubuntu Mono" w:eastAsia="Times New Roman" w:hAnsi="Ubuntu Mono" w:cs="Courier New"/>
+          <w:color w:val="FFFFFF"/>
+          <w:sz w:val="27"/>
+          <w:szCs w:val="27"/>
+          <w:lang w:val="en-US" w:eastAsia="ru-RU"/>
+        </w:rPr>
+        <w:t>;</w:t>
+      </w:r>
+    </w:p>
+    <w:p>
+      <w:pPr>
+        <w:spacing w:after="100" w:afterAutospacing="1" w:line="240" w:lineRule="auto"/>
+        <w:rPr>
+          <w:rFonts w:ascii="Segoe UI" w:eastAsia="Times New Roman" w:hAnsi="Segoe UI" w:cs="Segoe UI"/>
+          <w:color w:val="10162F"/>
+          <w:sz w:val="27"/>
+          <w:szCs w:val="27"/>
+          <w:lang w:val="en-US" w:eastAsia="ru-RU"/>
+        </w:rPr>
+      </w:pPr>
+      <w:r>
+        <w:rPr>
+          <w:rFonts w:ascii="Segoe UI" w:eastAsia="Times New Roman" w:hAnsi="Segoe UI" w:cs="Segoe UI"/>
+          <w:color w:val="10162F"/>
+          <w:sz w:val="27"/>
+          <w:szCs w:val="27"/>
+          <w:lang w:val="en-US" w:eastAsia="ru-RU"/>
+        </w:rPr>
+        <w:t>and so on.</w:t>
+      </w:r>
+    </w:p>
+    <w:p>
+      <w:pPr>
+        <w:spacing w:after="100" w:afterAutospacing="1" w:line="240" w:lineRule="auto"/>
+        <w:rPr>
+          <w:rFonts w:ascii="Segoe UI" w:eastAsia="Times New Roman" w:hAnsi="Segoe UI" w:cs="Segoe UI"/>
+          <w:color w:val="10162F"/>
+          <w:sz w:val="27"/>
+          <w:szCs w:val="27"/>
+          <w:lang w:val="en-US" w:eastAsia="ru-RU"/>
+        </w:rPr>
+      </w:pPr>
+      <w:r>
+        <w:rPr>
+          <w:rFonts w:ascii="Segoe UI" w:eastAsia="Times New Roman" w:hAnsi="Segoe UI" w:cs="Segoe UI"/>
+          <w:color w:val="10162F"/>
+          <w:sz w:val="27"/>
+          <w:szCs w:val="27"/>
+          <w:lang w:val="en-US" w:eastAsia="ru-RU"/>
+        </w:rPr>
+        <w:t>Luckily, there’s a better way!</w:t>
+      </w:r>
+    </w:p>
+    <w:p>
+      <w:pPr>
+        <w:spacing w:after="100" w:afterAutospacing="1" w:line="240" w:lineRule="auto"/>
+        <w:rPr>
+          <w:rFonts w:ascii="Segoe UI" w:eastAsia="Times New Roman" w:hAnsi="Segoe UI" w:cs="Segoe UI"/>
+          <w:color w:val="10162F"/>
+          <w:sz w:val="27"/>
+          <w:szCs w:val="27"/>
+          <w:lang w:val="en-US" w:eastAsia="ru-RU"/>
+        </w:rPr>
+      </w:pPr>
+      <w:r>
+        <w:rPr>
+          <w:rFonts w:ascii="Segoe UI" w:eastAsia="Times New Roman" w:hAnsi="Segoe UI" w:cs="Segoe UI"/>
+          <w:color w:val="10162F"/>
+          <w:sz w:val="27"/>
+          <w:szCs w:val="27"/>
+          <w:lang w:val="en-US" w:eastAsia="ru-RU"/>
+        </w:rPr>
+        <w:t>We can use </w:t>
+      </w:r>
+      <w:hyperlink r:id="rId24" w:tgtFrame="_blank" w:history="1">
+        <w:r>
+          <w:rPr>
+            <w:rFonts w:ascii="Ubuntu Mono" w:eastAsia="Times New Roman" w:hAnsi="Ubuntu Mono" w:cs="Courier New"/>
+            <w:color w:val="15141F"/>
+            <w:u w:val="single"/>
+            <w:bdr w:val="none" w:sz="0" w:space="0" w:color="auto" w:frame="1"/>
+            <w:shd w:val="clear" w:color="auto" w:fill="EAE9ED"/>
+            <w:lang w:val="en-US" w:eastAsia="ru-RU"/>
+          </w:rPr>
+          <w:t>GROUP BY</w:t>
+        </w:r>
+      </w:hyperlink>
+      <w:r>
+        <w:rPr>
+          <w:rFonts w:ascii="Segoe UI" w:eastAsia="Times New Roman" w:hAnsi="Segoe UI" w:cs="Segoe UI"/>
+          <w:color w:val="10162F"/>
+          <w:sz w:val="27"/>
+          <w:szCs w:val="27"/>
+          <w:lang w:val="en-US" w:eastAsia="ru-RU"/>
+        </w:rPr>
+        <w:t> to do this in a single step:</w:t>
+      </w:r>
+    </w:p>
+    <w:p>
+      <w:pPr>
+        <w:shd w:val="clear" w:color="auto" w:fill="211E2F"/>
+        <w:tabs>
+          <w:tab w:val="left" w:pos="916"/>
+          <w:tab w:val="left" w:pos="1832"/>
+          <w:tab w:val="left" w:pos="2748"/>
+          <w:tab w:val="left" w:pos="3664"/>
+          <w:tab w:val="left" w:pos="4580"/>
+          <w:tab w:val="left" w:pos="5496"/>
+          <w:tab w:val="left" w:pos="6412"/>
+          <w:tab w:val="left" w:pos="7328"/>
+          <w:tab w:val="left" w:pos="8244"/>
+          <w:tab w:val="left" w:pos="9160"/>
+          <w:tab w:val="left" w:pos="10076"/>
+          <w:tab w:val="left" w:pos="10992"/>
+          <w:tab w:val="left" w:pos="11908"/>
+          <w:tab w:val="left" w:pos="12824"/>
+          <w:tab w:val="left" w:pos="13740"/>
+          <w:tab w:val="left" w:pos="14656"/>
+        </w:tabs>
+        <w:spacing w:after="0" w:line="240" w:lineRule="auto"/>
+        <w:rPr>
+          <w:rFonts w:ascii="Ubuntu Mono" w:eastAsia="Times New Roman" w:hAnsi="Ubuntu Mono" w:cs="Courier New"/>
+          <w:color w:val="939598"/>
+          <w:sz w:val="27"/>
+          <w:szCs w:val="27"/>
+          <w:lang w:val="en-US" w:eastAsia="ru-RU"/>
+        </w:rPr>
+      </w:pPr>
+      <w:r>
+        <w:rPr>
+          <w:rFonts w:ascii="Ubuntu Mono" w:eastAsia="Times New Roman" w:hAnsi="Ubuntu Mono" w:cs="Courier New"/>
+          <w:color w:val="B3CCFF"/>
+          <w:sz w:val="27"/>
+          <w:szCs w:val="27"/>
+          <w:lang w:val="en-US" w:eastAsia="ru-RU"/>
+        </w:rPr>
+        <w:t>SELECT</w:t>
+      </w:r>
+      <w:r>
+        <w:rPr>
+          <w:rFonts w:ascii="Ubuntu Mono" w:eastAsia="Times New Roman" w:hAnsi="Ubuntu Mono" w:cs="Courier New"/>
+          <w:color w:val="FFFFFF"/>
+          <w:sz w:val="27"/>
+          <w:szCs w:val="27"/>
+          <w:lang w:val="en-US" w:eastAsia="ru-RU"/>
+        </w:rPr>
+        <w:t xml:space="preserve"> </w:t>
+      </w:r>
+      <w:r>
+        <w:rPr>
+          <w:rFonts w:ascii="Ubuntu Mono" w:eastAsia="Times New Roman" w:hAnsi="Ubuntu Mono" w:cs="Courier New"/>
+          <w:color w:val="B3CCFF"/>
+          <w:sz w:val="27"/>
+          <w:szCs w:val="27"/>
+          <w:lang w:val="en-US" w:eastAsia="ru-RU"/>
+        </w:rPr>
+        <w:t>year</w:t>
+      </w:r>
+      <w:r>
+        <w:rPr>
+          <w:rFonts w:ascii="Ubuntu Mono" w:eastAsia="Times New Roman" w:hAnsi="Ubuntu Mono" w:cs="Courier New"/>
+          <w:color w:val="FFFFFF"/>
+          <w:sz w:val="27"/>
+          <w:szCs w:val="27"/>
+          <w:lang w:val="en-US" w:eastAsia="ru-RU"/>
+        </w:rPr>
+        <w:t>,</w:t>
+      </w:r>
+      <w:r>
+        <w:rPr>
+          <w:rFonts w:ascii="Ubuntu Mono" w:eastAsia="Times New Roman" w:hAnsi="Ubuntu Mono" w:cs="Courier New"/>
+          <w:color w:val="939598"/>
+          <w:sz w:val="27"/>
+          <w:szCs w:val="27"/>
+          <w:lang w:val="en-US" w:eastAsia="ru-RU"/>
+        </w:rPr>
+        <w:br/>
+      </w:r>
+      <w:r>
+        <w:rPr>
+          <w:rFonts w:ascii="Ubuntu Mono" w:eastAsia="Times New Roman" w:hAnsi="Ubuntu Mono" w:cs="Courier New"/>
+          <w:color w:val="FFFFFF"/>
+          <w:sz w:val="27"/>
+          <w:szCs w:val="27"/>
+          <w:lang w:val="en-US" w:eastAsia="ru-RU"/>
+        </w:rPr>
+        <w:t>   </w:t>
+      </w:r>
+      <w:proofErr w:type="gramStart"/>
+      <w:r>
+        <w:rPr>
+          <w:rFonts w:ascii="Ubuntu Mono" w:eastAsia="Times New Roman" w:hAnsi="Ubuntu Mono" w:cs="Courier New"/>
+          <w:color w:val="B3CCFF"/>
+          <w:sz w:val="27"/>
+          <w:szCs w:val="27"/>
+          <w:lang w:val="en-US" w:eastAsia="ru-RU"/>
+        </w:rPr>
+        <w:t>AVG</w:t>
+      </w:r>
+      <w:r>
+        <w:rPr>
+          <w:rFonts w:ascii="Ubuntu Mono" w:eastAsia="Times New Roman" w:hAnsi="Ubuntu Mono" w:cs="Courier New"/>
+          <w:color w:val="EA6C8B"/>
+          <w:sz w:val="27"/>
+          <w:szCs w:val="27"/>
+          <w:lang w:val="en-US" w:eastAsia="ru-RU"/>
+        </w:rPr>
+        <w:t>(</w:t>
+      </w:r>
+      <w:proofErr w:type="spellStart"/>
+      <w:proofErr w:type="gramEnd"/>
+      <w:r>
+        <w:rPr>
+          <w:rFonts w:ascii="Ubuntu Mono" w:eastAsia="Times New Roman" w:hAnsi="Ubuntu Mono" w:cs="Courier New"/>
+          <w:color w:val="FFFFFF"/>
+          <w:sz w:val="27"/>
+          <w:szCs w:val="27"/>
+          <w:lang w:val="en-US" w:eastAsia="ru-RU"/>
+        </w:rPr>
+        <w:t>imdb_rating</w:t>
+      </w:r>
+      <w:proofErr w:type="spellEnd"/>
+      <w:r>
+        <w:rPr>
+          <w:rFonts w:ascii="Ubuntu Mono" w:eastAsia="Times New Roman" w:hAnsi="Ubuntu Mono" w:cs="Courier New"/>
+          <w:color w:val="EA6C8B"/>
+          <w:sz w:val="27"/>
+          <w:szCs w:val="27"/>
+          <w:lang w:val="en-US" w:eastAsia="ru-RU"/>
+        </w:rPr>
+        <w:t>)</w:t>
+      </w:r>
+      <w:r>
+        <w:rPr>
+          <w:rFonts w:ascii="Ubuntu Mono" w:eastAsia="Times New Roman" w:hAnsi="Ubuntu Mono" w:cs="Courier New"/>
+          <w:color w:val="939598"/>
+          <w:sz w:val="27"/>
+          <w:szCs w:val="27"/>
+          <w:lang w:val="en-US" w:eastAsia="ru-RU"/>
+        </w:rPr>
+        <w:br/>
+      </w:r>
+      <w:r>
+        <w:rPr>
+          <w:rFonts w:ascii="Ubuntu Mono" w:eastAsia="Times New Roman" w:hAnsi="Ubuntu Mono" w:cs="Courier New"/>
+          <w:color w:val="B3CCFF"/>
+          <w:sz w:val="27"/>
+          <w:szCs w:val="27"/>
+          <w:lang w:val="en-US" w:eastAsia="ru-RU"/>
+        </w:rPr>
+        <w:t>FROM</w:t>
+      </w:r>
+      <w:r>
+        <w:rPr>
+          <w:rFonts w:ascii="Ubuntu Mono" w:eastAsia="Times New Roman" w:hAnsi="Ubuntu Mono" w:cs="Courier New"/>
+          <w:color w:val="FFFFFF"/>
+          <w:sz w:val="27"/>
+          <w:szCs w:val="27"/>
+          <w:lang w:val="en-US" w:eastAsia="ru-RU"/>
+        </w:rPr>
+        <w:t xml:space="preserve"> movies</w:t>
+      </w:r>
+      <w:r>
+        <w:rPr>
+          <w:rFonts w:ascii="Ubuntu Mono" w:eastAsia="Times New Roman" w:hAnsi="Ubuntu Mono" w:cs="Courier New"/>
+          <w:color w:val="939598"/>
+          <w:sz w:val="27"/>
+          <w:szCs w:val="27"/>
+          <w:lang w:val="en-US" w:eastAsia="ru-RU"/>
+        </w:rPr>
+        <w:br/>
+      </w:r>
+      <w:r>
+        <w:rPr>
+          <w:rFonts w:ascii="Ubuntu Mono" w:eastAsia="Times New Roman" w:hAnsi="Ubuntu Mono" w:cs="Courier New"/>
+          <w:color w:val="B3CCFF"/>
+          <w:sz w:val="27"/>
+          <w:szCs w:val="27"/>
+          <w:lang w:val="en-US" w:eastAsia="ru-RU"/>
+        </w:rPr>
+        <w:t>GROUP</w:t>
+      </w:r>
+      <w:r>
+        <w:rPr>
+          <w:rFonts w:ascii="Ubuntu Mono" w:eastAsia="Times New Roman" w:hAnsi="Ubuntu Mono" w:cs="Courier New"/>
+          <w:color w:val="FFFFFF"/>
+          <w:sz w:val="27"/>
+          <w:szCs w:val="27"/>
+          <w:lang w:val="en-US" w:eastAsia="ru-RU"/>
+        </w:rPr>
+        <w:t xml:space="preserve"> </w:t>
+      </w:r>
+      <w:r>
+        <w:rPr>
+          <w:rFonts w:ascii="Ubuntu Mono" w:eastAsia="Times New Roman" w:hAnsi="Ubuntu Mono" w:cs="Courier New"/>
+          <w:color w:val="B3CCFF"/>
+          <w:sz w:val="27"/>
+          <w:szCs w:val="27"/>
+          <w:lang w:val="en-US" w:eastAsia="ru-RU"/>
+        </w:rPr>
+        <w:t>BY</w:t>
+      </w:r>
+      <w:r>
+        <w:rPr>
+          <w:rFonts w:ascii="Ubuntu Mono" w:eastAsia="Times New Roman" w:hAnsi="Ubuntu Mono" w:cs="Courier New"/>
+          <w:color w:val="FFFFFF"/>
+          <w:sz w:val="27"/>
+          <w:szCs w:val="27"/>
+          <w:lang w:val="en-US" w:eastAsia="ru-RU"/>
+        </w:rPr>
+        <w:t xml:space="preserve"> </w:t>
+      </w:r>
+      <w:r>
+        <w:rPr>
+          <w:rFonts w:ascii="Ubuntu Mono" w:eastAsia="Times New Roman" w:hAnsi="Ubuntu Mono" w:cs="Courier New"/>
+          <w:color w:val="B3CCFF"/>
+          <w:sz w:val="27"/>
+          <w:szCs w:val="27"/>
+          <w:lang w:val="en-US" w:eastAsia="ru-RU"/>
+        </w:rPr>
+        <w:t>year</w:t>
+      </w:r>
+      <w:r>
+        <w:rPr>
+          <w:rFonts w:ascii="Ubuntu Mono" w:eastAsia="Times New Roman" w:hAnsi="Ubuntu Mono" w:cs="Courier New"/>
+          <w:color w:val="939598"/>
+          <w:sz w:val="27"/>
+          <w:szCs w:val="27"/>
+          <w:lang w:val="en-US" w:eastAsia="ru-RU"/>
+        </w:rPr>
+        <w:br/>
+      </w:r>
+      <w:r>
+        <w:rPr>
+          <w:rFonts w:ascii="Ubuntu Mono" w:eastAsia="Times New Roman" w:hAnsi="Ubuntu Mono" w:cs="Courier New"/>
+          <w:color w:val="B3CCFF"/>
+          <w:sz w:val="27"/>
+          <w:szCs w:val="27"/>
+          <w:lang w:val="en-US" w:eastAsia="ru-RU"/>
+        </w:rPr>
+        <w:t>ORDER</w:t>
+      </w:r>
+      <w:r>
+        <w:rPr>
+          <w:rFonts w:ascii="Ubuntu Mono" w:eastAsia="Times New Roman" w:hAnsi="Ubuntu Mono" w:cs="Courier New"/>
+          <w:color w:val="FFFFFF"/>
+          <w:sz w:val="27"/>
+          <w:szCs w:val="27"/>
+          <w:lang w:val="en-US" w:eastAsia="ru-RU"/>
+        </w:rPr>
+        <w:t xml:space="preserve"> </w:t>
+      </w:r>
+      <w:r>
+        <w:rPr>
+          <w:rFonts w:ascii="Ubuntu Mono" w:eastAsia="Times New Roman" w:hAnsi="Ubuntu Mono" w:cs="Courier New"/>
+          <w:color w:val="B3CCFF"/>
+          <w:sz w:val="27"/>
+          <w:szCs w:val="27"/>
+          <w:lang w:val="en-US" w:eastAsia="ru-RU"/>
+        </w:rPr>
+        <w:t>BY</w:t>
+      </w:r>
+      <w:r>
+        <w:rPr>
+          <w:rFonts w:ascii="Ubuntu Mono" w:eastAsia="Times New Roman" w:hAnsi="Ubuntu Mono" w:cs="Courier New"/>
+          <w:color w:val="FFFFFF"/>
+          <w:sz w:val="27"/>
+          <w:szCs w:val="27"/>
+          <w:lang w:val="en-US" w:eastAsia="ru-RU"/>
+        </w:rPr>
+        <w:t xml:space="preserve"> </w:t>
+      </w:r>
+      <w:r>
+        <w:rPr>
+          <w:rFonts w:ascii="Ubuntu Mono" w:eastAsia="Times New Roman" w:hAnsi="Ubuntu Mono" w:cs="Courier New"/>
+          <w:color w:val="B3CCFF"/>
+          <w:sz w:val="27"/>
+          <w:szCs w:val="27"/>
+          <w:lang w:val="en-US" w:eastAsia="ru-RU"/>
+        </w:rPr>
+        <w:t>year</w:t>
+      </w:r>
+      <w:r>
+        <w:rPr>
+          <w:rFonts w:ascii="Ubuntu Mono" w:eastAsia="Times New Roman" w:hAnsi="Ubuntu Mono" w:cs="Courier New"/>
+          <w:color w:val="FFFFFF"/>
+          <w:sz w:val="27"/>
+          <w:szCs w:val="27"/>
+          <w:lang w:val="en-US" w:eastAsia="ru-RU"/>
+        </w:rPr>
+        <w:t>;</w:t>
+      </w:r>
+    </w:p>
+    <w:p>
+      <w:pPr>
+        <w:spacing w:after="100" w:afterAutospacing="1" w:line="240" w:lineRule="auto"/>
+        <w:rPr>
+          <w:rFonts w:ascii="Segoe UI" w:eastAsia="Times New Roman" w:hAnsi="Segoe UI" w:cs="Segoe UI"/>
+          <w:color w:val="10162F"/>
+          <w:sz w:val="27"/>
+          <w:szCs w:val="27"/>
+          <w:lang w:val="en-US" w:eastAsia="ru-RU"/>
+        </w:rPr>
+      </w:pPr>
+      <w:r>
+        <w:rPr>
+          <w:rFonts w:ascii="Ubuntu Mono" w:eastAsia="Times New Roman" w:hAnsi="Ubuntu Mono" w:cs="Courier New"/>
+          <w:color w:val="15141F"/>
+          <w:shd w:val="clear" w:color="auto" w:fill="EAE9ED"/>
+          <w:lang w:val="en-US" w:eastAsia="ru-RU"/>
+        </w:rPr>
+        <w:t>GROUP BY</w:t>
+      </w:r>
+      <w:r>
+        <w:rPr>
+          <w:rFonts w:ascii="Segoe UI" w:eastAsia="Times New Roman" w:hAnsi="Segoe UI" w:cs="Segoe UI"/>
+          <w:color w:val="10162F"/>
+          <w:sz w:val="27"/>
+          <w:szCs w:val="27"/>
+          <w:lang w:val="en-US" w:eastAsia="ru-RU"/>
+        </w:rPr>
+        <w:t> is a clause in SQL that is used with aggregate functions. It is used in collaboration with the </w:t>
+      </w:r>
+      <w:r>
+        <w:rPr>
+          <w:rFonts w:ascii="Ubuntu Mono" w:eastAsia="Times New Roman" w:hAnsi="Ubuntu Mono" w:cs="Courier New"/>
+          <w:color w:val="15141F"/>
+          <w:shd w:val="clear" w:color="auto" w:fill="EAE9ED"/>
+          <w:lang w:val="en-US" w:eastAsia="ru-RU"/>
+        </w:rPr>
+        <w:t>SELECT</w:t>
+      </w:r>
+      <w:r>
+        <w:rPr>
+          <w:rFonts w:ascii="Segoe UI" w:eastAsia="Times New Roman" w:hAnsi="Segoe UI" w:cs="Segoe UI"/>
+          <w:color w:val="10162F"/>
+          <w:sz w:val="27"/>
+          <w:szCs w:val="27"/>
+          <w:lang w:val="en-US" w:eastAsia="ru-RU"/>
+        </w:rPr>
+        <w:t> statement to arrange identical data into </w:t>
+      </w:r>
+      <w:r>
+        <w:rPr>
+          <w:rFonts w:ascii="Segoe UI" w:eastAsia="Times New Roman" w:hAnsi="Segoe UI" w:cs="Segoe UI"/>
+          <w:i/>
+          <w:iCs/>
+          <w:color w:val="10162F"/>
+          <w:sz w:val="27"/>
+          <w:szCs w:val="27"/>
+          <w:lang w:val="en-US" w:eastAsia="ru-RU"/>
+        </w:rPr>
+        <w:t>groups</w:t>
+      </w:r>
+      <w:r>
+        <w:rPr>
+          <w:rFonts w:ascii="Segoe UI" w:eastAsia="Times New Roman" w:hAnsi="Segoe UI" w:cs="Segoe UI"/>
+          <w:color w:val="10162F"/>
+          <w:sz w:val="27"/>
+          <w:szCs w:val="27"/>
+          <w:lang w:val="en-US" w:eastAsia="ru-RU"/>
+        </w:rPr>
+        <w:t>.</w:t>
+      </w:r>
+    </w:p>
+    <w:p>
+      <w:pPr>
+        <w:spacing w:after="0" w:line="240" w:lineRule="auto"/>
+        <w:rPr>
+          <w:rFonts w:ascii="Segoe UI" w:eastAsia="Times New Roman" w:hAnsi="Segoe UI" w:cs="Segoe UI"/>
+          <w:color w:val="10162F"/>
+          <w:sz w:val="27"/>
+          <w:szCs w:val="27"/>
+          <w:lang w:val="en-US" w:eastAsia="ru-RU"/>
+        </w:rPr>
+      </w:pPr>
+      <w:r>
+        <w:rPr>
+          <w:rFonts w:ascii="Segoe UI" w:eastAsia="Times New Roman" w:hAnsi="Segoe UI" w:cs="Segoe UI"/>
+          <w:color w:val="10162F"/>
+          <w:sz w:val="27"/>
+          <w:szCs w:val="27"/>
+          <w:lang w:val="en-US" w:eastAsia="ru-RU"/>
+        </w:rPr>
+        <w:t>The </w:t>
+      </w:r>
+      <w:r>
+        <w:rPr>
+          <w:rFonts w:ascii="Ubuntu Mono" w:eastAsia="Times New Roman" w:hAnsi="Ubuntu Mono" w:cs="Courier New"/>
+          <w:color w:val="15141F"/>
+          <w:shd w:val="clear" w:color="auto" w:fill="EAE9ED"/>
+          <w:lang w:val="en-US" w:eastAsia="ru-RU"/>
+        </w:rPr>
+        <w:t>GROUP BY</w:t>
+      </w:r>
+      <w:r>
+        <w:rPr>
+          <w:rFonts w:ascii="Segoe UI" w:eastAsia="Times New Roman" w:hAnsi="Segoe UI" w:cs="Segoe UI"/>
+          <w:color w:val="10162F"/>
+          <w:sz w:val="27"/>
+          <w:szCs w:val="27"/>
+          <w:lang w:val="en-US" w:eastAsia="ru-RU"/>
+        </w:rPr>
+        <w:t> statement comes after any </w:t>
+      </w:r>
+      <w:hyperlink r:id="rId25" w:tgtFrame="_blank" w:history="1">
+        <w:r>
+          <w:rPr>
+            <w:rFonts w:ascii="Ubuntu Mono" w:eastAsia="Times New Roman" w:hAnsi="Ubuntu Mono" w:cs="Courier New"/>
+            <w:color w:val="15141F"/>
+            <w:u w:val="single"/>
+            <w:bdr w:val="none" w:sz="0" w:space="0" w:color="auto" w:frame="1"/>
+            <w:shd w:val="clear" w:color="auto" w:fill="EAE9ED"/>
+            <w:lang w:val="en-US" w:eastAsia="ru-RU"/>
+          </w:rPr>
+          <w:t>WHERE</w:t>
+        </w:r>
+      </w:hyperlink>
+      <w:r>
+        <w:rPr>
+          <w:rFonts w:ascii="Segoe UI" w:eastAsia="Times New Roman" w:hAnsi="Segoe UI" w:cs="Segoe UI"/>
+          <w:color w:val="10162F"/>
+          <w:sz w:val="27"/>
+          <w:szCs w:val="27"/>
+          <w:lang w:val="en-US" w:eastAsia="ru-RU"/>
+        </w:rPr>
+        <w:t> statements, but before </w:t>
+      </w:r>
+      <w:hyperlink r:id="rId26" w:tgtFrame="_blank" w:history="1">
+        <w:r>
+          <w:rPr>
+            <w:rFonts w:ascii="Ubuntu Mono" w:eastAsia="Times New Roman" w:hAnsi="Ubuntu Mono" w:cs="Courier New"/>
+            <w:color w:val="15141F"/>
+            <w:u w:val="single"/>
+            <w:bdr w:val="none" w:sz="0" w:space="0" w:color="auto" w:frame="1"/>
+            <w:shd w:val="clear" w:color="auto" w:fill="EAE9ED"/>
+            <w:lang w:val="en-US" w:eastAsia="ru-RU"/>
+          </w:rPr>
+          <w:t>ORDER BY</w:t>
+        </w:r>
+      </w:hyperlink>
+      <w:r>
+        <w:rPr>
+          <w:rFonts w:ascii="Segoe UI" w:eastAsia="Times New Roman" w:hAnsi="Segoe UI" w:cs="Segoe UI"/>
+          <w:color w:val="10162F"/>
+          <w:sz w:val="27"/>
+          <w:szCs w:val="27"/>
+          <w:lang w:val="en-US" w:eastAsia="ru-RU"/>
+        </w:rPr>
+        <w:t> or </w:t>
+      </w:r>
+      <w:hyperlink r:id="rId27" w:tgtFrame="_blank" w:history="1">
+        <w:r>
+          <w:rPr>
+            <w:rFonts w:ascii="Ubuntu Mono" w:eastAsia="Times New Roman" w:hAnsi="Ubuntu Mono" w:cs="Courier New"/>
+            <w:color w:val="15141F"/>
+            <w:u w:val="single"/>
+            <w:bdr w:val="none" w:sz="0" w:space="0" w:color="auto" w:frame="1"/>
+            <w:shd w:val="clear" w:color="auto" w:fill="EAE9ED"/>
+            <w:lang w:val="en-US" w:eastAsia="ru-RU"/>
+          </w:rPr>
+          <w:t>LIMIT</w:t>
+        </w:r>
+      </w:hyperlink>
+      <w:r>
+        <w:rPr>
+          <w:rFonts w:ascii="Segoe UI" w:eastAsia="Times New Roman" w:hAnsi="Segoe UI" w:cs="Segoe UI"/>
+          <w:color w:val="10162F"/>
+          <w:sz w:val="27"/>
+          <w:szCs w:val="27"/>
+          <w:lang w:val="en-US" w:eastAsia="ru-RU"/>
+        </w:rPr>
+        <w:t>.</w:t>
+      </w:r>
+    </w:p>
+    <w:p>
+      <w:pPr>
+        <w:spacing w:before="100" w:beforeAutospacing="1" w:after="100" w:afterAutospacing="1" w:line="240" w:lineRule="auto"/>
+        <w:outlineLvl w:val="2"/>
+        <w:rPr>
+          <w:rFonts w:ascii="Segoe UI" w:eastAsia="Times New Roman" w:hAnsi="Segoe UI" w:cs="Segoe UI"/>
+          <w:b/>
+          <w:bCs/>
+          <w:color w:val="10162F"/>
+          <w:sz w:val="27"/>
+          <w:szCs w:val="27"/>
+          <w:lang w:val="en-US" w:eastAsia="ru-RU"/>
+        </w:rPr>
+      </w:pPr>
+      <w:r>
+        <w:rPr>
+          <w:rFonts w:ascii="Segoe UI" w:eastAsia="Times New Roman" w:hAnsi="Segoe UI" w:cs="Segoe UI"/>
+          <w:b/>
+          <w:bCs/>
+          <w:color w:val="10162F"/>
+          <w:sz w:val="27"/>
+          <w:szCs w:val="27"/>
+          <w:lang w:val="en-US" w:eastAsia="ru-RU"/>
+        </w:rPr>
+        <w:t>Instructions</w:t>
+      </w:r>
+    </w:p>
+    <w:p>
+      <w:pPr>
+        <w:spacing w:after="0" w:line="240" w:lineRule="auto"/>
+        <w:rPr>
+          <w:rFonts w:ascii="Segoe UI" w:eastAsia="Times New Roman" w:hAnsi="Segoe UI" w:cs="Segoe UI"/>
+          <w:color w:val="10162F"/>
+          <w:sz w:val="27"/>
+          <w:szCs w:val="27"/>
+          <w:lang w:val="en-US" w:eastAsia="ru-RU"/>
+        </w:rPr>
+      </w:pPr>
+      <w:r>
+        <w:rPr>
+          <w:rFonts w:ascii="Segoe UI" w:eastAsia="Times New Roman" w:hAnsi="Segoe UI" w:cs="Segoe UI"/>
+          <w:b/>
+          <w:bCs/>
+          <w:color w:val="10162F"/>
+          <w:sz w:val="27"/>
+          <w:szCs w:val="27"/>
+          <w:lang w:val="en-US" w:eastAsia="ru-RU"/>
+        </w:rPr>
+        <w:t>1.</w:t>
+      </w:r>
+    </w:p>
+    <w:p>
+      <w:pPr>
+        <w:spacing w:after="100" w:afterAutospacing="1" w:line="240" w:lineRule="auto"/>
+        <w:rPr>
+          <w:rFonts w:ascii="Segoe UI" w:eastAsia="Times New Roman" w:hAnsi="Segoe UI" w:cs="Segoe UI"/>
+          <w:color w:val="10162F"/>
+          <w:sz w:val="27"/>
+          <w:szCs w:val="27"/>
+          <w:lang w:val="en-US" w:eastAsia="ru-RU"/>
+        </w:rPr>
+      </w:pPr>
+      <w:r>
+        <w:rPr>
+          <w:rFonts w:ascii="Segoe UI" w:eastAsia="Times New Roman" w:hAnsi="Segoe UI" w:cs="Segoe UI"/>
+          <w:color w:val="10162F"/>
+          <w:sz w:val="27"/>
+          <w:szCs w:val="27"/>
+          <w:lang w:val="en-US" w:eastAsia="ru-RU"/>
+        </w:rPr>
+        <w:t>In the code editor, type:</w:t>
+      </w:r>
+    </w:p>
+    <w:p>
+      <w:pPr>
+        <w:shd w:val="clear" w:color="auto" w:fill="211E2F"/>
+        <w:tabs>
+          <w:tab w:val="left" w:pos="916"/>
+          <w:tab w:val="left" w:pos="1832"/>
+          <w:tab w:val="left" w:pos="2748"/>
+          <w:tab w:val="left" w:pos="3664"/>
+          <w:tab w:val="left" w:pos="4580"/>
+          <w:tab w:val="left" w:pos="5496"/>
+          <w:tab w:val="left" w:pos="6412"/>
+          <w:tab w:val="left" w:pos="7328"/>
+          <w:tab w:val="left" w:pos="8244"/>
+          <w:tab w:val="left" w:pos="9160"/>
+          <w:tab w:val="left" w:pos="10076"/>
+          <w:tab w:val="left" w:pos="10992"/>
+          <w:tab w:val="left" w:pos="11908"/>
+          <w:tab w:val="left" w:pos="12824"/>
+          <w:tab w:val="left" w:pos="13740"/>
+          <w:tab w:val="left" w:pos="14656"/>
+        </w:tabs>
+        <w:spacing w:after="0" w:line="240" w:lineRule="auto"/>
+        <w:rPr>
+          <w:rFonts w:ascii="Ubuntu Mono" w:eastAsia="Times New Roman" w:hAnsi="Ubuntu Mono" w:cs="Courier New"/>
+          <w:color w:val="939598"/>
+          <w:sz w:val="27"/>
+          <w:szCs w:val="27"/>
+          <w:lang w:val="en-US" w:eastAsia="ru-RU"/>
+        </w:rPr>
+      </w:pPr>
+      <w:r>
+        <w:rPr>
+          <w:rFonts w:ascii="Ubuntu Mono" w:eastAsia="Times New Roman" w:hAnsi="Ubuntu Mono" w:cs="Courier New"/>
+          <w:color w:val="B3CCFF"/>
+          <w:sz w:val="27"/>
+          <w:szCs w:val="27"/>
+          <w:lang w:val="en-US" w:eastAsia="ru-RU"/>
+        </w:rPr>
+        <w:t>SELECT</w:t>
+      </w:r>
+      <w:r>
+        <w:rPr>
+          <w:rFonts w:ascii="Ubuntu Mono" w:eastAsia="Times New Roman" w:hAnsi="Ubuntu Mono" w:cs="Courier New"/>
+          <w:color w:val="FFFFFF"/>
+          <w:sz w:val="27"/>
+          <w:szCs w:val="27"/>
+          <w:lang w:val="en-US" w:eastAsia="ru-RU"/>
+        </w:rPr>
+        <w:t xml:space="preserve"> price, </w:t>
+      </w:r>
+      <w:proofErr w:type="gramStart"/>
+      <w:r>
+        <w:rPr>
+          <w:rFonts w:ascii="Ubuntu Mono" w:eastAsia="Times New Roman" w:hAnsi="Ubuntu Mono" w:cs="Courier New"/>
+          <w:color w:val="B3CCFF"/>
+          <w:sz w:val="27"/>
+          <w:szCs w:val="27"/>
+          <w:lang w:val="en-US" w:eastAsia="ru-RU"/>
+        </w:rPr>
+        <w:t>COUNT</w:t>
+      </w:r>
+      <w:r>
+        <w:rPr>
+          <w:rFonts w:ascii="Ubuntu Mono" w:eastAsia="Times New Roman" w:hAnsi="Ubuntu Mono" w:cs="Courier New"/>
+          <w:color w:val="EA6C8B"/>
+          <w:sz w:val="27"/>
+          <w:szCs w:val="27"/>
+          <w:lang w:val="en-US" w:eastAsia="ru-RU"/>
+        </w:rPr>
+        <w:t>(</w:t>
+      </w:r>
+      <w:proofErr w:type="gramEnd"/>
+      <w:r>
+        <w:rPr>
+          <w:rFonts w:ascii="Ubuntu Mono" w:eastAsia="Times New Roman" w:hAnsi="Ubuntu Mono" w:cs="Courier New"/>
+          <w:color w:val="FFFFFF"/>
+          <w:sz w:val="27"/>
+          <w:szCs w:val="27"/>
+          <w:lang w:val="en-US" w:eastAsia="ru-RU"/>
+        </w:rPr>
+        <w:t>*</w:t>
+      </w:r>
+      <w:r>
+        <w:rPr>
+          <w:rFonts w:ascii="Ubuntu Mono" w:eastAsia="Times New Roman" w:hAnsi="Ubuntu Mono" w:cs="Courier New"/>
+          <w:color w:val="EA6C8B"/>
+          <w:sz w:val="27"/>
+          <w:szCs w:val="27"/>
+          <w:lang w:val="en-US" w:eastAsia="ru-RU"/>
+        </w:rPr>
+        <w:t>)</w:t>
+      </w:r>
+      <w:r>
+        <w:rPr>
+          <w:rFonts w:ascii="Ubuntu Mono" w:eastAsia="Times New Roman" w:hAnsi="Ubuntu Mono" w:cs="Courier New"/>
+          <w:color w:val="FFFFFF"/>
+          <w:sz w:val="27"/>
+          <w:szCs w:val="27"/>
+          <w:lang w:val="en-US" w:eastAsia="ru-RU"/>
+        </w:rPr>
+        <w:t xml:space="preserve"> </w:t>
+      </w:r>
+      <w:r>
+        <w:rPr>
+          <w:rFonts w:ascii="Ubuntu Mono" w:eastAsia="Times New Roman" w:hAnsi="Ubuntu Mono" w:cs="Courier New"/>
+          <w:color w:val="939598"/>
+          <w:sz w:val="27"/>
+          <w:szCs w:val="27"/>
+          <w:lang w:val="en-US" w:eastAsia="ru-RU"/>
+        </w:rPr>
+        <w:br/>
+      </w:r>
+      <w:r>
+        <w:rPr>
+          <w:rFonts w:ascii="Ubuntu Mono" w:eastAsia="Times New Roman" w:hAnsi="Ubuntu Mono" w:cs="Courier New"/>
+          <w:color w:val="B3CCFF"/>
+          <w:sz w:val="27"/>
+          <w:szCs w:val="27"/>
+          <w:lang w:val="en-US" w:eastAsia="ru-RU"/>
+        </w:rPr>
+        <w:t>FROM</w:t>
+      </w:r>
+      <w:r>
+        <w:rPr>
+          <w:rFonts w:ascii="Ubuntu Mono" w:eastAsia="Times New Roman" w:hAnsi="Ubuntu Mono" w:cs="Courier New"/>
+          <w:color w:val="FFFFFF"/>
+          <w:sz w:val="27"/>
+          <w:szCs w:val="27"/>
+          <w:lang w:val="en-US" w:eastAsia="ru-RU"/>
+        </w:rPr>
+        <w:t xml:space="preserve"> </w:t>
+      </w:r>
+      <w:proofErr w:type="spellStart"/>
+      <w:r>
+        <w:rPr>
+          <w:rFonts w:ascii="Ubuntu Mono" w:eastAsia="Times New Roman" w:hAnsi="Ubuntu Mono" w:cs="Courier New"/>
+          <w:color w:val="FFFFFF"/>
+          <w:sz w:val="27"/>
+          <w:szCs w:val="27"/>
+          <w:lang w:val="en-US" w:eastAsia="ru-RU"/>
+        </w:rPr>
+        <w:t>fake_apps</w:t>
+      </w:r>
+      <w:proofErr w:type="spellEnd"/>
+      <w:r>
+        <w:rPr>
+          <w:rFonts w:ascii="Ubuntu Mono" w:eastAsia="Times New Roman" w:hAnsi="Ubuntu Mono" w:cs="Courier New"/>
+          <w:color w:val="939598"/>
+          <w:sz w:val="27"/>
+          <w:szCs w:val="27"/>
+          <w:lang w:val="en-US" w:eastAsia="ru-RU"/>
+        </w:rPr>
+        <w:br/>
+      </w:r>
+      <w:r>
+        <w:rPr>
+          <w:rFonts w:ascii="Ubuntu Mono" w:eastAsia="Times New Roman" w:hAnsi="Ubuntu Mono" w:cs="Courier New"/>
+          <w:color w:val="B3CCFF"/>
+          <w:sz w:val="27"/>
+          <w:szCs w:val="27"/>
+          <w:lang w:val="en-US" w:eastAsia="ru-RU"/>
+        </w:rPr>
+        <w:t>GROUP</w:t>
+      </w:r>
+      <w:r>
+        <w:rPr>
+          <w:rFonts w:ascii="Ubuntu Mono" w:eastAsia="Times New Roman" w:hAnsi="Ubuntu Mono" w:cs="Courier New"/>
+          <w:color w:val="FFFFFF"/>
+          <w:sz w:val="27"/>
+          <w:szCs w:val="27"/>
+          <w:lang w:val="en-US" w:eastAsia="ru-RU"/>
+        </w:rPr>
+        <w:t xml:space="preserve"> </w:t>
+      </w:r>
+      <w:r>
+        <w:rPr>
+          <w:rFonts w:ascii="Ubuntu Mono" w:eastAsia="Times New Roman" w:hAnsi="Ubuntu Mono" w:cs="Courier New"/>
+          <w:color w:val="B3CCFF"/>
+          <w:sz w:val="27"/>
+          <w:szCs w:val="27"/>
+          <w:lang w:val="en-US" w:eastAsia="ru-RU"/>
+        </w:rPr>
+        <w:t>BY</w:t>
+      </w:r>
+      <w:r>
+        <w:rPr>
+          <w:rFonts w:ascii="Ubuntu Mono" w:eastAsia="Times New Roman" w:hAnsi="Ubuntu Mono" w:cs="Courier New"/>
+          <w:color w:val="FFFFFF"/>
+          <w:sz w:val="27"/>
+          <w:szCs w:val="27"/>
+          <w:lang w:val="en-US" w:eastAsia="ru-RU"/>
+        </w:rPr>
+        <w:t xml:space="preserve"> price;</w:t>
+      </w:r>
+    </w:p>
+    <w:p>
+      <w:pPr>
+        <w:spacing w:after="100" w:afterAutospacing="1" w:line="240" w:lineRule="auto"/>
+        <w:rPr>
+          <w:rFonts w:ascii="Segoe UI" w:eastAsia="Times New Roman" w:hAnsi="Segoe UI" w:cs="Segoe UI"/>
+          <w:color w:val="10162F"/>
+          <w:sz w:val="27"/>
+          <w:szCs w:val="27"/>
+          <w:lang w:val="en-US" w:eastAsia="ru-RU"/>
+        </w:rPr>
+      </w:pPr>
+      <w:r>
+        <w:rPr>
+          <w:rFonts w:ascii="Segoe UI" w:eastAsia="Times New Roman" w:hAnsi="Segoe UI" w:cs="Segoe UI"/>
+          <w:color w:val="10162F"/>
+          <w:sz w:val="27"/>
+          <w:szCs w:val="27"/>
+          <w:lang w:val="en-US" w:eastAsia="ru-RU"/>
+        </w:rPr>
+        <w:t>Here, our aggregate function is </w:t>
+      </w:r>
+      <w:proofErr w:type="gramStart"/>
+      <w:r>
+        <w:rPr>
+          <w:rFonts w:ascii="Ubuntu Mono" w:eastAsia="Times New Roman" w:hAnsi="Ubuntu Mono" w:cs="Courier New"/>
+          <w:color w:val="15141F"/>
+          <w:shd w:val="clear" w:color="auto" w:fill="EAE9ED"/>
+          <w:lang w:val="en-US" w:eastAsia="ru-RU"/>
+        </w:rPr>
+        <w:t>COUNT(</w:t>
+      </w:r>
+      <w:proofErr w:type="gramEnd"/>
+      <w:r>
+        <w:rPr>
+          <w:rFonts w:ascii="Ubuntu Mono" w:eastAsia="Times New Roman" w:hAnsi="Ubuntu Mono" w:cs="Courier New"/>
+          <w:color w:val="15141F"/>
+          <w:shd w:val="clear" w:color="auto" w:fill="EAE9ED"/>
+          <w:lang w:val="en-US" w:eastAsia="ru-RU"/>
+        </w:rPr>
+        <w:t>)</w:t>
+      </w:r>
+      <w:r>
+        <w:rPr>
+          <w:rFonts w:ascii="Segoe UI" w:eastAsia="Times New Roman" w:hAnsi="Segoe UI" w:cs="Segoe UI"/>
+          <w:color w:val="10162F"/>
+          <w:sz w:val="27"/>
+          <w:szCs w:val="27"/>
+          <w:lang w:val="en-US" w:eastAsia="ru-RU"/>
+        </w:rPr>
+        <w:t> and we arranged </w:t>
+      </w:r>
+      <w:r>
+        <w:rPr>
+          <w:rFonts w:ascii="Ubuntu Mono" w:eastAsia="Times New Roman" w:hAnsi="Ubuntu Mono" w:cs="Courier New"/>
+          <w:color w:val="15141F"/>
+          <w:shd w:val="clear" w:color="auto" w:fill="EAE9ED"/>
+          <w:lang w:val="en-US" w:eastAsia="ru-RU"/>
+        </w:rPr>
+        <w:t>price</w:t>
+      </w:r>
+      <w:r>
+        <w:rPr>
+          <w:rFonts w:ascii="Segoe UI" w:eastAsia="Times New Roman" w:hAnsi="Segoe UI" w:cs="Segoe UI"/>
+          <w:color w:val="10162F"/>
+          <w:sz w:val="27"/>
+          <w:szCs w:val="27"/>
+          <w:lang w:val="en-US" w:eastAsia="ru-RU"/>
+        </w:rPr>
+        <w:t> into groups.</w:t>
+      </w:r>
+    </w:p>
+    <w:p>
+      <w:pPr>
+        <w:spacing w:after="0" w:line="240" w:lineRule="auto"/>
+        <w:rPr>
+          <w:rFonts w:ascii="Segoe UI" w:eastAsia="Times New Roman" w:hAnsi="Segoe UI" w:cs="Segoe UI"/>
+          <w:color w:val="10162F"/>
+          <w:sz w:val="27"/>
+          <w:szCs w:val="27"/>
+          <w:lang w:val="en-US" w:eastAsia="ru-RU"/>
+        </w:rPr>
+      </w:pPr>
+      <w:r>
+        <w:rPr>
+          <w:rFonts w:ascii="Segoe UI" w:eastAsia="Times New Roman" w:hAnsi="Segoe UI" w:cs="Segoe UI"/>
+          <w:color w:val="10162F"/>
+          <w:sz w:val="27"/>
+          <w:szCs w:val="27"/>
+          <w:lang w:val="en-US" w:eastAsia="ru-RU"/>
+        </w:rPr>
+        <w:t>What do you expect the result to be?</w:t>
+      </w:r>
+    </w:p>
+    <w:p>
+      <w:pPr>
+        <w:shd w:val="clear" w:color="auto" w:fill="37C3BE"/>
+        <w:spacing w:after="0" w:line="240" w:lineRule="auto"/>
+        <w:rPr>
+          <w:rFonts w:ascii="Segoe UI" w:eastAsia="Times New Roman" w:hAnsi="Segoe UI" w:cs="Segoe UI"/>
+          <w:color w:val="FFFFFF"/>
+          <w:sz w:val="2"/>
+          <w:szCs w:val="2"/>
+          <w:lang w:val="en-US" w:eastAsia="ru-RU"/>
+        </w:rPr>
+      </w:pPr>
+      <w:r>
+        <w:rPr>
+          <w:rFonts w:ascii="Segoe UI" w:eastAsia="Times New Roman" w:hAnsi="Segoe UI" w:cs="Segoe UI"/>
+          <w:color w:val="FFFFFF"/>
+          <w:sz w:val="2"/>
+          <w:szCs w:val="2"/>
+          <w:lang w:val="en-US" w:eastAsia="ru-RU"/>
+        </w:rPr>
+        <w:t>Checkpoint 2 Passed</w:t>
+      </w:r>
+    </w:p>
+    <w:p>
+      <w:pPr>
+        <w:spacing w:after="0" w:line="240" w:lineRule="auto"/>
+        <w:rPr>
+          <w:rFonts w:ascii="Segoe UI" w:eastAsia="Times New Roman" w:hAnsi="Segoe UI" w:cs="Segoe UI"/>
+          <w:color w:val="10162F"/>
+          <w:sz w:val="27"/>
+          <w:szCs w:val="27"/>
+          <w:lang w:val="en-US" w:eastAsia="ru-RU"/>
+        </w:rPr>
+      </w:pPr>
+      <w:r>
+        <w:rPr>
+          <w:rFonts w:ascii="Segoe UI" w:eastAsia="Times New Roman" w:hAnsi="Segoe UI" w:cs="Segoe UI"/>
+          <w:color w:val="10162F"/>
+          <w:sz w:val="27"/>
+          <w:szCs w:val="27"/>
+          <w:lang w:val="en-US" w:eastAsia="ru-RU"/>
+        </w:rPr>
+        <w:t>Hint</w:t>
+      </w:r>
+    </w:p>
+    <w:p>
+      <w:pPr>
+        <w:spacing w:after="100" w:afterAutospacing="1" w:line="240" w:lineRule="auto"/>
+        <w:rPr>
+          <w:rFonts w:ascii="Segoe UI" w:eastAsia="Times New Roman" w:hAnsi="Segoe UI" w:cs="Segoe UI"/>
+          <w:color w:val="10162F"/>
+          <w:sz w:val="27"/>
+          <w:szCs w:val="27"/>
+          <w:lang w:val="en-US" w:eastAsia="ru-RU"/>
+        </w:rPr>
+      </w:pPr>
+      <w:r>
+        <w:rPr>
+          <w:rFonts w:ascii="Segoe UI" w:eastAsia="Times New Roman" w:hAnsi="Segoe UI" w:cs="Segoe UI"/>
+          <w:color w:val="10162F"/>
+          <w:sz w:val="27"/>
+          <w:szCs w:val="27"/>
+          <w:lang w:val="en-US" w:eastAsia="ru-RU"/>
+        </w:rPr>
+        <w:t>The result contains the total number of apps for each </w:t>
+      </w:r>
+      <w:r>
+        <w:rPr>
+          <w:rFonts w:ascii="Ubuntu Mono" w:eastAsia="Times New Roman" w:hAnsi="Ubuntu Mono" w:cs="Courier New"/>
+          <w:color w:val="15141F"/>
+          <w:shd w:val="clear" w:color="auto" w:fill="EAE9ED"/>
+          <w:lang w:val="en-US" w:eastAsia="ru-RU"/>
+        </w:rPr>
+        <w:t>price</w:t>
+      </w:r>
+      <w:r>
+        <w:rPr>
+          <w:rFonts w:ascii="Segoe UI" w:eastAsia="Times New Roman" w:hAnsi="Segoe UI" w:cs="Segoe UI"/>
+          <w:color w:val="10162F"/>
+          <w:sz w:val="27"/>
+          <w:szCs w:val="27"/>
+          <w:lang w:val="en-US" w:eastAsia="ru-RU"/>
+        </w:rPr>
+        <w:t>.</w:t>
+      </w:r>
+    </w:p>
+    <w:p>
+      <w:pPr>
+        <w:spacing w:after="0" w:line="240" w:lineRule="auto"/>
+        <w:rPr>
+          <w:rFonts w:ascii="Segoe UI" w:eastAsia="Times New Roman" w:hAnsi="Segoe UI" w:cs="Segoe UI"/>
+          <w:color w:val="10162F"/>
+          <w:sz w:val="27"/>
+          <w:szCs w:val="27"/>
+          <w:lang w:val="en-US" w:eastAsia="ru-RU"/>
+        </w:rPr>
+      </w:pPr>
+      <w:r>
+        <w:rPr>
+          <w:rFonts w:ascii="Segoe UI" w:eastAsia="Times New Roman" w:hAnsi="Segoe UI" w:cs="Segoe UI"/>
+          <w:color w:val="10162F"/>
+          <w:sz w:val="27"/>
+          <w:szCs w:val="27"/>
+          <w:lang w:val="en-US" w:eastAsia="ru-RU"/>
+        </w:rPr>
+        <w:t>It is organized into two columns, making it very easy to see the number of apps at each price.</w:t>
+      </w:r>
+    </w:p>
+    <w:p>
+      <w:pPr>
+        <w:spacing w:after="0" w:line="240" w:lineRule="auto"/>
+        <w:rPr>
+          <w:rFonts w:ascii="Segoe UI" w:eastAsia="Times New Roman" w:hAnsi="Segoe UI" w:cs="Segoe UI"/>
+          <w:color w:val="10162F"/>
+          <w:sz w:val="27"/>
+          <w:szCs w:val="27"/>
+          <w:lang w:val="en-US" w:eastAsia="ru-RU"/>
+        </w:rPr>
+      </w:pPr>
+      <w:r>
+        <w:rPr>
+          <w:rFonts w:ascii="Segoe UI" w:eastAsia="Times New Roman" w:hAnsi="Segoe UI" w:cs="Segoe UI"/>
+          <w:b/>
+          <w:bCs/>
+          <w:color w:val="10162F"/>
+          <w:sz w:val="27"/>
+          <w:szCs w:val="27"/>
+          <w:lang w:val="en-US" w:eastAsia="ru-RU"/>
+        </w:rPr>
+        <w:t>2.</w:t>
+      </w:r>
+    </w:p>
+    <w:p>
+      <w:pPr>
+        <w:spacing w:after="0" w:line="240" w:lineRule="auto"/>
+        <w:rPr>
+          <w:rFonts w:ascii="Segoe UI" w:eastAsia="Times New Roman" w:hAnsi="Segoe UI" w:cs="Segoe UI"/>
+          <w:color w:val="10162F"/>
+          <w:sz w:val="27"/>
+          <w:szCs w:val="27"/>
+          <w:lang w:val="en-US" w:eastAsia="ru-RU"/>
+        </w:rPr>
+      </w:pPr>
+      <w:r>
+        <w:rPr>
+          <w:rFonts w:ascii="Segoe UI" w:eastAsia="Times New Roman" w:hAnsi="Segoe UI" w:cs="Segoe UI"/>
+          <w:color w:val="10162F"/>
+          <w:sz w:val="27"/>
+          <w:szCs w:val="27"/>
+          <w:lang w:val="en-US" w:eastAsia="ru-RU"/>
+        </w:rPr>
+        <w:t>In the previous query, add a </w:t>
+      </w:r>
+      <w:r>
+        <w:rPr>
+          <w:rFonts w:ascii="Ubuntu Mono" w:eastAsia="Times New Roman" w:hAnsi="Ubuntu Mono" w:cs="Courier New"/>
+          <w:color w:val="15141F"/>
+          <w:shd w:val="clear" w:color="auto" w:fill="EAE9ED"/>
+          <w:lang w:val="en-US" w:eastAsia="ru-RU"/>
+        </w:rPr>
+        <w:t>WHERE</w:t>
+      </w:r>
+      <w:r>
+        <w:rPr>
+          <w:rFonts w:ascii="Segoe UI" w:eastAsia="Times New Roman" w:hAnsi="Segoe UI" w:cs="Segoe UI"/>
+          <w:color w:val="10162F"/>
+          <w:sz w:val="27"/>
+          <w:szCs w:val="27"/>
+          <w:lang w:val="en-US" w:eastAsia="ru-RU"/>
+        </w:rPr>
+        <w:t> clause to count the total number of apps that have been downloaded more than 20,000 times, at each price.</w:t>
+      </w:r>
+    </w:p>
+    <w:p>
+      <w:pPr>
+        <w:shd w:val="clear" w:color="auto" w:fill="37C3BE"/>
+        <w:spacing w:after="0" w:line="240" w:lineRule="auto"/>
+        <w:rPr>
+          <w:rFonts w:ascii="Segoe UI" w:eastAsia="Times New Roman" w:hAnsi="Segoe UI" w:cs="Segoe UI"/>
+          <w:color w:val="FFFFFF"/>
+          <w:sz w:val="2"/>
+          <w:szCs w:val="2"/>
+          <w:lang w:val="en-US" w:eastAsia="ru-RU"/>
+        </w:rPr>
+      </w:pPr>
+      <w:r>
+        <w:rPr>
+          <w:rFonts w:ascii="Segoe UI" w:eastAsia="Times New Roman" w:hAnsi="Segoe UI" w:cs="Segoe UI"/>
+          <w:color w:val="FFFFFF"/>
+          <w:sz w:val="2"/>
+          <w:szCs w:val="2"/>
+          <w:lang w:val="en-US" w:eastAsia="ru-RU"/>
+        </w:rPr>
+        <w:t>Checkpoint 3 Passed</w:t>
+      </w:r>
+    </w:p>
+    <w:p>
+      <w:pPr>
+        <w:spacing w:after="0" w:line="240" w:lineRule="auto"/>
+        <w:rPr>
+          <w:rFonts w:ascii="Segoe UI" w:eastAsia="Times New Roman" w:hAnsi="Segoe UI" w:cs="Segoe UI"/>
+          <w:color w:val="10162F"/>
+          <w:sz w:val="27"/>
+          <w:szCs w:val="27"/>
+          <w:lang w:val="en-US" w:eastAsia="ru-RU"/>
+        </w:rPr>
+      </w:pPr>
+      <w:r>
+        <w:rPr>
+          <w:rFonts w:ascii="Segoe UI" w:eastAsia="Times New Roman" w:hAnsi="Segoe UI" w:cs="Segoe UI"/>
+          <w:color w:val="10162F"/>
+          <w:sz w:val="27"/>
+          <w:szCs w:val="27"/>
+          <w:lang w:val="en-US" w:eastAsia="ru-RU"/>
+        </w:rPr>
+        <w:t>Hint</w:t>
+      </w:r>
+    </w:p>
+    <w:p>
+      <w:pPr>
+        <w:spacing w:after="100" w:afterAutospacing="1" w:line="240" w:lineRule="auto"/>
+        <w:rPr>
+          <w:rFonts w:ascii="Segoe UI" w:eastAsia="Times New Roman" w:hAnsi="Segoe UI" w:cs="Segoe UI"/>
+          <w:color w:val="10162F"/>
+          <w:sz w:val="27"/>
+          <w:szCs w:val="27"/>
+          <w:lang w:val="en-US" w:eastAsia="ru-RU"/>
+        </w:rPr>
+      </w:pPr>
+      <w:r>
+        <w:rPr>
+          <w:rFonts w:ascii="Segoe UI" w:eastAsia="Times New Roman" w:hAnsi="Segoe UI" w:cs="Segoe UI"/>
+          <w:color w:val="10162F"/>
+          <w:sz w:val="27"/>
+          <w:szCs w:val="27"/>
+          <w:lang w:val="en-US" w:eastAsia="ru-RU"/>
+        </w:rPr>
+        <w:t>Remember, </w:t>
+      </w:r>
+      <w:r>
+        <w:rPr>
+          <w:rFonts w:ascii="Ubuntu Mono" w:eastAsia="Times New Roman" w:hAnsi="Ubuntu Mono" w:cs="Courier New"/>
+          <w:color w:val="15141F"/>
+          <w:shd w:val="clear" w:color="auto" w:fill="EAE9ED"/>
+          <w:lang w:val="en-US" w:eastAsia="ru-RU"/>
+        </w:rPr>
+        <w:t>WHERE</w:t>
+      </w:r>
+      <w:r>
+        <w:rPr>
+          <w:rFonts w:ascii="Segoe UI" w:eastAsia="Times New Roman" w:hAnsi="Segoe UI" w:cs="Segoe UI"/>
+          <w:color w:val="10162F"/>
+          <w:sz w:val="27"/>
+          <w:szCs w:val="27"/>
+          <w:lang w:val="en-US" w:eastAsia="ru-RU"/>
+        </w:rPr>
+        <w:t> statement goes </w:t>
+      </w:r>
+      <w:r>
+        <w:rPr>
+          <w:rFonts w:ascii="Segoe UI" w:eastAsia="Times New Roman" w:hAnsi="Segoe UI" w:cs="Segoe UI"/>
+          <w:i/>
+          <w:iCs/>
+          <w:color w:val="10162F"/>
+          <w:sz w:val="27"/>
+          <w:szCs w:val="27"/>
+          <w:lang w:val="en-US" w:eastAsia="ru-RU"/>
+        </w:rPr>
+        <w:t>before</w:t>
+      </w:r>
+      <w:r>
+        <w:rPr>
+          <w:rFonts w:ascii="Segoe UI" w:eastAsia="Times New Roman" w:hAnsi="Segoe UI" w:cs="Segoe UI"/>
+          <w:color w:val="10162F"/>
+          <w:sz w:val="27"/>
+          <w:szCs w:val="27"/>
+          <w:lang w:val="en-US" w:eastAsia="ru-RU"/>
+        </w:rPr>
+        <w:t> the </w:t>
+      </w:r>
+      <w:r>
+        <w:rPr>
+          <w:rFonts w:ascii="Ubuntu Mono" w:eastAsia="Times New Roman" w:hAnsi="Ubuntu Mono" w:cs="Courier New"/>
+          <w:color w:val="15141F"/>
+          <w:shd w:val="clear" w:color="auto" w:fill="EAE9ED"/>
+          <w:lang w:val="en-US" w:eastAsia="ru-RU"/>
+        </w:rPr>
+        <w:t>GROUP BY</w:t>
+      </w:r>
+      <w:r>
+        <w:rPr>
+          <w:rFonts w:ascii="Segoe UI" w:eastAsia="Times New Roman" w:hAnsi="Segoe UI" w:cs="Segoe UI"/>
+          <w:color w:val="10162F"/>
+          <w:sz w:val="27"/>
+          <w:szCs w:val="27"/>
+          <w:lang w:val="en-US" w:eastAsia="ru-RU"/>
+        </w:rPr>
+        <w:t> statement:</w:t>
+      </w:r>
+    </w:p>
+    <w:p>
+      <w:pPr>
+        <w:shd w:val="clear" w:color="auto" w:fill="211E2F"/>
+        <w:tabs>
+          <w:tab w:val="left" w:pos="916"/>
+          <w:tab w:val="left" w:pos="1832"/>
+          <w:tab w:val="left" w:pos="2748"/>
+          <w:tab w:val="left" w:pos="3664"/>
+          <w:tab w:val="left" w:pos="4580"/>
+          <w:tab w:val="left" w:pos="5496"/>
+          <w:tab w:val="left" w:pos="6412"/>
+          <w:tab w:val="left" w:pos="7328"/>
+          <w:tab w:val="left" w:pos="8244"/>
+          <w:tab w:val="left" w:pos="9160"/>
+          <w:tab w:val="left" w:pos="10076"/>
+          <w:tab w:val="left" w:pos="10992"/>
+          <w:tab w:val="left" w:pos="11908"/>
+          <w:tab w:val="left" w:pos="12824"/>
+          <w:tab w:val="left" w:pos="13740"/>
+          <w:tab w:val="left" w:pos="14656"/>
+        </w:tabs>
+        <w:spacing w:after="0" w:line="240" w:lineRule="auto"/>
+        <w:rPr>
+          <w:rFonts w:ascii="Ubuntu Mono" w:eastAsia="Times New Roman" w:hAnsi="Ubuntu Mono" w:cs="Courier New"/>
+          <w:color w:val="939598"/>
+          <w:sz w:val="27"/>
+          <w:szCs w:val="27"/>
+          <w:lang w:val="en-US" w:eastAsia="ru-RU"/>
+        </w:rPr>
+      </w:pPr>
+      <w:r>
+        <w:rPr>
+          <w:rFonts w:ascii="Ubuntu Mono" w:eastAsia="Times New Roman" w:hAnsi="Ubuntu Mono" w:cs="Courier New"/>
+          <w:color w:val="B3CCFF"/>
+          <w:sz w:val="27"/>
+          <w:szCs w:val="27"/>
+          <w:lang w:val="en-US" w:eastAsia="ru-RU"/>
+        </w:rPr>
+        <w:t>SELECT</w:t>
+      </w:r>
+      <w:r>
+        <w:rPr>
+          <w:rFonts w:ascii="Ubuntu Mono" w:eastAsia="Times New Roman" w:hAnsi="Ubuntu Mono" w:cs="Courier New"/>
+          <w:color w:val="FFFFFF"/>
+          <w:sz w:val="27"/>
+          <w:szCs w:val="27"/>
+          <w:lang w:val="en-US" w:eastAsia="ru-RU"/>
+        </w:rPr>
+        <w:t xml:space="preserve"> price, </w:t>
+      </w:r>
+      <w:proofErr w:type="gramStart"/>
+      <w:r>
+        <w:rPr>
+          <w:rFonts w:ascii="Ubuntu Mono" w:eastAsia="Times New Roman" w:hAnsi="Ubuntu Mono" w:cs="Courier New"/>
+          <w:color w:val="B3CCFF"/>
+          <w:sz w:val="27"/>
+          <w:szCs w:val="27"/>
+          <w:lang w:val="en-US" w:eastAsia="ru-RU"/>
+        </w:rPr>
+        <w:t>COUNT</w:t>
+      </w:r>
+      <w:r>
+        <w:rPr>
+          <w:rFonts w:ascii="Ubuntu Mono" w:eastAsia="Times New Roman" w:hAnsi="Ubuntu Mono" w:cs="Courier New"/>
+          <w:color w:val="EA6C8B"/>
+          <w:sz w:val="27"/>
+          <w:szCs w:val="27"/>
+          <w:lang w:val="en-US" w:eastAsia="ru-RU"/>
+        </w:rPr>
+        <w:t>(</w:t>
+      </w:r>
+      <w:proofErr w:type="gramEnd"/>
+      <w:r>
+        <w:rPr>
+          <w:rFonts w:ascii="Ubuntu Mono" w:eastAsia="Times New Roman" w:hAnsi="Ubuntu Mono" w:cs="Courier New"/>
+          <w:color w:val="FFFFFF"/>
+          <w:sz w:val="27"/>
+          <w:szCs w:val="27"/>
+          <w:lang w:val="en-US" w:eastAsia="ru-RU"/>
+        </w:rPr>
+        <w:t>*</w:t>
+      </w:r>
+      <w:r>
+        <w:rPr>
+          <w:rFonts w:ascii="Ubuntu Mono" w:eastAsia="Times New Roman" w:hAnsi="Ubuntu Mono" w:cs="Courier New"/>
+          <w:color w:val="EA6C8B"/>
+          <w:sz w:val="27"/>
+          <w:szCs w:val="27"/>
+          <w:lang w:val="en-US" w:eastAsia="ru-RU"/>
+        </w:rPr>
+        <w:t>)</w:t>
+      </w:r>
+      <w:r>
+        <w:rPr>
+          <w:rFonts w:ascii="Ubuntu Mono" w:eastAsia="Times New Roman" w:hAnsi="Ubuntu Mono" w:cs="Courier New"/>
+          <w:color w:val="FFFFFF"/>
+          <w:sz w:val="27"/>
+          <w:szCs w:val="27"/>
+          <w:lang w:val="en-US" w:eastAsia="ru-RU"/>
+        </w:rPr>
+        <w:t xml:space="preserve"> </w:t>
+      </w:r>
+      <w:r>
+        <w:rPr>
+          <w:rFonts w:ascii="Ubuntu Mono" w:eastAsia="Times New Roman" w:hAnsi="Ubuntu Mono" w:cs="Courier New"/>
+          <w:color w:val="939598"/>
+          <w:sz w:val="27"/>
+          <w:szCs w:val="27"/>
+          <w:lang w:val="en-US" w:eastAsia="ru-RU"/>
+        </w:rPr>
+        <w:br/>
+      </w:r>
+      <w:r>
+        <w:rPr>
+          <w:rFonts w:ascii="Ubuntu Mono" w:eastAsia="Times New Roman" w:hAnsi="Ubuntu Mono" w:cs="Courier New"/>
+          <w:color w:val="B3CCFF"/>
+          <w:sz w:val="27"/>
+          <w:szCs w:val="27"/>
+          <w:lang w:val="en-US" w:eastAsia="ru-RU"/>
+        </w:rPr>
+        <w:t>FROM</w:t>
+      </w:r>
+      <w:r>
+        <w:rPr>
+          <w:rFonts w:ascii="Ubuntu Mono" w:eastAsia="Times New Roman" w:hAnsi="Ubuntu Mono" w:cs="Courier New"/>
+          <w:color w:val="FFFFFF"/>
+          <w:sz w:val="27"/>
+          <w:szCs w:val="27"/>
+          <w:lang w:val="en-US" w:eastAsia="ru-RU"/>
+        </w:rPr>
+        <w:t xml:space="preserve"> </w:t>
+      </w:r>
+      <w:proofErr w:type="spellStart"/>
+      <w:r>
+        <w:rPr>
+          <w:rFonts w:ascii="Ubuntu Mono" w:eastAsia="Times New Roman" w:hAnsi="Ubuntu Mono" w:cs="Courier New"/>
+          <w:color w:val="FFFFFF"/>
+          <w:sz w:val="27"/>
+          <w:szCs w:val="27"/>
+          <w:lang w:val="en-US" w:eastAsia="ru-RU"/>
+        </w:rPr>
+        <w:t>fake_apps</w:t>
+      </w:r>
+      <w:proofErr w:type="spellEnd"/>
+      <w:r>
+        <w:rPr>
+          <w:rFonts w:ascii="Ubuntu Mono" w:eastAsia="Times New Roman" w:hAnsi="Ubuntu Mono" w:cs="Courier New"/>
+          <w:color w:val="939598"/>
+          <w:sz w:val="27"/>
+          <w:szCs w:val="27"/>
+          <w:lang w:val="en-US" w:eastAsia="ru-RU"/>
+        </w:rPr>
+        <w:br/>
+      </w:r>
+      <w:r>
+        <w:rPr>
+          <w:rFonts w:ascii="Ubuntu Mono" w:eastAsia="Times New Roman" w:hAnsi="Ubuntu Mono" w:cs="Courier New"/>
+          <w:color w:val="B3CCFF"/>
+          <w:sz w:val="27"/>
+          <w:szCs w:val="27"/>
+          <w:lang w:val="en-US" w:eastAsia="ru-RU"/>
+        </w:rPr>
+        <w:lastRenderedPageBreak/>
+        <w:t>WHERE</w:t>
+      </w:r>
+      <w:r>
+        <w:rPr>
+          <w:rFonts w:ascii="Ubuntu Mono" w:eastAsia="Times New Roman" w:hAnsi="Ubuntu Mono" w:cs="Courier New"/>
+          <w:color w:val="FFFFFF"/>
+          <w:sz w:val="27"/>
+          <w:szCs w:val="27"/>
+          <w:lang w:val="en-US" w:eastAsia="ru-RU"/>
+        </w:rPr>
+        <w:t xml:space="preserve"> downloads &gt; </w:t>
+      </w:r>
+      <w:r>
+        <w:rPr>
+          <w:rFonts w:ascii="Ubuntu Mono" w:eastAsia="Times New Roman" w:hAnsi="Ubuntu Mono" w:cs="Courier New"/>
+          <w:color w:val="FF8973"/>
+          <w:sz w:val="27"/>
+          <w:szCs w:val="27"/>
+          <w:lang w:val="en-US" w:eastAsia="ru-RU"/>
+        </w:rPr>
+        <w:t>20000</w:t>
+      </w:r>
+      <w:r>
+        <w:rPr>
+          <w:rFonts w:ascii="Ubuntu Mono" w:eastAsia="Times New Roman" w:hAnsi="Ubuntu Mono" w:cs="Courier New"/>
+          <w:color w:val="939598"/>
+          <w:sz w:val="27"/>
+          <w:szCs w:val="27"/>
+          <w:lang w:val="en-US" w:eastAsia="ru-RU"/>
+        </w:rPr>
+        <w:br/>
+      </w:r>
+      <w:r>
+        <w:rPr>
+          <w:rFonts w:ascii="Ubuntu Mono" w:eastAsia="Times New Roman" w:hAnsi="Ubuntu Mono" w:cs="Courier New"/>
+          <w:color w:val="B3CCFF"/>
+          <w:sz w:val="27"/>
+          <w:szCs w:val="27"/>
+          <w:lang w:val="en-US" w:eastAsia="ru-RU"/>
+        </w:rPr>
+        <w:t>GROUP</w:t>
+      </w:r>
+      <w:r>
+        <w:rPr>
+          <w:rFonts w:ascii="Ubuntu Mono" w:eastAsia="Times New Roman" w:hAnsi="Ubuntu Mono" w:cs="Courier New"/>
+          <w:color w:val="FFFFFF"/>
+          <w:sz w:val="27"/>
+          <w:szCs w:val="27"/>
+          <w:lang w:val="en-US" w:eastAsia="ru-RU"/>
+        </w:rPr>
+        <w:t xml:space="preserve"> </w:t>
+      </w:r>
+      <w:r>
+        <w:rPr>
+          <w:rFonts w:ascii="Ubuntu Mono" w:eastAsia="Times New Roman" w:hAnsi="Ubuntu Mono" w:cs="Courier New"/>
+          <w:color w:val="B3CCFF"/>
+          <w:sz w:val="27"/>
+          <w:szCs w:val="27"/>
+          <w:lang w:val="en-US" w:eastAsia="ru-RU"/>
+        </w:rPr>
+        <w:t>BY</w:t>
+      </w:r>
+      <w:r>
+        <w:rPr>
+          <w:rFonts w:ascii="Ubuntu Mono" w:eastAsia="Times New Roman" w:hAnsi="Ubuntu Mono" w:cs="Courier New"/>
+          <w:color w:val="FFFFFF"/>
+          <w:sz w:val="27"/>
+          <w:szCs w:val="27"/>
+          <w:lang w:val="en-US" w:eastAsia="ru-RU"/>
+        </w:rPr>
+        <w:t xml:space="preserve"> price;</w:t>
+      </w:r>
+    </w:p>
+    <w:p>
+      <w:pPr>
+        <w:spacing w:after="0" w:line="240" w:lineRule="auto"/>
+        <w:rPr>
+          <w:rFonts w:ascii="Segoe UI" w:eastAsia="Times New Roman" w:hAnsi="Segoe UI" w:cs="Segoe UI"/>
+          <w:color w:val="10162F"/>
+          <w:sz w:val="27"/>
+          <w:szCs w:val="27"/>
+          <w:lang w:val="en-US" w:eastAsia="ru-RU"/>
+        </w:rPr>
+      </w:pPr>
+      <w:r>
+        <w:rPr>
+          <w:rFonts w:ascii="Segoe UI" w:eastAsia="Times New Roman" w:hAnsi="Segoe UI" w:cs="Segoe UI"/>
+          <w:b/>
+          <w:bCs/>
+          <w:color w:val="10162F"/>
+          <w:sz w:val="27"/>
+          <w:szCs w:val="27"/>
+          <w:lang w:val="en-US" w:eastAsia="ru-RU"/>
+        </w:rPr>
+        <w:t>3.</w:t>
+      </w:r>
+    </w:p>
+    <w:p>
+      <w:pPr>
+        <w:spacing w:after="100" w:afterAutospacing="1" w:line="240" w:lineRule="auto"/>
+        <w:rPr>
+          <w:rFonts w:ascii="Segoe UI" w:eastAsia="Times New Roman" w:hAnsi="Segoe UI" w:cs="Segoe UI"/>
+          <w:color w:val="10162F"/>
+          <w:sz w:val="27"/>
+          <w:szCs w:val="27"/>
+          <w:lang w:val="en-US" w:eastAsia="ru-RU"/>
+        </w:rPr>
+      </w:pPr>
+      <w:r>
+        <w:rPr>
+          <w:rFonts w:ascii="Segoe UI" w:eastAsia="Times New Roman" w:hAnsi="Segoe UI" w:cs="Segoe UI"/>
+          <w:color w:val="10162F"/>
+          <w:sz w:val="27"/>
+          <w:szCs w:val="27"/>
+          <w:lang w:val="en-US" w:eastAsia="ru-RU"/>
+        </w:rPr>
+        <w:t>Remove the previous query.</w:t>
+      </w:r>
+    </w:p>
+    <w:p>
+      <w:pPr>
+        <w:spacing w:after="100" w:afterAutospacing="1" w:line="240" w:lineRule="auto"/>
+        <w:rPr>
+          <w:rFonts w:ascii="Segoe UI" w:eastAsia="Times New Roman" w:hAnsi="Segoe UI" w:cs="Segoe UI"/>
+          <w:color w:val="10162F"/>
+          <w:sz w:val="27"/>
+          <w:szCs w:val="27"/>
+          <w:lang w:val="en-US" w:eastAsia="ru-RU"/>
+        </w:rPr>
+      </w:pPr>
+      <w:r>
+        <w:rPr>
+          <w:rFonts w:ascii="Segoe UI" w:eastAsia="Times New Roman" w:hAnsi="Segoe UI" w:cs="Segoe UI"/>
+          <w:color w:val="10162F"/>
+          <w:sz w:val="27"/>
+          <w:szCs w:val="27"/>
+          <w:lang w:val="en-US" w:eastAsia="ru-RU"/>
+        </w:rPr>
+        <w:t>Write a new query that calculates the total number of downloads for each category.</w:t>
+      </w:r>
+    </w:p>
+    <w:p>
+      <w:pPr>
+        <w:spacing w:after="0" w:line="240" w:lineRule="auto"/>
+        <w:rPr>
+          <w:rFonts w:ascii="Segoe UI" w:eastAsia="Times New Roman" w:hAnsi="Segoe UI" w:cs="Segoe UI"/>
+          <w:color w:val="10162F"/>
+          <w:sz w:val="27"/>
+          <w:szCs w:val="27"/>
+          <w:lang w:val="en-US" w:eastAsia="ru-RU"/>
+        </w:rPr>
+      </w:pPr>
+      <w:r>
+        <w:rPr>
+          <w:rFonts w:ascii="Segoe UI" w:eastAsia="Times New Roman" w:hAnsi="Segoe UI" w:cs="Segoe UI"/>
+          <w:color w:val="10162F"/>
+          <w:sz w:val="27"/>
+          <w:szCs w:val="27"/>
+          <w:lang w:val="en-US" w:eastAsia="ru-RU"/>
+        </w:rPr>
+        <w:t>Select </w:t>
+      </w:r>
+      <w:r>
+        <w:rPr>
+          <w:rFonts w:ascii="Ubuntu Mono" w:eastAsia="Times New Roman" w:hAnsi="Ubuntu Mono" w:cs="Courier New"/>
+          <w:color w:val="15141F"/>
+          <w:shd w:val="clear" w:color="auto" w:fill="EAE9ED"/>
+          <w:lang w:val="en-US" w:eastAsia="ru-RU"/>
+        </w:rPr>
+        <w:t>category</w:t>
+      </w:r>
+      <w:r>
+        <w:rPr>
+          <w:rFonts w:ascii="Segoe UI" w:eastAsia="Times New Roman" w:hAnsi="Segoe UI" w:cs="Segoe UI"/>
+          <w:color w:val="10162F"/>
+          <w:sz w:val="27"/>
+          <w:szCs w:val="27"/>
+          <w:lang w:val="en-US" w:eastAsia="ru-RU"/>
+        </w:rPr>
+        <w:t> and </w:t>
+      </w:r>
+      <w:proofErr w:type="gramStart"/>
+      <w:r>
+        <w:rPr>
+          <w:rFonts w:ascii="Ubuntu Mono" w:eastAsia="Times New Roman" w:hAnsi="Ubuntu Mono" w:cs="Courier New"/>
+          <w:color w:val="15141F"/>
+          <w:shd w:val="clear" w:color="auto" w:fill="EAE9ED"/>
+          <w:lang w:val="en-US" w:eastAsia="ru-RU"/>
+        </w:rPr>
+        <w:t>SUM(</w:t>
+      </w:r>
+      <w:proofErr w:type="gramEnd"/>
+      <w:r>
+        <w:rPr>
+          <w:rFonts w:ascii="Ubuntu Mono" w:eastAsia="Times New Roman" w:hAnsi="Ubuntu Mono" w:cs="Courier New"/>
+          <w:color w:val="15141F"/>
+          <w:shd w:val="clear" w:color="auto" w:fill="EAE9ED"/>
+          <w:lang w:val="en-US" w:eastAsia="ru-RU"/>
+        </w:rPr>
+        <w:t>downloads)</w:t>
+      </w:r>
+      <w:r>
+        <w:rPr>
+          <w:rFonts w:ascii="Segoe UI" w:eastAsia="Times New Roman" w:hAnsi="Segoe UI" w:cs="Segoe UI"/>
+          <w:color w:val="10162F"/>
+          <w:sz w:val="27"/>
+          <w:szCs w:val="27"/>
+          <w:lang w:val="en-US" w:eastAsia="ru-RU"/>
+        </w:rPr>
+        <w:t>.</w:t>
+      </w:r>
+    </w:p>
+    <w:p>
+      <w:pPr>
+        <w:shd w:val="clear" w:color="auto" w:fill="37C3BE"/>
+        <w:spacing w:after="0" w:line="240" w:lineRule="auto"/>
+        <w:rPr>
+          <w:rFonts w:ascii="Segoe UI" w:eastAsia="Times New Roman" w:hAnsi="Segoe UI" w:cs="Segoe UI"/>
+          <w:color w:val="FFFFFF"/>
+          <w:sz w:val="2"/>
+          <w:szCs w:val="2"/>
+          <w:lang w:val="en-US" w:eastAsia="ru-RU"/>
+        </w:rPr>
+      </w:pPr>
+      <w:r>
+        <w:rPr>
+          <w:rFonts w:ascii="Segoe UI" w:eastAsia="Times New Roman" w:hAnsi="Segoe UI" w:cs="Segoe UI"/>
+          <w:color w:val="FFFFFF"/>
+          <w:sz w:val="2"/>
+          <w:szCs w:val="2"/>
+          <w:lang w:val="en-US" w:eastAsia="ru-RU"/>
+        </w:rPr>
+        <w:t>Checkpoint 4 Passed</w:t>
+      </w:r>
+    </w:p>
+    <w:p>
+      <w:pPr>
+        <w:spacing w:after="0" w:line="240" w:lineRule="auto"/>
+        <w:rPr>
+          <w:rFonts w:ascii="Segoe UI" w:eastAsia="Times New Roman" w:hAnsi="Segoe UI" w:cs="Segoe UI"/>
+          <w:color w:val="10162F"/>
+          <w:sz w:val="27"/>
+          <w:szCs w:val="27"/>
+          <w:lang w:val="en-US" w:eastAsia="ru-RU"/>
+        </w:rPr>
+      </w:pPr>
+      <w:r>
+        <w:rPr>
+          <w:rFonts w:ascii="Segoe UI" w:eastAsia="Times New Roman" w:hAnsi="Segoe UI" w:cs="Segoe UI"/>
+          <w:color w:val="10162F"/>
+          <w:sz w:val="27"/>
+          <w:szCs w:val="27"/>
+          <w:lang w:val="en-US" w:eastAsia="ru-RU"/>
+        </w:rPr>
+        <w:t>Hint</w:t>
+      </w:r>
+    </w:p>
+    <w:p>
+      <w:pPr>
+        <w:spacing w:after="100" w:afterAutospacing="1" w:line="240" w:lineRule="auto"/>
+        <w:rPr>
+          <w:rFonts w:ascii="Segoe UI" w:eastAsia="Times New Roman" w:hAnsi="Segoe UI" w:cs="Segoe UI"/>
+          <w:color w:val="10162F"/>
+          <w:sz w:val="27"/>
+          <w:szCs w:val="27"/>
+          <w:lang w:val="en-US" w:eastAsia="ru-RU"/>
+        </w:rPr>
+      </w:pPr>
+      <w:r>
+        <w:rPr>
+          <w:rFonts w:ascii="Segoe UI" w:eastAsia="Times New Roman" w:hAnsi="Segoe UI" w:cs="Segoe UI"/>
+          <w:color w:val="10162F"/>
+          <w:sz w:val="27"/>
+          <w:szCs w:val="27"/>
+          <w:lang w:val="en-US" w:eastAsia="ru-RU"/>
+        </w:rPr>
+        <w:t>First, select the two columns we want:</w:t>
+      </w:r>
+    </w:p>
+    <w:p>
+      <w:pPr>
+        <w:shd w:val="clear" w:color="auto" w:fill="211E2F"/>
+        <w:tabs>
+          <w:tab w:val="left" w:pos="916"/>
+          <w:tab w:val="left" w:pos="1832"/>
+          <w:tab w:val="left" w:pos="2748"/>
+          <w:tab w:val="left" w:pos="3664"/>
+          <w:tab w:val="left" w:pos="4580"/>
+          <w:tab w:val="left" w:pos="5496"/>
+          <w:tab w:val="left" w:pos="6412"/>
+          <w:tab w:val="left" w:pos="7328"/>
+          <w:tab w:val="left" w:pos="8244"/>
+          <w:tab w:val="left" w:pos="9160"/>
+          <w:tab w:val="left" w:pos="10076"/>
+          <w:tab w:val="left" w:pos="10992"/>
+          <w:tab w:val="left" w:pos="11908"/>
+          <w:tab w:val="left" w:pos="12824"/>
+          <w:tab w:val="left" w:pos="13740"/>
+          <w:tab w:val="left" w:pos="14656"/>
+        </w:tabs>
+        <w:spacing w:after="0" w:line="240" w:lineRule="auto"/>
+        <w:rPr>
+          <w:rFonts w:ascii="Ubuntu Mono" w:eastAsia="Times New Roman" w:hAnsi="Ubuntu Mono" w:cs="Courier New"/>
+          <w:color w:val="939598"/>
+          <w:sz w:val="27"/>
+          <w:szCs w:val="27"/>
+          <w:lang w:val="en-US" w:eastAsia="ru-RU"/>
+        </w:rPr>
+      </w:pPr>
+      <w:r>
+        <w:rPr>
+          <w:rFonts w:ascii="Ubuntu Mono" w:eastAsia="Times New Roman" w:hAnsi="Ubuntu Mono" w:cs="Courier New"/>
+          <w:color w:val="B3CCFF"/>
+          <w:sz w:val="27"/>
+          <w:szCs w:val="27"/>
+          <w:lang w:val="en-US" w:eastAsia="ru-RU"/>
+        </w:rPr>
+        <w:t>SELECT</w:t>
+      </w:r>
+      <w:r>
+        <w:rPr>
+          <w:rFonts w:ascii="Ubuntu Mono" w:eastAsia="Times New Roman" w:hAnsi="Ubuntu Mono" w:cs="Courier New"/>
+          <w:color w:val="FFFFFF"/>
+          <w:sz w:val="27"/>
+          <w:szCs w:val="27"/>
+          <w:lang w:val="en-US" w:eastAsia="ru-RU"/>
+        </w:rPr>
+        <w:t xml:space="preserve"> category, </w:t>
+      </w:r>
+      <w:proofErr w:type="gramStart"/>
+      <w:r>
+        <w:rPr>
+          <w:rFonts w:ascii="Ubuntu Mono" w:eastAsia="Times New Roman" w:hAnsi="Ubuntu Mono" w:cs="Courier New"/>
+          <w:color w:val="B3CCFF"/>
+          <w:sz w:val="27"/>
+          <w:szCs w:val="27"/>
+          <w:lang w:val="en-US" w:eastAsia="ru-RU"/>
+        </w:rPr>
+        <w:t>SUM</w:t>
+      </w:r>
+      <w:r>
+        <w:rPr>
+          <w:rFonts w:ascii="Ubuntu Mono" w:eastAsia="Times New Roman" w:hAnsi="Ubuntu Mono" w:cs="Courier New"/>
+          <w:color w:val="EA6C8B"/>
+          <w:sz w:val="27"/>
+          <w:szCs w:val="27"/>
+          <w:lang w:val="en-US" w:eastAsia="ru-RU"/>
+        </w:rPr>
+        <w:t>(</w:t>
+      </w:r>
+      <w:proofErr w:type="gramEnd"/>
+      <w:r>
+        <w:rPr>
+          <w:rFonts w:ascii="Ubuntu Mono" w:eastAsia="Times New Roman" w:hAnsi="Ubuntu Mono" w:cs="Courier New"/>
+          <w:color w:val="FFFFFF"/>
+          <w:sz w:val="27"/>
+          <w:szCs w:val="27"/>
+          <w:lang w:val="en-US" w:eastAsia="ru-RU"/>
+        </w:rPr>
+        <w:t>downloads</w:t>
+      </w:r>
+      <w:r>
+        <w:rPr>
+          <w:rFonts w:ascii="Ubuntu Mono" w:eastAsia="Times New Roman" w:hAnsi="Ubuntu Mono" w:cs="Courier New"/>
+          <w:color w:val="EA6C8B"/>
+          <w:sz w:val="27"/>
+          <w:szCs w:val="27"/>
+          <w:lang w:val="en-US" w:eastAsia="ru-RU"/>
+        </w:rPr>
+        <w:t>)</w:t>
+      </w:r>
+      <w:r>
+        <w:rPr>
+          <w:rFonts w:ascii="Ubuntu Mono" w:eastAsia="Times New Roman" w:hAnsi="Ubuntu Mono" w:cs="Courier New"/>
+          <w:color w:val="939598"/>
+          <w:sz w:val="27"/>
+          <w:szCs w:val="27"/>
+          <w:lang w:val="en-US" w:eastAsia="ru-RU"/>
+        </w:rPr>
+        <w:br/>
+      </w:r>
+      <w:r>
+        <w:rPr>
+          <w:rFonts w:ascii="Ubuntu Mono" w:eastAsia="Times New Roman" w:hAnsi="Ubuntu Mono" w:cs="Courier New"/>
+          <w:color w:val="B3CCFF"/>
+          <w:sz w:val="27"/>
+          <w:szCs w:val="27"/>
+          <w:lang w:val="en-US" w:eastAsia="ru-RU"/>
+        </w:rPr>
+        <w:t>FROM</w:t>
+      </w:r>
+      <w:r>
+        <w:rPr>
+          <w:rFonts w:ascii="Ubuntu Mono" w:eastAsia="Times New Roman" w:hAnsi="Ubuntu Mono" w:cs="Courier New"/>
+          <w:color w:val="FFFFFF"/>
+          <w:sz w:val="27"/>
+          <w:szCs w:val="27"/>
+          <w:lang w:val="en-US" w:eastAsia="ru-RU"/>
+        </w:rPr>
+        <w:t xml:space="preserve"> </w:t>
+      </w:r>
+      <w:proofErr w:type="spellStart"/>
+      <w:r>
+        <w:rPr>
+          <w:rFonts w:ascii="Ubuntu Mono" w:eastAsia="Times New Roman" w:hAnsi="Ubuntu Mono" w:cs="Courier New"/>
+          <w:color w:val="FFFFFF"/>
+          <w:sz w:val="27"/>
+          <w:szCs w:val="27"/>
+          <w:lang w:val="en-US" w:eastAsia="ru-RU"/>
+        </w:rPr>
+        <w:t>fake_apps</w:t>
+      </w:r>
+      <w:proofErr w:type="spellEnd"/>
+      <w:r>
+        <w:rPr>
+          <w:rFonts w:ascii="Ubuntu Mono" w:eastAsia="Times New Roman" w:hAnsi="Ubuntu Mono" w:cs="Courier New"/>
+          <w:color w:val="FFFFFF"/>
+          <w:sz w:val="27"/>
+          <w:szCs w:val="27"/>
+          <w:lang w:val="en-US" w:eastAsia="ru-RU"/>
+        </w:rPr>
+        <w:t>;</w:t>
+      </w:r>
+    </w:p>
+    <w:p>
+      <w:pPr>
+        <w:spacing w:after="100" w:afterAutospacing="1" w:line="240" w:lineRule="auto"/>
+        <w:rPr>
+          <w:rFonts w:ascii="Segoe UI" w:eastAsia="Times New Roman" w:hAnsi="Segoe UI" w:cs="Segoe UI"/>
+          <w:color w:val="10162F"/>
+          <w:sz w:val="27"/>
+          <w:szCs w:val="27"/>
+          <w:lang w:val="en-US" w:eastAsia="ru-RU"/>
+        </w:rPr>
+      </w:pPr>
+      <w:r>
+        <w:rPr>
+          <w:rFonts w:ascii="Segoe UI" w:eastAsia="Times New Roman" w:hAnsi="Segoe UI" w:cs="Segoe UI"/>
+          <w:color w:val="10162F"/>
+          <w:sz w:val="27"/>
+          <w:szCs w:val="27"/>
+          <w:lang w:val="en-US" w:eastAsia="ru-RU"/>
+        </w:rPr>
+        <w:t>Next, group the result for each category by adding a </w:t>
+      </w:r>
+      <w:r>
+        <w:rPr>
+          <w:rFonts w:ascii="Ubuntu Mono" w:eastAsia="Times New Roman" w:hAnsi="Ubuntu Mono" w:cs="Courier New"/>
+          <w:color w:val="15141F"/>
+          <w:shd w:val="clear" w:color="auto" w:fill="EAE9ED"/>
+          <w:lang w:val="en-US" w:eastAsia="ru-RU"/>
+        </w:rPr>
+        <w:t>GROUP BY</w:t>
+      </w:r>
+      <w:r>
+        <w:rPr>
+          <w:rFonts w:ascii="Segoe UI" w:eastAsia="Times New Roman" w:hAnsi="Segoe UI" w:cs="Segoe UI"/>
+          <w:color w:val="10162F"/>
+          <w:sz w:val="27"/>
+          <w:szCs w:val="27"/>
+          <w:lang w:val="en-US" w:eastAsia="ru-RU"/>
+        </w:rPr>
+        <w:t>:</w:t>
+      </w:r>
+    </w:p>
+    <w:p>
+      <w:pPr>
+        <w:shd w:val="clear" w:color="auto" w:fill="211E2F"/>
+        <w:tabs>
+          <w:tab w:val="left" w:pos="916"/>
+          <w:tab w:val="left" w:pos="1832"/>
+          <w:tab w:val="left" w:pos="2748"/>
+          <w:tab w:val="left" w:pos="3664"/>
+          <w:tab w:val="left" w:pos="4580"/>
+          <w:tab w:val="left" w:pos="5496"/>
+          <w:tab w:val="left" w:pos="6412"/>
+          <w:tab w:val="left" w:pos="7328"/>
+          <w:tab w:val="left" w:pos="8244"/>
+          <w:tab w:val="left" w:pos="9160"/>
+          <w:tab w:val="left" w:pos="10076"/>
+          <w:tab w:val="left" w:pos="10992"/>
+          <w:tab w:val="left" w:pos="11908"/>
+          <w:tab w:val="left" w:pos="12824"/>
+          <w:tab w:val="left" w:pos="13740"/>
+          <w:tab w:val="left" w:pos="14656"/>
+        </w:tabs>
+        <w:spacing w:after="0" w:line="240" w:lineRule="auto"/>
+        <w:rPr>
+          <w:rFonts w:ascii="Ubuntu Mono" w:eastAsia="Times New Roman" w:hAnsi="Ubuntu Mono" w:cs="Courier New"/>
+          <w:color w:val="939598"/>
+          <w:sz w:val="27"/>
+          <w:szCs w:val="27"/>
+          <w:lang w:val="en-US" w:eastAsia="ru-RU"/>
+        </w:rPr>
+      </w:pPr>
+      <w:r>
+        <w:rPr>
+          <w:rFonts w:ascii="Ubuntu Mono" w:eastAsia="Times New Roman" w:hAnsi="Ubuntu Mono" w:cs="Courier New"/>
+          <w:color w:val="B3CCFF"/>
+          <w:sz w:val="27"/>
+          <w:szCs w:val="27"/>
+          <w:lang w:val="en-US" w:eastAsia="ru-RU"/>
+        </w:rPr>
+        <w:t>SELECT</w:t>
+      </w:r>
+      <w:r>
+        <w:rPr>
+          <w:rFonts w:ascii="Ubuntu Mono" w:eastAsia="Times New Roman" w:hAnsi="Ubuntu Mono" w:cs="Courier New"/>
+          <w:color w:val="FFFFFF"/>
+          <w:sz w:val="27"/>
+          <w:szCs w:val="27"/>
+          <w:lang w:val="en-US" w:eastAsia="ru-RU"/>
+        </w:rPr>
+        <w:t xml:space="preserve"> category, </w:t>
+      </w:r>
+      <w:proofErr w:type="gramStart"/>
+      <w:r>
+        <w:rPr>
+          <w:rFonts w:ascii="Ubuntu Mono" w:eastAsia="Times New Roman" w:hAnsi="Ubuntu Mono" w:cs="Courier New"/>
+          <w:color w:val="B3CCFF"/>
+          <w:sz w:val="27"/>
+          <w:szCs w:val="27"/>
+          <w:lang w:val="en-US" w:eastAsia="ru-RU"/>
+        </w:rPr>
+        <w:t>SUM</w:t>
+      </w:r>
+      <w:r>
+        <w:rPr>
+          <w:rFonts w:ascii="Ubuntu Mono" w:eastAsia="Times New Roman" w:hAnsi="Ubuntu Mono" w:cs="Courier New"/>
+          <w:color w:val="EA6C8B"/>
+          <w:sz w:val="27"/>
+          <w:szCs w:val="27"/>
+          <w:lang w:val="en-US" w:eastAsia="ru-RU"/>
+        </w:rPr>
+        <w:t>(</w:t>
+      </w:r>
+      <w:proofErr w:type="gramEnd"/>
+      <w:r>
+        <w:rPr>
+          <w:rFonts w:ascii="Ubuntu Mono" w:eastAsia="Times New Roman" w:hAnsi="Ubuntu Mono" w:cs="Courier New"/>
+          <w:color w:val="FFFFFF"/>
+          <w:sz w:val="27"/>
+          <w:szCs w:val="27"/>
+          <w:lang w:val="en-US" w:eastAsia="ru-RU"/>
+        </w:rPr>
+        <w:t>downloads</w:t>
+      </w:r>
+      <w:r>
+        <w:rPr>
+          <w:rFonts w:ascii="Ubuntu Mono" w:eastAsia="Times New Roman" w:hAnsi="Ubuntu Mono" w:cs="Courier New"/>
+          <w:color w:val="EA6C8B"/>
+          <w:sz w:val="27"/>
+          <w:szCs w:val="27"/>
+          <w:lang w:val="en-US" w:eastAsia="ru-RU"/>
+        </w:rPr>
+        <w:t>)</w:t>
+      </w:r>
+      <w:r>
+        <w:rPr>
+          <w:rFonts w:ascii="Ubuntu Mono" w:eastAsia="Times New Roman" w:hAnsi="Ubuntu Mono" w:cs="Courier New"/>
+          <w:color w:val="939598"/>
+          <w:sz w:val="27"/>
+          <w:szCs w:val="27"/>
+          <w:lang w:val="en-US" w:eastAsia="ru-RU"/>
+        </w:rPr>
+        <w:br/>
+      </w:r>
+      <w:r>
+        <w:rPr>
+          <w:rFonts w:ascii="Ubuntu Mono" w:eastAsia="Times New Roman" w:hAnsi="Ubuntu Mono" w:cs="Courier New"/>
+          <w:color w:val="B3CCFF"/>
+          <w:sz w:val="27"/>
+          <w:szCs w:val="27"/>
+          <w:lang w:val="en-US" w:eastAsia="ru-RU"/>
+        </w:rPr>
+        <w:t>FROM</w:t>
+      </w:r>
+      <w:r>
+        <w:rPr>
+          <w:rFonts w:ascii="Ubuntu Mono" w:eastAsia="Times New Roman" w:hAnsi="Ubuntu Mono" w:cs="Courier New"/>
+          <w:color w:val="FFFFFF"/>
+          <w:sz w:val="27"/>
+          <w:szCs w:val="27"/>
+          <w:lang w:val="en-US" w:eastAsia="ru-RU"/>
+        </w:rPr>
+        <w:t xml:space="preserve"> </w:t>
+      </w:r>
+      <w:proofErr w:type="spellStart"/>
+      <w:r>
+        <w:rPr>
+          <w:rFonts w:ascii="Ubuntu Mono" w:eastAsia="Times New Roman" w:hAnsi="Ubuntu Mono" w:cs="Courier New"/>
+          <w:color w:val="FFFFFF"/>
+          <w:sz w:val="27"/>
+          <w:szCs w:val="27"/>
+          <w:lang w:val="en-US" w:eastAsia="ru-RU"/>
+        </w:rPr>
+        <w:t>fake_apps</w:t>
+      </w:r>
+      <w:proofErr w:type="spellEnd"/>
+      <w:r>
+        <w:rPr>
+          <w:rFonts w:ascii="Ubuntu Mono" w:eastAsia="Times New Roman" w:hAnsi="Ubuntu Mono" w:cs="Courier New"/>
+          <w:color w:val="939598"/>
+          <w:sz w:val="27"/>
+          <w:szCs w:val="27"/>
+          <w:lang w:val="en-US" w:eastAsia="ru-RU"/>
+        </w:rPr>
+        <w:br/>
+      </w:r>
+      <w:r>
+        <w:rPr>
+          <w:rFonts w:ascii="Ubuntu Mono" w:eastAsia="Times New Roman" w:hAnsi="Ubuntu Mono" w:cs="Courier New"/>
+          <w:color w:val="B3CCFF"/>
+          <w:sz w:val="27"/>
+          <w:szCs w:val="27"/>
+          <w:lang w:val="en-US" w:eastAsia="ru-RU"/>
+        </w:rPr>
+        <w:t>GROUP</w:t>
+      </w:r>
+      <w:r>
+        <w:rPr>
+          <w:rFonts w:ascii="Ubuntu Mono" w:eastAsia="Times New Roman" w:hAnsi="Ubuntu Mono" w:cs="Courier New"/>
+          <w:color w:val="FFFFFF"/>
+          <w:sz w:val="27"/>
+          <w:szCs w:val="27"/>
+          <w:lang w:val="en-US" w:eastAsia="ru-RU"/>
+        </w:rPr>
+        <w:t xml:space="preserve"> </w:t>
+      </w:r>
+      <w:r>
+        <w:rPr>
+          <w:rFonts w:ascii="Ubuntu Mono" w:eastAsia="Times New Roman" w:hAnsi="Ubuntu Mono" w:cs="Courier New"/>
+          <w:color w:val="B3CCFF"/>
+          <w:sz w:val="27"/>
+          <w:szCs w:val="27"/>
+          <w:lang w:val="en-US" w:eastAsia="ru-RU"/>
+        </w:rPr>
+        <w:t>BY</w:t>
+      </w:r>
+      <w:r>
+        <w:rPr>
+          <w:rFonts w:ascii="Ubuntu Mono" w:eastAsia="Times New Roman" w:hAnsi="Ubuntu Mono" w:cs="Courier New"/>
+          <w:color w:val="FFFFFF"/>
+          <w:sz w:val="27"/>
+          <w:szCs w:val="27"/>
+          <w:lang w:val="en-US" w:eastAsia="ru-RU"/>
+        </w:rPr>
+        <w:t xml:space="preserve"> category;</w:t>
+      </w:r>
+    </w:p>
+    <w:p>
+      <w:pPr>
+        <w:jc w:val="both"/>
+        <w:rPr>
+          <w:b/>
+          <w:bCs/>
+          <w:lang w:val="en-US"/>
+        </w:rPr>
+      </w:pPr>
+    </w:p>
+    <w:p>
+      <w:pPr>
+        <w:jc w:val="both"/>
+        <w:rPr>
+          <w:b/>
+          <w:bCs/>
+          <w:lang w:val="en-US"/>
+        </w:rPr>
+      </w:pPr>
+      <w:proofErr w:type="spellStart"/>
+      <w:r>
+        <w:rPr>
+          <w:b/>
+          <w:bCs/>
+          <w:lang w:val="en-US"/>
+        </w:rPr>
+        <w:t>groupby.sqlite</w:t>
+      </w:r>
+      <w:proofErr w:type="spellEnd"/>
+    </w:p>
+    <w:p>
+      <w:pPr>
+        <w:shd w:val="clear" w:color="auto" w:fill="1E1E1E"/>
+        <w:spacing w:after="0" w:line="360" w:lineRule="atLeast"/>
+        <w:rPr>
+          <w:rFonts w:ascii="Consolas" w:eastAsia="Times New Roman" w:hAnsi="Consolas" w:cs="Times New Roman"/>
+          <w:color w:val="FFFFFF"/>
+          <w:sz w:val="21"/>
+          <w:szCs w:val="21"/>
+          <w:lang w:val="en-US" w:eastAsia="ru-RU"/>
+        </w:rPr>
+      </w:pPr>
+      <w:r>
+        <w:rPr>
+          <w:rFonts w:ascii="Consolas" w:eastAsia="Times New Roman" w:hAnsi="Consolas" w:cs="Times New Roman"/>
+          <w:color w:val="939598"/>
+          <w:sz w:val="21"/>
+          <w:szCs w:val="21"/>
+          <w:lang w:val="en-US" w:eastAsia="ru-RU"/>
+        </w:rPr>
+        <w:t>/*SELECT price, </w:t>
+      </w:r>
+      <w:proofErr w:type="gramStart"/>
+      <w:r>
+        <w:rPr>
+          <w:rFonts w:ascii="Consolas" w:eastAsia="Times New Roman" w:hAnsi="Consolas" w:cs="Times New Roman"/>
+          <w:color w:val="939598"/>
+          <w:sz w:val="21"/>
+          <w:szCs w:val="21"/>
+          <w:lang w:val="en-US" w:eastAsia="ru-RU"/>
+        </w:rPr>
+        <w:t>COUNT(</w:t>
+      </w:r>
+      <w:proofErr w:type="gramEnd"/>
+      <w:r>
+        <w:rPr>
+          <w:rFonts w:ascii="Consolas" w:eastAsia="Times New Roman" w:hAnsi="Consolas" w:cs="Times New Roman"/>
+          <w:color w:val="939598"/>
+          <w:sz w:val="21"/>
+          <w:szCs w:val="21"/>
+          <w:lang w:val="en-US" w:eastAsia="ru-RU"/>
+        </w:rPr>
+        <w:t>*)</w:t>
+      </w:r>
+    </w:p>
+    <w:p>
+      <w:pPr>
+        <w:shd w:val="clear" w:color="auto" w:fill="1E1E1E"/>
+        <w:spacing w:after="0" w:line="360" w:lineRule="atLeast"/>
+        <w:rPr>
+          <w:rFonts w:ascii="Consolas" w:eastAsia="Times New Roman" w:hAnsi="Consolas" w:cs="Times New Roman"/>
+          <w:color w:val="FFFFFF"/>
+          <w:sz w:val="21"/>
+          <w:szCs w:val="21"/>
+          <w:lang w:val="en-US" w:eastAsia="ru-RU"/>
+        </w:rPr>
+      </w:pPr>
+      <w:r>
+        <w:rPr>
+          <w:rFonts w:ascii="Consolas" w:eastAsia="Times New Roman" w:hAnsi="Consolas" w:cs="Times New Roman"/>
+          <w:color w:val="939598"/>
+          <w:sz w:val="21"/>
+          <w:szCs w:val="21"/>
+          <w:lang w:val="en-US" w:eastAsia="ru-RU"/>
+        </w:rPr>
+        <w:t>FROM </w:t>
+      </w:r>
+      <w:proofErr w:type="spellStart"/>
+      <w:r>
+        <w:rPr>
+          <w:rFonts w:ascii="Consolas" w:eastAsia="Times New Roman" w:hAnsi="Consolas" w:cs="Times New Roman"/>
+          <w:color w:val="939598"/>
+          <w:sz w:val="21"/>
+          <w:szCs w:val="21"/>
+          <w:lang w:val="en-US" w:eastAsia="ru-RU"/>
+        </w:rPr>
+        <w:t>fake_apps</w:t>
+      </w:r>
+      <w:proofErr w:type="spellEnd"/>
+    </w:p>
+    <w:p>
+      <w:pPr>
+        <w:shd w:val="clear" w:color="auto" w:fill="1E1E1E"/>
+        <w:spacing w:after="0" w:line="360" w:lineRule="atLeast"/>
+        <w:rPr>
+          <w:rFonts w:ascii="Consolas" w:eastAsia="Times New Roman" w:hAnsi="Consolas" w:cs="Times New Roman"/>
+          <w:color w:val="FFFFFF"/>
+          <w:sz w:val="21"/>
+          <w:szCs w:val="21"/>
+          <w:lang w:val="en-US" w:eastAsia="ru-RU"/>
+        </w:rPr>
+      </w:pPr>
+      <w:r>
+        <w:rPr>
+          <w:rFonts w:ascii="Consolas" w:eastAsia="Times New Roman" w:hAnsi="Consolas" w:cs="Times New Roman"/>
+          <w:color w:val="939598"/>
+          <w:sz w:val="21"/>
+          <w:szCs w:val="21"/>
+          <w:lang w:val="en-US" w:eastAsia="ru-RU"/>
+        </w:rPr>
+        <w:t>WHERE downloads &gt; 20000</w:t>
+      </w:r>
+    </w:p>
+    <w:p>
+      <w:pPr>
+        <w:shd w:val="clear" w:color="auto" w:fill="1E1E1E"/>
+        <w:spacing w:after="0" w:line="360" w:lineRule="atLeast"/>
+        <w:rPr>
+          <w:rFonts w:ascii="Consolas" w:eastAsia="Times New Roman" w:hAnsi="Consolas" w:cs="Times New Roman"/>
+          <w:color w:val="FFFFFF"/>
+          <w:sz w:val="21"/>
+          <w:szCs w:val="21"/>
+          <w:lang w:val="en-US" w:eastAsia="ru-RU"/>
+        </w:rPr>
+      </w:pPr>
+      <w:r>
+        <w:rPr>
+          <w:rFonts w:ascii="Consolas" w:eastAsia="Times New Roman" w:hAnsi="Consolas" w:cs="Times New Roman"/>
+          <w:color w:val="939598"/>
+          <w:sz w:val="21"/>
+          <w:szCs w:val="21"/>
+          <w:lang w:val="en-US" w:eastAsia="ru-RU"/>
+        </w:rPr>
+        <w:t>GROUP BY </w:t>
+      </w:r>
+      <w:proofErr w:type="gramStart"/>
+      <w:r>
+        <w:rPr>
+          <w:rFonts w:ascii="Consolas" w:eastAsia="Times New Roman" w:hAnsi="Consolas" w:cs="Times New Roman"/>
+          <w:color w:val="939598"/>
+          <w:sz w:val="21"/>
+          <w:szCs w:val="21"/>
+          <w:lang w:val="en-US" w:eastAsia="ru-RU"/>
+        </w:rPr>
+        <w:t>price;*</w:t>
+      </w:r>
+      <w:proofErr w:type="gramEnd"/>
+      <w:r>
+        <w:rPr>
+          <w:rFonts w:ascii="Consolas" w:eastAsia="Times New Roman" w:hAnsi="Consolas" w:cs="Times New Roman"/>
+          <w:color w:val="939598"/>
+          <w:sz w:val="21"/>
+          <w:szCs w:val="21"/>
+          <w:lang w:val="en-US" w:eastAsia="ru-RU"/>
+        </w:rPr>
+        <w:t>/</w:t>
+      </w:r>
+    </w:p>
+    <w:p>
+      <w:pPr>
+        <w:shd w:val="clear" w:color="auto" w:fill="1E1E1E"/>
+        <w:spacing w:after="0" w:line="360" w:lineRule="atLeast"/>
+        <w:rPr>
+          <w:rFonts w:ascii="Consolas" w:eastAsia="Times New Roman" w:hAnsi="Consolas" w:cs="Times New Roman"/>
+          <w:color w:val="FFFFFF"/>
+          <w:sz w:val="21"/>
+          <w:szCs w:val="21"/>
+          <w:lang w:val="en-US" w:eastAsia="ru-RU"/>
+        </w:rPr>
+      </w:pPr>
+    </w:p>
+    <w:p>
+      <w:pPr>
+        <w:shd w:val="clear" w:color="auto" w:fill="1E1E1E"/>
+        <w:spacing w:after="0" w:line="360" w:lineRule="atLeast"/>
+        <w:rPr>
+          <w:rFonts w:ascii="Consolas" w:eastAsia="Times New Roman" w:hAnsi="Consolas" w:cs="Times New Roman"/>
+          <w:color w:val="FFFFFF"/>
+          <w:sz w:val="21"/>
+          <w:szCs w:val="21"/>
+          <w:lang w:val="en-US" w:eastAsia="ru-RU"/>
+        </w:rPr>
+      </w:pPr>
+      <w:r>
+        <w:rPr>
+          <w:rFonts w:ascii="Consolas" w:eastAsia="Times New Roman" w:hAnsi="Consolas" w:cs="Times New Roman"/>
+          <w:color w:val="B3CCFF"/>
+          <w:sz w:val="21"/>
+          <w:szCs w:val="21"/>
+          <w:lang w:val="en-US" w:eastAsia="ru-RU"/>
+        </w:rPr>
+        <w:t>SELECT</w:t>
+      </w:r>
+      <w:r>
+        <w:rPr>
+          <w:rFonts w:ascii="Consolas" w:eastAsia="Times New Roman" w:hAnsi="Consolas" w:cs="Times New Roman"/>
+          <w:color w:val="FFFFFF"/>
+          <w:sz w:val="21"/>
+          <w:szCs w:val="21"/>
+          <w:lang w:val="en-US" w:eastAsia="ru-RU"/>
+        </w:rPr>
+        <w:t> category, </w:t>
+      </w:r>
+      <w:proofErr w:type="gramStart"/>
+      <w:r>
+        <w:rPr>
+          <w:rFonts w:ascii="Consolas" w:eastAsia="Times New Roman" w:hAnsi="Consolas" w:cs="Times New Roman"/>
+          <w:color w:val="B3CCFF"/>
+          <w:sz w:val="21"/>
+          <w:szCs w:val="21"/>
+          <w:lang w:val="en-US" w:eastAsia="ru-RU"/>
+        </w:rPr>
+        <w:t>SUM</w:t>
+      </w:r>
+      <w:r>
+        <w:rPr>
+          <w:rFonts w:ascii="Consolas" w:eastAsia="Times New Roman" w:hAnsi="Consolas" w:cs="Times New Roman"/>
+          <w:color w:val="EA6C8B"/>
+          <w:sz w:val="21"/>
+          <w:szCs w:val="21"/>
+          <w:lang w:val="en-US" w:eastAsia="ru-RU"/>
+        </w:rPr>
+        <w:t>(</w:t>
+      </w:r>
+      <w:proofErr w:type="gramEnd"/>
+      <w:r>
+        <w:rPr>
+          <w:rFonts w:ascii="Consolas" w:eastAsia="Times New Roman" w:hAnsi="Consolas" w:cs="Times New Roman"/>
+          <w:color w:val="FFFFFF"/>
+          <w:sz w:val="21"/>
+          <w:szCs w:val="21"/>
+          <w:lang w:val="en-US" w:eastAsia="ru-RU"/>
+        </w:rPr>
+        <w:t>downloads</w:t>
+      </w:r>
+      <w:r>
+        <w:rPr>
+          <w:rFonts w:ascii="Consolas" w:eastAsia="Times New Roman" w:hAnsi="Consolas" w:cs="Times New Roman"/>
+          <w:color w:val="EA6C8B"/>
+          <w:sz w:val="21"/>
+          <w:szCs w:val="21"/>
+          <w:lang w:val="en-US" w:eastAsia="ru-RU"/>
+        </w:rPr>
+        <w:t>)</w:t>
+      </w:r>
+    </w:p>
+    <w:p>
+      <w:pPr>
+        <w:shd w:val="clear" w:color="auto" w:fill="1E1E1E"/>
+        <w:spacing w:after="0" w:line="360" w:lineRule="atLeast"/>
+        <w:rPr>
+          <w:rFonts w:ascii="Consolas" w:eastAsia="Times New Roman" w:hAnsi="Consolas" w:cs="Times New Roman"/>
+          <w:color w:val="FFFFFF"/>
+          <w:sz w:val="21"/>
+          <w:szCs w:val="21"/>
+          <w:lang w:val="en-US" w:eastAsia="ru-RU"/>
+        </w:rPr>
+      </w:pPr>
+      <w:r>
+        <w:rPr>
+          <w:rFonts w:ascii="Consolas" w:eastAsia="Times New Roman" w:hAnsi="Consolas" w:cs="Times New Roman"/>
+          <w:color w:val="B3CCFF"/>
+          <w:sz w:val="21"/>
+          <w:szCs w:val="21"/>
+          <w:lang w:val="en-US" w:eastAsia="ru-RU"/>
+        </w:rPr>
+        <w:t>FROM</w:t>
+      </w:r>
+      <w:r>
+        <w:rPr>
+          <w:rFonts w:ascii="Consolas" w:eastAsia="Times New Roman" w:hAnsi="Consolas" w:cs="Times New Roman"/>
+          <w:color w:val="FFFFFF"/>
+          <w:sz w:val="21"/>
+          <w:szCs w:val="21"/>
+          <w:lang w:val="en-US" w:eastAsia="ru-RU"/>
+        </w:rPr>
+        <w:t> </w:t>
+      </w:r>
+      <w:proofErr w:type="spellStart"/>
+      <w:r>
+        <w:rPr>
+          <w:rFonts w:ascii="Consolas" w:eastAsia="Times New Roman" w:hAnsi="Consolas" w:cs="Times New Roman"/>
+          <w:color w:val="FFFFFF"/>
+          <w:sz w:val="21"/>
+          <w:szCs w:val="21"/>
+          <w:lang w:val="en-US" w:eastAsia="ru-RU"/>
+        </w:rPr>
+        <w:t>fake_apps</w:t>
+      </w:r>
+      <w:proofErr w:type="spellEnd"/>
+    </w:p>
+    <w:p>
+      <w:pPr>
+        <w:shd w:val="clear" w:color="auto" w:fill="1E1E1E"/>
+        <w:spacing w:after="0" w:line="360" w:lineRule="atLeast"/>
+        <w:rPr>
+          <w:rFonts w:ascii="Consolas" w:eastAsia="Times New Roman" w:hAnsi="Consolas" w:cs="Times New Roman"/>
+          <w:color w:val="FFFFFF"/>
+          <w:sz w:val="21"/>
+          <w:szCs w:val="21"/>
+          <w:lang w:eastAsia="ru-RU"/>
+        </w:rPr>
+      </w:pPr>
+      <w:r>
+        <w:rPr>
+          <w:rFonts w:ascii="Consolas" w:eastAsia="Times New Roman" w:hAnsi="Consolas" w:cs="Times New Roman"/>
+          <w:color w:val="B3CCFF"/>
+          <w:sz w:val="21"/>
+          <w:szCs w:val="21"/>
+          <w:lang w:eastAsia="ru-RU"/>
+        </w:rPr>
+        <w:t>GROUP</w:t>
+      </w:r>
+      <w:r>
+        <w:rPr>
+          <w:rFonts w:ascii="Consolas" w:eastAsia="Times New Roman" w:hAnsi="Consolas" w:cs="Times New Roman"/>
+          <w:color w:val="FFFFFF"/>
+          <w:sz w:val="21"/>
+          <w:szCs w:val="21"/>
+          <w:lang w:eastAsia="ru-RU"/>
+        </w:rPr>
+        <w:t> </w:t>
+      </w:r>
+      <w:r>
+        <w:rPr>
+          <w:rFonts w:ascii="Consolas" w:eastAsia="Times New Roman" w:hAnsi="Consolas" w:cs="Times New Roman"/>
+          <w:color w:val="B3CCFF"/>
+          <w:sz w:val="21"/>
+          <w:szCs w:val="21"/>
+          <w:lang w:eastAsia="ru-RU"/>
+        </w:rPr>
+        <w:t>BY</w:t>
+      </w:r>
+      <w:r>
+        <w:rPr>
+          <w:rFonts w:ascii="Consolas" w:eastAsia="Times New Roman" w:hAnsi="Consolas" w:cs="Times New Roman"/>
+          <w:color w:val="FFFFFF"/>
+          <w:sz w:val="21"/>
+          <w:szCs w:val="21"/>
+          <w:lang w:eastAsia="ru-RU"/>
+        </w:rPr>
+        <w:t> </w:t>
+      </w:r>
+      <w:proofErr w:type="spellStart"/>
+      <w:r>
+        <w:rPr>
+          <w:rFonts w:ascii="Consolas" w:eastAsia="Times New Roman" w:hAnsi="Consolas" w:cs="Times New Roman"/>
+          <w:color w:val="FFFFFF"/>
+          <w:sz w:val="21"/>
+          <w:szCs w:val="21"/>
+          <w:lang w:eastAsia="ru-RU"/>
+        </w:rPr>
+        <w:t>category</w:t>
+      </w:r>
+      <w:proofErr w:type="spellEnd"/>
+      <w:r>
+        <w:rPr>
+          <w:rFonts w:ascii="Consolas" w:eastAsia="Times New Roman" w:hAnsi="Consolas" w:cs="Times New Roman"/>
+          <w:color w:val="FFFFFF"/>
+          <w:sz w:val="21"/>
+          <w:szCs w:val="21"/>
+          <w:lang w:eastAsia="ru-RU"/>
+        </w:rPr>
+        <w:t>;</w:t>
+      </w:r>
+    </w:p>
+    <w:p>
+      <w:pPr>
+        <w:jc w:val="both"/>
+        <w:rPr>
+          <w:b/>
+          <w:bCs/>
+          <w:lang w:val="en-US"/>
+        </w:rPr>
+      </w:pPr>
+    </w:p>
+    <w:p>
+      <w:pPr>
+        <w:jc w:val="center"/>
+        <w:rPr>
+          <w:b/>
+          <w:bCs/>
+          <w:lang w:val="en-US"/>
+        </w:rPr>
+      </w:pPr>
+      <w:r>
+        <w:rPr>
+          <w:b/>
+          <w:bCs/>
+          <w:noProof/>
+          <w:lang w:val="en-US"/>
+        </w:rPr>
+        <w:lastRenderedPageBreak/>
+        <w:drawing>
+          <wp:inline distT="0" distB="0" distL="0" distR="0" wp14:anchorId="20179043" wp14:editId="0B6D4093">
+            <wp:extent cx="4678680" cy="5417820"/>
+            <wp:effectExtent l="0" t="0" r="7620" b="0"/>
+            <wp:docPr id="8" name="Рисунок 8"/>
+            <wp:cNvGraphicFramePr>
+              <a:graphicFrameLocks xmlns:a="http://schemas.openxmlformats.org/drawingml/2006/main" noChangeAspect="1"/>
+            </wp:cNvGraphicFramePr>
+            <a:graphic xmlns:a="http://schemas.openxmlformats.org/drawingml/2006/main">
+              <a:graphicData uri="http://schemas.openxmlformats.org/drawingml/2006/picture">
+                <pic:pic xmlns:pic="http://schemas.openxmlformats.org/drawingml/2006/picture">
+                  <pic:nvPicPr>
+                    <pic:cNvPr id="0" name="Picture 8"/>
+                    <pic:cNvPicPr>
+                      <a:picLocks noChangeAspect="1" noChangeArrowheads="1"/>
+                    </pic:cNvPicPr>
+                  </pic:nvPicPr>
+                  <pic:blipFill>
+                    <a:blip r:embed="rId28">
+                      <a:extLst>
+                        <a:ext uri="{28A0092B-C50C-407E-A947-70E740481C1C}">
+                          <a14:useLocalDpi xmlns:a14="http://schemas.microsoft.com/office/drawing/2010/main" val="0"/>
+                        </a:ext>
+                      </a:extLst>
+                    </a:blip>
+                    <a:srcRect/>
+                    <a:stretch>
+                      <a:fillRect/>
+                    </a:stretch>
+                  </pic:blipFill>
+                  <pic:spPr bwMode="auto">
+                    <a:xfrm>
+                      <a:off x="0" y="0"/>
+                      <a:ext cx="4678680" cy="5417820"/>
                     </a:xfrm>
                     <a:prstGeom prst="rect">
                       <a:avLst/>

</xml_diff>

<commit_message>
adding GROUP BY II
</commit_message>
<xml_diff>
--- a/AGGREGATE FUNCTIONS.docx
+++ b/AGGREGATE FUNCTIONS.docx
@@ -11750,6 +11750,2854 @@
     </w:p>
     <w:p>
       <w:pPr>
+        <w:spacing w:after="0" w:line="240" w:lineRule="auto"/>
+        <w:rPr>
+          <w:rFonts w:ascii="Segoe UI" w:eastAsia="Times New Roman" w:hAnsi="Segoe UI" w:cs="Segoe UI"/>
+          <w:color w:val="10162F"/>
+          <w:sz w:val="27"/>
+          <w:szCs w:val="27"/>
+          <w:lang w:val="en-US" w:eastAsia="ru-RU"/>
+        </w:rPr>
+      </w:pPr>
+      <w:r>
+        <w:rPr>
+          <w:rFonts w:ascii="Segoe UI" w:eastAsia="Times New Roman" w:hAnsi="Segoe UI" w:cs="Segoe UI"/>
+          <w:b/>
+          <w:bCs/>
+          <w:color w:val="10162F"/>
+          <w:sz w:val="27"/>
+          <w:szCs w:val="27"/>
+          <w:lang w:val="en-US" w:eastAsia="ru-RU"/>
+        </w:rPr>
+        <w:t>Group By II</w:t>
+      </w:r>
+    </w:p>
+    <w:p>
+      <w:pPr>
+        <w:spacing w:after="100" w:afterAutospacing="1" w:line="240" w:lineRule="auto"/>
+        <w:rPr>
+          <w:rFonts w:ascii="Segoe UI" w:eastAsia="Times New Roman" w:hAnsi="Segoe UI" w:cs="Segoe UI"/>
+          <w:color w:val="10162F"/>
+          <w:sz w:val="27"/>
+          <w:szCs w:val="27"/>
+          <w:lang w:val="en-US" w:eastAsia="ru-RU"/>
+        </w:rPr>
+      </w:pPr>
+      <w:r>
+        <w:rPr>
+          <w:rFonts w:ascii="Segoe UI" w:eastAsia="Times New Roman" w:hAnsi="Segoe UI" w:cs="Segoe UI"/>
+          <w:color w:val="10162F"/>
+          <w:sz w:val="27"/>
+          <w:szCs w:val="27"/>
+          <w:lang w:val="en-US" w:eastAsia="ru-RU"/>
+        </w:rPr>
+        <w:t>Sometimes, we want to </w:t>
+      </w:r>
+      <w:hyperlink r:id="rId29" w:tgtFrame="_blank" w:history="1">
+        <w:r>
+          <w:rPr>
+            <w:rFonts w:ascii="Ubuntu Mono" w:eastAsia="Times New Roman" w:hAnsi="Ubuntu Mono" w:cs="Courier New"/>
+            <w:color w:val="15141F"/>
+            <w:u w:val="single"/>
+            <w:bdr w:val="none" w:sz="0" w:space="0" w:color="auto" w:frame="1"/>
+            <w:shd w:val="clear" w:color="auto" w:fill="EAE9ED"/>
+            <w:lang w:val="en-US" w:eastAsia="ru-RU"/>
+          </w:rPr>
+          <w:t>GROUP BY</w:t>
+        </w:r>
+      </w:hyperlink>
+      <w:r>
+        <w:rPr>
+          <w:rFonts w:ascii="Segoe UI" w:eastAsia="Times New Roman" w:hAnsi="Segoe UI" w:cs="Segoe UI"/>
+          <w:color w:val="10162F"/>
+          <w:sz w:val="27"/>
+          <w:szCs w:val="27"/>
+          <w:lang w:val="en-US" w:eastAsia="ru-RU"/>
+        </w:rPr>
+        <w:t> a calculation done on a column.</w:t>
+      </w:r>
+    </w:p>
+    <w:p>
+      <w:pPr>
+        <w:spacing w:after="100" w:afterAutospacing="1" w:line="240" w:lineRule="auto"/>
+        <w:rPr>
+          <w:rFonts w:ascii="Segoe UI" w:eastAsia="Times New Roman" w:hAnsi="Segoe UI" w:cs="Segoe UI"/>
+          <w:color w:val="10162F"/>
+          <w:sz w:val="27"/>
+          <w:szCs w:val="27"/>
+          <w:lang w:val="en-US" w:eastAsia="ru-RU"/>
+        </w:rPr>
+      </w:pPr>
+      <w:r>
+        <w:rPr>
+          <w:rFonts w:ascii="Segoe UI" w:eastAsia="Times New Roman" w:hAnsi="Segoe UI" w:cs="Segoe UI"/>
+          <w:color w:val="10162F"/>
+          <w:sz w:val="27"/>
+          <w:szCs w:val="27"/>
+          <w:lang w:val="en-US" w:eastAsia="ru-RU"/>
+        </w:rPr>
+        <w:t>For instance, we might want to know how many movies have IMDb ratings that round to 1, 2, 3, 4, 5. We could do this using the following syntax:</w:t>
+      </w:r>
+    </w:p>
+    <w:p>
+      <w:pPr>
+        <w:shd w:val="clear" w:color="auto" w:fill="211E2F"/>
+        <w:tabs>
+          <w:tab w:val="left" w:pos="916"/>
+          <w:tab w:val="left" w:pos="1832"/>
+          <w:tab w:val="left" w:pos="2748"/>
+          <w:tab w:val="left" w:pos="3664"/>
+          <w:tab w:val="left" w:pos="4580"/>
+          <w:tab w:val="left" w:pos="5496"/>
+          <w:tab w:val="left" w:pos="6412"/>
+          <w:tab w:val="left" w:pos="7328"/>
+          <w:tab w:val="left" w:pos="8244"/>
+          <w:tab w:val="left" w:pos="9160"/>
+          <w:tab w:val="left" w:pos="10076"/>
+          <w:tab w:val="left" w:pos="10992"/>
+          <w:tab w:val="left" w:pos="11908"/>
+          <w:tab w:val="left" w:pos="12824"/>
+          <w:tab w:val="left" w:pos="13740"/>
+          <w:tab w:val="left" w:pos="14656"/>
+        </w:tabs>
+        <w:spacing w:after="0" w:line="240" w:lineRule="auto"/>
+        <w:rPr>
+          <w:rFonts w:ascii="Ubuntu Mono" w:eastAsia="Times New Roman" w:hAnsi="Ubuntu Mono" w:cs="Courier New"/>
+          <w:color w:val="939598"/>
+          <w:sz w:val="27"/>
+          <w:szCs w:val="27"/>
+          <w:lang w:val="en-US" w:eastAsia="ru-RU"/>
+        </w:rPr>
+      </w:pPr>
+      <w:r>
+        <w:rPr>
+          <w:rFonts w:ascii="Ubuntu Mono" w:eastAsia="Times New Roman" w:hAnsi="Ubuntu Mono" w:cs="Courier New"/>
+          <w:color w:val="B3CCFF"/>
+          <w:sz w:val="27"/>
+          <w:szCs w:val="27"/>
+          <w:lang w:val="en-US" w:eastAsia="ru-RU"/>
+        </w:rPr>
+        <w:t>SELECT</w:t>
+      </w:r>
+      <w:r>
+        <w:rPr>
+          <w:rFonts w:ascii="Ubuntu Mono" w:eastAsia="Times New Roman" w:hAnsi="Ubuntu Mono" w:cs="Courier New"/>
+          <w:color w:val="FFFFFF"/>
+          <w:sz w:val="27"/>
+          <w:szCs w:val="27"/>
+          <w:lang w:val="en-US" w:eastAsia="ru-RU"/>
+        </w:rPr>
+        <w:t xml:space="preserve"> </w:t>
+      </w:r>
+      <w:r>
+        <w:rPr>
+          <w:rFonts w:ascii="Ubuntu Mono" w:eastAsia="Times New Roman" w:hAnsi="Ubuntu Mono" w:cs="Courier New"/>
+          <w:color w:val="B3CCFF"/>
+          <w:sz w:val="27"/>
+          <w:szCs w:val="27"/>
+          <w:lang w:val="en-US" w:eastAsia="ru-RU"/>
+        </w:rPr>
+        <w:t>ROUND</w:t>
+      </w:r>
+      <w:r>
+        <w:rPr>
+          <w:rFonts w:ascii="Ubuntu Mono" w:eastAsia="Times New Roman" w:hAnsi="Ubuntu Mono" w:cs="Courier New"/>
+          <w:color w:val="EA6C8B"/>
+          <w:sz w:val="27"/>
+          <w:szCs w:val="27"/>
+          <w:lang w:val="en-US" w:eastAsia="ru-RU"/>
+        </w:rPr>
+        <w:t>(</w:t>
+      </w:r>
+      <w:proofErr w:type="spellStart"/>
+      <w:r>
+        <w:rPr>
+          <w:rFonts w:ascii="Ubuntu Mono" w:eastAsia="Times New Roman" w:hAnsi="Ubuntu Mono" w:cs="Courier New"/>
+          <w:color w:val="FFFFFF"/>
+          <w:sz w:val="27"/>
+          <w:szCs w:val="27"/>
+          <w:lang w:val="en-US" w:eastAsia="ru-RU"/>
+        </w:rPr>
+        <w:t>imdb_rating</w:t>
+      </w:r>
+      <w:proofErr w:type="spellEnd"/>
+      <w:r>
+        <w:rPr>
+          <w:rFonts w:ascii="Ubuntu Mono" w:eastAsia="Times New Roman" w:hAnsi="Ubuntu Mono" w:cs="Courier New"/>
+          <w:color w:val="EA6C8B"/>
+          <w:sz w:val="27"/>
+          <w:szCs w:val="27"/>
+          <w:lang w:val="en-US" w:eastAsia="ru-RU"/>
+        </w:rPr>
+        <w:t>)</w:t>
+      </w:r>
+      <w:r>
+        <w:rPr>
+          <w:rFonts w:ascii="Ubuntu Mono" w:eastAsia="Times New Roman" w:hAnsi="Ubuntu Mono" w:cs="Courier New"/>
+          <w:color w:val="FFFFFF"/>
+          <w:sz w:val="27"/>
+          <w:szCs w:val="27"/>
+          <w:lang w:val="en-US" w:eastAsia="ru-RU"/>
+        </w:rPr>
+        <w:t>,</w:t>
+      </w:r>
+      <w:r>
+        <w:rPr>
+          <w:rFonts w:ascii="Ubuntu Mono" w:eastAsia="Times New Roman" w:hAnsi="Ubuntu Mono" w:cs="Courier New"/>
+          <w:color w:val="939598"/>
+          <w:sz w:val="27"/>
+          <w:szCs w:val="27"/>
+          <w:lang w:val="en-US" w:eastAsia="ru-RU"/>
+        </w:rPr>
+        <w:br/>
+      </w:r>
+      <w:r>
+        <w:rPr>
+          <w:rFonts w:ascii="Ubuntu Mono" w:eastAsia="Times New Roman" w:hAnsi="Ubuntu Mono" w:cs="Courier New"/>
+          <w:color w:val="FFFFFF"/>
+          <w:sz w:val="27"/>
+          <w:szCs w:val="27"/>
+          <w:lang w:val="en-US" w:eastAsia="ru-RU"/>
+        </w:rPr>
+        <w:t>   </w:t>
+      </w:r>
+      <w:r>
+        <w:rPr>
+          <w:rFonts w:ascii="Ubuntu Mono" w:eastAsia="Times New Roman" w:hAnsi="Ubuntu Mono" w:cs="Courier New"/>
+          <w:color w:val="B3CCFF"/>
+          <w:sz w:val="27"/>
+          <w:szCs w:val="27"/>
+          <w:lang w:val="en-US" w:eastAsia="ru-RU"/>
+        </w:rPr>
+        <w:t>COUNT</w:t>
+      </w:r>
+      <w:r>
+        <w:rPr>
+          <w:rFonts w:ascii="Ubuntu Mono" w:eastAsia="Times New Roman" w:hAnsi="Ubuntu Mono" w:cs="Courier New"/>
+          <w:color w:val="EA6C8B"/>
+          <w:sz w:val="27"/>
+          <w:szCs w:val="27"/>
+          <w:lang w:val="en-US" w:eastAsia="ru-RU"/>
+        </w:rPr>
+        <w:t>(</w:t>
+      </w:r>
+      <w:r>
+        <w:rPr>
+          <w:rFonts w:ascii="Ubuntu Mono" w:eastAsia="Times New Roman" w:hAnsi="Ubuntu Mono" w:cs="Courier New"/>
+          <w:color w:val="FFFFFF"/>
+          <w:sz w:val="27"/>
+          <w:szCs w:val="27"/>
+          <w:lang w:val="en-US" w:eastAsia="ru-RU"/>
+        </w:rPr>
+        <w:t>name</w:t>
+      </w:r>
+      <w:r>
+        <w:rPr>
+          <w:rFonts w:ascii="Ubuntu Mono" w:eastAsia="Times New Roman" w:hAnsi="Ubuntu Mono" w:cs="Courier New"/>
+          <w:color w:val="EA6C8B"/>
+          <w:sz w:val="27"/>
+          <w:szCs w:val="27"/>
+          <w:lang w:val="en-US" w:eastAsia="ru-RU"/>
+        </w:rPr>
+        <w:t>)</w:t>
+      </w:r>
+      <w:r>
+        <w:rPr>
+          <w:rFonts w:ascii="Ubuntu Mono" w:eastAsia="Times New Roman" w:hAnsi="Ubuntu Mono" w:cs="Courier New"/>
+          <w:color w:val="939598"/>
+          <w:sz w:val="27"/>
+          <w:szCs w:val="27"/>
+          <w:lang w:val="en-US" w:eastAsia="ru-RU"/>
+        </w:rPr>
+        <w:br/>
+      </w:r>
+      <w:r>
+        <w:rPr>
+          <w:rFonts w:ascii="Ubuntu Mono" w:eastAsia="Times New Roman" w:hAnsi="Ubuntu Mono" w:cs="Courier New"/>
+          <w:color w:val="B3CCFF"/>
+          <w:sz w:val="27"/>
+          <w:szCs w:val="27"/>
+          <w:lang w:val="en-US" w:eastAsia="ru-RU"/>
+        </w:rPr>
+        <w:t>FROM</w:t>
+      </w:r>
+      <w:r>
+        <w:rPr>
+          <w:rFonts w:ascii="Ubuntu Mono" w:eastAsia="Times New Roman" w:hAnsi="Ubuntu Mono" w:cs="Courier New"/>
+          <w:color w:val="FFFFFF"/>
+          <w:sz w:val="27"/>
+          <w:szCs w:val="27"/>
+          <w:lang w:val="en-US" w:eastAsia="ru-RU"/>
+        </w:rPr>
+        <w:t xml:space="preserve"> movies</w:t>
+      </w:r>
+      <w:r>
+        <w:rPr>
+          <w:rFonts w:ascii="Ubuntu Mono" w:eastAsia="Times New Roman" w:hAnsi="Ubuntu Mono" w:cs="Courier New"/>
+          <w:color w:val="939598"/>
+          <w:sz w:val="27"/>
+          <w:szCs w:val="27"/>
+          <w:lang w:val="en-US" w:eastAsia="ru-RU"/>
+        </w:rPr>
+        <w:br/>
+      </w:r>
+      <w:r>
+        <w:rPr>
+          <w:rFonts w:ascii="Ubuntu Mono" w:eastAsia="Times New Roman" w:hAnsi="Ubuntu Mono" w:cs="Courier New"/>
+          <w:color w:val="B3CCFF"/>
+          <w:sz w:val="27"/>
+          <w:szCs w:val="27"/>
+          <w:lang w:val="en-US" w:eastAsia="ru-RU"/>
+        </w:rPr>
+        <w:t>GROUP</w:t>
+      </w:r>
+      <w:r>
+        <w:rPr>
+          <w:rFonts w:ascii="Ubuntu Mono" w:eastAsia="Times New Roman" w:hAnsi="Ubuntu Mono" w:cs="Courier New"/>
+          <w:color w:val="FFFFFF"/>
+          <w:sz w:val="27"/>
+          <w:szCs w:val="27"/>
+          <w:lang w:val="en-US" w:eastAsia="ru-RU"/>
+        </w:rPr>
+        <w:t xml:space="preserve"> </w:t>
+      </w:r>
+      <w:r>
+        <w:rPr>
+          <w:rFonts w:ascii="Ubuntu Mono" w:eastAsia="Times New Roman" w:hAnsi="Ubuntu Mono" w:cs="Courier New"/>
+          <w:color w:val="B3CCFF"/>
+          <w:sz w:val="27"/>
+          <w:szCs w:val="27"/>
+          <w:lang w:val="en-US" w:eastAsia="ru-RU"/>
+        </w:rPr>
+        <w:t>BY</w:t>
+      </w:r>
+      <w:r>
+        <w:rPr>
+          <w:rFonts w:ascii="Ubuntu Mono" w:eastAsia="Times New Roman" w:hAnsi="Ubuntu Mono" w:cs="Courier New"/>
+          <w:color w:val="FFFFFF"/>
+          <w:sz w:val="27"/>
+          <w:szCs w:val="27"/>
+          <w:lang w:val="en-US" w:eastAsia="ru-RU"/>
+        </w:rPr>
+        <w:t xml:space="preserve"> </w:t>
+      </w:r>
+      <w:r>
+        <w:rPr>
+          <w:rFonts w:ascii="Ubuntu Mono" w:eastAsia="Times New Roman" w:hAnsi="Ubuntu Mono" w:cs="Courier New"/>
+          <w:color w:val="B3CCFF"/>
+          <w:sz w:val="27"/>
+          <w:szCs w:val="27"/>
+          <w:lang w:val="en-US" w:eastAsia="ru-RU"/>
+        </w:rPr>
+        <w:t>ROUND</w:t>
+      </w:r>
+      <w:r>
+        <w:rPr>
+          <w:rFonts w:ascii="Ubuntu Mono" w:eastAsia="Times New Roman" w:hAnsi="Ubuntu Mono" w:cs="Courier New"/>
+          <w:color w:val="EA6C8B"/>
+          <w:sz w:val="27"/>
+          <w:szCs w:val="27"/>
+          <w:lang w:val="en-US" w:eastAsia="ru-RU"/>
+        </w:rPr>
+        <w:t>(</w:t>
+      </w:r>
+      <w:proofErr w:type="spellStart"/>
+      <w:r>
+        <w:rPr>
+          <w:rFonts w:ascii="Ubuntu Mono" w:eastAsia="Times New Roman" w:hAnsi="Ubuntu Mono" w:cs="Courier New"/>
+          <w:color w:val="FFFFFF"/>
+          <w:sz w:val="27"/>
+          <w:szCs w:val="27"/>
+          <w:lang w:val="en-US" w:eastAsia="ru-RU"/>
+        </w:rPr>
+        <w:t>imdb_rating</w:t>
+      </w:r>
+      <w:proofErr w:type="spellEnd"/>
+      <w:r>
+        <w:rPr>
+          <w:rFonts w:ascii="Ubuntu Mono" w:eastAsia="Times New Roman" w:hAnsi="Ubuntu Mono" w:cs="Courier New"/>
+          <w:color w:val="EA6C8B"/>
+          <w:sz w:val="27"/>
+          <w:szCs w:val="27"/>
+          <w:lang w:val="en-US" w:eastAsia="ru-RU"/>
+        </w:rPr>
+        <w:t>)</w:t>
+      </w:r>
+      <w:r>
+        <w:rPr>
+          <w:rFonts w:ascii="Ubuntu Mono" w:eastAsia="Times New Roman" w:hAnsi="Ubuntu Mono" w:cs="Courier New"/>
+          <w:color w:val="939598"/>
+          <w:sz w:val="27"/>
+          <w:szCs w:val="27"/>
+          <w:lang w:val="en-US" w:eastAsia="ru-RU"/>
+        </w:rPr>
+        <w:br/>
+      </w:r>
+      <w:r>
+        <w:rPr>
+          <w:rFonts w:ascii="Ubuntu Mono" w:eastAsia="Times New Roman" w:hAnsi="Ubuntu Mono" w:cs="Courier New"/>
+          <w:color w:val="B3CCFF"/>
+          <w:sz w:val="27"/>
+          <w:szCs w:val="27"/>
+          <w:lang w:val="en-US" w:eastAsia="ru-RU"/>
+        </w:rPr>
+        <w:t>ORDER</w:t>
+      </w:r>
+      <w:r>
+        <w:rPr>
+          <w:rFonts w:ascii="Ubuntu Mono" w:eastAsia="Times New Roman" w:hAnsi="Ubuntu Mono" w:cs="Courier New"/>
+          <w:color w:val="FFFFFF"/>
+          <w:sz w:val="27"/>
+          <w:szCs w:val="27"/>
+          <w:lang w:val="en-US" w:eastAsia="ru-RU"/>
+        </w:rPr>
+        <w:t xml:space="preserve"> </w:t>
+      </w:r>
+      <w:r>
+        <w:rPr>
+          <w:rFonts w:ascii="Ubuntu Mono" w:eastAsia="Times New Roman" w:hAnsi="Ubuntu Mono" w:cs="Courier New"/>
+          <w:color w:val="B3CCFF"/>
+          <w:sz w:val="27"/>
+          <w:szCs w:val="27"/>
+          <w:lang w:val="en-US" w:eastAsia="ru-RU"/>
+        </w:rPr>
+        <w:t>BY</w:t>
+      </w:r>
+      <w:r>
+        <w:rPr>
+          <w:rFonts w:ascii="Ubuntu Mono" w:eastAsia="Times New Roman" w:hAnsi="Ubuntu Mono" w:cs="Courier New"/>
+          <w:color w:val="FFFFFF"/>
+          <w:sz w:val="27"/>
+          <w:szCs w:val="27"/>
+          <w:lang w:val="en-US" w:eastAsia="ru-RU"/>
+        </w:rPr>
+        <w:t xml:space="preserve"> </w:t>
+      </w:r>
+      <w:r>
+        <w:rPr>
+          <w:rFonts w:ascii="Ubuntu Mono" w:eastAsia="Times New Roman" w:hAnsi="Ubuntu Mono" w:cs="Courier New"/>
+          <w:color w:val="B3CCFF"/>
+          <w:sz w:val="27"/>
+          <w:szCs w:val="27"/>
+          <w:lang w:val="en-US" w:eastAsia="ru-RU"/>
+        </w:rPr>
+        <w:t>ROUND</w:t>
+      </w:r>
+      <w:r>
+        <w:rPr>
+          <w:rFonts w:ascii="Ubuntu Mono" w:eastAsia="Times New Roman" w:hAnsi="Ubuntu Mono" w:cs="Courier New"/>
+          <w:color w:val="EA6C8B"/>
+          <w:sz w:val="27"/>
+          <w:szCs w:val="27"/>
+          <w:lang w:val="en-US" w:eastAsia="ru-RU"/>
+        </w:rPr>
+        <w:t>(</w:t>
+      </w:r>
+      <w:proofErr w:type="spellStart"/>
+      <w:r>
+        <w:rPr>
+          <w:rFonts w:ascii="Ubuntu Mono" w:eastAsia="Times New Roman" w:hAnsi="Ubuntu Mono" w:cs="Courier New"/>
+          <w:color w:val="FFFFFF"/>
+          <w:sz w:val="27"/>
+          <w:szCs w:val="27"/>
+          <w:lang w:val="en-US" w:eastAsia="ru-RU"/>
+        </w:rPr>
+        <w:t>imdb_rating</w:t>
+      </w:r>
+      <w:proofErr w:type="spellEnd"/>
+      <w:r>
+        <w:rPr>
+          <w:rFonts w:ascii="Ubuntu Mono" w:eastAsia="Times New Roman" w:hAnsi="Ubuntu Mono" w:cs="Courier New"/>
+          <w:color w:val="EA6C8B"/>
+          <w:sz w:val="27"/>
+          <w:szCs w:val="27"/>
+          <w:lang w:val="en-US" w:eastAsia="ru-RU"/>
+        </w:rPr>
+        <w:t>)</w:t>
+      </w:r>
+      <w:r>
+        <w:rPr>
+          <w:rFonts w:ascii="Ubuntu Mono" w:eastAsia="Times New Roman" w:hAnsi="Ubuntu Mono" w:cs="Courier New"/>
+          <w:color w:val="FFFFFF"/>
+          <w:sz w:val="27"/>
+          <w:szCs w:val="27"/>
+          <w:lang w:val="en-US" w:eastAsia="ru-RU"/>
+        </w:rPr>
+        <w:t>;</w:t>
+      </w:r>
+    </w:p>
+    <w:p>
+      <w:pPr>
+        <w:spacing w:after="100" w:afterAutospacing="1" w:line="240" w:lineRule="auto"/>
+        <w:rPr>
+          <w:rFonts w:ascii="Segoe UI" w:eastAsia="Times New Roman" w:hAnsi="Segoe UI" w:cs="Segoe UI"/>
+          <w:color w:val="10162F"/>
+          <w:sz w:val="27"/>
+          <w:szCs w:val="27"/>
+          <w:lang w:val="en-US" w:eastAsia="ru-RU"/>
+        </w:rPr>
+      </w:pPr>
+      <w:r>
+        <w:rPr>
+          <w:rFonts w:ascii="Segoe UI" w:eastAsia="Times New Roman" w:hAnsi="Segoe UI" w:cs="Segoe UI"/>
+          <w:color w:val="10162F"/>
+          <w:sz w:val="27"/>
+          <w:szCs w:val="27"/>
+          <w:lang w:val="en-US" w:eastAsia="ru-RU"/>
+        </w:rPr>
+        <w:t>However, this query may be time-consuming to write and more prone to error.</w:t>
+      </w:r>
+    </w:p>
+    <w:p>
+      <w:pPr>
+        <w:spacing w:after="100" w:afterAutospacing="1" w:line="240" w:lineRule="auto"/>
+        <w:rPr>
+          <w:rFonts w:ascii="Segoe UI" w:eastAsia="Times New Roman" w:hAnsi="Segoe UI" w:cs="Segoe UI"/>
+          <w:color w:val="10162F"/>
+          <w:sz w:val="27"/>
+          <w:szCs w:val="27"/>
+          <w:lang w:val="en-US" w:eastAsia="ru-RU"/>
+        </w:rPr>
+      </w:pPr>
+      <w:r>
+        <w:rPr>
+          <w:rFonts w:ascii="Segoe UI" w:eastAsia="Times New Roman" w:hAnsi="Segoe UI" w:cs="Segoe UI"/>
+          <w:color w:val="10162F"/>
+          <w:sz w:val="27"/>
+          <w:szCs w:val="27"/>
+          <w:lang w:val="en-US" w:eastAsia="ru-RU"/>
+        </w:rPr>
+        <w:t>SQL lets us use column reference(s) in our </w:t>
+      </w:r>
+      <w:r>
+        <w:rPr>
+          <w:rFonts w:ascii="Ubuntu Mono" w:eastAsia="Times New Roman" w:hAnsi="Ubuntu Mono" w:cs="Courier New"/>
+          <w:color w:val="15141F"/>
+          <w:shd w:val="clear" w:color="auto" w:fill="EAE9ED"/>
+          <w:lang w:val="en-US" w:eastAsia="ru-RU"/>
+        </w:rPr>
+        <w:t>GROUP BY</w:t>
+      </w:r>
+      <w:r>
+        <w:rPr>
+          <w:rFonts w:ascii="Segoe UI" w:eastAsia="Times New Roman" w:hAnsi="Segoe UI" w:cs="Segoe UI"/>
+          <w:color w:val="10162F"/>
+          <w:sz w:val="27"/>
+          <w:szCs w:val="27"/>
+          <w:lang w:val="en-US" w:eastAsia="ru-RU"/>
+        </w:rPr>
+        <w:t> that will make our lives easier.</w:t>
+      </w:r>
+    </w:p>
+    <w:p>
+      <w:pPr>
+        <w:numPr>
+          <w:ilvl w:val="0"/>
+          <w:numId w:val="5"/>
+        </w:numPr>
+        <w:spacing w:before="100" w:beforeAutospacing="1" w:after="100" w:afterAutospacing="1" w:line="240" w:lineRule="auto"/>
+        <w:rPr>
+          <w:rFonts w:ascii="Segoe UI" w:eastAsia="Times New Roman" w:hAnsi="Segoe UI" w:cs="Segoe UI"/>
+          <w:color w:val="10162F"/>
+          <w:sz w:val="27"/>
+          <w:szCs w:val="27"/>
+          <w:lang w:eastAsia="ru-RU"/>
+        </w:rPr>
+      </w:pPr>
+      <w:r>
+        <w:rPr>
+          <w:rFonts w:ascii="Ubuntu Mono" w:eastAsia="Times New Roman" w:hAnsi="Ubuntu Mono" w:cs="Courier New"/>
+          <w:color w:val="15141F"/>
+          <w:shd w:val="clear" w:color="auto" w:fill="EAE9ED"/>
+          <w:lang w:eastAsia="ru-RU"/>
+        </w:rPr>
+        <w:lastRenderedPageBreak/>
+        <w:t>1</w:t>
+      </w:r>
+      <w:r>
+        <w:rPr>
+          <w:rFonts w:ascii="Segoe UI" w:eastAsia="Times New Roman" w:hAnsi="Segoe UI" w:cs="Segoe UI"/>
+          <w:color w:val="10162F"/>
+          <w:sz w:val="27"/>
+          <w:szCs w:val="27"/>
+          <w:lang w:eastAsia="ru-RU"/>
+        </w:rPr>
+        <w:t> </w:t>
+      </w:r>
+      <w:proofErr w:type="spellStart"/>
+      <w:r>
+        <w:rPr>
+          <w:rFonts w:ascii="Segoe UI" w:eastAsia="Times New Roman" w:hAnsi="Segoe UI" w:cs="Segoe UI"/>
+          <w:color w:val="10162F"/>
+          <w:sz w:val="27"/>
+          <w:szCs w:val="27"/>
+          <w:lang w:eastAsia="ru-RU"/>
+        </w:rPr>
+        <w:t>is</w:t>
+      </w:r>
+      <w:proofErr w:type="spellEnd"/>
+      <w:r>
+        <w:rPr>
+          <w:rFonts w:ascii="Segoe UI" w:eastAsia="Times New Roman" w:hAnsi="Segoe UI" w:cs="Segoe UI"/>
+          <w:color w:val="10162F"/>
+          <w:sz w:val="27"/>
+          <w:szCs w:val="27"/>
+          <w:lang w:eastAsia="ru-RU"/>
+        </w:rPr>
+        <w:t xml:space="preserve"> </w:t>
+      </w:r>
+      <w:proofErr w:type="spellStart"/>
+      <w:r>
+        <w:rPr>
+          <w:rFonts w:ascii="Segoe UI" w:eastAsia="Times New Roman" w:hAnsi="Segoe UI" w:cs="Segoe UI"/>
+          <w:color w:val="10162F"/>
+          <w:sz w:val="27"/>
+          <w:szCs w:val="27"/>
+          <w:lang w:eastAsia="ru-RU"/>
+        </w:rPr>
+        <w:t>the</w:t>
+      </w:r>
+      <w:proofErr w:type="spellEnd"/>
+      <w:r>
+        <w:rPr>
+          <w:rFonts w:ascii="Segoe UI" w:eastAsia="Times New Roman" w:hAnsi="Segoe UI" w:cs="Segoe UI"/>
+          <w:color w:val="10162F"/>
+          <w:sz w:val="27"/>
+          <w:szCs w:val="27"/>
+          <w:lang w:eastAsia="ru-RU"/>
+        </w:rPr>
+        <w:t xml:space="preserve"> </w:t>
+      </w:r>
+      <w:proofErr w:type="spellStart"/>
+      <w:r>
+        <w:rPr>
+          <w:rFonts w:ascii="Segoe UI" w:eastAsia="Times New Roman" w:hAnsi="Segoe UI" w:cs="Segoe UI"/>
+          <w:color w:val="10162F"/>
+          <w:sz w:val="27"/>
+          <w:szCs w:val="27"/>
+          <w:lang w:eastAsia="ru-RU"/>
+        </w:rPr>
+        <w:t>first</w:t>
+      </w:r>
+      <w:proofErr w:type="spellEnd"/>
+      <w:r>
+        <w:rPr>
+          <w:rFonts w:ascii="Segoe UI" w:eastAsia="Times New Roman" w:hAnsi="Segoe UI" w:cs="Segoe UI"/>
+          <w:color w:val="10162F"/>
+          <w:sz w:val="27"/>
+          <w:szCs w:val="27"/>
+          <w:lang w:eastAsia="ru-RU"/>
+        </w:rPr>
+        <w:t xml:space="preserve"> </w:t>
+      </w:r>
+      <w:proofErr w:type="spellStart"/>
+      <w:r>
+        <w:rPr>
+          <w:rFonts w:ascii="Segoe UI" w:eastAsia="Times New Roman" w:hAnsi="Segoe UI" w:cs="Segoe UI"/>
+          <w:color w:val="10162F"/>
+          <w:sz w:val="27"/>
+          <w:szCs w:val="27"/>
+          <w:lang w:eastAsia="ru-RU"/>
+        </w:rPr>
+        <w:t>column</w:t>
+      </w:r>
+      <w:proofErr w:type="spellEnd"/>
+      <w:r>
+        <w:rPr>
+          <w:rFonts w:ascii="Segoe UI" w:eastAsia="Times New Roman" w:hAnsi="Segoe UI" w:cs="Segoe UI"/>
+          <w:color w:val="10162F"/>
+          <w:sz w:val="27"/>
+          <w:szCs w:val="27"/>
+          <w:lang w:eastAsia="ru-RU"/>
+        </w:rPr>
+        <w:t xml:space="preserve"> </w:t>
+      </w:r>
+      <w:proofErr w:type="spellStart"/>
+      <w:r>
+        <w:rPr>
+          <w:rFonts w:ascii="Segoe UI" w:eastAsia="Times New Roman" w:hAnsi="Segoe UI" w:cs="Segoe UI"/>
+          <w:color w:val="10162F"/>
+          <w:sz w:val="27"/>
+          <w:szCs w:val="27"/>
+          <w:lang w:eastAsia="ru-RU"/>
+        </w:rPr>
+        <w:t>selected</w:t>
+      </w:r>
+      <w:proofErr w:type="spellEnd"/>
+    </w:p>
+    <w:p>
+      <w:pPr>
+        <w:numPr>
+          <w:ilvl w:val="0"/>
+          <w:numId w:val="5"/>
+        </w:numPr>
+        <w:spacing w:before="100" w:beforeAutospacing="1" w:after="100" w:afterAutospacing="1" w:line="240" w:lineRule="auto"/>
+        <w:rPr>
+          <w:rFonts w:ascii="Segoe UI" w:eastAsia="Times New Roman" w:hAnsi="Segoe UI" w:cs="Segoe UI"/>
+          <w:color w:val="10162F"/>
+          <w:sz w:val="27"/>
+          <w:szCs w:val="27"/>
+          <w:lang w:eastAsia="ru-RU"/>
+        </w:rPr>
+      </w:pPr>
+      <w:r>
+        <w:rPr>
+          <w:rFonts w:ascii="Ubuntu Mono" w:eastAsia="Times New Roman" w:hAnsi="Ubuntu Mono" w:cs="Courier New"/>
+          <w:color w:val="15141F"/>
+          <w:shd w:val="clear" w:color="auto" w:fill="EAE9ED"/>
+          <w:lang w:eastAsia="ru-RU"/>
+        </w:rPr>
+        <w:t>2</w:t>
+      </w:r>
+      <w:r>
+        <w:rPr>
+          <w:rFonts w:ascii="Segoe UI" w:eastAsia="Times New Roman" w:hAnsi="Segoe UI" w:cs="Segoe UI"/>
+          <w:color w:val="10162F"/>
+          <w:sz w:val="27"/>
+          <w:szCs w:val="27"/>
+          <w:lang w:eastAsia="ru-RU"/>
+        </w:rPr>
+        <w:t> </w:t>
+      </w:r>
+      <w:proofErr w:type="spellStart"/>
+      <w:r>
+        <w:rPr>
+          <w:rFonts w:ascii="Segoe UI" w:eastAsia="Times New Roman" w:hAnsi="Segoe UI" w:cs="Segoe UI"/>
+          <w:color w:val="10162F"/>
+          <w:sz w:val="27"/>
+          <w:szCs w:val="27"/>
+          <w:lang w:eastAsia="ru-RU"/>
+        </w:rPr>
+        <w:t>is</w:t>
+      </w:r>
+      <w:proofErr w:type="spellEnd"/>
+      <w:r>
+        <w:rPr>
+          <w:rFonts w:ascii="Segoe UI" w:eastAsia="Times New Roman" w:hAnsi="Segoe UI" w:cs="Segoe UI"/>
+          <w:color w:val="10162F"/>
+          <w:sz w:val="27"/>
+          <w:szCs w:val="27"/>
+          <w:lang w:eastAsia="ru-RU"/>
+        </w:rPr>
+        <w:t xml:space="preserve"> </w:t>
+      </w:r>
+      <w:proofErr w:type="spellStart"/>
+      <w:r>
+        <w:rPr>
+          <w:rFonts w:ascii="Segoe UI" w:eastAsia="Times New Roman" w:hAnsi="Segoe UI" w:cs="Segoe UI"/>
+          <w:color w:val="10162F"/>
+          <w:sz w:val="27"/>
+          <w:szCs w:val="27"/>
+          <w:lang w:eastAsia="ru-RU"/>
+        </w:rPr>
+        <w:t>the</w:t>
+      </w:r>
+      <w:proofErr w:type="spellEnd"/>
+      <w:r>
+        <w:rPr>
+          <w:rFonts w:ascii="Segoe UI" w:eastAsia="Times New Roman" w:hAnsi="Segoe UI" w:cs="Segoe UI"/>
+          <w:color w:val="10162F"/>
+          <w:sz w:val="27"/>
+          <w:szCs w:val="27"/>
+          <w:lang w:eastAsia="ru-RU"/>
+        </w:rPr>
+        <w:t xml:space="preserve"> </w:t>
+      </w:r>
+      <w:proofErr w:type="spellStart"/>
+      <w:r>
+        <w:rPr>
+          <w:rFonts w:ascii="Segoe UI" w:eastAsia="Times New Roman" w:hAnsi="Segoe UI" w:cs="Segoe UI"/>
+          <w:color w:val="10162F"/>
+          <w:sz w:val="27"/>
+          <w:szCs w:val="27"/>
+          <w:lang w:eastAsia="ru-RU"/>
+        </w:rPr>
+        <w:t>second</w:t>
+      </w:r>
+      <w:proofErr w:type="spellEnd"/>
+      <w:r>
+        <w:rPr>
+          <w:rFonts w:ascii="Segoe UI" w:eastAsia="Times New Roman" w:hAnsi="Segoe UI" w:cs="Segoe UI"/>
+          <w:color w:val="10162F"/>
+          <w:sz w:val="27"/>
+          <w:szCs w:val="27"/>
+          <w:lang w:eastAsia="ru-RU"/>
+        </w:rPr>
+        <w:t xml:space="preserve"> </w:t>
+      </w:r>
+      <w:proofErr w:type="spellStart"/>
+      <w:r>
+        <w:rPr>
+          <w:rFonts w:ascii="Segoe UI" w:eastAsia="Times New Roman" w:hAnsi="Segoe UI" w:cs="Segoe UI"/>
+          <w:color w:val="10162F"/>
+          <w:sz w:val="27"/>
+          <w:szCs w:val="27"/>
+          <w:lang w:eastAsia="ru-RU"/>
+        </w:rPr>
+        <w:t>column</w:t>
+      </w:r>
+      <w:proofErr w:type="spellEnd"/>
+      <w:r>
+        <w:rPr>
+          <w:rFonts w:ascii="Segoe UI" w:eastAsia="Times New Roman" w:hAnsi="Segoe UI" w:cs="Segoe UI"/>
+          <w:color w:val="10162F"/>
+          <w:sz w:val="27"/>
+          <w:szCs w:val="27"/>
+          <w:lang w:eastAsia="ru-RU"/>
+        </w:rPr>
+        <w:t xml:space="preserve"> </w:t>
+      </w:r>
+      <w:proofErr w:type="spellStart"/>
+      <w:r>
+        <w:rPr>
+          <w:rFonts w:ascii="Segoe UI" w:eastAsia="Times New Roman" w:hAnsi="Segoe UI" w:cs="Segoe UI"/>
+          <w:color w:val="10162F"/>
+          <w:sz w:val="27"/>
+          <w:szCs w:val="27"/>
+          <w:lang w:eastAsia="ru-RU"/>
+        </w:rPr>
+        <w:t>selected</w:t>
+      </w:r>
+      <w:proofErr w:type="spellEnd"/>
+    </w:p>
+    <w:p>
+      <w:pPr>
+        <w:numPr>
+          <w:ilvl w:val="0"/>
+          <w:numId w:val="5"/>
+        </w:numPr>
+        <w:spacing w:before="100" w:beforeAutospacing="1" w:after="100" w:afterAutospacing="1" w:line="240" w:lineRule="auto"/>
+        <w:rPr>
+          <w:rFonts w:ascii="Segoe UI" w:eastAsia="Times New Roman" w:hAnsi="Segoe UI" w:cs="Segoe UI"/>
+          <w:color w:val="10162F"/>
+          <w:sz w:val="27"/>
+          <w:szCs w:val="27"/>
+          <w:lang w:eastAsia="ru-RU"/>
+        </w:rPr>
+      </w:pPr>
+      <w:r>
+        <w:rPr>
+          <w:rFonts w:ascii="Ubuntu Mono" w:eastAsia="Times New Roman" w:hAnsi="Ubuntu Mono" w:cs="Courier New"/>
+          <w:color w:val="15141F"/>
+          <w:shd w:val="clear" w:color="auto" w:fill="EAE9ED"/>
+          <w:lang w:eastAsia="ru-RU"/>
+        </w:rPr>
+        <w:t>3</w:t>
+      </w:r>
+      <w:r>
+        <w:rPr>
+          <w:rFonts w:ascii="Segoe UI" w:eastAsia="Times New Roman" w:hAnsi="Segoe UI" w:cs="Segoe UI"/>
+          <w:color w:val="10162F"/>
+          <w:sz w:val="27"/>
+          <w:szCs w:val="27"/>
+          <w:lang w:eastAsia="ru-RU"/>
+        </w:rPr>
+        <w:t> </w:t>
+      </w:r>
+      <w:proofErr w:type="spellStart"/>
+      <w:r>
+        <w:rPr>
+          <w:rFonts w:ascii="Segoe UI" w:eastAsia="Times New Roman" w:hAnsi="Segoe UI" w:cs="Segoe UI"/>
+          <w:color w:val="10162F"/>
+          <w:sz w:val="27"/>
+          <w:szCs w:val="27"/>
+          <w:lang w:eastAsia="ru-RU"/>
+        </w:rPr>
+        <w:t>is</w:t>
+      </w:r>
+      <w:proofErr w:type="spellEnd"/>
+      <w:r>
+        <w:rPr>
+          <w:rFonts w:ascii="Segoe UI" w:eastAsia="Times New Roman" w:hAnsi="Segoe UI" w:cs="Segoe UI"/>
+          <w:color w:val="10162F"/>
+          <w:sz w:val="27"/>
+          <w:szCs w:val="27"/>
+          <w:lang w:eastAsia="ru-RU"/>
+        </w:rPr>
+        <w:t xml:space="preserve"> </w:t>
+      </w:r>
+      <w:proofErr w:type="spellStart"/>
+      <w:r>
+        <w:rPr>
+          <w:rFonts w:ascii="Segoe UI" w:eastAsia="Times New Roman" w:hAnsi="Segoe UI" w:cs="Segoe UI"/>
+          <w:color w:val="10162F"/>
+          <w:sz w:val="27"/>
+          <w:szCs w:val="27"/>
+          <w:lang w:eastAsia="ru-RU"/>
+        </w:rPr>
+        <w:t>the</w:t>
+      </w:r>
+      <w:proofErr w:type="spellEnd"/>
+      <w:r>
+        <w:rPr>
+          <w:rFonts w:ascii="Segoe UI" w:eastAsia="Times New Roman" w:hAnsi="Segoe UI" w:cs="Segoe UI"/>
+          <w:color w:val="10162F"/>
+          <w:sz w:val="27"/>
+          <w:szCs w:val="27"/>
+          <w:lang w:eastAsia="ru-RU"/>
+        </w:rPr>
+        <w:t xml:space="preserve"> </w:t>
+      </w:r>
+      <w:proofErr w:type="spellStart"/>
+      <w:r>
+        <w:rPr>
+          <w:rFonts w:ascii="Segoe UI" w:eastAsia="Times New Roman" w:hAnsi="Segoe UI" w:cs="Segoe UI"/>
+          <w:color w:val="10162F"/>
+          <w:sz w:val="27"/>
+          <w:szCs w:val="27"/>
+          <w:lang w:eastAsia="ru-RU"/>
+        </w:rPr>
+        <w:t>third</w:t>
+      </w:r>
+      <w:proofErr w:type="spellEnd"/>
+      <w:r>
+        <w:rPr>
+          <w:rFonts w:ascii="Segoe UI" w:eastAsia="Times New Roman" w:hAnsi="Segoe UI" w:cs="Segoe UI"/>
+          <w:color w:val="10162F"/>
+          <w:sz w:val="27"/>
+          <w:szCs w:val="27"/>
+          <w:lang w:eastAsia="ru-RU"/>
+        </w:rPr>
+        <w:t xml:space="preserve"> </w:t>
+      </w:r>
+      <w:proofErr w:type="spellStart"/>
+      <w:r>
+        <w:rPr>
+          <w:rFonts w:ascii="Segoe UI" w:eastAsia="Times New Roman" w:hAnsi="Segoe UI" w:cs="Segoe UI"/>
+          <w:color w:val="10162F"/>
+          <w:sz w:val="27"/>
+          <w:szCs w:val="27"/>
+          <w:lang w:eastAsia="ru-RU"/>
+        </w:rPr>
+        <w:t>column</w:t>
+      </w:r>
+      <w:proofErr w:type="spellEnd"/>
+      <w:r>
+        <w:rPr>
+          <w:rFonts w:ascii="Segoe UI" w:eastAsia="Times New Roman" w:hAnsi="Segoe UI" w:cs="Segoe UI"/>
+          <w:color w:val="10162F"/>
+          <w:sz w:val="27"/>
+          <w:szCs w:val="27"/>
+          <w:lang w:eastAsia="ru-RU"/>
+        </w:rPr>
+        <w:t xml:space="preserve"> </w:t>
+      </w:r>
+      <w:proofErr w:type="spellStart"/>
+      <w:r>
+        <w:rPr>
+          <w:rFonts w:ascii="Segoe UI" w:eastAsia="Times New Roman" w:hAnsi="Segoe UI" w:cs="Segoe UI"/>
+          <w:color w:val="10162F"/>
+          <w:sz w:val="27"/>
+          <w:szCs w:val="27"/>
+          <w:lang w:eastAsia="ru-RU"/>
+        </w:rPr>
+        <w:t>selected</w:t>
+      </w:r>
+      <w:proofErr w:type="spellEnd"/>
+    </w:p>
+    <w:p>
+      <w:pPr>
+        <w:spacing w:after="100" w:afterAutospacing="1" w:line="240" w:lineRule="auto"/>
+        <w:rPr>
+          <w:rFonts w:ascii="Segoe UI" w:eastAsia="Times New Roman" w:hAnsi="Segoe UI" w:cs="Segoe UI"/>
+          <w:color w:val="10162F"/>
+          <w:sz w:val="27"/>
+          <w:szCs w:val="27"/>
+          <w:lang w:eastAsia="ru-RU"/>
+        </w:rPr>
+      </w:pPr>
+      <w:proofErr w:type="spellStart"/>
+      <w:r>
+        <w:rPr>
+          <w:rFonts w:ascii="Segoe UI" w:eastAsia="Times New Roman" w:hAnsi="Segoe UI" w:cs="Segoe UI"/>
+          <w:color w:val="10162F"/>
+          <w:sz w:val="27"/>
+          <w:szCs w:val="27"/>
+          <w:lang w:eastAsia="ru-RU"/>
+        </w:rPr>
+        <w:t>and</w:t>
+      </w:r>
+      <w:proofErr w:type="spellEnd"/>
+      <w:r>
+        <w:rPr>
+          <w:rFonts w:ascii="Segoe UI" w:eastAsia="Times New Roman" w:hAnsi="Segoe UI" w:cs="Segoe UI"/>
+          <w:color w:val="10162F"/>
+          <w:sz w:val="27"/>
+          <w:szCs w:val="27"/>
+          <w:lang w:eastAsia="ru-RU"/>
+        </w:rPr>
+        <w:t xml:space="preserve"> </w:t>
+      </w:r>
+      <w:proofErr w:type="spellStart"/>
+      <w:r>
+        <w:rPr>
+          <w:rFonts w:ascii="Segoe UI" w:eastAsia="Times New Roman" w:hAnsi="Segoe UI" w:cs="Segoe UI"/>
+          <w:color w:val="10162F"/>
+          <w:sz w:val="27"/>
+          <w:szCs w:val="27"/>
+          <w:lang w:eastAsia="ru-RU"/>
+        </w:rPr>
+        <w:t>so</w:t>
+      </w:r>
+      <w:proofErr w:type="spellEnd"/>
+      <w:r>
+        <w:rPr>
+          <w:rFonts w:ascii="Segoe UI" w:eastAsia="Times New Roman" w:hAnsi="Segoe UI" w:cs="Segoe UI"/>
+          <w:color w:val="10162F"/>
+          <w:sz w:val="27"/>
+          <w:szCs w:val="27"/>
+          <w:lang w:eastAsia="ru-RU"/>
+        </w:rPr>
+        <w:t xml:space="preserve"> </w:t>
+      </w:r>
+      <w:proofErr w:type="spellStart"/>
+      <w:r>
+        <w:rPr>
+          <w:rFonts w:ascii="Segoe UI" w:eastAsia="Times New Roman" w:hAnsi="Segoe UI" w:cs="Segoe UI"/>
+          <w:color w:val="10162F"/>
+          <w:sz w:val="27"/>
+          <w:szCs w:val="27"/>
+          <w:lang w:eastAsia="ru-RU"/>
+        </w:rPr>
+        <w:t>on</w:t>
+      </w:r>
+      <w:proofErr w:type="spellEnd"/>
+      <w:r>
+        <w:rPr>
+          <w:rFonts w:ascii="Segoe UI" w:eastAsia="Times New Roman" w:hAnsi="Segoe UI" w:cs="Segoe UI"/>
+          <w:color w:val="10162F"/>
+          <w:sz w:val="27"/>
+          <w:szCs w:val="27"/>
+          <w:lang w:eastAsia="ru-RU"/>
+        </w:rPr>
+        <w:t>.</w:t>
+      </w:r>
+    </w:p>
+    <w:p>
+      <w:pPr>
+        <w:spacing w:after="100" w:afterAutospacing="1" w:line="240" w:lineRule="auto"/>
+        <w:rPr>
+          <w:rFonts w:ascii="Segoe UI" w:eastAsia="Times New Roman" w:hAnsi="Segoe UI" w:cs="Segoe UI"/>
+          <w:color w:val="10162F"/>
+          <w:sz w:val="27"/>
+          <w:szCs w:val="27"/>
+          <w:lang w:val="en-US" w:eastAsia="ru-RU"/>
+        </w:rPr>
+      </w:pPr>
+      <w:r>
+        <w:rPr>
+          <w:rFonts w:ascii="Segoe UI" w:eastAsia="Times New Roman" w:hAnsi="Segoe UI" w:cs="Segoe UI"/>
+          <w:color w:val="10162F"/>
+          <w:sz w:val="27"/>
+          <w:szCs w:val="27"/>
+          <w:lang w:val="en-US" w:eastAsia="ru-RU"/>
+        </w:rPr>
+        <w:t>The following query is equivalent to the one above:</w:t>
+      </w:r>
+    </w:p>
+    <w:p>
+      <w:pPr>
+        <w:shd w:val="clear" w:color="auto" w:fill="211E2F"/>
+        <w:tabs>
+          <w:tab w:val="left" w:pos="916"/>
+          <w:tab w:val="left" w:pos="1832"/>
+          <w:tab w:val="left" w:pos="2748"/>
+          <w:tab w:val="left" w:pos="3664"/>
+          <w:tab w:val="left" w:pos="4580"/>
+          <w:tab w:val="left" w:pos="5496"/>
+          <w:tab w:val="left" w:pos="6412"/>
+          <w:tab w:val="left" w:pos="7328"/>
+          <w:tab w:val="left" w:pos="8244"/>
+          <w:tab w:val="left" w:pos="9160"/>
+          <w:tab w:val="left" w:pos="10076"/>
+          <w:tab w:val="left" w:pos="10992"/>
+          <w:tab w:val="left" w:pos="11908"/>
+          <w:tab w:val="left" w:pos="12824"/>
+          <w:tab w:val="left" w:pos="13740"/>
+          <w:tab w:val="left" w:pos="14656"/>
+        </w:tabs>
+        <w:spacing w:after="0" w:line="240" w:lineRule="auto"/>
+        <w:rPr>
+          <w:rFonts w:ascii="Ubuntu Mono" w:eastAsia="Times New Roman" w:hAnsi="Ubuntu Mono" w:cs="Courier New"/>
+          <w:color w:val="939598"/>
+          <w:sz w:val="27"/>
+          <w:szCs w:val="27"/>
+          <w:lang w:val="en-US" w:eastAsia="ru-RU"/>
+        </w:rPr>
+      </w:pPr>
+      <w:r>
+        <w:rPr>
+          <w:rFonts w:ascii="Ubuntu Mono" w:eastAsia="Times New Roman" w:hAnsi="Ubuntu Mono" w:cs="Courier New"/>
+          <w:color w:val="B3CCFF"/>
+          <w:sz w:val="27"/>
+          <w:szCs w:val="27"/>
+          <w:lang w:val="en-US" w:eastAsia="ru-RU"/>
+        </w:rPr>
+        <w:t>SELECT</w:t>
+      </w:r>
+      <w:r>
+        <w:rPr>
+          <w:rFonts w:ascii="Ubuntu Mono" w:eastAsia="Times New Roman" w:hAnsi="Ubuntu Mono" w:cs="Courier New"/>
+          <w:color w:val="FFFFFF"/>
+          <w:sz w:val="27"/>
+          <w:szCs w:val="27"/>
+          <w:lang w:val="en-US" w:eastAsia="ru-RU"/>
+        </w:rPr>
+        <w:t xml:space="preserve"> </w:t>
+      </w:r>
+      <w:proofErr w:type="gramStart"/>
+      <w:r>
+        <w:rPr>
+          <w:rFonts w:ascii="Ubuntu Mono" w:eastAsia="Times New Roman" w:hAnsi="Ubuntu Mono" w:cs="Courier New"/>
+          <w:color w:val="B3CCFF"/>
+          <w:sz w:val="27"/>
+          <w:szCs w:val="27"/>
+          <w:lang w:val="en-US" w:eastAsia="ru-RU"/>
+        </w:rPr>
+        <w:t>ROUND</w:t>
+      </w:r>
+      <w:r>
+        <w:rPr>
+          <w:rFonts w:ascii="Ubuntu Mono" w:eastAsia="Times New Roman" w:hAnsi="Ubuntu Mono" w:cs="Courier New"/>
+          <w:color w:val="EA6C8B"/>
+          <w:sz w:val="27"/>
+          <w:szCs w:val="27"/>
+          <w:lang w:val="en-US" w:eastAsia="ru-RU"/>
+        </w:rPr>
+        <w:t>(</w:t>
+      </w:r>
+      <w:proofErr w:type="spellStart"/>
+      <w:proofErr w:type="gramEnd"/>
+      <w:r>
+        <w:rPr>
+          <w:rFonts w:ascii="Ubuntu Mono" w:eastAsia="Times New Roman" w:hAnsi="Ubuntu Mono" w:cs="Courier New"/>
+          <w:color w:val="FFFFFF"/>
+          <w:sz w:val="27"/>
+          <w:szCs w:val="27"/>
+          <w:lang w:val="en-US" w:eastAsia="ru-RU"/>
+        </w:rPr>
+        <w:t>imdb_rating</w:t>
+      </w:r>
+      <w:proofErr w:type="spellEnd"/>
+      <w:r>
+        <w:rPr>
+          <w:rFonts w:ascii="Ubuntu Mono" w:eastAsia="Times New Roman" w:hAnsi="Ubuntu Mono" w:cs="Courier New"/>
+          <w:color w:val="EA6C8B"/>
+          <w:sz w:val="27"/>
+          <w:szCs w:val="27"/>
+          <w:lang w:val="en-US" w:eastAsia="ru-RU"/>
+        </w:rPr>
+        <w:t>)</w:t>
+      </w:r>
+      <w:r>
+        <w:rPr>
+          <w:rFonts w:ascii="Ubuntu Mono" w:eastAsia="Times New Roman" w:hAnsi="Ubuntu Mono" w:cs="Courier New"/>
+          <w:color w:val="FFFFFF"/>
+          <w:sz w:val="27"/>
+          <w:szCs w:val="27"/>
+          <w:lang w:val="en-US" w:eastAsia="ru-RU"/>
+        </w:rPr>
+        <w:t>,</w:t>
+      </w:r>
+      <w:r>
+        <w:rPr>
+          <w:rFonts w:ascii="Ubuntu Mono" w:eastAsia="Times New Roman" w:hAnsi="Ubuntu Mono" w:cs="Courier New"/>
+          <w:color w:val="939598"/>
+          <w:sz w:val="27"/>
+          <w:szCs w:val="27"/>
+          <w:lang w:val="en-US" w:eastAsia="ru-RU"/>
+        </w:rPr>
+        <w:br/>
+      </w:r>
+      <w:r>
+        <w:rPr>
+          <w:rFonts w:ascii="Ubuntu Mono" w:eastAsia="Times New Roman" w:hAnsi="Ubuntu Mono" w:cs="Courier New"/>
+          <w:color w:val="FFFFFF"/>
+          <w:sz w:val="27"/>
+          <w:szCs w:val="27"/>
+          <w:lang w:val="en-US" w:eastAsia="ru-RU"/>
+        </w:rPr>
+        <w:t>   </w:t>
+      </w:r>
+      <w:r>
+        <w:rPr>
+          <w:rFonts w:ascii="Ubuntu Mono" w:eastAsia="Times New Roman" w:hAnsi="Ubuntu Mono" w:cs="Courier New"/>
+          <w:color w:val="B3CCFF"/>
+          <w:sz w:val="27"/>
+          <w:szCs w:val="27"/>
+          <w:lang w:val="en-US" w:eastAsia="ru-RU"/>
+        </w:rPr>
+        <w:t>COUNT</w:t>
+      </w:r>
+      <w:r>
+        <w:rPr>
+          <w:rFonts w:ascii="Ubuntu Mono" w:eastAsia="Times New Roman" w:hAnsi="Ubuntu Mono" w:cs="Courier New"/>
+          <w:color w:val="EA6C8B"/>
+          <w:sz w:val="27"/>
+          <w:szCs w:val="27"/>
+          <w:lang w:val="en-US" w:eastAsia="ru-RU"/>
+        </w:rPr>
+        <w:t>(</w:t>
+      </w:r>
+      <w:r>
+        <w:rPr>
+          <w:rFonts w:ascii="Ubuntu Mono" w:eastAsia="Times New Roman" w:hAnsi="Ubuntu Mono" w:cs="Courier New"/>
+          <w:color w:val="FFFFFF"/>
+          <w:sz w:val="27"/>
+          <w:szCs w:val="27"/>
+          <w:lang w:val="en-US" w:eastAsia="ru-RU"/>
+        </w:rPr>
+        <w:t>name</w:t>
+      </w:r>
+      <w:r>
+        <w:rPr>
+          <w:rFonts w:ascii="Ubuntu Mono" w:eastAsia="Times New Roman" w:hAnsi="Ubuntu Mono" w:cs="Courier New"/>
+          <w:color w:val="EA6C8B"/>
+          <w:sz w:val="27"/>
+          <w:szCs w:val="27"/>
+          <w:lang w:val="en-US" w:eastAsia="ru-RU"/>
+        </w:rPr>
+        <w:t>)</w:t>
+      </w:r>
+      <w:r>
+        <w:rPr>
+          <w:rFonts w:ascii="Ubuntu Mono" w:eastAsia="Times New Roman" w:hAnsi="Ubuntu Mono" w:cs="Courier New"/>
+          <w:color w:val="939598"/>
+          <w:sz w:val="27"/>
+          <w:szCs w:val="27"/>
+          <w:lang w:val="en-US" w:eastAsia="ru-RU"/>
+        </w:rPr>
+        <w:br/>
+      </w:r>
+      <w:r>
+        <w:rPr>
+          <w:rFonts w:ascii="Ubuntu Mono" w:eastAsia="Times New Roman" w:hAnsi="Ubuntu Mono" w:cs="Courier New"/>
+          <w:color w:val="B3CCFF"/>
+          <w:sz w:val="27"/>
+          <w:szCs w:val="27"/>
+          <w:lang w:val="en-US" w:eastAsia="ru-RU"/>
+        </w:rPr>
+        <w:t>FROM</w:t>
+      </w:r>
+      <w:r>
+        <w:rPr>
+          <w:rFonts w:ascii="Ubuntu Mono" w:eastAsia="Times New Roman" w:hAnsi="Ubuntu Mono" w:cs="Courier New"/>
+          <w:color w:val="FFFFFF"/>
+          <w:sz w:val="27"/>
+          <w:szCs w:val="27"/>
+          <w:lang w:val="en-US" w:eastAsia="ru-RU"/>
+        </w:rPr>
+        <w:t xml:space="preserve"> movies</w:t>
+      </w:r>
+      <w:r>
+        <w:rPr>
+          <w:rFonts w:ascii="Ubuntu Mono" w:eastAsia="Times New Roman" w:hAnsi="Ubuntu Mono" w:cs="Courier New"/>
+          <w:color w:val="939598"/>
+          <w:sz w:val="27"/>
+          <w:szCs w:val="27"/>
+          <w:lang w:val="en-US" w:eastAsia="ru-RU"/>
+        </w:rPr>
+        <w:br/>
+      </w:r>
+      <w:r>
+        <w:rPr>
+          <w:rFonts w:ascii="Ubuntu Mono" w:eastAsia="Times New Roman" w:hAnsi="Ubuntu Mono" w:cs="Courier New"/>
+          <w:color w:val="B3CCFF"/>
+          <w:sz w:val="27"/>
+          <w:szCs w:val="27"/>
+          <w:lang w:val="en-US" w:eastAsia="ru-RU"/>
+        </w:rPr>
+        <w:t>GROUP</w:t>
+      </w:r>
+      <w:r>
+        <w:rPr>
+          <w:rFonts w:ascii="Ubuntu Mono" w:eastAsia="Times New Roman" w:hAnsi="Ubuntu Mono" w:cs="Courier New"/>
+          <w:color w:val="FFFFFF"/>
+          <w:sz w:val="27"/>
+          <w:szCs w:val="27"/>
+          <w:lang w:val="en-US" w:eastAsia="ru-RU"/>
+        </w:rPr>
+        <w:t xml:space="preserve"> </w:t>
+      </w:r>
+      <w:r>
+        <w:rPr>
+          <w:rFonts w:ascii="Ubuntu Mono" w:eastAsia="Times New Roman" w:hAnsi="Ubuntu Mono" w:cs="Courier New"/>
+          <w:color w:val="B3CCFF"/>
+          <w:sz w:val="27"/>
+          <w:szCs w:val="27"/>
+          <w:lang w:val="en-US" w:eastAsia="ru-RU"/>
+        </w:rPr>
+        <w:t>BY</w:t>
+      </w:r>
+      <w:r>
+        <w:rPr>
+          <w:rFonts w:ascii="Ubuntu Mono" w:eastAsia="Times New Roman" w:hAnsi="Ubuntu Mono" w:cs="Courier New"/>
+          <w:color w:val="FFFFFF"/>
+          <w:sz w:val="27"/>
+          <w:szCs w:val="27"/>
+          <w:lang w:val="en-US" w:eastAsia="ru-RU"/>
+        </w:rPr>
+        <w:t xml:space="preserve"> </w:t>
+      </w:r>
+      <w:r>
+        <w:rPr>
+          <w:rFonts w:ascii="Ubuntu Mono" w:eastAsia="Times New Roman" w:hAnsi="Ubuntu Mono" w:cs="Courier New"/>
+          <w:color w:val="FF8973"/>
+          <w:sz w:val="27"/>
+          <w:szCs w:val="27"/>
+          <w:lang w:val="en-US" w:eastAsia="ru-RU"/>
+        </w:rPr>
+        <w:t>1</w:t>
+      </w:r>
+      <w:r>
+        <w:rPr>
+          <w:rFonts w:ascii="Ubuntu Mono" w:eastAsia="Times New Roman" w:hAnsi="Ubuntu Mono" w:cs="Courier New"/>
+          <w:color w:val="939598"/>
+          <w:sz w:val="27"/>
+          <w:szCs w:val="27"/>
+          <w:lang w:val="en-US" w:eastAsia="ru-RU"/>
+        </w:rPr>
+        <w:br/>
+      </w:r>
+      <w:r>
+        <w:rPr>
+          <w:rFonts w:ascii="Ubuntu Mono" w:eastAsia="Times New Roman" w:hAnsi="Ubuntu Mono" w:cs="Courier New"/>
+          <w:color w:val="B3CCFF"/>
+          <w:sz w:val="27"/>
+          <w:szCs w:val="27"/>
+          <w:lang w:val="en-US" w:eastAsia="ru-RU"/>
+        </w:rPr>
+        <w:t>ORDER</w:t>
+      </w:r>
+      <w:r>
+        <w:rPr>
+          <w:rFonts w:ascii="Ubuntu Mono" w:eastAsia="Times New Roman" w:hAnsi="Ubuntu Mono" w:cs="Courier New"/>
+          <w:color w:val="FFFFFF"/>
+          <w:sz w:val="27"/>
+          <w:szCs w:val="27"/>
+          <w:lang w:val="en-US" w:eastAsia="ru-RU"/>
+        </w:rPr>
+        <w:t xml:space="preserve"> </w:t>
+      </w:r>
+      <w:r>
+        <w:rPr>
+          <w:rFonts w:ascii="Ubuntu Mono" w:eastAsia="Times New Roman" w:hAnsi="Ubuntu Mono" w:cs="Courier New"/>
+          <w:color w:val="B3CCFF"/>
+          <w:sz w:val="27"/>
+          <w:szCs w:val="27"/>
+          <w:lang w:val="en-US" w:eastAsia="ru-RU"/>
+        </w:rPr>
+        <w:t>BY</w:t>
+      </w:r>
+      <w:r>
+        <w:rPr>
+          <w:rFonts w:ascii="Ubuntu Mono" w:eastAsia="Times New Roman" w:hAnsi="Ubuntu Mono" w:cs="Courier New"/>
+          <w:color w:val="FFFFFF"/>
+          <w:sz w:val="27"/>
+          <w:szCs w:val="27"/>
+          <w:lang w:val="en-US" w:eastAsia="ru-RU"/>
+        </w:rPr>
+        <w:t xml:space="preserve"> </w:t>
+      </w:r>
+      <w:r>
+        <w:rPr>
+          <w:rFonts w:ascii="Ubuntu Mono" w:eastAsia="Times New Roman" w:hAnsi="Ubuntu Mono" w:cs="Courier New"/>
+          <w:color w:val="FF8973"/>
+          <w:sz w:val="27"/>
+          <w:szCs w:val="27"/>
+          <w:lang w:val="en-US" w:eastAsia="ru-RU"/>
+        </w:rPr>
+        <w:t>1</w:t>
+      </w:r>
+      <w:r>
+        <w:rPr>
+          <w:rFonts w:ascii="Ubuntu Mono" w:eastAsia="Times New Roman" w:hAnsi="Ubuntu Mono" w:cs="Courier New"/>
+          <w:color w:val="FFFFFF"/>
+          <w:sz w:val="27"/>
+          <w:szCs w:val="27"/>
+          <w:lang w:val="en-US" w:eastAsia="ru-RU"/>
+        </w:rPr>
+        <w:t>;</w:t>
+      </w:r>
+    </w:p>
+    <w:p>
+      <w:pPr>
+        <w:spacing w:after="0" w:line="240" w:lineRule="auto"/>
+        <w:rPr>
+          <w:rFonts w:ascii="Segoe UI" w:eastAsia="Times New Roman" w:hAnsi="Segoe UI" w:cs="Segoe UI"/>
+          <w:color w:val="10162F"/>
+          <w:sz w:val="27"/>
+          <w:szCs w:val="27"/>
+          <w:lang w:val="en-US" w:eastAsia="ru-RU"/>
+        </w:rPr>
+      </w:pPr>
+      <w:r>
+        <w:rPr>
+          <w:rFonts w:ascii="Segoe UI" w:eastAsia="Times New Roman" w:hAnsi="Segoe UI" w:cs="Segoe UI"/>
+          <w:color w:val="10162F"/>
+          <w:sz w:val="27"/>
+          <w:szCs w:val="27"/>
+          <w:lang w:val="en-US" w:eastAsia="ru-RU"/>
+        </w:rPr>
+        <w:t>Here, the </w:t>
+      </w:r>
+      <w:r>
+        <w:rPr>
+          <w:rFonts w:ascii="Ubuntu Mono" w:eastAsia="Times New Roman" w:hAnsi="Ubuntu Mono" w:cs="Courier New"/>
+          <w:color w:val="15141F"/>
+          <w:shd w:val="clear" w:color="auto" w:fill="EAE9ED"/>
+          <w:lang w:val="en-US" w:eastAsia="ru-RU"/>
+        </w:rPr>
+        <w:t>1</w:t>
+      </w:r>
+      <w:r>
+        <w:rPr>
+          <w:rFonts w:ascii="Segoe UI" w:eastAsia="Times New Roman" w:hAnsi="Segoe UI" w:cs="Segoe UI"/>
+          <w:color w:val="10162F"/>
+          <w:sz w:val="27"/>
+          <w:szCs w:val="27"/>
+          <w:lang w:val="en-US" w:eastAsia="ru-RU"/>
+        </w:rPr>
+        <w:t> refers to the first column in our </w:t>
+      </w:r>
+      <w:r>
+        <w:rPr>
+          <w:rFonts w:ascii="Ubuntu Mono" w:eastAsia="Times New Roman" w:hAnsi="Ubuntu Mono" w:cs="Courier New"/>
+          <w:color w:val="15141F"/>
+          <w:shd w:val="clear" w:color="auto" w:fill="EAE9ED"/>
+          <w:lang w:val="en-US" w:eastAsia="ru-RU"/>
+        </w:rPr>
+        <w:t>SELECT</w:t>
+      </w:r>
+      <w:r>
+        <w:rPr>
+          <w:rFonts w:ascii="Segoe UI" w:eastAsia="Times New Roman" w:hAnsi="Segoe UI" w:cs="Segoe UI"/>
+          <w:color w:val="10162F"/>
+          <w:sz w:val="27"/>
+          <w:szCs w:val="27"/>
+          <w:lang w:val="en-US" w:eastAsia="ru-RU"/>
+        </w:rPr>
+        <w:t> statement, </w:t>
+      </w:r>
+      <w:proofErr w:type="gramStart"/>
+      <w:r>
+        <w:rPr>
+          <w:rFonts w:ascii="Ubuntu Mono" w:eastAsia="Times New Roman" w:hAnsi="Ubuntu Mono" w:cs="Courier New"/>
+          <w:color w:val="15141F"/>
+          <w:shd w:val="clear" w:color="auto" w:fill="EAE9ED"/>
+          <w:lang w:val="en-US" w:eastAsia="ru-RU"/>
+        </w:rPr>
+        <w:t>ROUND(</w:t>
+      </w:r>
+      <w:proofErr w:type="spellStart"/>
+      <w:proofErr w:type="gramEnd"/>
+      <w:r>
+        <w:rPr>
+          <w:rFonts w:ascii="Ubuntu Mono" w:eastAsia="Times New Roman" w:hAnsi="Ubuntu Mono" w:cs="Courier New"/>
+          <w:color w:val="15141F"/>
+          <w:shd w:val="clear" w:color="auto" w:fill="EAE9ED"/>
+          <w:lang w:val="en-US" w:eastAsia="ru-RU"/>
+        </w:rPr>
+        <w:t>imdb_rating</w:t>
+      </w:r>
+      <w:proofErr w:type="spellEnd"/>
+      <w:r>
+        <w:rPr>
+          <w:rFonts w:ascii="Ubuntu Mono" w:eastAsia="Times New Roman" w:hAnsi="Ubuntu Mono" w:cs="Courier New"/>
+          <w:color w:val="15141F"/>
+          <w:shd w:val="clear" w:color="auto" w:fill="EAE9ED"/>
+          <w:lang w:val="en-US" w:eastAsia="ru-RU"/>
+        </w:rPr>
+        <w:t>)</w:t>
+      </w:r>
+      <w:r>
+        <w:rPr>
+          <w:rFonts w:ascii="Segoe UI" w:eastAsia="Times New Roman" w:hAnsi="Segoe UI" w:cs="Segoe UI"/>
+          <w:color w:val="10162F"/>
+          <w:sz w:val="27"/>
+          <w:szCs w:val="27"/>
+          <w:lang w:val="en-US" w:eastAsia="ru-RU"/>
+        </w:rPr>
+        <w:t>.</w:t>
+      </w:r>
+    </w:p>
+    <w:p>
+      <w:pPr>
+        <w:spacing w:before="100" w:beforeAutospacing="1" w:after="100" w:afterAutospacing="1" w:line="240" w:lineRule="auto"/>
+        <w:outlineLvl w:val="2"/>
+        <w:rPr>
+          <w:rFonts w:ascii="Segoe UI" w:eastAsia="Times New Roman" w:hAnsi="Segoe UI" w:cs="Segoe UI"/>
+          <w:b/>
+          <w:bCs/>
+          <w:color w:val="10162F"/>
+          <w:sz w:val="27"/>
+          <w:szCs w:val="27"/>
+          <w:lang w:eastAsia="ru-RU"/>
+        </w:rPr>
+      </w:pPr>
+      <w:proofErr w:type="spellStart"/>
+      <w:r>
+        <w:rPr>
+          <w:rFonts w:ascii="Segoe UI" w:eastAsia="Times New Roman" w:hAnsi="Segoe UI" w:cs="Segoe UI"/>
+          <w:b/>
+          <w:bCs/>
+          <w:color w:val="10162F"/>
+          <w:sz w:val="27"/>
+          <w:szCs w:val="27"/>
+          <w:lang w:eastAsia="ru-RU"/>
+        </w:rPr>
+        <w:t>Instructions</w:t>
+      </w:r>
+      <w:proofErr w:type="spellEnd"/>
+    </w:p>
+    <w:p>
+      <w:pPr>
+        <w:spacing w:after="0" w:line="240" w:lineRule="auto"/>
+        <w:rPr>
+          <w:rFonts w:ascii="Segoe UI" w:eastAsia="Times New Roman" w:hAnsi="Segoe UI" w:cs="Segoe UI"/>
+          <w:color w:val="10162F"/>
+          <w:sz w:val="27"/>
+          <w:szCs w:val="27"/>
+          <w:lang w:val="en-US" w:eastAsia="ru-RU"/>
+        </w:rPr>
+      </w:pPr>
+      <w:r>
+        <w:rPr>
+          <w:rFonts w:ascii="Segoe UI" w:eastAsia="Times New Roman" w:hAnsi="Segoe UI" w:cs="Segoe UI"/>
+          <w:b/>
+          <w:bCs/>
+          <w:color w:val="10162F"/>
+          <w:sz w:val="27"/>
+          <w:szCs w:val="27"/>
+          <w:lang w:val="en-US" w:eastAsia="ru-RU"/>
+        </w:rPr>
+        <w:t>1.</w:t>
+      </w:r>
+    </w:p>
+    <w:p>
+      <w:pPr>
+        <w:spacing w:after="100" w:afterAutospacing="1" w:line="240" w:lineRule="auto"/>
+        <w:rPr>
+          <w:rFonts w:ascii="Segoe UI" w:eastAsia="Times New Roman" w:hAnsi="Segoe UI" w:cs="Segoe UI"/>
+          <w:color w:val="10162F"/>
+          <w:sz w:val="27"/>
+          <w:szCs w:val="27"/>
+          <w:lang w:val="en-US" w:eastAsia="ru-RU"/>
+        </w:rPr>
+      </w:pPr>
+      <w:r>
+        <w:rPr>
+          <w:rFonts w:ascii="Segoe UI" w:eastAsia="Times New Roman" w:hAnsi="Segoe UI" w:cs="Segoe UI"/>
+          <w:color w:val="10162F"/>
+          <w:sz w:val="27"/>
+          <w:szCs w:val="27"/>
+          <w:lang w:val="en-US" w:eastAsia="ru-RU"/>
+        </w:rPr>
+        <w:t>Suppose we have the query below:</w:t>
+      </w:r>
+    </w:p>
+    <w:p>
+      <w:pPr>
+        <w:shd w:val="clear" w:color="auto" w:fill="211E2F"/>
+        <w:tabs>
+          <w:tab w:val="left" w:pos="916"/>
+          <w:tab w:val="left" w:pos="1832"/>
+          <w:tab w:val="left" w:pos="2748"/>
+          <w:tab w:val="left" w:pos="3664"/>
+          <w:tab w:val="left" w:pos="4580"/>
+          <w:tab w:val="left" w:pos="5496"/>
+          <w:tab w:val="left" w:pos="6412"/>
+          <w:tab w:val="left" w:pos="7328"/>
+          <w:tab w:val="left" w:pos="8244"/>
+          <w:tab w:val="left" w:pos="9160"/>
+          <w:tab w:val="left" w:pos="10076"/>
+          <w:tab w:val="left" w:pos="10992"/>
+          <w:tab w:val="left" w:pos="11908"/>
+          <w:tab w:val="left" w:pos="12824"/>
+          <w:tab w:val="left" w:pos="13740"/>
+          <w:tab w:val="left" w:pos="14656"/>
+        </w:tabs>
+        <w:spacing w:after="0" w:line="240" w:lineRule="auto"/>
+        <w:rPr>
+          <w:rFonts w:ascii="Ubuntu Mono" w:eastAsia="Times New Roman" w:hAnsi="Ubuntu Mono" w:cs="Courier New"/>
+          <w:color w:val="939598"/>
+          <w:sz w:val="27"/>
+          <w:szCs w:val="27"/>
+          <w:lang w:val="en-US" w:eastAsia="ru-RU"/>
+        </w:rPr>
+      </w:pPr>
+      <w:r>
+        <w:rPr>
+          <w:rFonts w:ascii="Ubuntu Mono" w:eastAsia="Times New Roman" w:hAnsi="Ubuntu Mono" w:cs="Courier New"/>
+          <w:color w:val="B3CCFF"/>
+          <w:sz w:val="27"/>
+          <w:szCs w:val="27"/>
+          <w:lang w:val="en-US" w:eastAsia="ru-RU"/>
+        </w:rPr>
+        <w:t>SELECT</w:t>
+      </w:r>
+      <w:r>
+        <w:rPr>
+          <w:rFonts w:ascii="Ubuntu Mono" w:eastAsia="Times New Roman" w:hAnsi="Ubuntu Mono" w:cs="Courier New"/>
+          <w:color w:val="FFFFFF"/>
+          <w:sz w:val="27"/>
+          <w:szCs w:val="27"/>
+          <w:lang w:val="en-US" w:eastAsia="ru-RU"/>
+        </w:rPr>
+        <w:t xml:space="preserve"> category, </w:t>
+      </w:r>
+      <w:r>
+        <w:rPr>
+          <w:rFonts w:ascii="Ubuntu Mono" w:eastAsia="Times New Roman" w:hAnsi="Ubuntu Mono" w:cs="Courier New"/>
+          <w:color w:val="939598"/>
+          <w:sz w:val="27"/>
+          <w:szCs w:val="27"/>
+          <w:lang w:val="en-US" w:eastAsia="ru-RU"/>
+        </w:rPr>
+        <w:br/>
+      </w:r>
+      <w:r>
+        <w:rPr>
+          <w:rFonts w:ascii="Ubuntu Mono" w:eastAsia="Times New Roman" w:hAnsi="Ubuntu Mono" w:cs="Courier New"/>
+          <w:color w:val="FFFFFF"/>
+          <w:sz w:val="27"/>
+          <w:szCs w:val="27"/>
+          <w:lang w:val="en-US" w:eastAsia="ru-RU"/>
+        </w:rPr>
+        <w:t>   price,</w:t>
+      </w:r>
+      <w:r>
+        <w:rPr>
+          <w:rFonts w:ascii="Ubuntu Mono" w:eastAsia="Times New Roman" w:hAnsi="Ubuntu Mono" w:cs="Courier New"/>
+          <w:color w:val="939598"/>
+          <w:sz w:val="27"/>
+          <w:szCs w:val="27"/>
+          <w:lang w:val="en-US" w:eastAsia="ru-RU"/>
+        </w:rPr>
+        <w:br/>
+      </w:r>
+      <w:r>
+        <w:rPr>
+          <w:rFonts w:ascii="Ubuntu Mono" w:eastAsia="Times New Roman" w:hAnsi="Ubuntu Mono" w:cs="Courier New"/>
+          <w:color w:val="FFFFFF"/>
+          <w:sz w:val="27"/>
+          <w:szCs w:val="27"/>
+          <w:lang w:val="en-US" w:eastAsia="ru-RU"/>
+        </w:rPr>
+        <w:t>   </w:t>
+      </w:r>
+      <w:r>
+        <w:rPr>
+          <w:rFonts w:ascii="Ubuntu Mono" w:eastAsia="Times New Roman" w:hAnsi="Ubuntu Mono" w:cs="Courier New"/>
+          <w:color w:val="B3CCFF"/>
+          <w:sz w:val="27"/>
+          <w:szCs w:val="27"/>
+          <w:lang w:val="en-US" w:eastAsia="ru-RU"/>
+        </w:rPr>
+        <w:t>AVG</w:t>
+      </w:r>
+      <w:r>
+        <w:rPr>
+          <w:rFonts w:ascii="Ubuntu Mono" w:eastAsia="Times New Roman" w:hAnsi="Ubuntu Mono" w:cs="Courier New"/>
+          <w:color w:val="EA6C8B"/>
+          <w:sz w:val="27"/>
+          <w:szCs w:val="27"/>
+          <w:lang w:val="en-US" w:eastAsia="ru-RU"/>
+        </w:rPr>
+        <w:t>(</w:t>
+      </w:r>
+      <w:r>
+        <w:rPr>
+          <w:rFonts w:ascii="Ubuntu Mono" w:eastAsia="Times New Roman" w:hAnsi="Ubuntu Mono" w:cs="Courier New"/>
+          <w:color w:val="FFFFFF"/>
+          <w:sz w:val="27"/>
+          <w:szCs w:val="27"/>
+          <w:lang w:val="en-US" w:eastAsia="ru-RU"/>
+        </w:rPr>
+        <w:t>downloads</w:t>
+      </w:r>
+      <w:r>
+        <w:rPr>
+          <w:rFonts w:ascii="Ubuntu Mono" w:eastAsia="Times New Roman" w:hAnsi="Ubuntu Mono" w:cs="Courier New"/>
+          <w:color w:val="EA6C8B"/>
+          <w:sz w:val="27"/>
+          <w:szCs w:val="27"/>
+          <w:lang w:val="en-US" w:eastAsia="ru-RU"/>
+        </w:rPr>
+        <w:t>)</w:t>
+      </w:r>
+      <w:r>
+        <w:rPr>
+          <w:rFonts w:ascii="Ubuntu Mono" w:eastAsia="Times New Roman" w:hAnsi="Ubuntu Mono" w:cs="Courier New"/>
+          <w:color w:val="939598"/>
+          <w:sz w:val="27"/>
+          <w:szCs w:val="27"/>
+          <w:lang w:val="en-US" w:eastAsia="ru-RU"/>
+        </w:rPr>
+        <w:br/>
+      </w:r>
+      <w:r>
+        <w:rPr>
+          <w:rFonts w:ascii="Ubuntu Mono" w:eastAsia="Times New Roman" w:hAnsi="Ubuntu Mono" w:cs="Courier New"/>
+          <w:color w:val="B3CCFF"/>
+          <w:sz w:val="27"/>
+          <w:szCs w:val="27"/>
+          <w:lang w:val="en-US" w:eastAsia="ru-RU"/>
+        </w:rPr>
+        <w:t>FROM</w:t>
+      </w:r>
+      <w:r>
+        <w:rPr>
+          <w:rFonts w:ascii="Ubuntu Mono" w:eastAsia="Times New Roman" w:hAnsi="Ubuntu Mono" w:cs="Courier New"/>
+          <w:color w:val="FFFFFF"/>
+          <w:sz w:val="27"/>
+          <w:szCs w:val="27"/>
+          <w:lang w:val="en-US" w:eastAsia="ru-RU"/>
+        </w:rPr>
+        <w:t xml:space="preserve"> </w:t>
+      </w:r>
+      <w:proofErr w:type="spellStart"/>
+      <w:r>
+        <w:rPr>
+          <w:rFonts w:ascii="Ubuntu Mono" w:eastAsia="Times New Roman" w:hAnsi="Ubuntu Mono" w:cs="Courier New"/>
+          <w:color w:val="FFFFFF"/>
+          <w:sz w:val="27"/>
+          <w:szCs w:val="27"/>
+          <w:lang w:val="en-US" w:eastAsia="ru-RU"/>
+        </w:rPr>
+        <w:t>fake_apps</w:t>
+      </w:r>
+      <w:proofErr w:type="spellEnd"/>
+      <w:r>
+        <w:rPr>
+          <w:rFonts w:ascii="Ubuntu Mono" w:eastAsia="Times New Roman" w:hAnsi="Ubuntu Mono" w:cs="Courier New"/>
+          <w:color w:val="939598"/>
+          <w:sz w:val="27"/>
+          <w:szCs w:val="27"/>
+          <w:lang w:val="en-US" w:eastAsia="ru-RU"/>
+        </w:rPr>
+        <w:br/>
+      </w:r>
+      <w:r>
+        <w:rPr>
+          <w:rFonts w:ascii="Ubuntu Mono" w:eastAsia="Times New Roman" w:hAnsi="Ubuntu Mono" w:cs="Courier New"/>
+          <w:color w:val="B3CCFF"/>
+          <w:sz w:val="27"/>
+          <w:szCs w:val="27"/>
+          <w:lang w:val="en-US" w:eastAsia="ru-RU"/>
+        </w:rPr>
+        <w:t>GROUP</w:t>
+      </w:r>
+      <w:r>
+        <w:rPr>
+          <w:rFonts w:ascii="Ubuntu Mono" w:eastAsia="Times New Roman" w:hAnsi="Ubuntu Mono" w:cs="Courier New"/>
+          <w:color w:val="FFFFFF"/>
+          <w:sz w:val="27"/>
+          <w:szCs w:val="27"/>
+          <w:lang w:val="en-US" w:eastAsia="ru-RU"/>
+        </w:rPr>
+        <w:t xml:space="preserve"> </w:t>
+      </w:r>
+      <w:r>
+        <w:rPr>
+          <w:rFonts w:ascii="Ubuntu Mono" w:eastAsia="Times New Roman" w:hAnsi="Ubuntu Mono" w:cs="Courier New"/>
+          <w:color w:val="B3CCFF"/>
+          <w:sz w:val="27"/>
+          <w:szCs w:val="27"/>
+          <w:lang w:val="en-US" w:eastAsia="ru-RU"/>
+        </w:rPr>
+        <w:t>BY</w:t>
+      </w:r>
+      <w:r>
+        <w:rPr>
+          <w:rFonts w:ascii="Ubuntu Mono" w:eastAsia="Times New Roman" w:hAnsi="Ubuntu Mono" w:cs="Courier New"/>
+          <w:color w:val="FFFFFF"/>
+          <w:sz w:val="27"/>
+          <w:szCs w:val="27"/>
+          <w:lang w:val="en-US" w:eastAsia="ru-RU"/>
+        </w:rPr>
+        <w:t xml:space="preserve"> category, price;</w:t>
+      </w:r>
+    </w:p>
+    <w:p>
+      <w:pPr>
+        <w:spacing w:after="0" w:line="240" w:lineRule="auto"/>
+        <w:rPr>
+          <w:rFonts w:ascii="Segoe UI" w:eastAsia="Times New Roman" w:hAnsi="Segoe UI" w:cs="Segoe UI"/>
+          <w:color w:val="10162F"/>
+          <w:sz w:val="27"/>
+          <w:szCs w:val="27"/>
+          <w:lang w:val="en-US" w:eastAsia="ru-RU"/>
+        </w:rPr>
+      </w:pPr>
+      <w:r>
+        <w:rPr>
+          <w:rFonts w:ascii="Segoe UI" w:eastAsia="Times New Roman" w:hAnsi="Segoe UI" w:cs="Segoe UI"/>
+          <w:color w:val="10162F"/>
+          <w:sz w:val="27"/>
+          <w:szCs w:val="27"/>
+          <w:lang w:val="en-US" w:eastAsia="ru-RU"/>
+        </w:rPr>
+        <w:t>Write the exact query, but use column reference numbers instead of column names after </w:t>
+      </w:r>
+      <w:r>
+        <w:rPr>
+          <w:rFonts w:ascii="Ubuntu Mono" w:eastAsia="Times New Roman" w:hAnsi="Ubuntu Mono" w:cs="Courier New"/>
+          <w:color w:val="15141F"/>
+          <w:shd w:val="clear" w:color="auto" w:fill="EAE9ED"/>
+          <w:lang w:val="en-US" w:eastAsia="ru-RU"/>
+        </w:rPr>
+        <w:t>GROUP BY</w:t>
+      </w:r>
+      <w:r>
+        <w:rPr>
+          <w:rFonts w:ascii="Segoe UI" w:eastAsia="Times New Roman" w:hAnsi="Segoe UI" w:cs="Segoe UI"/>
+          <w:color w:val="10162F"/>
+          <w:sz w:val="27"/>
+          <w:szCs w:val="27"/>
+          <w:lang w:val="en-US" w:eastAsia="ru-RU"/>
+        </w:rPr>
+        <w:t>.</w:t>
+      </w:r>
+    </w:p>
+    <w:p>
+      <w:pPr>
+        <w:shd w:val="clear" w:color="auto" w:fill="37C3BE"/>
+        <w:spacing w:after="0" w:line="240" w:lineRule="auto"/>
+        <w:rPr>
+          <w:rFonts w:ascii="Segoe UI" w:eastAsia="Times New Roman" w:hAnsi="Segoe UI" w:cs="Segoe UI"/>
+          <w:color w:val="FFFFFF"/>
+          <w:sz w:val="2"/>
+          <w:szCs w:val="2"/>
+          <w:lang w:val="en-US" w:eastAsia="ru-RU"/>
+        </w:rPr>
+      </w:pPr>
+      <w:r>
+        <w:rPr>
+          <w:rFonts w:ascii="Segoe UI" w:eastAsia="Times New Roman" w:hAnsi="Segoe UI" w:cs="Segoe UI"/>
+          <w:color w:val="FFFFFF"/>
+          <w:sz w:val="2"/>
+          <w:szCs w:val="2"/>
+          <w:lang w:val="en-US" w:eastAsia="ru-RU"/>
+        </w:rPr>
+        <w:t>Checkpoint 2 Passed</w:t>
+      </w:r>
+    </w:p>
+    <w:p>
+      <w:pPr>
+        <w:spacing w:after="0" w:line="240" w:lineRule="auto"/>
+        <w:rPr>
+          <w:rFonts w:ascii="Segoe UI" w:eastAsia="Times New Roman" w:hAnsi="Segoe UI" w:cs="Segoe UI"/>
+          <w:color w:val="10162F"/>
+          <w:sz w:val="27"/>
+          <w:szCs w:val="27"/>
+          <w:lang w:val="en-US" w:eastAsia="ru-RU"/>
+        </w:rPr>
+      </w:pPr>
+      <w:r>
+        <w:rPr>
+          <w:rFonts w:ascii="Segoe UI" w:eastAsia="Times New Roman" w:hAnsi="Segoe UI" w:cs="Segoe UI"/>
+          <w:color w:val="10162F"/>
+          <w:sz w:val="27"/>
+          <w:szCs w:val="27"/>
+          <w:lang w:val="en-US" w:eastAsia="ru-RU"/>
+        </w:rPr>
+        <w:t>Hint</w:t>
+      </w:r>
+    </w:p>
+    <w:p>
+      <w:pPr>
+        <w:spacing w:after="100" w:afterAutospacing="1" w:line="240" w:lineRule="auto"/>
+        <w:rPr>
+          <w:rFonts w:ascii="Segoe UI" w:eastAsia="Times New Roman" w:hAnsi="Segoe UI" w:cs="Segoe UI"/>
+          <w:color w:val="10162F"/>
+          <w:sz w:val="27"/>
+          <w:szCs w:val="27"/>
+          <w:lang w:val="en-US" w:eastAsia="ru-RU"/>
+        </w:rPr>
+      </w:pPr>
+      <w:r>
+        <w:rPr>
+          <w:rFonts w:ascii="Segoe UI" w:eastAsia="Times New Roman" w:hAnsi="Segoe UI" w:cs="Segoe UI"/>
+          <w:color w:val="10162F"/>
+          <w:sz w:val="27"/>
+          <w:szCs w:val="27"/>
+          <w:lang w:val="en-US" w:eastAsia="ru-RU"/>
+        </w:rPr>
+        <w:t>These numbers represent the selected columns:</w:t>
+      </w:r>
+    </w:p>
+    <w:p>
+      <w:pPr>
+        <w:numPr>
+          <w:ilvl w:val="0"/>
+          <w:numId w:val="6"/>
+        </w:numPr>
+        <w:spacing w:before="100" w:beforeAutospacing="1" w:after="100" w:afterAutospacing="1" w:line="240" w:lineRule="auto"/>
+        <w:rPr>
+          <w:rFonts w:ascii="Segoe UI" w:eastAsia="Times New Roman" w:hAnsi="Segoe UI" w:cs="Segoe UI"/>
+          <w:color w:val="10162F"/>
+          <w:sz w:val="27"/>
+          <w:szCs w:val="27"/>
+          <w:lang w:eastAsia="ru-RU"/>
+        </w:rPr>
+      </w:pPr>
+      <w:r>
+        <w:rPr>
+          <w:rFonts w:ascii="Ubuntu Mono" w:eastAsia="Times New Roman" w:hAnsi="Ubuntu Mono" w:cs="Courier New"/>
+          <w:color w:val="15141F"/>
+          <w:shd w:val="clear" w:color="auto" w:fill="EAE9ED"/>
+          <w:lang w:eastAsia="ru-RU"/>
+        </w:rPr>
+        <w:t>1</w:t>
+      </w:r>
+      <w:r>
+        <w:rPr>
+          <w:rFonts w:ascii="Segoe UI" w:eastAsia="Times New Roman" w:hAnsi="Segoe UI" w:cs="Segoe UI"/>
+          <w:color w:val="10162F"/>
+          <w:sz w:val="27"/>
+          <w:szCs w:val="27"/>
+          <w:lang w:eastAsia="ru-RU"/>
+        </w:rPr>
+        <w:t> </w:t>
+      </w:r>
+      <w:proofErr w:type="spellStart"/>
+      <w:r>
+        <w:rPr>
+          <w:rFonts w:ascii="Segoe UI" w:eastAsia="Times New Roman" w:hAnsi="Segoe UI" w:cs="Segoe UI"/>
+          <w:color w:val="10162F"/>
+          <w:sz w:val="27"/>
+          <w:szCs w:val="27"/>
+          <w:lang w:eastAsia="ru-RU"/>
+        </w:rPr>
+        <w:t>refers</w:t>
+      </w:r>
+      <w:proofErr w:type="spellEnd"/>
+      <w:r>
+        <w:rPr>
+          <w:rFonts w:ascii="Segoe UI" w:eastAsia="Times New Roman" w:hAnsi="Segoe UI" w:cs="Segoe UI"/>
+          <w:color w:val="10162F"/>
+          <w:sz w:val="27"/>
+          <w:szCs w:val="27"/>
+          <w:lang w:eastAsia="ru-RU"/>
+        </w:rPr>
+        <w:t xml:space="preserve"> </w:t>
+      </w:r>
+      <w:proofErr w:type="spellStart"/>
+      <w:r>
+        <w:rPr>
+          <w:rFonts w:ascii="Segoe UI" w:eastAsia="Times New Roman" w:hAnsi="Segoe UI" w:cs="Segoe UI"/>
+          <w:color w:val="10162F"/>
+          <w:sz w:val="27"/>
+          <w:szCs w:val="27"/>
+          <w:lang w:eastAsia="ru-RU"/>
+        </w:rPr>
+        <w:t>to</w:t>
+      </w:r>
+      <w:proofErr w:type="spellEnd"/>
+      <w:r>
+        <w:rPr>
+          <w:rFonts w:ascii="Segoe UI" w:eastAsia="Times New Roman" w:hAnsi="Segoe UI" w:cs="Segoe UI"/>
+          <w:color w:val="10162F"/>
+          <w:sz w:val="27"/>
+          <w:szCs w:val="27"/>
+          <w:lang w:eastAsia="ru-RU"/>
+        </w:rPr>
+        <w:t> </w:t>
+      </w:r>
+      <w:proofErr w:type="spellStart"/>
+      <w:r>
+        <w:rPr>
+          <w:rFonts w:ascii="Ubuntu Mono" w:eastAsia="Times New Roman" w:hAnsi="Ubuntu Mono" w:cs="Courier New"/>
+          <w:color w:val="15141F"/>
+          <w:shd w:val="clear" w:color="auto" w:fill="EAE9ED"/>
+          <w:lang w:eastAsia="ru-RU"/>
+        </w:rPr>
+        <w:t>category</w:t>
+      </w:r>
+      <w:proofErr w:type="spellEnd"/>
+      <w:r>
+        <w:rPr>
+          <w:rFonts w:ascii="Segoe UI" w:eastAsia="Times New Roman" w:hAnsi="Segoe UI" w:cs="Segoe UI"/>
+          <w:color w:val="10162F"/>
+          <w:sz w:val="27"/>
+          <w:szCs w:val="27"/>
+          <w:lang w:eastAsia="ru-RU"/>
+        </w:rPr>
+        <w:t>.</w:t>
+      </w:r>
+    </w:p>
+    <w:p>
+      <w:pPr>
+        <w:numPr>
+          <w:ilvl w:val="0"/>
+          <w:numId w:val="6"/>
+        </w:numPr>
+        <w:spacing w:before="100" w:beforeAutospacing="1" w:after="100" w:afterAutospacing="1" w:line="240" w:lineRule="auto"/>
+        <w:rPr>
+          <w:rFonts w:ascii="Segoe UI" w:eastAsia="Times New Roman" w:hAnsi="Segoe UI" w:cs="Segoe UI"/>
+          <w:color w:val="10162F"/>
+          <w:sz w:val="27"/>
+          <w:szCs w:val="27"/>
+          <w:lang w:eastAsia="ru-RU"/>
+        </w:rPr>
+      </w:pPr>
+      <w:r>
+        <w:rPr>
+          <w:rFonts w:ascii="Ubuntu Mono" w:eastAsia="Times New Roman" w:hAnsi="Ubuntu Mono" w:cs="Courier New"/>
+          <w:color w:val="15141F"/>
+          <w:shd w:val="clear" w:color="auto" w:fill="EAE9ED"/>
+          <w:lang w:eastAsia="ru-RU"/>
+        </w:rPr>
+        <w:t>2</w:t>
+      </w:r>
+      <w:r>
+        <w:rPr>
+          <w:rFonts w:ascii="Segoe UI" w:eastAsia="Times New Roman" w:hAnsi="Segoe UI" w:cs="Segoe UI"/>
+          <w:color w:val="10162F"/>
+          <w:sz w:val="27"/>
+          <w:szCs w:val="27"/>
+          <w:lang w:eastAsia="ru-RU"/>
+        </w:rPr>
+        <w:t> </w:t>
+      </w:r>
+      <w:proofErr w:type="spellStart"/>
+      <w:r>
+        <w:rPr>
+          <w:rFonts w:ascii="Segoe UI" w:eastAsia="Times New Roman" w:hAnsi="Segoe UI" w:cs="Segoe UI"/>
+          <w:color w:val="10162F"/>
+          <w:sz w:val="27"/>
+          <w:szCs w:val="27"/>
+          <w:lang w:eastAsia="ru-RU"/>
+        </w:rPr>
+        <w:t>refers</w:t>
+      </w:r>
+      <w:proofErr w:type="spellEnd"/>
+      <w:r>
+        <w:rPr>
+          <w:rFonts w:ascii="Segoe UI" w:eastAsia="Times New Roman" w:hAnsi="Segoe UI" w:cs="Segoe UI"/>
+          <w:color w:val="10162F"/>
+          <w:sz w:val="27"/>
+          <w:szCs w:val="27"/>
+          <w:lang w:eastAsia="ru-RU"/>
+        </w:rPr>
+        <w:t xml:space="preserve"> </w:t>
+      </w:r>
+      <w:proofErr w:type="spellStart"/>
+      <w:r>
+        <w:rPr>
+          <w:rFonts w:ascii="Segoe UI" w:eastAsia="Times New Roman" w:hAnsi="Segoe UI" w:cs="Segoe UI"/>
+          <w:color w:val="10162F"/>
+          <w:sz w:val="27"/>
+          <w:szCs w:val="27"/>
+          <w:lang w:eastAsia="ru-RU"/>
+        </w:rPr>
+        <w:t>to</w:t>
+      </w:r>
+      <w:proofErr w:type="spellEnd"/>
+      <w:r>
+        <w:rPr>
+          <w:rFonts w:ascii="Segoe UI" w:eastAsia="Times New Roman" w:hAnsi="Segoe UI" w:cs="Segoe UI"/>
+          <w:color w:val="10162F"/>
+          <w:sz w:val="27"/>
+          <w:szCs w:val="27"/>
+          <w:lang w:eastAsia="ru-RU"/>
+        </w:rPr>
+        <w:t> </w:t>
+      </w:r>
+      <w:proofErr w:type="spellStart"/>
+      <w:r>
+        <w:rPr>
+          <w:rFonts w:ascii="Ubuntu Mono" w:eastAsia="Times New Roman" w:hAnsi="Ubuntu Mono" w:cs="Courier New"/>
+          <w:color w:val="15141F"/>
+          <w:shd w:val="clear" w:color="auto" w:fill="EAE9ED"/>
+          <w:lang w:eastAsia="ru-RU"/>
+        </w:rPr>
+        <w:t>price</w:t>
+      </w:r>
+      <w:proofErr w:type="spellEnd"/>
+      <w:r>
+        <w:rPr>
+          <w:rFonts w:ascii="Segoe UI" w:eastAsia="Times New Roman" w:hAnsi="Segoe UI" w:cs="Segoe UI"/>
+          <w:color w:val="10162F"/>
+          <w:sz w:val="27"/>
+          <w:szCs w:val="27"/>
+          <w:lang w:eastAsia="ru-RU"/>
+        </w:rPr>
+        <w:t>.</w:t>
+      </w:r>
+    </w:p>
+    <w:p>
+      <w:pPr>
+        <w:numPr>
+          <w:ilvl w:val="0"/>
+          <w:numId w:val="6"/>
+        </w:numPr>
+        <w:spacing w:before="100" w:beforeAutospacing="1" w:after="100" w:afterAutospacing="1" w:line="240" w:lineRule="auto"/>
+        <w:rPr>
+          <w:rFonts w:ascii="Segoe UI" w:eastAsia="Times New Roman" w:hAnsi="Segoe UI" w:cs="Segoe UI"/>
+          <w:color w:val="10162F"/>
+          <w:sz w:val="27"/>
+          <w:szCs w:val="27"/>
+          <w:lang w:eastAsia="ru-RU"/>
+        </w:rPr>
+      </w:pPr>
+      <w:r>
+        <w:rPr>
+          <w:rFonts w:ascii="Ubuntu Mono" w:eastAsia="Times New Roman" w:hAnsi="Ubuntu Mono" w:cs="Courier New"/>
+          <w:color w:val="15141F"/>
+          <w:shd w:val="clear" w:color="auto" w:fill="EAE9ED"/>
+          <w:lang w:eastAsia="ru-RU"/>
+        </w:rPr>
+        <w:t>3</w:t>
+      </w:r>
+      <w:r>
+        <w:rPr>
+          <w:rFonts w:ascii="Segoe UI" w:eastAsia="Times New Roman" w:hAnsi="Segoe UI" w:cs="Segoe UI"/>
+          <w:color w:val="10162F"/>
+          <w:sz w:val="27"/>
+          <w:szCs w:val="27"/>
+          <w:lang w:eastAsia="ru-RU"/>
+        </w:rPr>
+        <w:t> </w:t>
+      </w:r>
+      <w:proofErr w:type="spellStart"/>
+      <w:r>
+        <w:rPr>
+          <w:rFonts w:ascii="Segoe UI" w:eastAsia="Times New Roman" w:hAnsi="Segoe UI" w:cs="Segoe UI"/>
+          <w:color w:val="10162F"/>
+          <w:sz w:val="27"/>
+          <w:szCs w:val="27"/>
+          <w:lang w:eastAsia="ru-RU"/>
+        </w:rPr>
+        <w:t>refers</w:t>
+      </w:r>
+      <w:proofErr w:type="spellEnd"/>
+      <w:r>
+        <w:rPr>
+          <w:rFonts w:ascii="Segoe UI" w:eastAsia="Times New Roman" w:hAnsi="Segoe UI" w:cs="Segoe UI"/>
+          <w:color w:val="10162F"/>
+          <w:sz w:val="27"/>
+          <w:szCs w:val="27"/>
+          <w:lang w:eastAsia="ru-RU"/>
+        </w:rPr>
+        <w:t xml:space="preserve"> </w:t>
+      </w:r>
+      <w:proofErr w:type="spellStart"/>
+      <w:r>
+        <w:rPr>
+          <w:rFonts w:ascii="Segoe UI" w:eastAsia="Times New Roman" w:hAnsi="Segoe UI" w:cs="Segoe UI"/>
+          <w:color w:val="10162F"/>
+          <w:sz w:val="27"/>
+          <w:szCs w:val="27"/>
+          <w:lang w:eastAsia="ru-RU"/>
+        </w:rPr>
+        <w:t>to</w:t>
+      </w:r>
+      <w:proofErr w:type="spellEnd"/>
+      <w:r>
+        <w:rPr>
+          <w:rFonts w:ascii="Segoe UI" w:eastAsia="Times New Roman" w:hAnsi="Segoe UI" w:cs="Segoe UI"/>
+          <w:color w:val="10162F"/>
+          <w:sz w:val="27"/>
+          <w:szCs w:val="27"/>
+          <w:lang w:eastAsia="ru-RU"/>
+        </w:rPr>
+        <w:t> </w:t>
+      </w:r>
+      <w:proofErr w:type="gramStart"/>
+      <w:r>
+        <w:rPr>
+          <w:rFonts w:ascii="Ubuntu Mono" w:eastAsia="Times New Roman" w:hAnsi="Ubuntu Mono" w:cs="Courier New"/>
+          <w:color w:val="15141F"/>
+          <w:shd w:val="clear" w:color="auto" w:fill="EAE9ED"/>
+          <w:lang w:eastAsia="ru-RU"/>
+        </w:rPr>
+        <w:t>AVG(</w:t>
+      </w:r>
+      <w:proofErr w:type="spellStart"/>
+      <w:proofErr w:type="gramEnd"/>
+      <w:r>
+        <w:rPr>
+          <w:rFonts w:ascii="Ubuntu Mono" w:eastAsia="Times New Roman" w:hAnsi="Ubuntu Mono" w:cs="Courier New"/>
+          <w:color w:val="15141F"/>
+          <w:shd w:val="clear" w:color="auto" w:fill="EAE9ED"/>
+          <w:lang w:eastAsia="ru-RU"/>
+        </w:rPr>
+        <w:t>downloads</w:t>
+      </w:r>
+      <w:proofErr w:type="spellEnd"/>
+      <w:r>
+        <w:rPr>
+          <w:rFonts w:ascii="Ubuntu Mono" w:eastAsia="Times New Roman" w:hAnsi="Ubuntu Mono" w:cs="Courier New"/>
+          <w:color w:val="15141F"/>
+          <w:shd w:val="clear" w:color="auto" w:fill="EAE9ED"/>
+          <w:lang w:eastAsia="ru-RU"/>
+        </w:rPr>
+        <w:t>)</w:t>
+      </w:r>
+    </w:p>
+    <w:p>
+      <w:pPr>
+        <w:spacing w:after="100" w:afterAutospacing="1" w:line="240" w:lineRule="auto"/>
+        <w:rPr>
+          <w:rFonts w:ascii="Segoe UI" w:eastAsia="Times New Roman" w:hAnsi="Segoe UI" w:cs="Segoe UI"/>
+          <w:color w:val="10162F"/>
+          <w:sz w:val="27"/>
+          <w:szCs w:val="27"/>
+          <w:lang w:val="en-US" w:eastAsia="ru-RU"/>
+        </w:rPr>
+      </w:pPr>
+      <w:r>
+        <w:rPr>
+          <w:rFonts w:ascii="Segoe UI" w:eastAsia="Times New Roman" w:hAnsi="Segoe UI" w:cs="Segoe UI"/>
+          <w:color w:val="10162F"/>
+          <w:sz w:val="27"/>
+          <w:szCs w:val="27"/>
+          <w:lang w:val="en-US" w:eastAsia="ru-RU"/>
+        </w:rPr>
+        <w:t>Now, change the </w:t>
+      </w:r>
+      <w:r>
+        <w:rPr>
+          <w:rFonts w:ascii="Ubuntu Mono" w:eastAsia="Times New Roman" w:hAnsi="Ubuntu Mono" w:cs="Courier New"/>
+          <w:color w:val="15141F"/>
+          <w:shd w:val="clear" w:color="auto" w:fill="EAE9ED"/>
+          <w:lang w:val="en-US" w:eastAsia="ru-RU"/>
+        </w:rPr>
+        <w:t>GROUP BY</w:t>
+      </w:r>
+      <w:r>
+        <w:rPr>
+          <w:rFonts w:ascii="Segoe UI" w:eastAsia="Times New Roman" w:hAnsi="Segoe UI" w:cs="Segoe UI"/>
+          <w:color w:val="10162F"/>
+          <w:sz w:val="27"/>
+          <w:szCs w:val="27"/>
+          <w:lang w:val="en-US" w:eastAsia="ru-RU"/>
+        </w:rPr>
+        <w:t> with numbers:</w:t>
+      </w:r>
+    </w:p>
+    <w:p>
+      <w:pPr>
+        <w:shd w:val="clear" w:color="auto" w:fill="211E2F"/>
+        <w:tabs>
+          <w:tab w:val="left" w:pos="916"/>
+          <w:tab w:val="left" w:pos="1832"/>
+          <w:tab w:val="left" w:pos="2748"/>
+          <w:tab w:val="left" w:pos="3664"/>
+          <w:tab w:val="left" w:pos="4580"/>
+          <w:tab w:val="left" w:pos="5496"/>
+          <w:tab w:val="left" w:pos="6412"/>
+          <w:tab w:val="left" w:pos="7328"/>
+          <w:tab w:val="left" w:pos="8244"/>
+          <w:tab w:val="left" w:pos="9160"/>
+          <w:tab w:val="left" w:pos="10076"/>
+          <w:tab w:val="left" w:pos="10992"/>
+          <w:tab w:val="left" w:pos="11908"/>
+          <w:tab w:val="left" w:pos="12824"/>
+          <w:tab w:val="left" w:pos="13740"/>
+          <w:tab w:val="left" w:pos="14656"/>
+        </w:tabs>
+        <w:spacing w:after="0" w:line="240" w:lineRule="auto"/>
+        <w:rPr>
+          <w:rFonts w:ascii="Ubuntu Mono" w:eastAsia="Times New Roman" w:hAnsi="Ubuntu Mono" w:cs="Courier New"/>
+          <w:color w:val="939598"/>
+          <w:sz w:val="27"/>
+          <w:szCs w:val="27"/>
+          <w:lang w:val="en-US" w:eastAsia="ru-RU"/>
+        </w:rPr>
+      </w:pPr>
+      <w:r>
+        <w:rPr>
+          <w:rFonts w:ascii="Ubuntu Mono" w:eastAsia="Times New Roman" w:hAnsi="Ubuntu Mono" w:cs="Courier New"/>
+          <w:color w:val="B3CCFF"/>
+          <w:sz w:val="27"/>
+          <w:szCs w:val="27"/>
+          <w:lang w:val="en-US" w:eastAsia="ru-RU"/>
+        </w:rPr>
+        <w:t>SELECT</w:t>
+      </w:r>
+      <w:r>
+        <w:rPr>
+          <w:rFonts w:ascii="Ubuntu Mono" w:eastAsia="Times New Roman" w:hAnsi="Ubuntu Mono" w:cs="Courier New"/>
+          <w:color w:val="FFFFFF"/>
+          <w:sz w:val="27"/>
+          <w:szCs w:val="27"/>
+          <w:lang w:val="en-US" w:eastAsia="ru-RU"/>
+        </w:rPr>
+        <w:t xml:space="preserve"> category, </w:t>
+      </w:r>
+      <w:r>
+        <w:rPr>
+          <w:rFonts w:ascii="Ubuntu Mono" w:eastAsia="Times New Roman" w:hAnsi="Ubuntu Mono" w:cs="Courier New"/>
+          <w:color w:val="939598"/>
+          <w:sz w:val="27"/>
+          <w:szCs w:val="27"/>
+          <w:lang w:val="en-US" w:eastAsia="ru-RU"/>
+        </w:rPr>
+        <w:br/>
+      </w:r>
+      <w:r>
+        <w:rPr>
+          <w:rFonts w:ascii="Ubuntu Mono" w:eastAsia="Times New Roman" w:hAnsi="Ubuntu Mono" w:cs="Courier New"/>
+          <w:color w:val="FFFFFF"/>
+          <w:sz w:val="27"/>
+          <w:szCs w:val="27"/>
+          <w:lang w:val="en-US" w:eastAsia="ru-RU"/>
+        </w:rPr>
+        <w:t>   price,</w:t>
+      </w:r>
+      <w:r>
+        <w:rPr>
+          <w:rFonts w:ascii="Ubuntu Mono" w:eastAsia="Times New Roman" w:hAnsi="Ubuntu Mono" w:cs="Courier New"/>
+          <w:color w:val="939598"/>
+          <w:sz w:val="27"/>
+          <w:szCs w:val="27"/>
+          <w:lang w:val="en-US" w:eastAsia="ru-RU"/>
+        </w:rPr>
+        <w:br/>
+      </w:r>
+      <w:r>
+        <w:rPr>
+          <w:rFonts w:ascii="Ubuntu Mono" w:eastAsia="Times New Roman" w:hAnsi="Ubuntu Mono" w:cs="Courier New"/>
+          <w:color w:val="FFFFFF"/>
+          <w:sz w:val="27"/>
+          <w:szCs w:val="27"/>
+          <w:lang w:val="en-US" w:eastAsia="ru-RU"/>
+        </w:rPr>
+        <w:t>   </w:t>
+      </w:r>
+      <w:r>
+        <w:rPr>
+          <w:rFonts w:ascii="Ubuntu Mono" w:eastAsia="Times New Roman" w:hAnsi="Ubuntu Mono" w:cs="Courier New"/>
+          <w:color w:val="B3CCFF"/>
+          <w:sz w:val="27"/>
+          <w:szCs w:val="27"/>
+          <w:lang w:val="en-US" w:eastAsia="ru-RU"/>
+        </w:rPr>
+        <w:t>AVG</w:t>
+      </w:r>
+      <w:r>
+        <w:rPr>
+          <w:rFonts w:ascii="Ubuntu Mono" w:eastAsia="Times New Roman" w:hAnsi="Ubuntu Mono" w:cs="Courier New"/>
+          <w:color w:val="EA6C8B"/>
+          <w:sz w:val="27"/>
+          <w:szCs w:val="27"/>
+          <w:lang w:val="en-US" w:eastAsia="ru-RU"/>
+        </w:rPr>
+        <w:t>(</w:t>
+      </w:r>
+      <w:r>
+        <w:rPr>
+          <w:rFonts w:ascii="Ubuntu Mono" w:eastAsia="Times New Roman" w:hAnsi="Ubuntu Mono" w:cs="Courier New"/>
+          <w:color w:val="FFFFFF"/>
+          <w:sz w:val="27"/>
+          <w:szCs w:val="27"/>
+          <w:lang w:val="en-US" w:eastAsia="ru-RU"/>
+        </w:rPr>
+        <w:t>downloads</w:t>
+      </w:r>
+      <w:r>
+        <w:rPr>
+          <w:rFonts w:ascii="Ubuntu Mono" w:eastAsia="Times New Roman" w:hAnsi="Ubuntu Mono" w:cs="Courier New"/>
+          <w:color w:val="EA6C8B"/>
+          <w:sz w:val="27"/>
+          <w:szCs w:val="27"/>
+          <w:lang w:val="en-US" w:eastAsia="ru-RU"/>
+        </w:rPr>
+        <w:t>)</w:t>
+      </w:r>
+      <w:r>
+        <w:rPr>
+          <w:rFonts w:ascii="Ubuntu Mono" w:eastAsia="Times New Roman" w:hAnsi="Ubuntu Mono" w:cs="Courier New"/>
+          <w:color w:val="939598"/>
+          <w:sz w:val="27"/>
+          <w:szCs w:val="27"/>
+          <w:lang w:val="en-US" w:eastAsia="ru-RU"/>
+        </w:rPr>
+        <w:br/>
+      </w:r>
+      <w:r>
+        <w:rPr>
+          <w:rFonts w:ascii="Ubuntu Mono" w:eastAsia="Times New Roman" w:hAnsi="Ubuntu Mono" w:cs="Courier New"/>
+          <w:color w:val="B3CCFF"/>
+          <w:sz w:val="27"/>
+          <w:szCs w:val="27"/>
+          <w:lang w:val="en-US" w:eastAsia="ru-RU"/>
+        </w:rPr>
+        <w:t>FROM</w:t>
+      </w:r>
+      <w:r>
+        <w:rPr>
+          <w:rFonts w:ascii="Ubuntu Mono" w:eastAsia="Times New Roman" w:hAnsi="Ubuntu Mono" w:cs="Courier New"/>
+          <w:color w:val="FFFFFF"/>
+          <w:sz w:val="27"/>
+          <w:szCs w:val="27"/>
+          <w:lang w:val="en-US" w:eastAsia="ru-RU"/>
+        </w:rPr>
+        <w:t xml:space="preserve"> </w:t>
+      </w:r>
+      <w:proofErr w:type="spellStart"/>
+      <w:r>
+        <w:rPr>
+          <w:rFonts w:ascii="Ubuntu Mono" w:eastAsia="Times New Roman" w:hAnsi="Ubuntu Mono" w:cs="Courier New"/>
+          <w:color w:val="FFFFFF"/>
+          <w:sz w:val="27"/>
+          <w:szCs w:val="27"/>
+          <w:lang w:val="en-US" w:eastAsia="ru-RU"/>
+        </w:rPr>
+        <w:t>fake_apps</w:t>
+      </w:r>
+      <w:proofErr w:type="spellEnd"/>
+      <w:r>
+        <w:rPr>
+          <w:rFonts w:ascii="Ubuntu Mono" w:eastAsia="Times New Roman" w:hAnsi="Ubuntu Mono" w:cs="Courier New"/>
+          <w:color w:val="939598"/>
+          <w:sz w:val="27"/>
+          <w:szCs w:val="27"/>
+          <w:lang w:val="en-US" w:eastAsia="ru-RU"/>
+        </w:rPr>
+        <w:br/>
+      </w:r>
+      <w:r>
+        <w:rPr>
+          <w:rFonts w:ascii="Ubuntu Mono" w:eastAsia="Times New Roman" w:hAnsi="Ubuntu Mono" w:cs="Courier New"/>
+          <w:color w:val="B3CCFF"/>
+          <w:sz w:val="27"/>
+          <w:szCs w:val="27"/>
+          <w:lang w:val="en-US" w:eastAsia="ru-RU"/>
+        </w:rPr>
+        <w:t>GROUP</w:t>
+      </w:r>
+      <w:r>
+        <w:rPr>
+          <w:rFonts w:ascii="Ubuntu Mono" w:eastAsia="Times New Roman" w:hAnsi="Ubuntu Mono" w:cs="Courier New"/>
+          <w:color w:val="FFFFFF"/>
+          <w:sz w:val="27"/>
+          <w:szCs w:val="27"/>
+          <w:lang w:val="en-US" w:eastAsia="ru-RU"/>
+        </w:rPr>
+        <w:t xml:space="preserve"> </w:t>
+      </w:r>
+      <w:r>
+        <w:rPr>
+          <w:rFonts w:ascii="Ubuntu Mono" w:eastAsia="Times New Roman" w:hAnsi="Ubuntu Mono" w:cs="Courier New"/>
+          <w:color w:val="B3CCFF"/>
+          <w:sz w:val="27"/>
+          <w:szCs w:val="27"/>
+          <w:lang w:val="en-US" w:eastAsia="ru-RU"/>
+        </w:rPr>
+        <w:t>BY</w:t>
+      </w:r>
+      <w:r>
+        <w:rPr>
+          <w:rFonts w:ascii="Ubuntu Mono" w:eastAsia="Times New Roman" w:hAnsi="Ubuntu Mono" w:cs="Courier New"/>
+          <w:color w:val="FFFFFF"/>
+          <w:sz w:val="27"/>
+          <w:szCs w:val="27"/>
+          <w:lang w:val="en-US" w:eastAsia="ru-RU"/>
+        </w:rPr>
+        <w:t xml:space="preserve"> </w:t>
+      </w:r>
+      <w:r>
+        <w:rPr>
+          <w:rFonts w:ascii="Ubuntu Mono" w:eastAsia="Times New Roman" w:hAnsi="Ubuntu Mono" w:cs="Courier New"/>
+          <w:color w:val="FF8973"/>
+          <w:sz w:val="27"/>
+          <w:szCs w:val="27"/>
+          <w:lang w:val="en-US" w:eastAsia="ru-RU"/>
+        </w:rPr>
+        <w:t>1</w:t>
+      </w:r>
+      <w:r>
+        <w:rPr>
+          <w:rFonts w:ascii="Ubuntu Mono" w:eastAsia="Times New Roman" w:hAnsi="Ubuntu Mono" w:cs="Courier New"/>
+          <w:color w:val="FFFFFF"/>
+          <w:sz w:val="27"/>
+          <w:szCs w:val="27"/>
+          <w:lang w:val="en-US" w:eastAsia="ru-RU"/>
+        </w:rPr>
+        <w:t xml:space="preserve">, </w:t>
+      </w:r>
+      <w:r>
+        <w:rPr>
+          <w:rFonts w:ascii="Ubuntu Mono" w:eastAsia="Times New Roman" w:hAnsi="Ubuntu Mono" w:cs="Courier New"/>
+          <w:color w:val="FF8973"/>
+          <w:sz w:val="27"/>
+          <w:szCs w:val="27"/>
+          <w:lang w:val="en-US" w:eastAsia="ru-RU"/>
+        </w:rPr>
+        <w:t>2</w:t>
+      </w:r>
+      <w:r>
+        <w:rPr>
+          <w:rFonts w:ascii="Ubuntu Mono" w:eastAsia="Times New Roman" w:hAnsi="Ubuntu Mono" w:cs="Courier New"/>
+          <w:color w:val="FFFFFF"/>
+          <w:sz w:val="27"/>
+          <w:szCs w:val="27"/>
+          <w:lang w:val="en-US" w:eastAsia="ru-RU"/>
+        </w:rPr>
+        <w:t>;</w:t>
+      </w:r>
+    </w:p>
+    <w:p>
+      <w:pPr>
+        <w:spacing w:after="0" w:line="240" w:lineRule="auto"/>
+        <w:rPr>
+          <w:rFonts w:ascii="Segoe UI" w:eastAsia="Times New Roman" w:hAnsi="Segoe UI" w:cs="Segoe UI"/>
+          <w:color w:val="10162F"/>
+          <w:sz w:val="27"/>
+          <w:szCs w:val="27"/>
+          <w:lang w:val="en-US" w:eastAsia="ru-RU"/>
+        </w:rPr>
+      </w:pPr>
+      <w:r>
+        <w:rPr>
+          <w:rFonts w:ascii="Segoe UI" w:eastAsia="Times New Roman" w:hAnsi="Segoe UI" w:cs="Segoe UI"/>
+          <w:color w:val="10162F"/>
+          <w:sz w:val="27"/>
+          <w:szCs w:val="27"/>
+          <w:lang w:val="en-US" w:eastAsia="ru-RU"/>
+        </w:rPr>
+        <w:t>Note: Even if you use column names instead of numbers, it will still be correct because these two queries are exactly the same!</w:t>
+      </w:r>
+    </w:p>
+    <w:p>
+      <w:pPr>
+        <w:jc w:val="both"/>
+        <w:rPr>
+          <w:b/>
+          <w:bCs/>
+          <w:lang w:val="en-US"/>
+        </w:rPr>
+      </w:pPr>
+    </w:p>
+    <w:p>
+      <w:pPr>
+        <w:jc w:val="both"/>
+        <w:rPr>
+          <w:b/>
+          <w:bCs/>
+          <w:lang w:val="en-US"/>
+        </w:rPr>
+      </w:pPr>
+    </w:p>
+    <w:p>
+      <w:pPr>
+        <w:jc w:val="both"/>
+        <w:rPr>
+          <w:b/>
+          <w:bCs/>
+          <w:lang w:val="en-US"/>
+        </w:rPr>
+      </w:pPr>
+      <w:proofErr w:type="spellStart"/>
+      <w:r>
+        <w:rPr>
+          <w:b/>
+          <w:bCs/>
+          <w:lang w:val="en-US"/>
+        </w:rPr>
+        <w:lastRenderedPageBreak/>
+        <w:t>groupby-ii.sqlite</w:t>
+      </w:r>
+      <w:proofErr w:type="spellEnd"/>
+    </w:p>
+    <w:p>
+      <w:pPr>
+        <w:shd w:val="clear" w:color="auto" w:fill="1E1E1E"/>
+        <w:spacing w:after="0" w:line="360" w:lineRule="atLeast"/>
+        <w:rPr>
+          <w:rFonts w:ascii="Consolas" w:eastAsia="Times New Roman" w:hAnsi="Consolas" w:cs="Times New Roman"/>
+          <w:color w:val="FFFFFF"/>
+          <w:sz w:val="21"/>
+          <w:szCs w:val="21"/>
+          <w:lang w:val="en-US" w:eastAsia="ru-RU"/>
+        </w:rPr>
+      </w:pPr>
+      <w:r>
+        <w:rPr>
+          <w:rFonts w:ascii="Consolas" w:eastAsia="Times New Roman" w:hAnsi="Consolas" w:cs="Times New Roman"/>
+          <w:color w:val="B3CCFF"/>
+          <w:sz w:val="21"/>
+          <w:szCs w:val="21"/>
+          <w:lang w:val="en-US" w:eastAsia="ru-RU"/>
+        </w:rPr>
+        <w:t>SELECT</w:t>
+      </w:r>
+      <w:r>
+        <w:rPr>
+          <w:rFonts w:ascii="Consolas" w:eastAsia="Times New Roman" w:hAnsi="Consolas" w:cs="Times New Roman"/>
+          <w:color w:val="FFFFFF"/>
+          <w:sz w:val="21"/>
+          <w:szCs w:val="21"/>
+          <w:lang w:val="en-US" w:eastAsia="ru-RU"/>
+        </w:rPr>
+        <w:t> category, price, </w:t>
+      </w:r>
+      <w:proofErr w:type="gramStart"/>
+      <w:r>
+        <w:rPr>
+          <w:rFonts w:ascii="Consolas" w:eastAsia="Times New Roman" w:hAnsi="Consolas" w:cs="Times New Roman"/>
+          <w:color w:val="B3CCFF"/>
+          <w:sz w:val="21"/>
+          <w:szCs w:val="21"/>
+          <w:lang w:val="en-US" w:eastAsia="ru-RU"/>
+        </w:rPr>
+        <w:t>AVG</w:t>
+      </w:r>
+      <w:r>
+        <w:rPr>
+          <w:rFonts w:ascii="Consolas" w:eastAsia="Times New Roman" w:hAnsi="Consolas" w:cs="Times New Roman"/>
+          <w:color w:val="EA6C8B"/>
+          <w:sz w:val="21"/>
+          <w:szCs w:val="21"/>
+          <w:lang w:val="en-US" w:eastAsia="ru-RU"/>
+        </w:rPr>
+        <w:t>(</w:t>
+      </w:r>
+      <w:proofErr w:type="gramEnd"/>
+      <w:r>
+        <w:rPr>
+          <w:rFonts w:ascii="Consolas" w:eastAsia="Times New Roman" w:hAnsi="Consolas" w:cs="Times New Roman"/>
+          <w:color w:val="FFFFFF"/>
+          <w:sz w:val="21"/>
+          <w:szCs w:val="21"/>
+          <w:lang w:val="en-US" w:eastAsia="ru-RU"/>
+        </w:rPr>
+        <w:t>downloads</w:t>
+      </w:r>
+      <w:r>
+        <w:rPr>
+          <w:rFonts w:ascii="Consolas" w:eastAsia="Times New Roman" w:hAnsi="Consolas" w:cs="Times New Roman"/>
+          <w:color w:val="EA6C8B"/>
+          <w:sz w:val="21"/>
+          <w:szCs w:val="21"/>
+          <w:lang w:val="en-US" w:eastAsia="ru-RU"/>
+        </w:rPr>
+        <w:t>)</w:t>
+      </w:r>
+    </w:p>
+    <w:p>
+      <w:pPr>
+        <w:shd w:val="clear" w:color="auto" w:fill="1E1E1E"/>
+        <w:spacing w:after="0" w:line="360" w:lineRule="atLeast"/>
+        <w:rPr>
+          <w:rFonts w:ascii="Consolas" w:eastAsia="Times New Roman" w:hAnsi="Consolas" w:cs="Times New Roman"/>
+          <w:color w:val="FFFFFF"/>
+          <w:sz w:val="21"/>
+          <w:szCs w:val="21"/>
+          <w:lang w:val="en-US" w:eastAsia="ru-RU"/>
+        </w:rPr>
+      </w:pPr>
+      <w:r>
+        <w:rPr>
+          <w:rFonts w:ascii="Consolas" w:eastAsia="Times New Roman" w:hAnsi="Consolas" w:cs="Times New Roman"/>
+          <w:color w:val="B3CCFF"/>
+          <w:sz w:val="21"/>
+          <w:szCs w:val="21"/>
+          <w:lang w:val="en-US" w:eastAsia="ru-RU"/>
+        </w:rPr>
+        <w:t>FROM</w:t>
+      </w:r>
+      <w:r>
+        <w:rPr>
+          <w:rFonts w:ascii="Consolas" w:eastAsia="Times New Roman" w:hAnsi="Consolas" w:cs="Times New Roman"/>
+          <w:color w:val="FFFFFF"/>
+          <w:sz w:val="21"/>
+          <w:szCs w:val="21"/>
+          <w:lang w:val="en-US" w:eastAsia="ru-RU"/>
+        </w:rPr>
+        <w:t> </w:t>
+      </w:r>
+      <w:proofErr w:type="spellStart"/>
+      <w:r>
+        <w:rPr>
+          <w:rFonts w:ascii="Consolas" w:eastAsia="Times New Roman" w:hAnsi="Consolas" w:cs="Times New Roman"/>
+          <w:color w:val="FFFFFF"/>
+          <w:sz w:val="21"/>
+          <w:szCs w:val="21"/>
+          <w:lang w:val="en-US" w:eastAsia="ru-RU"/>
+        </w:rPr>
+        <w:t>fake_apps</w:t>
+      </w:r>
+      <w:proofErr w:type="spellEnd"/>
+    </w:p>
+    <w:p>
+      <w:pPr>
+        <w:shd w:val="clear" w:color="auto" w:fill="1E1E1E"/>
+        <w:spacing w:after="0" w:line="360" w:lineRule="atLeast"/>
+        <w:rPr>
+          <w:rFonts w:ascii="Consolas" w:eastAsia="Times New Roman" w:hAnsi="Consolas" w:cs="Times New Roman"/>
+          <w:color w:val="FFFFFF"/>
+          <w:sz w:val="21"/>
+          <w:szCs w:val="21"/>
+          <w:lang w:val="en-US" w:eastAsia="ru-RU"/>
+        </w:rPr>
+      </w:pPr>
+      <w:r>
+        <w:rPr>
+          <w:rFonts w:ascii="Consolas" w:eastAsia="Times New Roman" w:hAnsi="Consolas" w:cs="Times New Roman"/>
+          <w:color w:val="B3CCFF"/>
+          <w:sz w:val="21"/>
+          <w:szCs w:val="21"/>
+          <w:lang w:val="en-US" w:eastAsia="ru-RU"/>
+        </w:rPr>
+        <w:t>GROUP</w:t>
+      </w:r>
+      <w:r>
+        <w:rPr>
+          <w:rFonts w:ascii="Consolas" w:eastAsia="Times New Roman" w:hAnsi="Consolas" w:cs="Times New Roman"/>
+          <w:color w:val="FFFFFF"/>
+          <w:sz w:val="21"/>
+          <w:szCs w:val="21"/>
+          <w:lang w:val="en-US" w:eastAsia="ru-RU"/>
+        </w:rPr>
+        <w:t> </w:t>
+      </w:r>
+      <w:r>
+        <w:rPr>
+          <w:rFonts w:ascii="Consolas" w:eastAsia="Times New Roman" w:hAnsi="Consolas" w:cs="Times New Roman"/>
+          <w:color w:val="B3CCFF"/>
+          <w:sz w:val="21"/>
+          <w:szCs w:val="21"/>
+          <w:lang w:val="en-US" w:eastAsia="ru-RU"/>
+        </w:rPr>
+        <w:t>BY</w:t>
+      </w:r>
+      <w:r>
+        <w:rPr>
+          <w:rFonts w:ascii="Consolas" w:eastAsia="Times New Roman" w:hAnsi="Consolas" w:cs="Times New Roman"/>
+          <w:color w:val="FFFFFF"/>
+          <w:sz w:val="21"/>
+          <w:szCs w:val="21"/>
+          <w:lang w:val="en-US" w:eastAsia="ru-RU"/>
+        </w:rPr>
+        <w:t> </w:t>
+      </w:r>
+      <w:r>
+        <w:rPr>
+          <w:rFonts w:ascii="Consolas" w:eastAsia="Times New Roman" w:hAnsi="Consolas" w:cs="Times New Roman"/>
+          <w:color w:val="FF8973"/>
+          <w:sz w:val="21"/>
+          <w:szCs w:val="21"/>
+          <w:lang w:val="en-US" w:eastAsia="ru-RU"/>
+        </w:rPr>
+        <w:t>1</w:t>
+      </w:r>
+      <w:r>
+        <w:rPr>
+          <w:rFonts w:ascii="Consolas" w:eastAsia="Times New Roman" w:hAnsi="Consolas" w:cs="Times New Roman"/>
+          <w:color w:val="FFFFFF"/>
+          <w:sz w:val="21"/>
+          <w:szCs w:val="21"/>
+          <w:lang w:val="en-US" w:eastAsia="ru-RU"/>
+        </w:rPr>
+        <w:t>, </w:t>
+      </w:r>
+      <w:r>
+        <w:rPr>
+          <w:rFonts w:ascii="Consolas" w:eastAsia="Times New Roman" w:hAnsi="Consolas" w:cs="Times New Roman"/>
+          <w:color w:val="FF8973"/>
+          <w:sz w:val="21"/>
+          <w:szCs w:val="21"/>
+          <w:lang w:val="en-US" w:eastAsia="ru-RU"/>
+        </w:rPr>
+        <w:t>2</w:t>
+      </w:r>
+    </w:p>
+    <w:p>
+      <w:pPr>
+        <w:jc w:val="both"/>
+        <w:rPr>
+          <w:b/>
+          <w:bCs/>
+          <w:lang w:val="en-US"/>
+        </w:rPr>
+      </w:pPr>
+    </w:p>
+    <w:p>
+      <w:pPr>
+        <w:jc w:val="center"/>
+        <w:rPr>
+          <w:b/>
+          <w:bCs/>
+          <w:lang w:val="en-US"/>
+        </w:rPr>
+      </w:pPr>
+      <w:r>
+        <w:rPr>
+          <w:b/>
+          <w:bCs/>
+          <w:noProof/>
+          <w:lang w:val="en-US"/>
+        </w:rPr>
+        <w:drawing>
+          <wp:inline distT="0" distB="0" distL="0" distR="0" wp14:anchorId="3C5EEB0B" wp14:editId="1328904A">
+            <wp:extent cx="4655820" cy="4754880"/>
+            <wp:effectExtent l="0" t="0" r="0" b="7620"/>
+            <wp:docPr id="9" name="Рисунок 9"/>
+            <wp:cNvGraphicFramePr>
+              <a:graphicFrameLocks xmlns:a="http://schemas.openxmlformats.org/drawingml/2006/main" noChangeAspect="1"/>
+            </wp:cNvGraphicFramePr>
+            <a:graphic xmlns:a="http://schemas.openxmlformats.org/drawingml/2006/main">
+              <a:graphicData uri="http://schemas.openxmlformats.org/drawingml/2006/picture">
+                <pic:pic xmlns:pic="http://schemas.openxmlformats.org/drawingml/2006/picture">
+                  <pic:nvPicPr>
+                    <pic:cNvPr id="0" name="Picture 9"/>
+                    <pic:cNvPicPr>
+                      <a:picLocks noChangeAspect="1" noChangeArrowheads="1"/>
+                    </pic:cNvPicPr>
+                  </pic:nvPicPr>
+                  <pic:blipFill>
+                    <a:blip r:embed="rId30">
+                      <a:extLst>
+                        <a:ext uri="{28A0092B-C50C-407E-A947-70E740481C1C}">
+                          <a14:useLocalDpi xmlns:a14="http://schemas.microsoft.com/office/drawing/2010/main" val="0"/>
+                        </a:ext>
+                      </a:extLst>
+                    </a:blip>
+                    <a:srcRect/>
+                    <a:stretch>
+                      <a:fillRect/>
+                    </a:stretch>
+                  </pic:blipFill>
+                  <pic:spPr bwMode="auto">
+                    <a:xfrm>
+                      <a:off x="0" y="0"/>
+                      <a:ext cx="4655820" cy="4754880"/>
+                    </a:xfrm>
+                    <a:prstGeom prst="rect">
+                      <a:avLst/>
+                    </a:prstGeom>
+                    <a:noFill/>
+                    <a:ln>
+                      <a:noFill/>
+                    </a:ln>
+                  </pic:spPr>
+                </pic:pic>
+              </a:graphicData>
+            </a:graphic>
+          </wp:inline>
+        </w:drawing>
+      </w:r>
+    </w:p>
+    <w:p>
+      <w:pPr>
+        <w:pBdr>
+          <w:bottom w:val="single" w:sz="12" w:space="1" w:color="auto"/>
+        </w:pBdr>
+        <w:jc w:val="center"/>
+        <w:rPr>
+          <w:b/>
+          <w:bCs/>
+          <w:lang w:val="en-US"/>
+        </w:rPr>
+      </w:pPr>
+    </w:p>
+    <w:p>
+      <w:pPr>
         <w:jc w:val="both"/>
         <w:rPr>
           <w:b/>
@@ -11884,9 +14732,9 @@
     </w:lvl>
   </w:abstractNum>
   <w:abstractNum w:abstractNumId="1" w15:restartNumberingAfterBreak="0">
-    <w:nsid w:val="52E55648"/>
+    <w:nsid w:val="23354DDB"/>
     <w:multiLevelType w:val="multilevel"/>
-    <w:tmpl w:val="7A7A0FF2"/>
+    <w:tmpl w:val="0D2004E6"/>
     <w:lvl w:ilvl="0">
       <w:start w:val="1"/>
       <w:numFmt w:val="bullet"/>
@@ -12033,9 +14881,9 @@
     </w:lvl>
   </w:abstractNum>
   <w:abstractNum w:abstractNumId="2" w15:restartNumberingAfterBreak="0">
-    <w:nsid w:val="545057B5"/>
+    <w:nsid w:val="49DC4BD0"/>
     <w:multiLevelType w:val="multilevel"/>
-    <w:tmpl w:val="ED206F74"/>
+    <w:tmpl w:val="5A920DBC"/>
     <w:lvl w:ilvl="0">
       <w:start w:val="1"/>
       <w:numFmt w:val="bullet"/>
@@ -12182,9 +15030,9 @@
     </w:lvl>
   </w:abstractNum>
   <w:abstractNum w:abstractNumId="3" w15:restartNumberingAfterBreak="0">
-    <w:nsid w:val="74844389"/>
+    <w:nsid w:val="52E55648"/>
     <w:multiLevelType w:val="multilevel"/>
-    <w:tmpl w:val="2FECFBDA"/>
+    <w:tmpl w:val="7A7A0FF2"/>
     <w:lvl w:ilvl="0">
       <w:start w:val="1"/>
       <w:numFmt w:val="bullet"/>
@@ -12330,17 +15178,321 @@
       </w:rPr>
     </w:lvl>
   </w:abstractNum>
+  <w:abstractNum w:abstractNumId="4" w15:restartNumberingAfterBreak="0">
+    <w:nsid w:val="545057B5"/>
+    <w:multiLevelType w:val="multilevel"/>
+    <w:tmpl w:val="ED206F74"/>
+    <w:lvl w:ilvl="0">
+      <w:start w:val="1"/>
+      <w:numFmt w:val="bullet"/>
+      <w:lvlText w:val=""/>
+      <w:lvlJc w:val="left"/>
+      <w:pPr>
+        <w:tabs>
+          <w:tab w:val="num" w:pos="720"/>
+        </w:tabs>
+        <w:ind w:left="720" w:hanging="360"/>
+      </w:pPr>
+      <w:rPr>
+        <w:rFonts w:ascii="Symbol" w:hAnsi="Symbol" w:hint="default"/>
+        <w:sz w:val="20"/>
+      </w:rPr>
+    </w:lvl>
+    <w:lvl w:ilvl="1" w:tentative="1">
+      <w:start w:val="1"/>
+      <w:numFmt w:val="bullet"/>
+      <w:lvlText w:val="o"/>
+      <w:lvlJc w:val="left"/>
+      <w:pPr>
+        <w:tabs>
+          <w:tab w:val="num" w:pos="1440"/>
+        </w:tabs>
+        <w:ind w:left="1440" w:hanging="360"/>
+      </w:pPr>
+      <w:rPr>
+        <w:rFonts w:ascii="Courier New" w:hAnsi="Courier New" w:hint="default"/>
+        <w:sz w:val="20"/>
+      </w:rPr>
+    </w:lvl>
+    <w:lvl w:ilvl="2" w:tentative="1">
+      <w:start w:val="1"/>
+      <w:numFmt w:val="bullet"/>
+      <w:lvlText w:val=""/>
+      <w:lvlJc w:val="left"/>
+      <w:pPr>
+        <w:tabs>
+          <w:tab w:val="num" w:pos="2160"/>
+        </w:tabs>
+        <w:ind w:left="2160" w:hanging="360"/>
+      </w:pPr>
+      <w:rPr>
+        <w:rFonts w:ascii="Wingdings" w:hAnsi="Wingdings" w:hint="default"/>
+        <w:sz w:val="20"/>
+      </w:rPr>
+    </w:lvl>
+    <w:lvl w:ilvl="3" w:tentative="1">
+      <w:start w:val="1"/>
+      <w:numFmt w:val="bullet"/>
+      <w:lvlText w:val=""/>
+      <w:lvlJc w:val="left"/>
+      <w:pPr>
+        <w:tabs>
+          <w:tab w:val="num" w:pos="2880"/>
+        </w:tabs>
+        <w:ind w:left="2880" w:hanging="360"/>
+      </w:pPr>
+      <w:rPr>
+        <w:rFonts w:ascii="Wingdings" w:hAnsi="Wingdings" w:hint="default"/>
+        <w:sz w:val="20"/>
+      </w:rPr>
+    </w:lvl>
+    <w:lvl w:ilvl="4" w:tentative="1">
+      <w:start w:val="1"/>
+      <w:numFmt w:val="bullet"/>
+      <w:lvlText w:val=""/>
+      <w:lvlJc w:val="left"/>
+      <w:pPr>
+        <w:tabs>
+          <w:tab w:val="num" w:pos="3600"/>
+        </w:tabs>
+        <w:ind w:left="3600" w:hanging="360"/>
+      </w:pPr>
+      <w:rPr>
+        <w:rFonts w:ascii="Wingdings" w:hAnsi="Wingdings" w:hint="default"/>
+        <w:sz w:val="20"/>
+      </w:rPr>
+    </w:lvl>
+    <w:lvl w:ilvl="5" w:tentative="1">
+      <w:start w:val="1"/>
+      <w:numFmt w:val="bullet"/>
+      <w:lvlText w:val=""/>
+      <w:lvlJc w:val="left"/>
+      <w:pPr>
+        <w:tabs>
+          <w:tab w:val="num" w:pos="4320"/>
+        </w:tabs>
+        <w:ind w:left="4320" w:hanging="360"/>
+      </w:pPr>
+      <w:rPr>
+        <w:rFonts w:ascii="Wingdings" w:hAnsi="Wingdings" w:hint="default"/>
+        <w:sz w:val="20"/>
+      </w:rPr>
+    </w:lvl>
+    <w:lvl w:ilvl="6" w:tentative="1">
+      <w:start w:val="1"/>
+      <w:numFmt w:val="bullet"/>
+      <w:lvlText w:val=""/>
+      <w:lvlJc w:val="left"/>
+      <w:pPr>
+        <w:tabs>
+          <w:tab w:val="num" w:pos="5040"/>
+        </w:tabs>
+        <w:ind w:left="5040" w:hanging="360"/>
+      </w:pPr>
+      <w:rPr>
+        <w:rFonts w:ascii="Wingdings" w:hAnsi="Wingdings" w:hint="default"/>
+        <w:sz w:val="20"/>
+      </w:rPr>
+    </w:lvl>
+    <w:lvl w:ilvl="7" w:tentative="1">
+      <w:start w:val="1"/>
+      <w:numFmt w:val="bullet"/>
+      <w:lvlText w:val=""/>
+      <w:lvlJc w:val="left"/>
+      <w:pPr>
+        <w:tabs>
+          <w:tab w:val="num" w:pos="5760"/>
+        </w:tabs>
+        <w:ind w:left="5760" w:hanging="360"/>
+      </w:pPr>
+      <w:rPr>
+        <w:rFonts w:ascii="Wingdings" w:hAnsi="Wingdings" w:hint="default"/>
+        <w:sz w:val="20"/>
+      </w:rPr>
+    </w:lvl>
+    <w:lvl w:ilvl="8" w:tentative="1">
+      <w:start w:val="1"/>
+      <w:numFmt w:val="bullet"/>
+      <w:lvlText w:val=""/>
+      <w:lvlJc w:val="left"/>
+      <w:pPr>
+        <w:tabs>
+          <w:tab w:val="num" w:pos="6480"/>
+        </w:tabs>
+        <w:ind w:left="6480" w:hanging="360"/>
+      </w:pPr>
+      <w:rPr>
+        <w:rFonts w:ascii="Wingdings" w:hAnsi="Wingdings" w:hint="default"/>
+        <w:sz w:val="20"/>
+      </w:rPr>
+    </w:lvl>
+  </w:abstractNum>
+  <w:abstractNum w:abstractNumId="5" w15:restartNumberingAfterBreak="0">
+    <w:nsid w:val="74844389"/>
+    <w:multiLevelType w:val="multilevel"/>
+    <w:tmpl w:val="2FECFBDA"/>
+    <w:lvl w:ilvl="0">
+      <w:start w:val="1"/>
+      <w:numFmt w:val="bullet"/>
+      <w:lvlText w:val=""/>
+      <w:lvlJc w:val="left"/>
+      <w:pPr>
+        <w:tabs>
+          <w:tab w:val="num" w:pos="720"/>
+        </w:tabs>
+        <w:ind w:left="720" w:hanging="360"/>
+      </w:pPr>
+      <w:rPr>
+        <w:rFonts w:ascii="Symbol" w:hAnsi="Symbol" w:hint="default"/>
+        <w:sz w:val="20"/>
+      </w:rPr>
+    </w:lvl>
+    <w:lvl w:ilvl="1" w:tentative="1">
+      <w:start w:val="1"/>
+      <w:numFmt w:val="bullet"/>
+      <w:lvlText w:val="o"/>
+      <w:lvlJc w:val="left"/>
+      <w:pPr>
+        <w:tabs>
+          <w:tab w:val="num" w:pos="1440"/>
+        </w:tabs>
+        <w:ind w:left="1440" w:hanging="360"/>
+      </w:pPr>
+      <w:rPr>
+        <w:rFonts w:ascii="Courier New" w:hAnsi="Courier New" w:hint="default"/>
+        <w:sz w:val="20"/>
+      </w:rPr>
+    </w:lvl>
+    <w:lvl w:ilvl="2" w:tentative="1">
+      <w:start w:val="1"/>
+      <w:numFmt w:val="bullet"/>
+      <w:lvlText w:val=""/>
+      <w:lvlJc w:val="left"/>
+      <w:pPr>
+        <w:tabs>
+          <w:tab w:val="num" w:pos="2160"/>
+        </w:tabs>
+        <w:ind w:left="2160" w:hanging="360"/>
+      </w:pPr>
+      <w:rPr>
+        <w:rFonts w:ascii="Wingdings" w:hAnsi="Wingdings" w:hint="default"/>
+        <w:sz w:val="20"/>
+      </w:rPr>
+    </w:lvl>
+    <w:lvl w:ilvl="3" w:tentative="1">
+      <w:start w:val="1"/>
+      <w:numFmt w:val="bullet"/>
+      <w:lvlText w:val=""/>
+      <w:lvlJc w:val="left"/>
+      <w:pPr>
+        <w:tabs>
+          <w:tab w:val="num" w:pos="2880"/>
+        </w:tabs>
+        <w:ind w:left="2880" w:hanging="360"/>
+      </w:pPr>
+      <w:rPr>
+        <w:rFonts w:ascii="Wingdings" w:hAnsi="Wingdings" w:hint="default"/>
+        <w:sz w:val="20"/>
+      </w:rPr>
+    </w:lvl>
+    <w:lvl w:ilvl="4" w:tentative="1">
+      <w:start w:val="1"/>
+      <w:numFmt w:val="bullet"/>
+      <w:lvlText w:val=""/>
+      <w:lvlJc w:val="left"/>
+      <w:pPr>
+        <w:tabs>
+          <w:tab w:val="num" w:pos="3600"/>
+        </w:tabs>
+        <w:ind w:left="3600" w:hanging="360"/>
+      </w:pPr>
+      <w:rPr>
+        <w:rFonts w:ascii="Wingdings" w:hAnsi="Wingdings" w:hint="default"/>
+        <w:sz w:val="20"/>
+      </w:rPr>
+    </w:lvl>
+    <w:lvl w:ilvl="5" w:tentative="1">
+      <w:start w:val="1"/>
+      <w:numFmt w:val="bullet"/>
+      <w:lvlText w:val=""/>
+      <w:lvlJc w:val="left"/>
+      <w:pPr>
+        <w:tabs>
+          <w:tab w:val="num" w:pos="4320"/>
+        </w:tabs>
+        <w:ind w:left="4320" w:hanging="360"/>
+      </w:pPr>
+      <w:rPr>
+        <w:rFonts w:ascii="Wingdings" w:hAnsi="Wingdings" w:hint="default"/>
+        <w:sz w:val="20"/>
+      </w:rPr>
+    </w:lvl>
+    <w:lvl w:ilvl="6" w:tentative="1">
+      <w:start w:val="1"/>
+      <w:numFmt w:val="bullet"/>
+      <w:lvlText w:val=""/>
+      <w:lvlJc w:val="left"/>
+      <w:pPr>
+        <w:tabs>
+          <w:tab w:val="num" w:pos="5040"/>
+        </w:tabs>
+        <w:ind w:left="5040" w:hanging="360"/>
+      </w:pPr>
+      <w:rPr>
+        <w:rFonts w:ascii="Wingdings" w:hAnsi="Wingdings" w:hint="default"/>
+        <w:sz w:val="20"/>
+      </w:rPr>
+    </w:lvl>
+    <w:lvl w:ilvl="7" w:tentative="1">
+      <w:start w:val="1"/>
+      <w:numFmt w:val="bullet"/>
+      <w:lvlText w:val=""/>
+      <w:lvlJc w:val="left"/>
+      <w:pPr>
+        <w:tabs>
+          <w:tab w:val="num" w:pos="5760"/>
+        </w:tabs>
+        <w:ind w:left="5760" w:hanging="360"/>
+      </w:pPr>
+      <w:rPr>
+        <w:rFonts w:ascii="Wingdings" w:hAnsi="Wingdings" w:hint="default"/>
+        <w:sz w:val="20"/>
+      </w:rPr>
+    </w:lvl>
+    <w:lvl w:ilvl="8" w:tentative="1">
+      <w:start w:val="1"/>
+      <w:numFmt w:val="bullet"/>
+      <w:lvlText w:val=""/>
+      <w:lvlJc w:val="left"/>
+      <w:pPr>
+        <w:tabs>
+          <w:tab w:val="num" w:pos="6480"/>
+        </w:tabs>
+        <w:ind w:left="6480" w:hanging="360"/>
+      </w:pPr>
+      <w:rPr>
+        <w:rFonts w:ascii="Wingdings" w:hAnsi="Wingdings" w:hint="default"/>
+        <w:sz w:val="20"/>
+      </w:rPr>
+    </w:lvl>
+  </w:abstractNum>
   <w:num w:numId="1" w16cid:durableId="1890143419">
+    <w:abstractNumId w:val="5"/>
+  </w:num>
+  <w:num w:numId="2" w16cid:durableId="723942769">
     <w:abstractNumId w:val="3"/>
   </w:num>
-  <w:num w:numId="2" w16cid:durableId="723942769">
-    <w:abstractNumId w:val="1"/>
-  </w:num>
   <w:num w:numId="3" w16cid:durableId="595864915">
-    <w:abstractNumId w:val="2"/>
+    <w:abstractNumId w:val="4"/>
   </w:num>
   <w:num w:numId="4" w16cid:durableId="982731033">
     <w:abstractNumId w:val="0"/>
+  </w:num>
+  <w:num w:numId="5" w16cid:durableId="857279950">
+    <w:abstractNumId w:val="2"/>
+  </w:num>
+  <w:num w:numId="6" w16cid:durableId="1186752922">
+    <w:abstractNumId w:val="1"/>
   </w:num>
 </w:numbering>
 </file>

</xml_diff>